<commit_message>
fix: generate invoice for candidate employment
</commit_message>
<xml_diff>
--- a/attachments/invoiceTemplate.docx
+++ b/attachments/invoiceTemplate.docx
@@ -1,6 +1,6 @@
 
 <file path=word/document.xml><?xml version="1.0" encoding="utf-8"?>
-<w:document xmlns:wpc="http://schemas.microsoft.com/office/word/2010/wordprocessingCanvas" xmlns:cx="http://schemas.microsoft.com/office/drawing/2014/chartex" xmlns:cx1="http://schemas.microsoft.com/office/drawing/2015/9/8/chartex" xmlns:cx2="http://schemas.microsoft.com/office/drawing/2015/10/21/chartex" xmlns:cx3="http://schemas.microsoft.com/office/drawing/2016/5/9/chartex" xmlns:cx4="http://schemas.microsoft.com/office/drawing/2016/5/10/chartex" xmlns:cx5="http://schemas.microsoft.com/office/drawing/2016/5/11/chartex" xmlns:cx6="http://schemas.microsoft.com/office/drawing/2016/5/12/chartex" xmlns:cx7="http://schemas.microsoft.com/office/drawing/2016/5/13/chartex" xmlns:cx8="http://schemas.microsoft.com/office/drawing/2016/5/14/chartex" xmlns:mc="http://schemas.openxmlformats.org/markup-compatibility/2006" xmlns:aink="http://schemas.microsoft.com/office/drawing/2016/ink" xmlns:am3d="http://schemas.microsoft.com/office/drawing/2017/model3d" xmlns:o="urn:schemas-microsoft-com:office:office" xmlns:oel="http://schemas.microsoft.com/office/2019/extlst" xmlns:r="http://schemas.openxmlformats.org/officeDocument/2006/relationships" xmlns:m="http://schemas.openxmlformats.org/officeDocument/2006/math" xmlns:v="urn:schemas-microsoft-com:vml" xmlns:wp14="http://schemas.microsoft.com/office/word/2010/wordprocessingDrawing" xmlns:wp="http://schemas.openxmlformats.org/drawingml/2006/wordprocessingDrawing" xmlns:w10="urn:schemas-microsoft-com:office:word" xmlns:w="http://schemas.openxmlformats.org/wordprocessingml/2006/main" xmlns:w14="http://schemas.microsoft.com/office/word/2010/wordml" xmlns:w15="http://schemas.microsoft.com/office/word/2012/wordml" xmlns:w16cex="http://schemas.microsoft.com/office/word/2018/wordml/cex" xmlns:w16cid="http://schemas.microsoft.com/office/word/2016/wordml/cid" xmlns:w16="http://schemas.microsoft.com/office/word/2018/wordml" xmlns:w16sdtdh="http://schemas.microsoft.com/office/word/2020/wordml/sdtdatahash" xmlns:w16se="http://schemas.microsoft.com/office/word/2015/wordml/symex" xmlns:wpg="http://schemas.microsoft.com/office/word/2010/wordprocessingGroup" xmlns:wpi="http://schemas.microsoft.com/office/word/2010/wordprocessingInk" xmlns:wne="http://schemas.microsoft.com/office/word/2006/wordml" xmlns:wps="http://schemas.microsoft.com/office/word/2010/wordprocessingShape" mc:Ignorable="w14 w15 w16se w16cid w16 w16cex w16sdtdh wp14">
+<w:document xmlns:wpc="http://schemas.microsoft.com/office/word/2010/wordprocessingCanvas" xmlns:mc="http://schemas.openxmlformats.org/markup-compatibility/2006" xmlns:o="urn:schemas-microsoft-com:office:office" xmlns:r="http://schemas.openxmlformats.org/officeDocument/2006/relationships" xmlns:m="http://schemas.openxmlformats.org/officeDocument/2006/math" xmlns:v="urn:schemas-microsoft-com:vml" xmlns:wp14="http://schemas.microsoft.com/office/word/2010/wordprocessingDrawing" xmlns:wp="http://schemas.openxmlformats.org/drawingml/2006/wordprocessingDrawing" xmlns:w10="urn:schemas-microsoft-com:office:word" xmlns:w="http://schemas.openxmlformats.org/wordprocessingml/2006/main" xmlns:w14="http://schemas.microsoft.com/office/word/2010/wordml" xmlns:wpg="http://schemas.microsoft.com/office/word/2010/wordprocessingGroup" xmlns:wpi="http://schemas.microsoft.com/office/word/2010/wordprocessingInk" xmlns:wne="http://schemas.microsoft.com/office/word/2006/wordml" xmlns:wps="http://schemas.microsoft.com/office/word/2010/wordprocessingShape" mc:Ignorable="w14 wp14">
   <w:body>
     <w:tbl>
       <w:tblPr>
@@ -10,9 +10,9 @@
         <w:tblDescription w:val="Layout table to enter Logo, Invoice number, Date, Expiration Date, Company Name, Address, Phone and Fax numbers, and Email address, and Invoice to Address and contact details"/>
       </w:tblPr>
       <w:tblGrid>
-        <w:gridCol w:w="6661"/>
-        <w:gridCol w:w="4294"/>
-        <w:gridCol w:w="2128"/>
+        <w:gridCol w:w="6552"/>
+        <w:gridCol w:w="4515"/>
+        <w:gridCol w:w="2016"/>
       </w:tblGrid>
       <w:tr>
         <w:trPr>
@@ -42,7 +42,6 @@
                 </w:placeholder>
                 <w:temporary/>
                 <w:showingPlcHdr/>
-                <w15:appearance w15:val="hidden"/>
               </w:sdtPr>
               <w:sdtEndPr/>
               <w:sdtContent>
@@ -51,6 +50,36 @@
                 </w:r>
               </w:sdtContent>
             </w:sdt>
+          </w:p>
+          <w:p>
+            <w:pPr>
+              <w:pStyle w:val="Title"/>
+              <w:jc w:val="both"/>
+              <w:rPr>
+                <w:sz w:val="36"/>
+                <w:szCs w:val="36"/>
+              </w:rPr>
+            </w:pPr>
+            <w:r>
+              <w:t xml:space="preserve">        </w:t>
+            </w:r>
+            <w:r>
+              <w:rPr>
+                <w:sz w:val="36"/>
+                <w:szCs w:val="36"/>
+              </w:rPr>
+              <w:t>AGENCY: employify</w:t>
+            </w:r>
+          </w:p>
+          <w:p>
+            <w:pPr>
+              <w:pStyle w:val="Title"/>
+              <w:jc w:val="both"/>
+              <w:rPr>
+                <w:sz w:val="24"/>
+                <w:szCs w:val="24"/>
+              </w:rPr>
+            </w:pPr>
           </w:p>
         </w:tc>
         <w:tc>
@@ -136,7 +165,7 @@
                 <w:sz w:val="24"/>
                 <w:szCs w:val="24"/>
               </w:rPr>
-              <w:instrText xml:space="preserve"> MERGEFIELD  ${premiumEmployment.numOfCandidates}  \* MERGEFORMAT </w:instrText>
+              <w:instrText xml:space="preserve"> MERGEFIELD  ${employmentPackage.numOfCandidates}  \* MERGEFORMAT </w:instrText>
             </w:r>
             <w:r>
               <w:rPr>
@@ -155,7 +184,7 @@
                 <w:sz w:val="24"/>
                 <w:szCs w:val="24"/>
               </w:rPr>
-              <w:t>«${premiumEmployment.numOfCandidates}»</w:t>
+              <w:t>«${employmentPackage.numOfCandidates}»</w:t>
             </w:r>
             <w:r>
               <w:rPr>
@@ -165,6 +194,69 @@
                 <w:szCs w:val="24"/>
               </w:rPr>
               <w:fldChar w:fldCharType="end"/>
+            </w:r>
+          </w:p>
+          <w:p>
+            <w:pPr>
+              <w:rPr>
+                <w:rFonts w:asciiTheme="majorHAnsi" w:hAnsiTheme="majorHAnsi"/>
+                <w:color w:val="000000" w:themeColor="text1"/>
+                <w:sz w:val="24"/>
+                <w:szCs w:val="24"/>
+              </w:rPr>
+            </w:pPr>
+          </w:p>
+          <w:p>
+            <w:pPr>
+              <w:tabs>
+                <w:tab w:val="left" w:pos="2475"/>
+              </w:tabs>
+              <w:rPr>
+                <w:rFonts w:asciiTheme="majorHAnsi" w:hAnsiTheme="majorHAnsi"/>
+                <w:color w:val="000000" w:themeColor="text1"/>
+                <w:sz w:val="24"/>
+                <w:szCs w:val="24"/>
+              </w:rPr>
+            </w:pPr>
+            <w:r>
+              <w:rPr>
+                <w:rFonts w:asciiTheme="majorHAnsi" w:hAnsiTheme="majorHAnsi"/>
+                <w:color w:val="000000" w:themeColor="text1"/>
+                <w:sz w:val="24"/>
+                <w:szCs w:val="24"/>
+              </w:rPr>
+              <w:t xml:space="preserve">                  BILL TO:</w:t>
+            </w:r>
+            <w:r>
+              <w:rPr>
+                <w:rFonts w:asciiTheme="majorHAnsi" w:hAnsiTheme="majorHAnsi"/>
+                <w:color w:val="000000" w:themeColor="text1"/>
+                <w:sz w:val="24"/>
+                <w:szCs w:val="24"/>
+              </w:rPr>
+              <w:tab/>
+            </w:r>
+          </w:p>
+          <w:p>
+            <w:pPr>
+              <w:tabs>
+                <w:tab w:val="left" w:pos="2475"/>
+              </w:tabs>
+              <w:rPr>
+                <w:rFonts w:asciiTheme="majorHAnsi" w:hAnsiTheme="majorHAnsi"/>
+                <w:color w:val="000000" w:themeColor="text1"/>
+                <w:sz w:val="24"/>
+                <w:szCs w:val="24"/>
+              </w:rPr>
+            </w:pPr>
+            <w:r>
+              <w:rPr>
+                <w:rFonts w:asciiTheme="majorHAnsi" w:hAnsiTheme="majorHAnsi"/>
+                <w:color w:val="000000" w:themeColor="text1"/>
+                <w:sz w:val="24"/>
+                <w:szCs w:val="24"/>
+              </w:rPr>
+              <w:t xml:space="preserve"> </w:t>
             </w:r>
           </w:p>
           <w:p>
@@ -182,7 +274,53 @@
                 <w:sz w:val="32"/>
                 <w:szCs w:val="32"/>
               </w:rPr>
-              <w:t xml:space="preserve"> </w:t>
+              <w:t xml:space="preserve">            </w:t>
+            </w:r>
+            <w:r>
+              <w:rPr>
+                <w:rFonts w:cstheme="minorHAnsi"/>
+                <w:color w:val="000000" w:themeColor="text1"/>
+                <w:sz w:val="32"/>
+                <w:szCs w:val="32"/>
+              </w:rPr>
+              <w:fldChar w:fldCharType="begin"/>
+            </w:r>
+            <w:r>
+              <w:rPr>
+                <w:rFonts w:cstheme="minorHAnsi"/>
+                <w:color w:val="000000" w:themeColor="text1"/>
+                <w:sz w:val="32"/>
+                <w:szCs w:val="32"/>
+              </w:rPr>
+              <w:instrText xml:space="preserve"> MERGEFIELD  ${companyName}  \* MERGEFORMAT </w:instrText>
+            </w:r>
+            <w:r>
+              <w:rPr>
+                <w:rFonts w:cstheme="minorHAnsi"/>
+                <w:color w:val="000000" w:themeColor="text1"/>
+                <w:sz w:val="32"/>
+                <w:szCs w:val="32"/>
+              </w:rPr>
+              <w:fldChar w:fldCharType="separate"/>
+            </w:r>
+            <w:r>
+              <w:rPr>
+                <w:rFonts w:cstheme="minorHAnsi"/>
+                <w:noProof/>
+                <w:color w:val="000000" w:themeColor="text1"/>
+                <w:sz w:val="32"/>
+                <w:szCs w:val="32"/>
+              </w:rPr>
+              <w:t>«${companyName}»</w:t>
+            </w:r>
+            <w:r>
+              <w:rPr>
+                <w:rFonts w:cstheme="minorHAnsi"/>
+                <w:color w:val="000000" w:themeColor="text1"/>
+                <w:sz w:val="32"/>
+                <w:szCs w:val="32"/>
+              </w:rPr>
+              <w:fldChar w:fldCharType="end"/>
             </w:r>
           </w:p>
         </w:tc>
@@ -216,8 +354,8 @@
                 </w:placeholder>
                 <w:temporary/>
                 <w:showingPlcHdr/>
-                <w15:appearance w15:val="hidden"/>
               </w:sdtPr>
+              <w:sdtEndPr/>
               <w:sdtContent>
                 <w:r>
                   <w:rPr>
@@ -256,7 +394,7 @@
                 <w:sz w:val="24"/>
                 <w:szCs w:val="24"/>
               </w:rPr>
-              <w:instrText xml:space="preserve"> MERGEFIELD  ${employmentPackage.id}  \* MERGEFORMAT </w:instrText>
+              <w:instrText xml:space="preserve"> MERGEFIELD  ${employmentPackage.persistenceId}  \* MERGEFORMAT </w:instrText>
             </w:r>
             <w:r>
               <w:rPr>
@@ -275,7 +413,7 @@
                 <w:sz w:val="24"/>
                 <w:szCs w:val="24"/>
               </w:rPr>
-              <w:t>«${employmentPackage.id}»</w:t>
+              <w:t>«${employmentPackage.persistenceId}»</w:t>
             </w:r>
             <w:r>
               <w:rPr>
@@ -334,7 +472,6 @@
       <w:pPr>
         <w:pStyle w:val="Style1"/>
         <w:framePr w:hSpace="0" w:wrap="auto" w:vAnchor="margin" w:hAnchor="text" w:xAlign="left" w:yAlign="inline"/>
-        <w:cnfStyle w:val="100000000000" w:firstRow="1" w:lastRow="0" w:firstColumn="0" w:lastColumn="0" w:oddVBand="0" w:evenVBand="0" w:oddHBand="0" w:evenHBand="0" w:firstRowFirstColumn="0" w:firstRowLastColumn="0" w:lastRowFirstColumn="0" w:lastRowLastColumn="0"/>
       </w:pPr>
       <w:r>
         <w:t>EMPLOYMENT ITEMS</w:t>
@@ -355,10 +492,10 @@
         <w:tblDescription w:val="Enter Quantity, Description, Unit Price, Discount, and Line Total in table columns, and Subtotal, Sales Tax, and Total at the end"/>
       </w:tblPr>
       <w:tblGrid>
-        <w:gridCol w:w="2410"/>
-        <w:gridCol w:w="3616"/>
-        <w:gridCol w:w="2304"/>
-        <w:gridCol w:w="2195"/>
+        <w:gridCol w:w="2460"/>
+        <w:gridCol w:w="3690"/>
+        <w:gridCol w:w="2351"/>
+        <w:gridCol w:w="2240"/>
       </w:tblGrid>
       <w:tr>
         <w:trPr>
@@ -442,7 +579,7 @@
         <w:tblDescription w:val="Enter Quantity, Description, Unit Price, Discount, and Line Total in table columns, and Subtotal, Sales Tax, and Total at the end"/>
       </w:tblPr>
       <w:tblGrid>
-        <w:gridCol w:w="2235"/>
+        <w:gridCol w:w="2259"/>
       </w:tblGrid>
       <w:tr>
         <w:trPr>
@@ -489,139 +626,42 @@
       </w:pPr>
       <w:r>
         <w:rPr>
-          <w:sz w:val="22"/>
-          <w:szCs w:val="22"/>
+          <w:sz w:val="28"/>
+          <w:szCs w:val="28"/>
         </w:rPr>
         <w:fldChar w:fldCharType="begin"/>
       </w:r>
       <w:r>
-        <w:instrText xml:space="preserve"> MERGEFIELD  "#foreach(${day} in ${leave.studydays})"  \* MERGEFORMAT </w:instrText>
-      </w:r>
-      <w:r>
         <w:rPr>
-          <w:sz w:val="22"/>
-          <w:szCs w:val="22"/>
+          <w:sz w:val="28"/>
+          <w:szCs w:val="28"/>
+        </w:rPr>
+        <w:instrText xml:space="preserve"> MERGEFIELD  "#foreach(${it} in ${employmentPackage.employmentItem})"  \* MERGEFORMAT </w:instrText>
+      </w:r>
+      <w:r>
+        <w:rPr>
+          <w:sz w:val="28"/>
+          <w:szCs w:val="28"/>
         </w:rPr>
         <w:fldChar w:fldCharType="separate"/>
       </w:r>
       <w:r>
         <w:rPr>
-          <w:rFonts w:ascii="Times New Roman" w:hAnsi="Times New Roman"/>
           <w:noProof/>
           <w:sz w:val="28"/>
           <w:szCs w:val="28"/>
         </w:rPr>
-        <w:t>«#foreach(${</w:t>
+        <w:t>«#foreach(${it} in ${employmentPackage.em»</w:t>
       </w:r>
       <w:r>
         <w:rPr>
-          <w:rFonts w:ascii="Times New Roman" w:hAnsi="Times New Roman"/>
-          <w:noProof/>
-          <w:sz w:val="28"/>
-          <w:szCs w:val="28"/>
-        </w:rPr>
-        <w:t>it</w:t>
-      </w:r>
-      <w:r>
-        <w:rPr>
-          <w:rFonts w:ascii="Times New Roman" w:hAnsi="Times New Roman"/>
-          <w:noProof/>
-          <w:sz w:val="28"/>
-          <w:szCs w:val="28"/>
-        </w:rPr>
-        <w:t>} in ${</w:t>
-      </w:r>
-      <w:r>
-        <w:rPr>
-          <w:rFonts w:ascii="Times New Roman" w:hAnsi="Times New Roman"/>
-          <w:noProof/>
-          <w:sz w:val="28"/>
-          <w:szCs w:val="28"/>
-        </w:rPr>
-        <w:t>employmentPackage</w:t>
-      </w:r>
-      <w:r>
-        <w:rPr>
-          <w:rFonts w:ascii="Times New Roman" w:hAnsi="Times New Roman"/>
-          <w:noProof/>
-          <w:sz w:val="28"/>
-          <w:szCs w:val="28"/>
-        </w:rPr>
-        <w:t>.</w:t>
-      </w:r>
-      <w:r>
-        <w:rPr>
-          <w:rFonts w:ascii="Times New Roman" w:hAnsi="Times New Roman"/>
-          <w:noProof/>
-          <w:sz w:val="28"/>
-          <w:szCs w:val="28"/>
-        </w:rPr>
-        <w:t>employmentItem</w:t>
-      </w:r>
-      <w:r>
-        <w:rPr>
-          <w:rFonts w:ascii="Times New Roman" w:hAnsi="Times New Roman"/>
-          <w:noProof/>
-          <w:sz w:val="28"/>
-          <w:szCs w:val="28"/>
-        </w:rPr>
-        <w:t>})»</w:t>
-      </w:r>
-      <w:r>
-        <w:rPr>
-          <w:rFonts w:ascii="Times New Roman" w:hAnsi="Times New Roman"/>
-          <w:noProof/>
           <w:sz w:val="28"/>
           <w:szCs w:val="28"/>
         </w:rPr>
         <w:fldChar w:fldCharType="end"/>
       </w:r>
-    </w:p>
-    <w:p>
-      <w:pPr>
-        <w:tabs>
-          <w:tab w:val="left" w:pos="1440"/>
-          <w:tab w:val="left" w:pos="5400"/>
-        </w:tabs>
-        <w:rPr>
-          <w:rFonts w:ascii="Times New Roman" w:hAnsi="Times New Roman"/>
-          <w:noProof/>
-          <w:sz w:val="28"/>
-          <w:szCs w:val="28"/>
-        </w:rPr>
-      </w:pPr>
-      <w:r>
-        <w:rPr>
-          <w:rFonts w:eastAsia="Times New Roman" w:cs="Times New Roman"/>
-          <w:szCs w:val="22"/>
-        </w:rPr>
-        <w:fldChar w:fldCharType="begin"/>
-      </w:r>
-      <w:r>
-        <w:instrText xml:space="preserve"> MERGEFIELD  ${day}  \* MERGEFORMAT </w:instrText>
-      </w:r>
-      <w:r>
-        <w:rPr>
-          <w:rFonts w:eastAsia="Times New Roman" w:cs="Times New Roman"/>
-          <w:szCs w:val="22"/>
-        </w:rPr>
-        <w:fldChar w:fldCharType="separate"/>
-      </w:r>
-      <w:r>
-        <w:rPr>
-          <w:rFonts w:ascii="Calibri" w:hAnsi="Calibri" w:cs="Calibri"/>
-        </w:rPr>
-        <w:t xml:space="preserve"> </w:t>
-      </w:r>
-      <w:r>
-        <w:rPr>
-          <w:rFonts w:ascii="Times New Roman" w:hAnsi="Times New Roman"/>
-          <w:noProof/>
-          <w:sz w:val="28"/>
-          <w:szCs w:val="28"/>
-        </w:rPr>
-        <w:t xml:space="preserve"> </w:t>
-      </w:r>
+      <w:bookmarkStart w:id="0" w:name="_GoBack"/>
+      <w:bookmarkEnd w:id="0"/>
     </w:p>
     <w:p>
       <w:pPr>
@@ -637,13 +677,13 @@
         <w:rPr>
           <w:noProof/>
         </w:rPr>
-        <w:fldChar w:fldCharType="end"/>
+        <w:t xml:space="preserve"> </w:t>
       </w:r>
       <w:r>
         <w:rPr>
-          <w:rFonts w:ascii="Calibri" w:hAnsi="Calibri" w:cs="Calibri"/>
+          <w:noProof/>
         </w:rPr>
-        <w:t xml:space="preserve"> </w:t>
+        <w:t>[</w:t>
       </w:r>
       <w:r>
         <w:rPr>
@@ -651,62 +691,7 @@
           <w:sz w:val="28"/>
           <w:szCs w:val="28"/>
         </w:rPr>
-        <w:t>[</w:t>
-      </w:r>
-      <w:r>
-        <w:rPr>
-          <w:rFonts w:ascii="Times New Roman" w:hAnsi="Times New Roman" w:cs="Times New Roman"/>
-          <w:noProof/>
-          <w:sz w:val="28"/>
-          <w:szCs w:val="28"/>
-        </w:rPr>
-        <w:t>«$</w:t>
-      </w:r>
-      <w:r>
-        <w:rPr>
-          <w:rFonts w:ascii="Times New Roman" w:hAnsi="Times New Roman"/>
-          <w:noProof/>
-          <w:sz w:val="28"/>
-          <w:szCs w:val="28"/>
-        </w:rPr>
-        <w:t xml:space="preserve">{ </w:t>
-      </w:r>
-      <w:r>
-        <w:rPr>
-          <w:rFonts w:ascii="Times New Roman" w:hAnsi="Times New Roman"/>
-          <w:noProof/>
-          <w:sz w:val="28"/>
-          <w:szCs w:val="28"/>
-        </w:rPr>
-        <w:t>it</w:t>
-      </w:r>
-      <w:r>
-        <w:rPr>
-          <w:rFonts w:ascii="Times New Roman" w:hAnsi="Times New Roman"/>
-          <w:noProof/>
-          <w:sz w:val="28"/>
-          <w:szCs w:val="28"/>
-        </w:rPr>
-        <w:t>.workingPosition}»]</w:t>
-      </w:r>
-      <w:r>
-        <w:rPr>
-          <w:rFonts w:ascii="Calibri" w:hAnsi="Calibri" w:cs="Calibri"/>
-        </w:rPr>
-        <w:t xml:space="preserve"> </w:t>
-      </w:r>
-      <w:r>
-        <w:rPr>
-          <w:rStyle w:val="Strong"/>
-          <w:rFonts w:ascii="Calibri" w:hAnsi="Calibri" w:cs="Calibri"/>
-        </w:rPr>
-        <w:t xml:space="preserve">   </w:t>
-      </w:r>
-      <w:r>
-        <w:rPr>
-          <w:rFonts w:ascii="Calibri" w:hAnsi="Calibri" w:cs="Calibri"/>
-        </w:rPr>
-        <w:t xml:space="preserve"> </w:t>
+        <w:fldChar w:fldCharType="begin"/>
       </w:r>
       <w:r>
         <w:rPr>
@@ -714,68 +699,7 @@
           <w:sz w:val="28"/>
           <w:szCs w:val="28"/>
         </w:rPr>
-        <w:t>[</w:t>
-      </w:r>
-      <w:r>
-        <w:rPr>
-          <w:rFonts w:ascii="Times New Roman" w:hAnsi="Times New Roman" w:cs="Times New Roman"/>
-          <w:noProof/>
-          <w:sz w:val="28"/>
-          <w:szCs w:val="28"/>
-        </w:rPr>
-        <w:t>«$</w:t>
-      </w:r>
-      <w:r>
-        <w:rPr>
-          <w:rFonts w:ascii="Times New Roman" w:hAnsi="Times New Roman"/>
-          <w:noProof/>
-          <w:sz w:val="28"/>
-          <w:szCs w:val="28"/>
-        </w:rPr>
-        <w:t xml:space="preserve">{ </w:t>
-      </w:r>
-      <w:r>
-        <w:rPr>
-          <w:rFonts w:ascii="Times New Roman" w:hAnsi="Times New Roman"/>
-          <w:noProof/>
-          <w:sz w:val="28"/>
-          <w:szCs w:val="28"/>
-        </w:rPr>
-        <w:t>it</w:t>
-      </w:r>
-      <w:r>
-        <w:rPr>
-          <w:rFonts w:ascii="Times New Roman" w:hAnsi="Times New Roman"/>
-          <w:noProof/>
-          <w:sz w:val="28"/>
-          <w:szCs w:val="28"/>
-        </w:rPr>
-        <w:t>.</w:t>
-      </w:r>
-      <w:r>
-        <w:rPr>
-          <w:rFonts w:ascii="Times New Roman" w:hAnsi="Times New Roman"/>
-          <w:noProof/>
-          <w:sz w:val="28"/>
-          <w:szCs w:val="28"/>
-        </w:rPr>
-        <w:t>yearsOfExperience</w:t>
-      </w:r>
-      <w:r>
-        <w:rPr>
-          <w:rFonts w:ascii="Times New Roman" w:hAnsi="Times New Roman"/>
-          <w:noProof/>
-          <w:sz w:val="28"/>
-          <w:szCs w:val="28"/>
-        </w:rPr>
-        <w:t>}»]</w:t>
-      </w:r>
-      <w:r>
-        <w:rPr>
-          <w:rStyle w:val="Strong"/>
-          <w:rFonts w:ascii="Calibri" w:hAnsi="Calibri" w:cs="Calibri"/>
-        </w:rPr>
-        <w:t xml:space="preserve">    </w:t>
+        <w:instrText xml:space="preserve"> MERGEFIELD  ${it.workingPosition}  \* MERGEFORMAT </w:instrText>
       </w:r>
       <w:r>
         <w:rPr>
@@ -783,43 +707,170 @@
           <w:sz w:val="28"/>
           <w:szCs w:val="28"/>
         </w:rPr>
-        <w:t>[</w:t>
+        <w:fldChar w:fldCharType="separate"/>
       </w:r>
       <w:r>
         <w:rPr>
-          <w:rFonts w:ascii="Times New Roman" w:hAnsi="Times New Roman" w:cs="Times New Roman"/>
+          <w:rFonts w:ascii="Calibri" w:hAnsi="Calibri" w:cs="Calibri"/>
           <w:noProof/>
           <w:sz w:val="28"/>
           <w:szCs w:val="28"/>
         </w:rPr>
-        <w:t>«$</w:t>
+        <w:t>«${it.workingPosition}»</w:t>
       </w:r>
       <w:r>
         <w:rPr>
-          <w:rFonts w:ascii="Times New Roman" w:hAnsi="Times New Roman"/>
+          <w:rFonts w:ascii="Calibri" w:hAnsi="Calibri" w:cs="Calibri"/>
+          <w:sz w:val="28"/>
+          <w:szCs w:val="28"/>
+        </w:rPr>
+        <w:fldChar w:fldCharType="end"/>
+      </w:r>
+      <w:r>
+        <w:rPr>
+          <w:rFonts w:ascii="Calibri" w:hAnsi="Calibri" w:cs="Calibri"/>
+          <w:sz w:val="28"/>
+          <w:szCs w:val="28"/>
+        </w:rPr>
+        <w:t>]  [</w:t>
+      </w:r>
+      <w:r>
+        <w:rPr>
+          <w:rFonts w:ascii="Calibri" w:hAnsi="Calibri" w:cs="Calibri"/>
+          <w:sz w:val="28"/>
+          <w:szCs w:val="28"/>
+        </w:rPr>
+        <w:fldChar w:fldCharType="begin"/>
+      </w:r>
+      <w:r>
+        <w:rPr>
+          <w:rFonts w:ascii="Calibri" w:hAnsi="Calibri" w:cs="Calibri"/>
+          <w:sz w:val="28"/>
+          <w:szCs w:val="28"/>
+        </w:rPr>
+        <w:instrText xml:space="preserve"> MERGEFIELD  ${it.yearsOfExperience}  \* MERGEFORMAT </w:instrText>
+      </w:r>
+      <w:r>
+        <w:rPr>
+          <w:rFonts w:ascii="Calibri" w:hAnsi="Calibri" w:cs="Calibri"/>
+          <w:sz w:val="28"/>
+          <w:szCs w:val="28"/>
+        </w:rPr>
+        <w:fldChar w:fldCharType="separate"/>
+      </w:r>
+      <w:r>
+        <w:rPr>
+          <w:rFonts w:ascii="Calibri" w:hAnsi="Calibri" w:cs="Calibri"/>
           <w:noProof/>
           <w:sz w:val="28"/>
           <w:szCs w:val="28"/>
         </w:rPr>
-        <w:t>{it.</w:t>
-      </w:r>
+        <w:t>«${</w:t>
+      </w:r>
+      <w:proofErr w:type="spellStart"/>
       <w:r>
         <w:rPr>
-          <w:rFonts w:ascii="Times New Roman" w:hAnsi="Times New Roman"/>
+          <w:rFonts w:ascii="Calibri" w:hAnsi="Calibri" w:cs="Calibri"/>
           <w:noProof/>
           <w:sz w:val="28"/>
           <w:szCs w:val="28"/>
         </w:rPr>
-        <w:t xml:space="preserve">education </w:t>
-      </w:r>
+        <w:t>it.yearsOfExperience</w:t>
+      </w:r>
+      <w:proofErr w:type="spellEnd"/>
       <w:r>
         <w:rPr>
-          <w:rFonts w:ascii="Times New Roman" w:hAnsi="Times New Roman"/>
+          <w:rFonts w:ascii="Calibri" w:hAnsi="Calibri" w:cs="Calibri"/>
           <w:noProof/>
           <w:sz w:val="28"/>
           <w:szCs w:val="28"/>
         </w:rPr>
-        <w:t>}»]</w:t>
+        <w:t>}»</w:t>
+      </w:r>
+      <w:r>
+        <w:rPr>
+          <w:rFonts w:ascii="Calibri" w:hAnsi="Calibri" w:cs="Calibri"/>
+          <w:sz w:val="28"/>
+          <w:szCs w:val="28"/>
+        </w:rPr>
+        <w:fldChar w:fldCharType="end"/>
+      </w:r>
+      <w:r>
+        <w:rPr>
+          <w:rFonts w:ascii="Calibri" w:hAnsi="Calibri" w:cs="Calibri"/>
+          <w:sz w:val="28"/>
+          <w:szCs w:val="28"/>
+        </w:rPr>
+        <w:t>]   [</w:t>
+      </w:r>
+      <w:r>
+        <w:rPr>
+          <w:rFonts w:ascii="Calibri" w:hAnsi="Calibri" w:cs="Calibri"/>
+          <w:sz w:val="28"/>
+          <w:szCs w:val="28"/>
+        </w:rPr>
+        <w:fldChar w:fldCharType="begin"/>
+      </w:r>
+      <w:r>
+        <w:rPr>
+          <w:rFonts w:ascii="Calibri" w:hAnsi="Calibri" w:cs="Calibri"/>
+          <w:sz w:val="28"/>
+          <w:szCs w:val="28"/>
+        </w:rPr>
+        <w:instrText xml:space="preserve"> MERGEFIELD  ${it.education}  \* MERGEFORMAT </w:instrText>
+      </w:r>
+      <w:r>
+        <w:rPr>
+          <w:rFonts w:ascii="Calibri" w:hAnsi="Calibri" w:cs="Calibri"/>
+          <w:sz w:val="28"/>
+          <w:szCs w:val="28"/>
+        </w:rPr>
+        <w:fldChar w:fldCharType="separate"/>
+      </w:r>
+      <w:r>
+        <w:rPr>
+          <w:rFonts w:ascii="Calibri" w:hAnsi="Calibri" w:cs="Calibri"/>
+          <w:noProof/>
+          <w:sz w:val="28"/>
+          <w:szCs w:val="28"/>
+        </w:rPr>
+        <w:t>«${</w:t>
+      </w:r>
+      <w:proofErr w:type="spellStart"/>
+      <w:r>
+        <w:rPr>
+          <w:rFonts w:ascii="Calibri" w:hAnsi="Calibri" w:cs="Calibri"/>
+          <w:noProof/>
+          <w:sz w:val="28"/>
+          <w:szCs w:val="28"/>
+        </w:rPr>
+        <w:t>it.education</w:t>
+      </w:r>
+      <w:proofErr w:type="spellEnd"/>
+      <w:r>
+        <w:rPr>
+          <w:rFonts w:ascii="Calibri" w:hAnsi="Calibri" w:cs="Calibri"/>
+          <w:noProof/>
+          <w:sz w:val="28"/>
+          <w:szCs w:val="28"/>
+        </w:rPr>
+        <w:t>}»</w:t>
+      </w:r>
+      <w:r>
+        <w:rPr>
+          <w:rFonts w:ascii="Calibri" w:hAnsi="Calibri" w:cs="Calibri"/>
+          <w:sz w:val="28"/>
+          <w:szCs w:val="28"/>
+        </w:rPr>
+        <w:fldChar w:fldCharType="end"/>
+      </w:r>
+      <w:r>
+        <w:rPr>
+          <w:rFonts w:ascii="Calibri" w:hAnsi="Calibri" w:cs="Calibri"/>
+          <w:sz w:val="28"/>
+          <w:szCs w:val="28"/>
+        </w:rPr>
+        <w:t>]</w:t>
       </w:r>
     </w:p>
     <w:p>
@@ -862,9 +913,9 @@
         <w:tblDescription w:val="Enter Quantity, Description, Unit Price, Discount, and Line Total in table columns, and Subtotal, Sales Tax, and Total at the end"/>
       </w:tblPr>
       <w:tblGrid>
-        <w:gridCol w:w="2409"/>
-        <w:gridCol w:w="2304"/>
-        <w:gridCol w:w="2195"/>
+        <w:gridCol w:w="2459"/>
+        <w:gridCol w:w="2351"/>
+        <w:gridCol w:w="2240"/>
       </w:tblGrid>
       <w:tr>
         <w:trPr>
@@ -930,7 +981,7 @@
         <w:tblDescription w:val="Enter Quantity, Description, Unit Price, Discount, and Line Total in table columns, and Subtotal, Sales Tax, and Total at the end"/>
       </w:tblPr>
       <w:tblGrid>
-        <w:gridCol w:w="2235"/>
+        <w:gridCol w:w="2259"/>
       </w:tblGrid>
       <w:tr>
         <w:trPr>
@@ -953,77 +1004,42 @@
           <w:tab w:val="left" w:pos="5400"/>
         </w:tabs>
         <w:rPr>
-          <w:rFonts w:ascii="Times New Roman" w:hAnsi="Times New Roman"/>
+          <w:rFonts w:eastAsia="Times New Roman" w:cs="Times New Roman"/>
           <w:sz w:val="28"/>
           <w:szCs w:val="28"/>
         </w:rPr>
       </w:pPr>
       <w:r>
         <w:rPr>
-          <w:sz w:val="22"/>
-          <w:szCs w:val="22"/>
+          <w:sz w:val="28"/>
+          <w:szCs w:val="28"/>
         </w:rPr>
         <w:fldChar w:fldCharType="begin"/>
       </w:r>
       <w:r>
-        <w:instrText xml:space="preserve"> MERGEFIELD  "#foreach(${day} in ${leave.studydays})"  \* MERGEFORMAT </w:instrText>
-      </w:r>
-      <w:r>
         <w:rPr>
-          <w:sz w:val="22"/>
-          <w:szCs w:val="22"/>
+          <w:sz w:val="28"/>
+          <w:szCs w:val="28"/>
+        </w:rPr>
+        <w:instrText xml:space="preserve"> MERGEFIELD  "#foreach(${c} in ${employmentPackage.offer.candidateIds})"  \* MERGEFORMAT </w:instrText>
+      </w:r>
+      <w:r>
+        <w:rPr>
+          <w:sz w:val="28"/>
+          <w:szCs w:val="28"/>
         </w:rPr>
         <w:fldChar w:fldCharType="separate"/>
       </w:r>
       <w:r>
         <w:rPr>
-          <w:rFonts w:ascii="Times New Roman" w:hAnsi="Times New Roman"/>
           <w:noProof/>
           <w:sz w:val="28"/>
           <w:szCs w:val="28"/>
         </w:rPr>
-        <w:t>«#foreach(${</w:t>
+        <w:t>«#foreach(${c} in ${employmentPackage.off»</w:t>
       </w:r>
       <w:r>
         <w:rPr>
-          <w:rFonts w:ascii="Times New Roman" w:hAnsi="Times New Roman"/>
-          <w:noProof/>
-          <w:sz w:val="28"/>
-          <w:szCs w:val="28"/>
-        </w:rPr>
-        <w:t>c</w:t>
-      </w:r>
-      <w:r>
-        <w:rPr>
-          <w:rFonts w:ascii="Times New Roman" w:hAnsi="Times New Roman"/>
-          <w:noProof/>
-          <w:sz w:val="28"/>
-          <w:szCs w:val="28"/>
-        </w:rPr>
-        <w:t>} in ${employmentPackage.</w:t>
-      </w:r>
-      <w:r>
-        <w:rPr>
-          <w:rFonts w:ascii="Times New Roman" w:hAnsi="Times New Roman"/>
-          <w:noProof/>
-          <w:sz w:val="28"/>
-          <w:szCs w:val="28"/>
-        </w:rPr>
-        <w:t xml:space="preserve">offer.candidateIds </w:t>
-      </w:r>
-      <w:r>
-        <w:rPr>
-          <w:rFonts w:ascii="Times New Roman" w:hAnsi="Times New Roman"/>
-          <w:noProof/>
-          <w:sz w:val="28"/>
-          <w:szCs w:val="28"/>
-        </w:rPr>
-        <w:t>})»</w:t>
-      </w:r>
-      <w:r>
-        <w:rPr>
-          <w:rFonts w:ascii="Times New Roman" w:hAnsi="Times New Roman"/>
-          <w:noProof/>
           <w:sz w:val="28"/>
           <w:szCs w:val="28"/>
         </w:rPr>
@@ -1045,20 +1061,20 @@
       </w:pPr>
       <w:r>
         <w:rPr>
-          <w:rFonts w:eastAsia="Times New Roman" w:cs="Times New Roman"/>
-          <w:szCs w:val="22"/>
+          <w:rFonts w:ascii="Calibri" w:hAnsi="Calibri" w:cs="Calibri"/>
+          <w:sz w:val="24"/>
+          <w:szCs w:val="24"/>
         </w:rPr>
-        <w:fldChar w:fldCharType="begin"/>
-      </w:r>
-      <w:r>
-        <w:instrText xml:space="preserve"> MERGEFIELD  ${day}  \* MERGEFORMAT </w:instrText>
-      </w:r>
+        <w:t xml:space="preserve"> </w:t>
+      </w:r>
+      <w:proofErr w:type="gramStart"/>
       <w:r>
         <w:rPr>
-          <w:rFonts w:eastAsia="Times New Roman" w:cs="Times New Roman"/>
-          <w:szCs w:val="22"/>
+          <w:rFonts w:ascii="Calibri" w:hAnsi="Calibri" w:cs="Calibri"/>
+          <w:sz w:val="24"/>
+          <w:szCs w:val="24"/>
         </w:rPr>
-        <w:fldChar w:fldCharType="separate"/>
+        <w:t>[</w:t>
       </w:r>
       <w:r>
         <w:rPr>
@@ -1066,81 +1082,55 @@
         </w:rPr>
         <w:t xml:space="preserve"> </w:t>
       </w:r>
-      <w:r>
-        <w:rPr>
-          <w:rFonts w:ascii="Times New Roman" w:hAnsi="Times New Roman"/>
-          <w:noProof/>
-          <w:sz w:val="28"/>
-          <w:szCs w:val="28"/>
-        </w:rPr>
-        <w:t xml:space="preserve"> </w:t>
-      </w:r>
-    </w:p>
-    <w:p>
-      <w:pPr>
-        <w:pStyle w:val="Experience"/>
-        <w:rPr>
-          <w:rFonts w:ascii="Times New Roman" w:hAnsi="Times New Roman"/>
-          <w:noProof/>
-          <w:sz w:val="28"/>
-          <w:szCs w:val="28"/>
-        </w:rPr>
-      </w:pPr>
-      <w:r>
-        <w:rPr>
-          <w:noProof/>
-        </w:rPr>
-        <w:fldChar w:fldCharType="end"/>
-      </w:r>
-      <w:r>
-        <w:rPr>
-          <w:rFonts w:ascii="Calibri" w:hAnsi="Calibri" w:cs="Calibri"/>
-        </w:rPr>
-        <w:t xml:space="preserve"> </w:t>
-      </w:r>
+      <w:proofErr w:type="gramEnd"/>
       <w:r>
         <w:rPr>
           <w:rFonts w:ascii="Calibri" w:hAnsi="Calibri" w:cs="Calibri"/>
           <w:sz w:val="28"/>
           <w:szCs w:val="28"/>
         </w:rPr>
-        <w:t>[</w:t>
+        <w:fldChar w:fldCharType="begin"/>
       </w:r>
       <w:r>
         <w:rPr>
-          <w:rFonts w:ascii="Times New Roman" w:hAnsi="Times New Roman" w:cs="Times New Roman"/>
+          <w:rFonts w:ascii="Calibri" w:hAnsi="Calibri" w:cs="Calibri"/>
+          <w:sz w:val="28"/>
+          <w:szCs w:val="28"/>
+        </w:rPr>
+        <w:instrText xml:space="preserve"> MERGEFIELD  ${c}  \* MERGEFORMAT </w:instrText>
+      </w:r>
+      <w:r>
+        <w:rPr>
+          <w:rFonts w:ascii="Calibri" w:hAnsi="Calibri" w:cs="Calibri"/>
+          <w:sz w:val="28"/>
+          <w:szCs w:val="28"/>
+        </w:rPr>
+        <w:fldChar w:fldCharType="separate"/>
+      </w:r>
+      <w:r>
+        <w:rPr>
+          <w:rFonts w:ascii="Calibri" w:hAnsi="Calibri" w:cs="Calibri"/>
           <w:noProof/>
           <w:sz w:val="28"/>
           <w:szCs w:val="28"/>
         </w:rPr>
-        <w:t>«$</w:t>
+        <w:t>«${c}»</w:t>
       </w:r>
       <w:r>
         <w:rPr>
-          <w:rFonts w:ascii="Times New Roman" w:hAnsi="Times New Roman"/>
-          <w:noProof/>
+          <w:rFonts w:ascii="Calibri" w:hAnsi="Calibri" w:cs="Calibri"/>
           <w:sz w:val="28"/>
           <w:szCs w:val="28"/>
         </w:rPr>
-        <w:t xml:space="preserve">{ </w:t>
+        <w:fldChar w:fldCharType="end"/>
       </w:r>
       <w:r>
         <w:rPr>
-          <w:rFonts w:ascii="Times New Roman" w:hAnsi="Times New Roman"/>
-          <w:noProof/>
+          <w:rFonts w:ascii="Calibri" w:hAnsi="Calibri" w:cs="Calibri"/>
           <w:sz w:val="28"/>
           <w:szCs w:val="28"/>
         </w:rPr>
-        <w:t xml:space="preserve">c </w:t>
-      </w:r>
-      <w:r>
-        <w:rPr>
-          <w:rFonts w:ascii="Times New Roman" w:hAnsi="Times New Roman"/>
-          <w:noProof/>
-          <w:sz w:val="28"/>
-          <w:szCs w:val="28"/>
-        </w:rPr>
-        <w:t>}»]</w:t>
+        <w:t xml:space="preserve"> ]</w:t>
       </w:r>
     </w:p>
     <w:p>
@@ -1192,23 +1182,36 @@
         <w:framePr w:hSpace="0" w:wrap="auto" w:vAnchor="margin" w:hAnchor="text" w:xAlign="left" w:yAlign="inline"/>
         <w:jc w:val="right"/>
       </w:pPr>
-      <w:fldSimple w:instr=" MERGEFIELD  ${employmentPackage.offer.price}  \* MERGEFORMAT ">
-        <w:r>
-          <w:rPr>
-            <w:noProof/>
-          </w:rPr>
-          <w:t>«${employmentPackage.offer.price}»</w:t>
-        </w:r>
-      </w:fldSimple>
+      <w:r>
+        <w:fldChar w:fldCharType="begin"/>
+      </w:r>
+      <w:r>
+        <w:instrText xml:space="preserve"> MERGEFIELD  ${employmentPackage.offer.price}  \* MERGEFORMAT </w:instrText>
+      </w:r>
+      <w:r>
+        <w:fldChar w:fldCharType="separate"/>
+      </w:r>
+      <w:r>
+        <w:rPr>
+          <w:noProof/>
+        </w:rPr>
+        <w:t>«${employmentPackage.offer.price}»</w:t>
+      </w:r>
+      <w:r>
+        <w:rPr>
+          <w:noProof/>
+        </w:rPr>
+        <w:fldChar w:fldCharType="end"/>
+      </w:r>
       <w:r>
         <w:t xml:space="preserve"> RSD</w:t>
       </w:r>
     </w:p>
     <w:sectPr>
-      <w:headerReference w:type="default" r:id="rId10"/>
-      <w:footerReference w:type="default" r:id="rId11"/>
-      <w:headerReference w:type="first" r:id="rId12"/>
-      <w:footerReference w:type="first" r:id="rId13"/>
+      <w:headerReference w:type="default" r:id="rId11"/>
+      <w:footerReference w:type="default" r:id="rId12"/>
+      <w:headerReference w:type="first" r:id="rId13"/>
+      <w:footerReference w:type="first" r:id="rId14"/>
       <w:pgSz w:w="12240" w:h="15840" w:code="1"/>
       <w:pgMar w:top="720" w:right="864" w:bottom="1440" w:left="864" w:header="432" w:footer="720" w:gutter="0"/>
       <w:cols w:space="720"/>
@@ -1220,7 +1223,7 @@
 </file>
 
 <file path=word/endnotes.xml><?xml version="1.0" encoding="utf-8"?>
-<w:endnotes xmlns:wpc="http://schemas.microsoft.com/office/word/2010/wordprocessingCanvas" xmlns:cx="http://schemas.microsoft.com/office/drawing/2014/chartex" xmlns:cx1="http://schemas.microsoft.com/office/drawing/2015/9/8/chartex" xmlns:cx2="http://schemas.microsoft.com/office/drawing/2015/10/21/chartex" xmlns:cx3="http://schemas.microsoft.com/office/drawing/2016/5/9/chartex" xmlns:cx4="http://schemas.microsoft.com/office/drawing/2016/5/10/chartex" xmlns:cx5="http://schemas.microsoft.com/office/drawing/2016/5/11/chartex" xmlns:cx6="http://schemas.microsoft.com/office/drawing/2016/5/12/chartex" xmlns:cx7="http://schemas.microsoft.com/office/drawing/2016/5/13/chartex" xmlns:cx8="http://schemas.microsoft.com/office/drawing/2016/5/14/chartex" xmlns:mc="http://schemas.openxmlformats.org/markup-compatibility/2006" xmlns:aink="http://schemas.microsoft.com/office/drawing/2016/ink" xmlns:am3d="http://schemas.microsoft.com/office/drawing/2017/model3d" xmlns:o="urn:schemas-microsoft-com:office:office" xmlns:oel="http://schemas.microsoft.com/office/2019/extlst" xmlns:r="http://schemas.openxmlformats.org/officeDocument/2006/relationships" xmlns:m="http://schemas.openxmlformats.org/officeDocument/2006/math" xmlns:v="urn:schemas-microsoft-com:vml" xmlns:wp14="http://schemas.microsoft.com/office/word/2010/wordprocessingDrawing" xmlns:wp="http://schemas.openxmlformats.org/drawingml/2006/wordprocessingDrawing" xmlns:w10="urn:schemas-microsoft-com:office:word" xmlns:w="http://schemas.openxmlformats.org/wordprocessingml/2006/main" xmlns:w14="http://schemas.microsoft.com/office/word/2010/wordml" xmlns:w15="http://schemas.microsoft.com/office/word/2012/wordml" xmlns:w16cex="http://schemas.microsoft.com/office/word/2018/wordml/cex" xmlns:w16cid="http://schemas.microsoft.com/office/word/2016/wordml/cid" xmlns:w16="http://schemas.microsoft.com/office/word/2018/wordml" xmlns:w16sdtdh="http://schemas.microsoft.com/office/word/2020/wordml/sdtdatahash" xmlns:w16se="http://schemas.microsoft.com/office/word/2015/wordml/symex" xmlns:wpg="http://schemas.microsoft.com/office/word/2010/wordprocessingGroup" xmlns:wpi="http://schemas.microsoft.com/office/word/2010/wordprocessingInk" xmlns:wne="http://schemas.microsoft.com/office/word/2006/wordml" xmlns:wps="http://schemas.microsoft.com/office/word/2010/wordprocessingShape" mc:Ignorable="w14 w15 w16se w16cid w16 w16cex w16sdtdh wp14">
+<w:endnotes xmlns:wpc="http://schemas.microsoft.com/office/word/2010/wordprocessingCanvas" xmlns:mc="http://schemas.openxmlformats.org/markup-compatibility/2006" xmlns:o="urn:schemas-microsoft-com:office:office" xmlns:r="http://schemas.openxmlformats.org/officeDocument/2006/relationships" xmlns:m="http://schemas.openxmlformats.org/officeDocument/2006/math" xmlns:v="urn:schemas-microsoft-com:vml" xmlns:wp14="http://schemas.microsoft.com/office/word/2010/wordprocessingDrawing" xmlns:wp="http://schemas.openxmlformats.org/drawingml/2006/wordprocessingDrawing" xmlns:w10="urn:schemas-microsoft-com:office:word" xmlns:w="http://schemas.openxmlformats.org/wordprocessingml/2006/main" xmlns:w14="http://schemas.microsoft.com/office/word/2010/wordml" xmlns:wpg="http://schemas.microsoft.com/office/word/2010/wordprocessingGroup" xmlns:wpi="http://schemas.microsoft.com/office/word/2010/wordprocessingInk" xmlns:wne="http://schemas.microsoft.com/office/word/2006/wordml" xmlns:wps="http://schemas.microsoft.com/office/word/2010/wordprocessingShape" mc:Ignorable="w14 wp14">
   <w:endnote w:type="separator" w:id="-1">
     <w:p>
       <w:pPr>
@@ -1247,7 +1250,7 @@
 </file>
 
 <file path=word/footer1.xml><?xml version="1.0" encoding="utf-8"?>
-<w:ftr xmlns:wpc="http://schemas.microsoft.com/office/word/2010/wordprocessingCanvas" xmlns:cx="http://schemas.microsoft.com/office/drawing/2014/chartex" xmlns:cx1="http://schemas.microsoft.com/office/drawing/2015/9/8/chartex" xmlns:cx2="http://schemas.microsoft.com/office/drawing/2015/10/21/chartex" xmlns:cx3="http://schemas.microsoft.com/office/drawing/2016/5/9/chartex" xmlns:cx4="http://schemas.microsoft.com/office/drawing/2016/5/10/chartex" xmlns:cx5="http://schemas.microsoft.com/office/drawing/2016/5/11/chartex" xmlns:cx6="http://schemas.microsoft.com/office/drawing/2016/5/12/chartex" xmlns:cx7="http://schemas.microsoft.com/office/drawing/2016/5/13/chartex" xmlns:cx8="http://schemas.microsoft.com/office/drawing/2016/5/14/chartex" xmlns:mc="http://schemas.openxmlformats.org/markup-compatibility/2006" xmlns:aink="http://schemas.microsoft.com/office/drawing/2016/ink" xmlns:am3d="http://schemas.microsoft.com/office/drawing/2017/model3d" xmlns:o="urn:schemas-microsoft-com:office:office" xmlns:oel="http://schemas.microsoft.com/office/2019/extlst" xmlns:r="http://schemas.openxmlformats.org/officeDocument/2006/relationships" xmlns:m="http://schemas.openxmlformats.org/officeDocument/2006/math" xmlns:v="urn:schemas-microsoft-com:vml" xmlns:wp14="http://schemas.microsoft.com/office/word/2010/wordprocessingDrawing" xmlns:wp="http://schemas.openxmlformats.org/drawingml/2006/wordprocessingDrawing" xmlns:w10="urn:schemas-microsoft-com:office:word" xmlns:w="http://schemas.openxmlformats.org/wordprocessingml/2006/main" xmlns:w14="http://schemas.microsoft.com/office/word/2010/wordml" xmlns:w15="http://schemas.microsoft.com/office/word/2012/wordml" xmlns:w16cex="http://schemas.microsoft.com/office/word/2018/wordml/cex" xmlns:w16cid="http://schemas.microsoft.com/office/word/2016/wordml/cid" xmlns:w16="http://schemas.microsoft.com/office/word/2018/wordml" xmlns:w16sdtdh="http://schemas.microsoft.com/office/word/2020/wordml/sdtdatahash" xmlns:w16se="http://schemas.microsoft.com/office/word/2015/wordml/symex" xmlns:wpg="http://schemas.microsoft.com/office/word/2010/wordprocessingGroup" xmlns:wpi="http://schemas.microsoft.com/office/word/2010/wordprocessingInk" xmlns:wne="http://schemas.microsoft.com/office/word/2006/wordml" xmlns:wps="http://schemas.microsoft.com/office/word/2010/wordprocessingShape" mc:Ignorable="w14 w15 w16se w16cid w16 w16cex w16sdtdh wp14">
+<w:ftr xmlns:wpc="http://schemas.microsoft.com/office/word/2010/wordprocessingCanvas" xmlns:mc="http://schemas.openxmlformats.org/markup-compatibility/2006" xmlns:o="urn:schemas-microsoft-com:office:office" xmlns:r="http://schemas.openxmlformats.org/officeDocument/2006/relationships" xmlns:m="http://schemas.openxmlformats.org/officeDocument/2006/math" xmlns:v="urn:schemas-microsoft-com:vml" xmlns:wp14="http://schemas.microsoft.com/office/word/2010/wordprocessingDrawing" xmlns:wp="http://schemas.openxmlformats.org/drawingml/2006/wordprocessingDrawing" xmlns:w10="urn:schemas-microsoft-com:office:word" xmlns:w="http://schemas.openxmlformats.org/wordprocessingml/2006/main" xmlns:w14="http://schemas.microsoft.com/office/word/2010/wordml" xmlns:wpg="http://schemas.microsoft.com/office/word/2010/wordprocessingGroup" xmlns:wpi="http://schemas.microsoft.com/office/word/2010/wordprocessingInk" xmlns:wne="http://schemas.microsoft.com/office/word/2006/wordml" xmlns:wps="http://schemas.microsoft.com/office/word/2010/wordprocessingShape" mc:Ignorable="w14 wp14">
   <w:p>
     <w:pPr>
       <w:pStyle w:val="Footer"/>
@@ -1258,7 +1261,7 @@
 </file>
 
 <file path=word/footer2.xml><?xml version="1.0" encoding="utf-8"?>
-<w:ftr xmlns:wpc="http://schemas.microsoft.com/office/word/2010/wordprocessingCanvas" xmlns:cx="http://schemas.microsoft.com/office/drawing/2014/chartex" xmlns:cx1="http://schemas.microsoft.com/office/drawing/2015/9/8/chartex" xmlns:cx2="http://schemas.microsoft.com/office/drawing/2015/10/21/chartex" xmlns:cx3="http://schemas.microsoft.com/office/drawing/2016/5/9/chartex" xmlns:cx4="http://schemas.microsoft.com/office/drawing/2016/5/10/chartex" xmlns:cx5="http://schemas.microsoft.com/office/drawing/2016/5/11/chartex" xmlns:cx6="http://schemas.microsoft.com/office/drawing/2016/5/12/chartex" xmlns:cx7="http://schemas.microsoft.com/office/drawing/2016/5/13/chartex" xmlns:cx8="http://schemas.microsoft.com/office/drawing/2016/5/14/chartex" xmlns:mc="http://schemas.openxmlformats.org/markup-compatibility/2006" xmlns:aink="http://schemas.microsoft.com/office/drawing/2016/ink" xmlns:am3d="http://schemas.microsoft.com/office/drawing/2017/model3d" xmlns:o="urn:schemas-microsoft-com:office:office" xmlns:oel="http://schemas.microsoft.com/office/2019/extlst" xmlns:r="http://schemas.openxmlformats.org/officeDocument/2006/relationships" xmlns:m="http://schemas.openxmlformats.org/officeDocument/2006/math" xmlns:v="urn:schemas-microsoft-com:vml" xmlns:wp14="http://schemas.microsoft.com/office/word/2010/wordprocessingDrawing" xmlns:wp="http://schemas.openxmlformats.org/drawingml/2006/wordprocessingDrawing" xmlns:w10="urn:schemas-microsoft-com:office:word" xmlns:w="http://schemas.openxmlformats.org/wordprocessingml/2006/main" xmlns:w14="http://schemas.microsoft.com/office/word/2010/wordml" xmlns:w15="http://schemas.microsoft.com/office/word/2012/wordml" xmlns:w16cex="http://schemas.microsoft.com/office/word/2018/wordml/cex" xmlns:w16cid="http://schemas.microsoft.com/office/word/2016/wordml/cid" xmlns:w16="http://schemas.microsoft.com/office/word/2018/wordml" xmlns:w16sdtdh="http://schemas.microsoft.com/office/word/2020/wordml/sdtdatahash" xmlns:w16se="http://schemas.microsoft.com/office/word/2015/wordml/symex" xmlns:wpg="http://schemas.microsoft.com/office/word/2010/wordprocessingGroup" xmlns:wpi="http://schemas.microsoft.com/office/word/2010/wordprocessingInk" xmlns:wne="http://schemas.microsoft.com/office/word/2006/wordml" xmlns:wps="http://schemas.microsoft.com/office/word/2010/wordprocessingShape" mc:Ignorable="w14 w15 w16se w16cid w16 w16cex w16sdtdh wp14">
+<w:ftr xmlns:wpc="http://schemas.microsoft.com/office/word/2010/wordprocessingCanvas" xmlns:mc="http://schemas.openxmlformats.org/markup-compatibility/2006" xmlns:o="urn:schemas-microsoft-com:office:office" xmlns:r="http://schemas.openxmlformats.org/officeDocument/2006/relationships" xmlns:m="http://schemas.openxmlformats.org/officeDocument/2006/math" xmlns:v="urn:schemas-microsoft-com:vml" xmlns:wp14="http://schemas.microsoft.com/office/word/2010/wordprocessingDrawing" xmlns:wp="http://schemas.openxmlformats.org/drawingml/2006/wordprocessingDrawing" xmlns:w10="urn:schemas-microsoft-com:office:word" xmlns:w="http://schemas.openxmlformats.org/wordprocessingml/2006/main" xmlns:w14="http://schemas.microsoft.com/office/word/2010/wordml" xmlns:wpg="http://schemas.microsoft.com/office/word/2010/wordprocessingGroup" xmlns:wpi="http://schemas.microsoft.com/office/word/2010/wordprocessingInk" xmlns:wne="http://schemas.microsoft.com/office/word/2006/wordml" xmlns:wps="http://schemas.microsoft.com/office/word/2010/wordprocessingShape" mc:Ignorable="w14 wp14">
   <w:p>
     <w:pPr>
       <w:pStyle w:val="Footer"/>
@@ -1416,7 +1419,7 @@
             </wp:anchor>
           </w:drawing>
         </mc:Choice>
-        <mc:Fallback>
+        <mc:Fallback xmlns:w16se="http://schemas.microsoft.com/office/word/2015/wordml/symex" xmlns:w16sdtdh="http://schemas.microsoft.com/office/word/2020/wordml/sdtdatahash" xmlns:w16="http://schemas.microsoft.com/office/word/2018/wordml" xmlns:w16cid="http://schemas.microsoft.com/office/word/2016/wordml/cid" xmlns:w16cex="http://schemas.microsoft.com/office/word/2018/wordml/cex" xmlns:w15="http://schemas.microsoft.com/office/word/2012/wordml" xmlns:oel="http://schemas.microsoft.com/office/2019/extlst" xmlns:am3d="http://schemas.microsoft.com/office/drawing/2017/model3d" xmlns:aink="http://schemas.microsoft.com/office/drawing/2016/ink" xmlns:cx8="http://schemas.microsoft.com/office/drawing/2016/5/14/chartex" xmlns:cx7="http://schemas.microsoft.com/office/drawing/2016/5/13/chartex" xmlns:cx6="http://schemas.microsoft.com/office/drawing/2016/5/12/chartex" xmlns:cx5="http://schemas.microsoft.com/office/drawing/2016/5/11/chartex" xmlns:cx4="http://schemas.microsoft.com/office/drawing/2016/5/10/chartex" xmlns:cx3="http://schemas.microsoft.com/office/drawing/2016/5/9/chartex" xmlns:cx2="http://schemas.microsoft.com/office/drawing/2015/10/21/chartex" xmlns:cx1="http://schemas.microsoft.com/office/drawing/2015/9/8/chartex" xmlns:cx="http://schemas.microsoft.com/office/drawing/2014/chartex">
           <w:pict>
             <v:shape w14:anchorId="75C78C22" id="Freeform: Shape 8" o:spid="_x0000_s1027" alt="Green gradient in rectangle" style="position:absolute;margin-left:-6.5pt;margin-top:675.35pt;width:627.85pt;height:213.85pt;rotation:180;z-index:-251655168;visibility:visible;mso-wrap-style:square;mso-width-percent:0;mso-height-percent:0;mso-wrap-distance-left:9pt;mso-wrap-distance-top:0;mso-wrap-distance-right:9pt;mso-wrap-distance-bottom:0;mso-position-horizontal:absolute;mso-position-horizontal-relative:page;mso-position-vertical:absolute;mso-position-vertical-relative:page;mso-width-percent:0;mso-height-percent:0;mso-width-relative:margin;mso-height-relative:margin;v-text-anchor:middle" coordsize="7738110,2906395" o:spt="100" o:gfxdata="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" adj="-11796480,,5400" path="m,l7738110,r,1896461l,2906395,,xe" fillcolor="#9edfbe [1302]" stroked="f" strokeweight="2pt">
               <v:fill color2="#4eb3cf [3208]" rotate="t" angle="58" focus="100%" type="gradient">
@@ -1441,7 +1444,7 @@
 </file>
 
 <file path=word/footnotes.xml><?xml version="1.0" encoding="utf-8"?>
-<w:footnotes xmlns:wpc="http://schemas.microsoft.com/office/word/2010/wordprocessingCanvas" xmlns:cx="http://schemas.microsoft.com/office/drawing/2014/chartex" xmlns:cx1="http://schemas.microsoft.com/office/drawing/2015/9/8/chartex" xmlns:cx2="http://schemas.microsoft.com/office/drawing/2015/10/21/chartex" xmlns:cx3="http://schemas.microsoft.com/office/drawing/2016/5/9/chartex" xmlns:cx4="http://schemas.microsoft.com/office/drawing/2016/5/10/chartex" xmlns:cx5="http://schemas.microsoft.com/office/drawing/2016/5/11/chartex" xmlns:cx6="http://schemas.microsoft.com/office/drawing/2016/5/12/chartex" xmlns:cx7="http://schemas.microsoft.com/office/drawing/2016/5/13/chartex" xmlns:cx8="http://schemas.microsoft.com/office/drawing/2016/5/14/chartex" xmlns:mc="http://schemas.openxmlformats.org/markup-compatibility/2006" xmlns:aink="http://schemas.microsoft.com/office/drawing/2016/ink" xmlns:am3d="http://schemas.microsoft.com/office/drawing/2017/model3d" xmlns:o="urn:schemas-microsoft-com:office:office" xmlns:oel="http://schemas.microsoft.com/office/2019/extlst" xmlns:r="http://schemas.openxmlformats.org/officeDocument/2006/relationships" xmlns:m="http://schemas.openxmlformats.org/officeDocument/2006/math" xmlns:v="urn:schemas-microsoft-com:vml" xmlns:wp14="http://schemas.microsoft.com/office/word/2010/wordprocessingDrawing" xmlns:wp="http://schemas.openxmlformats.org/drawingml/2006/wordprocessingDrawing" xmlns:w10="urn:schemas-microsoft-com:office:word" xmlns:w="http://schemas.openxmlformats.org/wordprocessingml/2006/main" xmlns:w14="http://schemas.microsoft.com/office/word/2010/wordml" xmlns:w15="http://schemas.microsoft.com/office/word/2012/wordml" xmlns:w16cex="http://schemas.microsoft.com/office/word/2018/wordml/cex" xmlns:w16cid="http://schemas.microsoft.com/office/word/2016/wordml/cid" xmlns:w16="http://schemas.microsoft.com/office/word/2018/wordml" xmlns:w16sdtdh="http://schemas.microsoft.com/office/word/2020/wordml/sdtdatahash" xmlns:w16se="http://schemas.microsoft.com/office/word/2015/wordml/symex" xmlns:wpg="http://schemas.microsoft.com/office/word/2010/wordprocessingGroup" xmlns:wpi="http://schemas.microsoft.com/office/word/2010/wordprocessingInk" xmlns:wne="http://schemas.microsoft.com/office/word/2006/wordml" xmlns:wps="http://schemas.microsoft.com/office/word/2010/wordprocessingShape" mc:Ignorable="w14 w15 w16se w16cid w16 w16cex w16sdtdh wp14">
+<w:footnotes xmlns:wpc="http://schemas.microsoft.com/office/word/2010/wordprocessingCanvas" xmlns:mc="http://schemas.openxmlformats.org/markup-compatibility/2006" xmlns:o="urn:schemas-microsoft-com:office:office" xmlns:r="http://schemas.openxmlformats.org/officeDocument/2006/relationships" xmlns:m="http://schemas.openxmlformats.org/officeDocument/2006/math" xmlns:v="urn:schemas-microsoft-com:vml" xmlns:wp14="http://schemas.microsoft.com/office/word/2010/wordprocessingDrawing" xmlns:wp="http://schemas.openxmlformats.org/drawingml/2006/wordprocessingDrawing" xmlns:w10="urn:schemas-microsoft-com:office:word" xmlns:w="http://schemas.openxmlformats.org/wordprocessingml/2006/main" xmlns:w14="http://schemas.microsoft.com/office/word/2010/wordml" xmlns:wpg="http://schemas.microsoft.com/office/word/2010/wordprocessingGroup" xmlns:wpi="http://schemas.microsoft.com/office/word/2010/wordprocessingInk" xmlns:wne="http://schemas.microsoft.com/office/word/2006/wordml" xmlns:wps="http://schemas.microsoft.com/office/word/2010/wordprocessingShape" mc:Ignorable="w14 wp14">
   <w:footnote w:type="separator" w:id="-1">
     <w:p>
       <w:pPr>
@@ -1468,14 +1471,14 @@
 </file>
 
 <file path=word/header1.xml><?xml version="1.0" encoding="utf-8"?>
-<w:hdr xmlns:wpc="http://schemas.microsoft.com/office/word/2010/wordprocessingCanvas" xmlns:cx="http://schemas.microsoft.com/office/drawing/2014/chartex" xmlns:cx1="http://schemas.microsoft.com/office/drawing/2015/9/8/chartex" xmlns:cx2="http://schemas.microsoft.com/office/drawing/2015/10/21/chartex" xmlns:cx3="http://schemas.microsoft.com/office/drawing/2016/5/9/chartex" xmlns:cx4="http://schemas.microsoft.com/office/drawing/2016/5/10/chartex" xmlns:cx5="http://schemas.microsoft.com/office/drawing/2016/5/11/chartex" xmlns:cx6="http://schemas.microsoft.com/office/drawing/2016/5/12/chartex" xmlns:cx7="http://schemas.microsoft.com/office/drawing/2016/5/13/chartex" xmlns:cx8="http://schemas.microsoft.com/office/drawing/2016/5/14/chartex" xmlns:mc="http://schemas.openxmlformats.org/markup-compatibility/2006" xmlns:aink="http://schemas.microsoft.com/office/drawing/2016/ink" xmlns:am3d="http://schemas.microsoft.com/office/drawing/2017/model3d" xmlns:o="urn:schemas-microsoft-com:office:office" xmlns:oel="http://schemas.microsoft.com/office/2019/extlst" xmlns:r="http://schemas.openxmlformats.org/officeDocument/2006/relationships" xmlns:m="http://schemas.openxmlformats.org/officeDocument/2006/math" xmlns:v="urn:schemas-microsoft-com:vml" xmlns:wp14="http://schemas.microsoft.com/office/word/2010/wordprocessingDrawing" xmlns:wp="http://schemas.openxmlformats.org/drawingml/2006/wordprocessingDrawing" xmlns:w10="urn:schemas-microsoft-com:office:word" xmlns:w="http://schemas.openxmlformats.org/wordprocessingml/2006/main" xmlns:w14="http://schemas.microsoft.com/office/word/2010/wordml" xmlns:w15="http://schemas.microsoft.com/office/word/2012/wordml" xmlns:w16cex="http://schemas.microsoft.com/office/word/2018/wordml/cex" xmlns:w16cid="http://schemas.microsoft.com/office/word/2016/wordml/cid" xmlns:w16="http://schemas.microsoft.com/office/word/2018/wordml" xmlns:w16sdtdh="http://schemas.microsoft.com/office/word/2020/wordml/sdtdatahash" xmlns:w16se="http://schemas.microsoft.com/office/word/2015/wordml/symex" xmlns:wpg="http://schemas.microsoft.com/office/word/2010/wordprocessingGroup" xmlns:wpi="http://schemas.microsoft.com/office/word/2010/wordprocessingInk" xmlns:wne="http://schemas.microsoft.com/office/word/2006/wordml" xmlns:wps="http://schemas.microsoft.com/office/word/2010/wordprocessingShape" mc:Ignorable="w14 w15 w16se w16cid w16 w16cex w16sdtdh wp14">
+<w:hdr xmlns:wpc="http://schemas.microsoft.com/office/word/2010/wordprocessingCanvas" xmlns:mc="http://schemas.openxmlformats.org/markup-compatibility/2006" xmlns:o="urn:schemas-microsoft-com:office:office" xmlns:r="http://schemas.openxmlformats.org/officeDocument/2006/relationships" xmlns:m="http://schemas.openxmlformats.org/officeDocument/2006/math" xmlns:v="urn:schemas-microsoft-com:vml" xmlns:wp14="http://schemas.microsoft.com/office/word/2010/wordprocessingDrawing" xmlns:wp="http://schemas.openxmlformats.org/drawingml/2006/wordprocessingDrawing" xmlns:w10="urn:schemas-microsoft-com:office:word" xmlns:w="http://schemas.openxmlformats.org/wordprocessingml/2006/main" xmlns:w14="http://schemas.microsoft.com/office/word/2010/wordml" xmlns:wpg="http://schemas.microsoft.com/office/word/2010/wordprocessingGroup" xmlns:wpi="http://schemas.microsoft.com/office/word/2010/wordprocessingInk" xmlns:wne="http://schemas.microsoft.com/office/word/2006/wordml" xmlns:wps="http://schemas.microsoft.com/office/word/2010/wordprocessingShape" mc:Ignorable="w14 wp14">
   <w:p/>
   <w:p/>
 </w:hdr>
 </file>
 
 <file path=word/header2.xml><?xml version="1.0" encoding="utf-8"?>
-<w:hdr xmlns:wpc="http://schemas.microsoft.com/office/word/2010/wordprocessingCanvas" xmlns:cx="http://schemas.microsoft.com/office/drawing/2014/chartex" xmlns:cx1="http://schemas.microsoft.com/office/drawing/2015/9/8/chartex" xmlns:cx2="http://schemas.microsoft.com/office/drawing/2015/10/21/chartex" xmlns:cx3="http://schemas.microsoft.com/office/drawing/2016/5/9/chartex" xmlns:cx4="http://schemas.microsoft.com/office/drawing/2016/5/10/chartex" xmlns:cx5="http://schemas.microsoft.com/office/drawing/2016/5/11/chartex" xmlns:cx6="http://schemas.microsoft.com/office/drawing/2016/5/12/chartex" xmlns:cx7="http://schemas.microsoft.com/office/drawing/2016/5/13/chartex" xmlns:cx8="http://schemas.microsoft.com/office/drawing/2016/5/14/chartex" xmlns:mc="http://schemas.openxmlformats.org/markup-compatibility/2006" xmlns:aink="http://schemas.microsoft.com/office/drawing/2016/ink" xmlns:am3d="http://schemas.microsoft.com/office/drawing/2017/model3d" xmlns:o="urn:schemas-microsoft-com:office:office" xmlns:oel="http://schemas.microsoft.com/office/2019/extlst" xmlns:r="http://schemas.openxmlformats.org/officeDocument/2006/relationships" xmlns:m="http://schemas.openxmlformats.org/officeDocument/2006/math" xmlns:v="urn:schemas-microsoft-com:vml" xmlns:wp14="http://schemas.microsoft.com/office/word/2010/wordprocessingDrawing" xmlns:wp="http://schemas.openxmlformats.org/drawingml/2006/wordprocessingDrawing" xmlns:w10="urn:schemas-microsoft-com:office:word" xmlns:w="http://schemas.openxmlformats.org/wordprocessingml/2006/main" xmlns:w14="http://schemas.microsoft.com/office/word/2010/wordml" xmlns:w15="http://schemas.microsoft.com/office/word/2012/wordml" xmlns:w16cex="http://schemas.microsoft.com/office/word/2018/wordml/cex" xmlns:w16cid="http://schemas.microsoft.com/office/word/2016/wordml/cid" xmlns:w16="http://schemas.microsoft.com/office/word/2018/wordml" xmlns:w16sdtdh="http://schemas.microsoft.com/office/word/2020/wordml/sdtdatahash" xmlns:w16se="http://schemas.microsoft.com/office/word/2015/wordml/symex" xmlns:wpg="http://schemas.microsoft.com/office/word/2010/wordprocessingGroup" xmlns:wpi="http://schemas.microsoft.com/office/word/2010/wordprocessingInk" xmlns:wne="http://schemas.microsoft.com/office/word/2006/wordml" xmlns:wps="http://schemas.microsoft.com/office/word/2010/wordprocessingShape" mc:Ignorable="w14 w15 w16se w16cid w16 w16cex w16sdtdh wp14">
+<w:hdr xmlns:wpc="http://schemas.microsoft.com/office/word/2010/wordprocessingCanvas" xmlns:mc="http://schemas.openxmlformats.org/markup-compatibility/2006" xmlns:o="urn:schemas-microsoft-com:office:office" xmlns:r="http://schemas.openxmlformats.org/officeDocument/2006/relationships" xmlns:m="http://schemas.openxmlformats.org/officeDocument/2006/math" xmlns:v="urn:schemas-microsoft-com:vml" xmlns:wp14="http://schemas.microsoft.com/office/word/2010/wordprocessingDrawing" xmlns:wp="http://schemas.openxmlformats.org/drawingml/2006/wordprocessingDrawing" xmlns:w10="urn:schemas-microsoft-com:office:word" xmlns:w="http://schemas.openxmlformats.org/wordprocessingml/2006/main" xmlns:w14="http://schemas.microsoft.com/office/word/2010/wordml" xmlns:wpg="http://schemas.microsoft.com/office/word/2010/wordprocessingGroup" xmlns:wpi="http://schemas.microsoft.com/office/word/2010/wordprocessingInk" xmlns:wne="http://schemas.microsoft.com/office/word/2006/wordml" xmlns:wps="http://schemas.microsoft.com/office/word/2010/wordprocessingShape" mc:Ignorable="w14 wp14">
   <w:p>
     <w:pPr>
       <w:pStyle w:val="Header"/>
@@ -1634,7 +1637,7 @@
             </wp:anchor>
           </w:drawing>
         </mc:Choice>
-        <mc:Fallback>
+        <mc:Fallback xmlns:w16se="http://schemas.microsoft.com/office/word/2015/wordml/symex" xmlns:w16sdtdh="http://schemas.microsoft.com/office/word/2020/wordml/sdtdatahash" xmlns:w16="http://schemas.microsoft.com/office/word/2018/wordml" xmlns:w16cid="http://schemas.microsoft.com/office/word/2016/wordml/cid" xmlns:w16cex="http://schemas.microsoft.com/office/word/2018/wordml/cex" xmlns:w15="http://schemas.microsoft.com/office/word/2012/wordml" xmlns:oel="http://schemas.microsoft.com/office/2019/extlst" xmlns:am3d="http://schemas.microsoft.com/office/drawing/2017/model3d" xmlns:aink="http://schemas.microsoft.com/office/drawing/2016/ink" xmlns:cx8="http://schemas.microsoft.com/office/drawing/2016/5/14/chartex" xmlns:cx7="http://schemas.microsoft.com/office/drawing/2016/5/13/chartex" xmlns:cx6="http://schemas.microsoft.com/office/drawing/2016/5/12/chartex" xmlns:cx5="http://schemas.microsoft.com/office/drawing/2016/5/11/chartex" xmlns:cx4="http://schemas.microsoft.com/office/drawing/2016/5/10/chartex" xmlns:cx3="http://schemas.microsoft.com/office/drawing/2016/5/9/chartex" xmlns:cx2="http://schemas.microsoft.com/office/drawing/2015/10/21/chartex" xmlns:cx1="http://schemas.microsoft.com/office/drawing/2015/9/8/chartex" xmlns:cx="http://schemas.microsoft.com/office/drawing/2014/chartex">
           <w:pict>
             <v:shape w14:anchorId="1FFA0ADD" id="Freeform: Shape 5" o:spid="_x0000_s1026" alt="Green gradient in rectangle" style="position:absolute;margin-left:0;margin-top:0;width:609.1pt;height:327.6pt;z-index:-251657216;visibility:visible;mso-wrap-style:square;mso-width-percent:1000;mso-height-percent:0;mso-wrap-distance-left:9pt;mso-wrap-distance-top:0;mso-wrap-distance-right:9pt;mso-wrap-distance-bottom:0;mso-position-horizontal:center;mso-position-horizontal-relative:page;mso-position-vertical:top;mso-position-vertical-relative:page;mso-width-percent:1000;mso-height-percent:0;mso-width-relative:page;mso-height-relative:margin;v-text-anchor:middle" coordsize="7738110,2906395" o:spt="100" o:gfxdata="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" adj="-11796480,,5400" path="m,l7738110,r,1896461l,2906395,,xe" fillcolor="#9edfbe [1302]" stroked="f" strokeweight="2pt">
               <v:fill color2="#4eb3cf [3208]" rotate="t" angle="58" focus="100%" type="gradient">
@@ -1659,8 +1662,8 @@
 </file>
 
 <file path=word/numbering.xml><?xml version="1.0" encoding="utf-8"?>
-<w:numbering xmlns:wpc="http://schemas.microsoft.com/office/word/2010/wordprocessingCanvas" xmlns:cx="http://schemas.microsoft.com/office/drawing/2014/chartex" xmlns:cx1="http://schemas.microsoft.com/office/drawing/2015/9/8/chartex" xmlns:cx2="http://schemas.microsoft.com/office/drawing/2015/10/21/chartex" xmlns:cx3="http://schemas.microsoft.com/office/drawing/2016/5/9/chartex" xmlns:cx4="http://schemas.microsoft.com/office/drawing/2016/5/10/chartex" xmlns:cx5="http://schemas.microsoft.com/office/drawing/2016/5/11/chartex" xmlns:cx6="http://schemas.microsoft.com/office/drawing/2016/5/12/chartex" xmlns:cx7="http://schemas.microsoft.com/office/drawing/2016/5/13/chartex" xmlns:cx8="http://schemas.microsoft.com/office/drawing/2016/5/14/chartex" xmlns:mc="http://schemas.openxmlformats.org/markup-compatibility/2006" xmlns:aink="http://schemas.microsoft.com/office/drawing/2016/ink" xmlns:am3d="http://schemas.microsoft.com/office/drawing/2017/model3d" xmlns:o="urn:schemas-microsoft-com:office:office" xmlns:oel="http://schemas.microsoft.com/office/2019/extlst" xmlns:r="http://schemas.openxmlformats.org/officeDocument/2006/relationships" xmlns:m="http://schemas.openxmlformats.org/officeDocument/2006/math" xmlns:v="urn:schemas-microsoft-com:vml" xmlns:wp14="http://schemas.microsoft.com/office/word/2010/wordprocessingDrawing" xmlns:wp="http://schemas.openxmlformats.org/drawingml/2006/wordprocessingDrawing" xmlns:w10="urn:schemas-microsoft-com:office:word" xmlns:w="http://schemas.openxmlformats.org/wordprocessingml/2006/main" xmlns:w14="http://schemas.microsoft.com/office/word/2010/wordml" xmlns:w15="http://schemas.microsoft.com/office/word/2012/wordml" xmlns:w16cex="http://schemas.microsoft.com/office/word/2018/wordml/cex" xmlns:w16cid="http://schemas.microsoft.com/office/word/2016/wordml/cid" xmlns:w16="http://schemas.microsoft.com/office/word/2018/wordml" xmlns:w16sdtdh="http://schemas.microsoft.com/office/word/2020/wordml/sdtdatahash" xmlns:w16se="http://schemas.microsoft.com/office/word/2015/wordml/symex" xmlns:wpg="http://schemas.microsoft.com/office/word/2010/wordprocessingGroup" xmlns:wpi="http://schemas.microsoft.com/office/word/2010/wordprocessingInk" xmlns:wne="http://schemas.microsoft.com/office/word/2006/wordml" xmlns:wps="http://schemas.microsoft.com/office/word/2010/wordprocessingShape" mc:Ignorable="w14 w15 w16se w16cid w16 w16cex w16sdtdh wp14">
-  <w:abstractNum w:abstractNumId="0" w15:restartNumberingAfterBreak="0">
+<w:numbering xmlns:wpc="http://schemas.microsoft.com/office/word/2010/wordprocessingCanvas" xmlns:mc="http://schemas.openxmlformats.org/markup-compatibility/2006" xmlns:o="urn:schemas-microsoft-com:office:office" xmlns:r="http://schemas.openxmlformats.org/officeDocument/2006/relationships" xmlns:m="http://schemas.openxmlformats.org/officeDocument/2006/math" xmlns:v="urn:schemas-microsoft-com:vml" xmlns:wp14="http://schemas.microsoft.com/office/word/2010/wordprocessingDrawing" xmlns:wp="http://schemas.openxmlformats.org/drawingml/2006/wordprocessingDrawing" xmlns:w10="urn:schemas-microsoft-com:office:word" xmlns:w="http://schemas.openxmlformats.org/wordprocessingml/2006/main" xmlns:w14="http://schemas.microsoft.com/office/word/2010/wordml" xmlns:wpg="http://schemas.microsoft.com/office/word/2010/wordprocessingGroup" xmlns:wpi="http://schemas.microsoft.com/office/word/2010/wordprocessingInk" xmlns:wne="http://schemas.microsoft.com/office/word/2006/wordml" xmlns:wps="http://schemas.microsoft.com/office/word/2010/wordprocessingShape" mc:Ignorable="w14 wp14">
+  <w:abstractNum w:abstractNumId="0">
     <w:nsid w:val="FFFFFF7C"/>
     <w:multiLevelType w:val="singleLevel"/>
     <w:tmpl w:val="367ED71E"/>
@@ -1677,7 +1680,7 @@
       </w:pPr>
     </w:lvl>
   </w:abstractNum>
-  <w:abstractNum w:abstractNumId="1" w15:restartNumberingAfterBreak="0">
+  <w:abstractNum w:abstractNumId="1">
     <w:nsid w:val="FFFFFF7D"/>
     <w:multiLevelType w:val="singleLevel"/>
     <w:tmpl w:val="C5C01234"/>
@@ -1694,7 +1697,7 @@
       </w:pPr>
     </w:lvl>
   </w:abstractNum>
-  <w:abstractNum w:abstractNumId="2" w15:restartNumberingAfterBreak="0">
+  <w:abstractNum w:abstractNumId="2">
     <w:nsid w:val="FFFFFF7E"/>
     <w:multiLevelType w:val="singleLevel"/>
     <w:tmpl w:val="1542DD32"/>
@@ -1711,7 +1714,7 @@
       </w:pPr>
     </w:lvl>
   </w:abstractNum>
-  <w:abstractNum w:abstractNumId="3" w15:restartNumberingAfterBreak="0">
+  <w:abstractNum w:abstractNumId="3">
     <w:nsid w:val="FFFFFF7F"/>
     <w:multiLevelType w:val="singleLevel"/>
     <w:tmpl w:val="82FA28C4"/>
@@ -1728,7 +1731,7 @@
       </w:pPr>
     </w:lvl>
   </w:abstractNum>
-  <w:abstractNum w:abstractNumId="4" w15:restartNumberingAfterBreak="0">
+  <w:abstractNum w:abstractNumId="4">
     <w:nsid w:val="FFFFFF80"/>
     <w:multiLevelType w:val="singleLevel"/>
     <w:tmpl w:val="C91CBEB6"/>
@@ -1748,7 +1751,7 @@
       </w:rPr>
     </w:lvl>
   </w:abstractNum>
-  <w:abstractNum w:abstractNumId="5" w15:restartNumberingAfterBreak="0">
+  <w:abstractNum w:abstractNumId="5">
     <w:nsid w:val="FFFFFF81"/>
     <w:multiLevelType w:val="singleLevel"/>
     <w:tmpl w:val="DE7A8540"/>
@@ -1768,7 +1771,7 @@
       </w:rPr>
     </w:lvl>
   </w:abstractNum>
-  <w:abstractNum w:abstractNumId="6" w15:restartNumberingAfterBreak="0">
+  <w:abstractNum w:abstractNumId="6">
     <w:nsid w:val="FFFFFF82"/>
     <w:multiLevelType w:val="singleLevel"/>
     <w:tmpl w:val="D700C376"/>
@@ -1788,7 +1791,7 @@
       </w:rPr>
     </w:lvl>
   </w:abstractNum>
-  <w:abstractNum w:abstractNumId="7" w15:restartNumberingAfterBreak="0">
+  <w:abstractNum w:abstractNumId="7">
     <w:nsid w:val="FFFFFF83"/>
     <w:multiLevelType w:val="singleLevel"/>
     <w:tmpl w:val="C40A588A"/>
@@ -1808,7 +1811,7 @@
       </w:rPr>
     </w:lvl>
   </w:abstractNum>
-  <w:abstractNum w:abstractNumId="8" w15:restartNumberingAfterBreak="0">
+  <w:abstractNum w:abstractNumId="8">
     <w:nsid w:val="FFFFFF88"/>
     <w:multiLevelType w:val="singleLevel"/>
     <w:tmpl w:val="8D14BF48"/>
@@ -1825,7 +1828,7 @@
       </w:pPr>
     </w:lvl>
   </w:abstractNum>
-  <w:abstractNum w:abstractNumId="9" w15:restartNumberingAfterBreak="0">
+  <w:abstractNum w:abstractNumId="9">
     <w:nsid w:val="FFFFFF89"/>
     <w:multiLevelType w:val="singleLevel"/>
     <w:tmpl w:val="F3F0DC78"/>
@@ -1845,41 +1848,41 @@
       </w:rPr>
     </w:lvl>
   </w:abstractNum>
-  <w:num w:numId="1" w16cid:durableId="849950582">
+  <w:num w:numId="1">
     <w:abstractNumId w:val="9"/>
   </w:num>
-  <w:num w:numId="2" w16cid:durableId="79834773">
+  <w:num w:numId="2">
     <w:abstractNumId w:val="7"/>
   </w:num>
-  <w:num w:numId="3" w16cid:durableId="2114398636">
+  <w:num w:numId="3">
     <w:abstractNumId w:val="6"/>
   </w:num>
-  <w:num w:numId="4" w16cid:durableId="907496920">
+  <w:num w:numId="4">
     <w:abstractNumId w:val="5"/>
   </w:num>
-  <w:num w:numId="5" w16cid:durableId="483550051">
+  <w:num w:numId="5">
     <w:abstractNumId w:val="4"/>
   </w:num>
-  <w:num w:numId="6" w16cid:durableId="1146584126">
+  <w:num w:numId="6">
     <w:abstractNumId w:val="8"/>
   </w:num>
-  <w:num w:numId="7" w16cid:durableId="1937982565">
+  <w:num w:numId="7">
     <w:abstractNumId w:val="3"/>
   </w:num>
-  <w:num w:numId="8" w16cid:durableId="144248041">
+  <w:num w:numId="8">
     <w:abstractNumId w:val="2"/>
   </w:num>
-  <w:num w:numId="9" w16cid:durableId="614870878">
+  <w:num w:numId="9">
     <w:abstractNumId w:val="1"/>
   </w:num>
-  <w:num w:numId="10" w16cid:durableId="1852527355">
+  <w:num w:numId="10">
     <w:abstractNumId w:val="0"/>
   </w:num>
 </w:numbering>
 </file>
 
 <file path=word/styles.xml><?xml version="1.0" encoding="utf-8"?>
-<w:styles xmlns:mc="http://schemas.openxmlformats.org/markup-compatibility/2006" xmlns:r="http://schemas.openxmlformats.org/officeDocument/2006/relationships" xmlns:w="http://schemas.openxmlformats.org/wordprocessingml/2006/main" xmlns:w14="http://schemas.microsoft.com/office/word/2010/wordml" xmlns:w15="http://schemas.microsoft.com/office/word/2012/wordml" xmlns:w16cex="http://schemas.microsoft.com/office/word/2018/wordml/cex" xmlns:w16cid="http://schemas.microsoft.com/office/word/2016/wordml/cid" xmlns:w16="http://schemas.microsoft.com/office/word/2018/wordml" xmlns:w16sdtdh="http://schemas.microsoft.com/office/word/2020/wordml/sdtdatahash" xmlns:w16se="http://schemas.microsoft.com/office/word/2015/wordml/symex" mc:Ignorable="w14 w15 w16se w16cid w16 w16cex w16sdtdh">
+<w:styles xmlns:mc="http://schemas.openxmlformats.org/markup-compatibility/2006" xmlns:r="http://schemas.openxmlformats.org/officeDocument/2006/relationships" xmlns:w="http://schemas.openxmlformats.org/wordprocessingml/2006/main" xmlns:w14="http://schemas.microsoft.com/office/word/2010/wordml" mc:Ignorable="w14">
   <w:docDefaults>
     <w:rPrDefault>
       <w:rPr>
@@ -1896,378 +1899,146 @@
       </w:pPr>
     </w:pPrDefault>
   </w:docDefaults>
-  <w:latentStyles w:defLockedState="0" w:defUIPriority="99" w:defSemiHidden="0" w:defUnhideWhenUsed="0" w:defQFormat="0" w:count="376">
-    <w:lsdException w:name="Normal" w:uiPriority="0" w:qFormat="1"/>
-    <w:lsdException w:name="heading 1" w:uiPriority="0" w:qFormat="1"/>
-    <w:lsdException w:name="heading 2" w:semiHidden="1" w:uiPriority="9" w:unhideWhenUsed="1" w:qFormat="1"/>
-    <w:lsdException w:name="heading 3" w:semiHidden="1" w:uiPriority="9" w:unhideWhenUsed="1" w:qFormat="1"/>
-    <w:lsdException w:name="heading 4" w:semiHidden="1" w:uiPriority="2" w:unhideWhenUsed="1" w:qFormat="1"/>
-    <w:lsdException w:name="heading 5" w:semiHidden="1" w:uiPriority="2" w:unhideWhenUsed="1" w:qFormat="1"/>
-    <w:lsdException w:name="heading 6" w:semiHidden="1" w:uiPriority="2" w:unhideWhenUsed="1" w:qFormat="1"/>
-    <w:lsdException w:name="heading 7" w:semiHidden="1" w:uiPriority="2" w:unhideWhenUsed="1" w:qFormat="1"/>
-    <w:lsdException w:name="heading 8" w:semiHidden="1" w:uiPriority="2" w:unhideWhenUsed="1" w:qFormat="1"/>
-    <w:lsdException w:name="heading 9" w:semiHidden="1" w:uiPriority="2" w:unhideWhenUsed="1" w:qFormat="1"/>
-    <w:lsdException w:name="index 1" w:semiHidden="1" w:unhideWhenUsed="1"/>
-    <w:lsdException w:name="index 2" w:semiHidden="1" w:unhideWhenUsed="1"/>
-    <w:lsdException w:name="index 3" w:semiHidden="1" w:unhideWhenUsed="1"/>
-    <w:lsdException w:name="index 4" w:semiHidden="1" w:unhideWhenUsed="1"/>
-    <w:lsdException w:name="index 5" w:semiHidden="1" w:unhideWhenUsed="1"/>
-    <w:lsdException w:name="index 6" w:semiHidden="1" w:unhideWhenUsed="1"/>
-    <w:lsdException w:name="index 7" w:semiHidden="1" w:unhideWhenUsed="1"/>
-    <w:lsdException w:name="index 8" w:semiHidden="1" w:unhideWhenUsed="1"/>
-    <w:lsdException w:name="index 9" w:semiHidden="1" w:unhideWhenUsed="1"/>
-    <w:lsdException w:name="toc 1" w:semiHidden="1" w:uiPriority="39" w:unhideWhenUsed="1"/>
-    <w:lsdException w:name="toc 2" w:semiHidden="1" w:uiPriority="39" w:unhideWhenUsed="1"/>
-    <w:lsdException w:name="toc 3" w:semiHidden="1" w:uiPriority="39" w:unhideWhenUsed="1"/>
-    <w:lsdException w:name="toc 4" w:semiHidden="1" w:uiPriority="39" w:unhideWhenUsed="1"/>
-    <w:lsdException w:name="toc 5" w:semiHidden="1" w:uiPriority="39" w:unhideWhenUsed="1"/>
-    <w:lsdException w:name="toc 6" w:semiHidden="1" w:uiPriority="39" w:unhideWhenUsed="1"/>
-    <w:lsdException w:name="toc 7" w:semiHidden="1" w:uiPriority="39" w:unhideWhenUsed="1"/>
-    <w:lsdException w:name="toc 8" w:semiHidden="1" w:uiPriority="39" w:unhideWhenUsed="1"/>
-    <w:lsdException w:name="toc 9" w:semiHidden="1" w:uiPriority="39" w:unhideWhenUsed="1"/>
-    <w:lsdException w:name="Normal Indent" w:semiHidden="1" w:unhideWhenUsed="1"/>
-    <w:lsdException w:name="footnote text" w:semiHidden="1" w:unhideWhenUsed="1"/>
-    <w:lsdException w:name="annotation text" w:semiHidden="1" w:unhideWhenUsed="1"/>
-    <w:lsdException w:name="footer" w:semiHidden="1" w:unhideWhenUsed="1"/>
-    <w:lsdException w:name="index heading" w:semiHidden="1" w:unhideWhenUsed="1"/>
-    <w:lsdException w:name="caption" w:semiHidden="1" w:uiPriority="35" w:unhideWhenUsed="1" w:qFormat="1"/>
-    <w:lsdException w:name="table of figures" w:semiHidden="1" w:unhideWhenUsed="1"/>
-    <w:lsdException w:name="envelope address" w:semiHidden="1" w:unhideWhenUsed="1"/>
-    <w:lsdException w:name="envelope return" w:semiHidden="1" w:unhideWhenUsed="1"/>
-    <w:lsdException w:name="footnote reference" w:semiHidden="1" w:unhideWhenUsed="1"/>
-    <w:lsdException w:name="annotation reference" w:semiHidden="1" w:unhideWhenUsed="1"/>
-    <w:lsdException w:name="line number" w:semiHidden="1" w:unhideWhenUsed="1"/>
-    <w:lsdException w:name="page number" w:semiHidden="1" w:unhideWhenUsed="1"/>
-    <w:lsdException w:name="endnote reference" w:semiHidden="1" w:unhideWhenUsed="1"/>
-    <w:lsdException w:name="endnote text" w:semiHidden="1" w:unhideWhenUsed="1"/>
-    <w:lsdException w:name="table of authorities" w:semiHidden="1" w:unhideWhenUsed="1"/>
-    <w:lsdException w:name="macro" w:semiHidden="1" w:unhideWhenUsed="1"/>
-    <w:lsdException w:name="toa heading" w:semiHidden="1" w:unhideWhenUsed="1"/>
-    <w:lsdException w:name="List" w:semiHidden="1" w:unhideWhenUsed="1"/>
-    <w:lsdException w:name="List Bullet" w:semiHidden="1" w:unhideWhenUsed="1"/>
-    <w:lsdException w:name="List Number" w:semiHidden="1" w:unhideWhenUsed="1"/>
-    <w:lsdException w:name="List 2" w:semiHidden="1" w:unhideWhenUsed="1"/>
-    <w:lsdException w:name="List 3" w:semiHidden="1" w:unhideWhenUsed="1"/>
-    <w:lsdException w:name="List 4" w:semiHidden="1" w:unhideWhenUsed="1"/>
-    <w:lsdException w:name="List 5" w:semiHidden="1" w:unhideWhenUsed="1"/>
-    <w:lsdException w:name="List Bullet 2" w:semiHidden="1" w:unhideWhenUsed="1"/>
-    <w:lsdException w:name="List Bullet 3" w:semiHidden="1" w:unhideWhenUsed="1"/>
-    <w:lsdException w:name="List Bullet 4" w:semiHidden="1" w:unhideWhenUsed="1"/>
-    <w:lsdException w:name="List Bullet 5" w:semiHidden="1" w:unhideWhenUsed="1"/>
-    <w:lsdException w:name="List Number 2" w:semiHidden="1" w:unhideWhenUsed="1"/>
-    <w:lsdException w:name="List Number 3" w:semiHidden="1" w:unhideWhenUsed="1"/>
-    <w:lsdException w:name="List Number 4" w:semiHidden="1" w:unhideWhenUsed="1"/>
-    <w:lsdException w:name="List Number 5" w:semiHidden="1" w:unhideWhenUsed="1"/>
-    <w:lsdException w:name="Title" w:uiPriority="1" w:qFormat="1"/>
-    <w:lsdException w:name="Closing" w:semiHidden="1" w:unhideWhenUsed="1"/>
-    <w:lsdException w:name="Signature" w:semiHidden="1" w:unhideWhenUsed="1"/>
-    <w:lsdException w:name="Default Paragraph Font" w:semiHidden="1" w:uiPriority="1" w:unhideWhenUsed="1"/>
-    <w:lsdException w:name="Body Text" w:semiHidden="1" w:unhideWhenUsed="1"/>
-    <w:lsdException w:name="Body Text Indent" w:semiHidden="1" w:unhideWhenUsed="1"/>
-    <w:lsdException w:name="List Continue" w:semiHidden="1" w:unhideWhenUsed="1"/>
-    <w:lsdException w:name="List Continue 2" w:semiHidden="1" w:unhideWhenUsed="1"/>
-    <w:lsdException w:name="List Continue 3" w:semiHidden="1" w:unhideWhenUsed="1"/>
-    <w:lsdException w:name="List Continue 4" w:semiHidden="1" w:unhideWhenUsed="1"/>
-    <w:lsdException w:name="List Continue 5" w:semiHidden="1" w:unhideWhenUsed="1"/>
-    <w:lsdException w:name="Message Header" w:semiHidden="1" w:unhideWhenUsed="1"/>
-    <w:lsdException w:name="Subtitle" w:semiHidden="1" w:uiPriority="11" w:unhideWhenUsed="1" w:qFormat="1"/>
-    <w:lsdException w:name="Salutation" w:semiHidden="1" w:unhideWhenUsed="1"/>
-    <w:lsdException w:name="Body Text First Indent" w:semiHidden="1" w:unhideWhenUsed="1"/>
-    <w:lsdException w:name="Body Text First Indent 2" w:semiHidden="1" w:unhideWhenUsed="1"/>
-    <w:lsdException w:name="Note Heading" w:semiHidden="1" w:unhideWhenUsed="1"/>
-    <w:lsdException w:name="Body Text 2" w:semiHidden="1" w:unhideWhenUsed="1"/>
-    <w:lsdException w:name="Body Text 3" w:semiHidden="1" w:unhideWhenUsed="1"/>
-    <w:lsdException w:name="Body Text Indent 2" w:semiHidden="1" w:unhideWhenUsed="1"/>
-    <w:lsdException w:name="Body Text Indent 3" w:semiHidden="1" w:unhideWhenUsed="1"/>
-    <w:lsdException w:name="Block Text" w:semiHidden="1" w:unhideWhenUsed="1"/>
-    <w:lsdException w:name="Hyperlink" w:semiHidden="1" w:unhideWhenUsed="1"/>
-    <w:lsdException w:name="FollowedHyperlink" w:semiHidden="1" w:unhideWhenUsed="1"/>
-    <w:lsdException w:name="Strong" w:semiHidden="1" w:uiPriority="22" w:unhideWhenUsed="1" w:qFormat="1"/>
-    <w:lsdException w:name="Emphasis" w:semiHidden="1" w:uiPriority="20" w:unhideWhenUsed="1" w:qFormat="1"/>
-    <w:lsdException w:name="Document Map" w:semiHidden="1" w:unhideWhenUsed="1"/>
-    <w:lsdException w:name="Plain Text" w:semiHidden="1" w:unhideWhenUsed="1"/>
-    <w:lsdException w:name="E-mail Signature" w:semiHidden="1" w:unhideWhenUsed="1"/>
-    <w:lsdException w:name="HTML Top of Form" w:semiHidden="1" w:unhideWhenUsed="1"/>
-    <w:lsdException w:name="HTML Bottom of Form" w:semiHidden="1" w:unhideWhenUsed="1"/>
-    <w:lsdException w:name="Normal (Web)" w:semiHidden="1" w:unhideWhenUsed="1"/>
-    <w:lsdException w:name="HTML Acronym" w:semiHidden="1" w:unhideWhenUsed="1"/>
-    <w:lsdException w:name="HTML Address" w:semiHidden="1" w:unhideWhenUsed="1"/>
-    <w:lsdException w:name="HTML Cite" w:semiHidden="1" w:unhideWhenUsed="1"/>
-    <w:lsdException w:name="HTML Code" w:semiHidden="1" w:unhideWhenUsed="1"/>
-    <w:lsdException w:name="HTML Definition" w:semiHidden="1" w:unhideWhenUsed="1"/>
-    <w:lsdException w:name="HTML Keyboard" w:semiHidden="1" w:unhideWhenUsed="1"/>
-    <w:lsdException w:name="HTML Preformatted" w:semiHidden="1" w:unhideWhenUsed="1"/>
-    <w:lsdException w:name="HTML Sample" w:semiHidden="1" w:unhideWhenUsed="1"/>
-    <w:lsdException w:name="HTML Typewriter" w:semiHidden="1" w:unhideWhenUsed="1"/>
-    <w:lsdException w:name="HTML Variable" w:semiHidden="1" w:unhideWhenUsed="1"/>
-    <w:lsdException w:name="annotation subject" w:semiHidden="1" w:unhideWhenUsed="1"/>
-    <w:lsdException w:name="No List" w:semiHidden="1" w:unhideWhenUsed="1"/>
-    <w:lsdException w:name="Outline List 1" w:semiHidden="1" w:unhideWhenUsed="1"/>
-    <w:lsdException w:name="Outline List 2" w:semiHidden="1" w:unhideWhenUsed="1"/>
-    <w:lsdException w:name="Outline List 3" w:semiHidden="1" w:unhideWhenUsed="1"/>
-    <w:lsdException w:name="Table Simple 1" w:semiHidden="1" w:unhideWhenUsed="1"/>
-    <w:lsdException w:name="Table Simple 2" w:semiHidden="1" w:unhideWhenUsed="1"/>
-    <w:lsdException w:name="Table Simple 3" w:semiHidden="1" w:unhideWhenUsed="1"/>
-    <w:lsdException w:name="Table Classic 1" w:semiHidden="1" w:unhideWhenUsed="1"/>
-    <w:lsdException w:name="Table Classic 2" w:semiHidden="1" w:unhideWhenUsed="1"/>
-    <w:lsdException w:name="Table Classic 3" w:semiHidden="1" w:unhideWhenUsed="1"/>
-    <w:lsdException w:name="Table Classic 4" w:semiHidden="1" w:unhideWhenUsed="1"/>
-    <w:lsdException w:name="Table Colorful 1" w:semiHidden="1" w:unhideWhenUsed="1"/>
-    <w:lsdException w:name="Table Colorful 2" w:semiHidden="1" w:unhideWhenUsed="1"/>
-    <w:lsdException w:name="Table Colorful 3" w:semiHidden="1" w:unhideWhenUsed="1"/>
-    <w:lsdException w:name="Table Columns 1" w:semiHidden="1" w:unhideWhenUsed="1"/>
-    <w:lsdException w:name="Table Columns 2" w:semiHidden="1" w:unhideWhenUsed="1"/>
-    <w:lsdException w:name="Table Columns 3" w:semiHidden="1" w:unhideWhenUsed="1"/>
-    <w:lsdException w:name="Table Columns 4" w:semiHidden="1" w:unhideWhenUsed="1"/>
-    <w:lsdException w:name="Table Columns 5" w:semiHidden="1" w:unhideWhenUsed="1"/>
-    <w:lsdException w:name="Table Grid 1" w:semiHidden="1" w:unhideWhenUsed="1"/>
-    <w:lsdException w:name="Table Grid 2" w:semiHidden="1" w:unhideWhenUsed="1"/>
-    <w:lsdException w:name="Table Grid 3" w:semiHidden="1" w:unhideWhenUsed="1"/>
-    <w:lsdException w:name="Table Grid 4" w:semiHidden="1" w:unhideWhenUsed="1"/>
-    <w:lsdException w:name="Table Grid 5" w:semiHidden="1" w:unhideWhenUsed="1"/>
-    <w:lsdException w:name="Table Grid 6" w:semiHidden="1" w:unhideWhenUsed="1"/>
-    <w:lsdException w:name="Table Grid 7" w:semiHidden="1" w:unhideWhenUsed="1"/>
-    <w:lsdException w:name="Table Grid 8" w:semiHidden="1" w:unhideWhenUsed="1"/>
-    <w:lsdException w:name="Table List 1" w:semiHidden="1" w:unhideWhenUsed="1"/>
-    <w:lsdException w:name="Table List 2" w:semiHidden="1" w:unhideWhenUsed="1"/>
-    <w:lsdException w:name="Table List 3" w:semiHidden="1" w:unhideWhenUsed="1"/>
-    <w:lsdException w:name="Table List 4" w:semiHidden="1" w:unhideWhenUsed="1"/>
-    <w:lsdException w:name="Table List 5" w:semiHidden="1" w:unhideWhenUsed="1"/>
-    <w:lsdException w:name="Table List 6" w:semiHidden="1" w:unhideWhenUsed="1"/>
-    <w:lsdException w:name="Table List 7" w:semiHidden="1" w:unhideWhenUsed="1"/>
-    <w:lsdException w:name="Table List 8" w:semiHidden="1" w:unhideWhenUsed="1"/>
-    <w:lsdException w:name="Table 3D effects 1" w:semiHidden="1" w:unhideWhenUsed="1"/>
-    <w:lsdException w:name="Table 3D effects 2" w:semiHidden="1" w:unhideWhenUsed="1"/>
-    <w:lsdException w:name="Table 3D effects 3" w:semiHidden="1" w:unhideWhenUsed="1"/>
-    <w:lsdException w:name="Table Contemporary" w:semiHidden="1" w:unhideWhenUsed="1"/>
-    <w:lsdException w:name="Table Elegant" w:semiHidden="1" w:unhideWhenUsed="1"/>
-    <w:lsdException w:name="Table Professional" w:semiHidden="1" w:unhideWhenUsed="1"/>
-    <w:lsdException w:name="Table Subtle 1" w:semiHidden="1" w:unhideWhenUsed="1"/>
-    <w:lsdException w:name="Table Subtle 2" w:semiHidden="1" w:unhideWhenUsed="1"/>
-    <w:lsdException w:name="Table Web 1" w:semiHidden="1" w:unhideWhenUsed="1"/>
-    <w:lsdException w:name="Table Web 2" w:semiHidden="1" w:unhideWhenUsed="1"/>
-    <w:lsdException w:name="Balloon Text" w:semiHidden="1" w:unhideWhenUsed="1"/>
-    <w:lsdException w:name="Table Grid" w:uiPriority="39"/>
-    <w:lsdException w:name="Placeholder Text" w:semiHidden="1"/>
-    <w:lsdException w:name="No Spacing" w:semiHidden="1" w:uiPriority="1" w:unhideWhenUsed="1" w:qFormat="1"/>
-    <w:lsdException w:name="Light Shading" w:uiPriority="60"/>
-    <w:lsdException w:name="Light List" w:uiPriority="61"/>
-    <w:lsdException w:name="Light Grid" w:uiPriority="62"/>
-    <w:lsdException w:name="Medium Shading 1" w:uiPriority="63"/>
-    <w:lsdException w:name="Medium Shading 2" w:uiPriority="64"/>
-    <w:lsdException w:name="Medium List 1" w:uiPriority="65"/>
-    <w:lsdException w:name="Medium List 2" w:uiPriority="66"/>
-    <w:lsdException w:name="Medium Grid 1" w:uiPriority="67"/>
-    <w:lsdException w:name="Medium Grid 2" w:uiPriority="68"/>
-    <w:lsdException w:name="Medium Grid 3" w:uiPriority="69"/>
-    <w:lsdException w:name="Dark List" w:uiPriority="70"/>
-    <w:lsdException w:name="Colorful Shading" w:uiPriority="71"/>
-    <w:lsdException w:name="Colorful List" w:uiPriority="72"/>
-    <w:lsdException w:name="Colorful Grid" w:uiPriority="73"/>
-    <w:lsdException w:name="Light Shading Accent 1" w:uiPriority="60"/>
-    <w:lsdException w:name="Light List Accent 1" w:uiPriority="61"/>
-    <w:lsdException w:name="Light Grid Accent 1" w:uiPriority="62"/>
-    <w:lsdException w:name="Medium Shading 1 Accent 1" w:uiPriority="63"/>
-    <w:lsdException w:name="Medium Shading 2 Accent 1" w:uiPriority="64"/>
-    <w:lsdException w:name="Medium List 1 Accent 1" w:uiPriority="65"/>
-    <w:lsdException w:name="Revision" w:semiHidden="1"/>
-    <w:lsdException w:name="List Paragraph" w:semiHidden="1" w:uiPriority="34" w:unhideWhenUsed="1" w:qFormat="1"/>
-    <w:lsdException w:name="Quote" w:semiHidden="1" w:uiPriority="29" w:unhideWhenUsed="1" w:qFormat="1"/>
-    <w:lsdException w:name="Intense Quote" w:semiHidden="1" w:uiPriority="30" w:unhideWhenUsed="1" w:qFormat="1"/>
-    <w:lsdException w:name="Medium List 2 Accent 1" w:uiPriority="66"/>
-    <w:lsdException w:name="Medium Grid 1 Accent 1" w:uiPriority="67"/>
-    <w:lsdException w:name="Medium Grid 2 Accent 1" w:uiPriority="68"/>
-    <w:lsdException w:name="Medium Grid 3 Accent 1" w:uiPriority="69"/>
-    <w:lsdException w:name="Dark List Accent 1" w:uiPriority="70"/>
-    <w:lsdException w:name="Colorful Shading Accent 1" w:uiPriority="71"/>
-    <w:lsdException w:name="Colorful List Accent 1" w:uiPriority="72"/>
-    <w:lsdException w:name="Colorful Grid Accent 1" w:uiPriority="73"/>
-    <w:lsdException w:name="Light Shading Accent 2" w:uiPriority="60"/>
-    <w:lsdException w:name="Light List Accent 2" w:uiPriority="61"/>
-    <w:lsdException w:name="Light Grid Accent 2" w:uiPriority="62"/>
-    <w:lsdException w:name="Medium Shading 1 Accent 2" w:uiPriority="63"/>
-    <w:lsdException w:name="Medium Shading 2 Accent 2" w:uiPriority="64"/>
-    <w:lsdException w:name="Medium List 1 Accent 2" w:uiPriority="65"/>
-    <w:lsdException w:name="Medium List 2 Accent 2" w:uiPriority="66"/>
-    <w:lsdException w:name="Medium Grid 1 Accent 2" w:uiPriority="67"/>
-    <w:lsdException w:name="Medium Grid 2 Accent 2" w:uiPriority="68"/>
-    <w:lsdException w:name="Medium Grid 3 Accent 2" w:uiPriority="69"/>
-    <w:lsdException w:name="Dark List Accent 2" w:uiPriority="70"/>
-    <w:lsdException w:name="Colorful Shading Accent 2" w:uiPriority="71"/>
-    <w:lsdException w:name="Colorful List Accent 2" w:uiPriority="72"/>
-    <w:lsdException w:name="Colorful Grid Accent 2" w:uiPriority="73"/>
-    <w:lsdException w:name="Light Shading Accent 3" w:uiPriority="60"/>
-    <w:lsdException w:name="Light List Accent 3" w:uiPriority="61"/>
-    <w:lsdException w:name="Light Grid Accent 3" w:uiPriority="62"/>
-    <w:lsdException w:name="Medium Shading 1 Accent 3" w:uiPriority="63"/>
-    <w:lsdException w:name="Medium Shading 2 Accent 3" w:uiPriority="64"/>
-    <w:lsdException w:name="Medium List 1 Accent 3" w:uiPriority="65"/>
-    <w:lsdException w:name="Medium List 2 Accent 3" w:uiPriority="66"/>
-    <w:lsdException w:name="Medium Grid 1 Accent 3" w:uiPriority="67"/>
-    <w:lsdException w:name="Medium Grid 2 Accent 3" w:uiPriority="68"/>
-    <w:lsdException w:name="Medium Grid 3 Accent 3" w:uiPriority="69"/>
-    <w:lsdException w:name="Dark List Accent 3" w:uiPriority="70"/>
-    <w:lsdException w:name="Colorful Shading Accent 3" w:uiPriority="71"/>
-    <w:lsdException w:name="Colorful List Accent 3" w:uiPriority="72"/>
-    <w:lsdException w:name="Colorful Grid Accent 3" w:uiPriority="73"/>
-    <w:lsdException w:name="Light Shading Accent 4" w:uiPriority="60"/>
-    <w:lsdException w:name="Light List Accent 4" w:uiPriority="61"/>
-    <w:lsdException w:name="Light Grid Accent 4" w:uiPriority="62"/>
-    <w:lsdException w:name="Medium Shading 1 Accent 4" w:uiPriority="63"/>
-    <w:lsdException w:name="Medium Shading 2 Accent 4" w:uiPriority="64"/>
-    <w:lsdException w:name="Medium List 1 Accent 4" w:uiPriority="65"/>
-    <w:lsdException w:name="Medium List 2 Accent 4" w:uiPriority="66"/>
-    <w:lsdException w:name="Medium Grid 1 Accent 4" w:uiPriority="67"/>
-    <w:lsdException w:name="Medium Grid 2 Accent 4" w:uiPriority="68"/>
-    <w:lsdException w:name="Medium Grid 3 Accent 4" w:uiPriority="69"/>
-    <w:lsdException w:name="Dark List Accent 4" w:uiPriority="70"/>
-    <w:lsdException w:name="Colorful Shading Accent 4" w:uiPriority="71"/>
-    <w:lsdException w:name="Colorful List Accent 4" w:uiPriority="72"/>
-    <w:lsdException w:name="Colorful Grid Accent 4" w:uiPriority="73"/>
-    <w:lsdException w:name="Light Shading Accent 5" w:uiPriority="60"/>
-    <w:lsdException w:name="Light List Accent 5" w:uiPriority="61"/>
-    <w:lsdException w:name="Light Grid Accent 5" w:uiPriority="62"/>
-    <w:lsdException w:name="Medium Shading 1 Accent 5" w:uiPriority="63"/>
-    <w:lsdException w:name="Medium Shading 2 Accent 5" w:uiPriority="64"/>
-    <w:lsdException w:name="Medium List 1 Accent 5" w:uiPriority="65"/>
-    <w:lsdException w:name="Medium List 2 Accent 5" w:uiPriority="66"/>
-    <w:lsdException w:name="Medium Grid 1 Accent 5" w:uiPriority="67"/>
-    <w:lsdException w:name="Medium Grid 2 Accent 5" w:uiPriority="68"/>
-    <w:lsdException w:name="Medium Grid 3 Accent 5" w:uiPriority="69"/>
-    <w:lsdException w:name="Dark List Accent 5" w:uiPriority="70"/>
-    <w:lsdException w:name="Colorful Shading Accent 5" w:uiPriority="71"/>
-    <w:lsdException w:name="Colorful List Accent 5" w:uiPriority="72"/>
-    <w:lsdException w:name="Colorful Grid Accent 5" w:uiPriority="73"/>
-    <w:lsdException w:name="Light Shading Accent 6" w:uiPriority="60"/>
-    <w:lsdException w:name="Light List Accent 6" w:uiPriority="61"/>
-    <w:lsdException w:name="Light Grid Accent 6" w:uiPriority="62"/>
-    <w:lsdException w:name="Medium Shading 1 Accent 6" w:uiPriority="63"/>
-    <w:lsdException w:name="Medium Shading 2 Accent 6" w:uiPriority="64"/>
-    <w:lsdException w:name="Medium List 1 Accent 6" w:uiPriority="65"/>
-    <w:lsdException w:name="Medium List 2 Accent 6" w:uiPriority="66"/>
-    <w:lsdException w:name="Medium Grid 1 Accent 6" w:uiPriority="67"/>
-    <w:lsdException w:name="Medium Grid 2 Accent 6" w:uiPriority="68"/>
-    <w:lsdException w:name="Medium Grid 3 Accent 6" w:uiPriority="69"/>
-    <w:lsdException w:name="Dark List Accent 6" w:uiPriority="70"/>
-    <w:lsdException w:name="Colorful Shading Accent 6" w:uiPriority="71"/>
-    <w:lsdException w:name="Colorful List Accent 6" w:uiPriority="72"/>
-    <w:lsdException w:name="Colorful Grid Accent 6" w:uiPriority="73"/>
-    <w:lsdException w:name="Subtle Emphasis" w:semiHidden="1" w:uiPriority="19" w:unhideWhenUsed="1" w:qFormat="1"/>
-    <w:lsdException w:name="Intense Emphasis" w:semiHidden="1" w:uiPriority="21" w:unhideWhenUsed="1" w:qFormat="1"/>
-    <w:lsdException w:name="Subtle Reference" w:semiHidden="1" w:uiPriority="31" w:unhideWhenUsed="1" w:qFormat="1"/>
-    <w:lsdException w:name="Intense Reference" w:semiHidden="1" w:uiPriority="32" w:unhideWhenUsed="1" w:qFormat="1"/>
-    <w:lsdException w:name="Book Title" w:semiHidden="1" w:uiPriority="33" w:unhideWhenUsed="1" w:qFormat="1"/>
-    <w:lsdException w:name="Bibliography" w:semiHidden="1" w:uiPriority="37" w:unhideWhenUsed="1"/>
-    <w:lsdException w:name="TOC Heading" w:semiHidden="1" w:uiPriority="39" w:unhideWhenUsed="1" w:qFormat="1"/>
-    <w:lsdException w:name="Plain Table 1" w:uiPriority="41"/>
-    <w:lsdException w:name="Plain Table 2" w:uiPriority="42"/>
-    <w:lsdException w:name="Plain Table 3" w:uiPriority="43"/>
-    <w:lsdException w:name="Plain Table 4" w:uiPriority="44"/>
-    <w:lsdException w:name="Plain Table 5" w:uiPriority="45"/>
-    <w:lsdException w:name="Grid Table Light" w:uiPriority="40"/>
-    <w:lsdException w:name="Grid Table 1 Light" w:uiPriority="46"/>
-    <w:lsdException w:name="Grid Table 2" w:uiPriority="47"/>
-    <w:lsdException w:name="Grid Table 3" w:uiPriority="48"/>
-    <w:lsdException w:name="Grid Table 4" w:uiPriority="49"/>
-    <w:lsdException w:name="Grid Table 5 Dark" w:uiPriority="50"/>
-    <w:lsdException w:name="Grid Table 6 Colorful" w:uiPriority="51"/>
-    <w:lsdException w:name="Grid Table 7 Colorful" w:uiPriority="52"/>
-    <w:lsdException w:name="Grid Table 1 Light Accent 1" w:uiPriority="46"/>
-    <w:lsdException w:name="Grid Table 2 Accent 1" w:uiPriority="47"/>
-    <w:lsdException w:name="Grid Table 3 Accent 1" w:uiPriority="48"/>
-    <w:lsdException w:name="Grid Table 4 Accent 1" w:uiPriority="49"/>
-    <w:lsdException w:name="Grid Table 5 Dark Accent 1" w:uiPriority="50"/>
-    <w:lsdException w:name="Grid Table 6 Colorful Accent 1" w:uiPriority="51"/>
-    <w:lsdException w:name="Grid Table 7 Colorful Accent 1" w:uiPriority="52"/>
-    <w:lsdException w:name="Grid Table 1 Light Accent 2" w:uiPriority="46"/>
-    <w:lsdException w:name="Grid Table 2 Accent 2" w:uiPriority="47"/>
-    <w:lsdException w:name="Grid Table 3 Accent 2" w:uiPriority="48"/>
-    <w:lsdException w:name="Grid Table 4 Accent 2" w:uiPriority="49"/>
-    <w:lsdException w:name="Grid Table 5 Dark Accent 2" w:uiPriority="50"/>
-    <w:lsdException w:name="Grid Table 6 Colorful Accent 2" w:uiPriority="51"/>
-    <w:lsdException w:name="Grid Table 7 Colorful Accent 2" w:uiPriority="52"/>
-    <w:lsdException w:name="Grid Table 1 Light Accent 3" w:uiPriority="46"/>
-    <w:lsdException w:name="Grid Table 2 Accent 3" w:uiPriority="47"/>
-    <w:lsdException w:name="Grid Table 3 Accent 3" w:uiPriority="48"/>
-    <w:lsdException w:name="Grid Table 4 Accent 3" w:uiPriority="49"/>
-    <w:lsdException w:name="Grid Table 5 Dark Accent 3" w:uiPriority="50"/>
-    <w:lsdException w:name="Grid Table 6 Colorful Accent 3" w:uiPriority="51"/>
-    <w:lsdException w:name="Grid Table 7 Colorful Accent 3" w:uiPriority="52"/>
-    <w:lsdException w:name="Grid Table 1 Light Accent 4" w:uiPriority="46"/>
-    <w:lsdException w:name="Grid Table 2 Accent 4" w:uiPriority="47"/>
-    <w:lsdException w:name="Grid Table 3 Accent 4" w:uiPriority="48"/>
-    <w:lsdException w:name="Grid Table 4 Accent 4" w:uiPriority="49"/>
-    <w:lsdException w:name="Grid Table 5 Dark Accent 4" w:uiPriority="50"/>
-    <w:lsdException w:name="Grid Table 6 Colorful Accent 4" w:uiPriority="51"/>
-    <w:lsdException w:name="Grid Table 7 Colorful Accent 4" w:uiPriority="52"/>
-    <w:lsdException w:name="Grid Table 1 Light Accent 5" w:uiPriority="46"/>
-    <w:lsdException w:name="Grid Table 2 Accent 5" w:uiPriority="47"/>
-    <w:lsdException w:name="Grid Table 3 Accent 5" w:uiPriority="48"/>
-    <w:lsdException w:name="Grid Table 4 Accent 5" w:uiPriority="49"/>
-    <w:lsdException w:name="Grid Table 5 Dark Accent 5" w:uiPriority="50"/>
-    <w:lsdException w:name="Grid Table 6 Colorful Accent 5" w:uiPriority="51"/>
-    <w:lsdException w:name="Grid Table 7 Colorful Accent 5" w:uiPriority="52"/>
-    <w:lsdException w:name="Grid Table 1 Light Accent 6" w:uiPriority="46"/>
-    <w:lsdException w:name="Grid Table 2 Accent 6" w:uiPriority="47"/>
-    <w:lsdException w:name="Grid Table 3 Accent 6" w:uiPriority="48"/>
-    <w:lsdException w:name="Grid Table 4 Accent 6" w:uiPriority="49"/>
-    <w:lsdException w:name="Grid Table 5 Dark Accent 6" w:uiPriority="50"/>
-    <w:lsdException w:name="Grid Table 6 Colorful Accent 6" w:uiPriority="51"/>
-    <w:lsdException w:name="Grid Table 7 Colorful Accent 6" w:uiPriority="52"/>
-    <w:lsdException w:name="List Table 1 Light" w:uiPriority="46"/>
-    <w:lsdException w:name="List Table 2" w:uiPriority="47"/>
-    <w:lsdException w:name="List Table 3" w:uiPriority="48"/>
-    <w:lsdException w:name="List Table 4" w:uiPriority="49"/>
-    <w:lsdException w:name="List Table 5 Dark" w:uiPriority="50"/>
-    <w:lsdException w:name="List Table 6 Colorful" w:uiPriority="51"/>
-    <w:lsdException w:name="List Table 7 Colorful" w:uiPriority="52"/>
-    <w:lsdException w:name="List Table 1 Light Accent 1" w:uiPriority="46"/>
-    <w:lsdException w:name="List Table 2 Accent 1" w:uiPriority="47"/>
-    <w:lsdException w:name="List Table 3 Accent 1" w:uiPriority="48"/>
-    <w:lsdException w:name="List Table 4 Accent 1" w:uiPriority="49"/>
-    <w:lsdException w:name="List Table 5 Dark Accent 1" w:uiPriority="50"/>
-    <w:lsdException w:name="List Table 6 Colorful Accent 1" w:uiPriority="51"/>
-    <w:lsdException w:name="List Table 7 Colorful Accent 1" w:uiPriority="52"/>
-    <w:lsdException w:name="List Table 1 Light Accent 2" w:uiPriority="46"/>
-    <w:lsdException w:name="List Table 2 Accent 2" w:uiPriority="47"/>
-    <w:lsdException w:name="List Table 3 Accent 2" w:uiPriority="48"/>
-    <w:lsdException w:name="List Table 4 Accent 2" w:uiPriority="49"/>
-    <w:lsdException w:name="List Table 5 Dark Accent 2" w:uiPriority="50"/>
-    <w:lsdException w:name="List Table 6 Colorful Accent 2" w:uiPriority="51"/>
-    <w:lsdException w:name="List Table 7 Colorful Accent 2" w:uiPriority="52"/>
-    <w:lsdException w:name="List Table 1 Light Accent 3" w:uiPriority="46"/>
-    <w:lsdException w:name="List Table 2 Accent 3" w:uiPriority="47"/>
-    <w:lsdException w:name="List Table 3 Accent 3" w:uiPriority="48"/>
-    <w:lsdException w:name="List Table 4 Accent 3" w:uiPriority="49"/>
-    <w:lsdException w:name="List Table 5 Dark Accent 3" w:uiPriority="50"/>
-    <w:lsdException w:name="List Table 6 Colorful Accent 3" w:uiPriority="51"/>
-    <w:lsdException w:name="List Table 7 Colorful Accent 3" w:uiPriority="52"/>
-    <w:lsdException w:name="List Table 1 Light Accent 4" w:uiPriority="46"/>
-    <w:lsdException w:name="List Table 2 Accent 4" w:uiPriority="47"/>
-    <w:lsdException w:name="List Table 3 Accent 4" w:uiPriority="48"/>
-    <w:lsdException w:name="List Table 4 Accent 4" w:uiPriority="49"/>
-    <w:lsdException w:name="List Table 5 Dark Accent 4" w:uiPriority="50"/>
-    <w:lsdException w:name="List Table 6 Colorful Accent 4" w:uiPriority="51"/>
-    <w:lsdException w:name="List Table 7 Colorful Accent 4" w:uiPriority="52"/>
-    <w:lsdException w:name="List Table 1 Light Accent 5" w:uiPriority="46"/>
-    <w:lsdException w:name="List Table 2 Accent 5" w:uiPriority="47"/>
-    <w:lsdException w:name="List Table 3 Accent 5" w:uiPriority="48"/>
-    <w:lsdException w:name="List Table 4 Accent 5" w:uiPriority="49"/>
-    <w:lsdException w:name="List Table 5 Dark Accent 5" w:uiPriority="50"/>
-    <w:lsdException w:name="List Table 6 Colorful Accent 5" w:uiPriority="51"/>
-    <w:lsdException w:name="List Table 7 Colorful Accent 5" w:uiPriority="52"/>
-    <w:lsdException w:name="List Table 1 Light Accent 6" w:uiPriority="46"/>
-    <w:lsdException w:name="List Table 2 Accent 6" w:uiPriority="47"/>
-    <w:lsdException w:name="List Table 3 Accent 6" w:uiPriority="48"/>
-    <w:lsdException w:name="List Table 4 Accent 6" w:uiPriority="49"/>
-    <w:lsdException w:name="List Table 5 Dark Accent 6" w:uiPriority="50"/>
-    <w:lsdException w:name="List Table 6 Colorful Accent 6" w:uiPriority="51"/>
-    <w:lsdException w:name="List Table 7 Colorful Accent 6" w:uiPriority="52"/>
-    <w:lsdException w:name="Mention" w:semiHidden="1" w:unhideWhenUsed="1"/>
-    <w:lsdException w:name="Smart Hyperlink" w:semiHidden="1" w:unhideWhenUsed="1"/>
-    <w:lsdException w:name="Hashtag" w:semiHidden="1" w:unhideWhenUsed="1"/>
-    <w:lsdException w:name="Unresolved Mention" w:semiHidden="1" w:unhideWhenUsed="1"/>
-    <w:lsdException w:name="Smart Link" w:semiHidden="1" w:unhideWhenUsed="1"/>
+  <w:latentStyles w:defLockedState="0" w:defUIPriority="99" w:defSemiHidden="1" w:defUnhideWhenUsed="1" w:defQFormat="0" w:count="267">
+    <w:lsdException w:name="Normal" w:semiHidden="0" w:uiPriority="0" w:unhideWhenUsed="0" w:qFormat="1"/>
+    <w:lsdException w:name="heading 1" w:semiHidden="0" w:uiPriority="0" w:unhideWhenUsed="0" w:qFormat="1"/>
+    <w:lsdException w:name="heading 2" w:uiPriority="9" w:qFormat="1"/>
+    <w:lsdException w:name="heading 3" w:uiPriority="9" w:qFormat="1"/>
+    <w:lsdException w:name="heading 4" w:uiPriority="2" w:qFormat="1"/>
+    <w:lsdException w:name="heading 5" w:uiPriority="2" w:qFormat="1"/>
+    <w:lsdException w:name="heading 6" w:uiPriority="2" w:qFormat="1"/>
+    <w:lsdException w:name="heading 7" w:uiPriority="2" w:qFormat="1"/>
+    <w:lsdException w:name="heading 8" w:uiPriority="2" w:qFormat="1"/>
+    <w:lsdException w:name="heading 9" w:uiPriority="2" w:qFormat="1"/>
+    <w:lsdException w:name="toc 1" w:uiPriority="39"/>
+    <w:lsdException w:name="toc 2" w:uiPriority="39"/>
+    <w:lsdException w:name="toc 3" w:uiPriority="39"/>
+    <w:lsdException w:name="toc 4" w:uiPriority="39"/>
+    <w:lsdException w:name="toc 5" w:uiPriority="39"/>
+    <w:lsdException w:name="toc 6" w:uiPriority="39"/>
+    <w:lsdException w:name="toc 7" w:uiPriority="39"/>
+    <w:lsdException w:name="toc 8" w:uiPriority="39"/>
+    <w:lsdException w:name="toc 9" w:uiPriority="39"/>
+    <w:lsdException w:name="header" w:semiHidden="0" w:unhideWhenUsed="0"/>
+    <w:lsdException w:name="caption" w:uiPriority="35" w:qFormat="1"/>
+    <w:lsdException w:name="Title" w:semiHidden="0" w:uiPriority="1" w:unhideWhenUsed="0" w:qFormat="1"/>
+    <w:lsdException w:name="Default Paragraph Font" w:uiPriority="1"/>
+    <w:lsdException w:name="Subtitle" w:uiPriority="11" w:qFormat="1"/>
+    <w:lsdException w:name="Date" w:semiHidden="0" w:unhideWhenUsed="0"/>
+    <w:lsdException w:name="Strong" w:uiPriority="22" w:qFormat="1"/>
+    <w:lsdException w:name="Emphasis" w:uiPriority="20" w:qFormat="1"/>
+    <w:lsdException w:name="Table Grid" w:semiHidden="0" w:uiPriority="39" w:unhideWhenUsed="0"/>
+    <w:lsdException w:name="Placeholder Text" w:unhideWhenUsed="0"/>
+    <w:lsdException w:name="No Spacing" w:uiPriority="1" w:qFormat="1"/>
+    <w:lsdException w:name="Light Shading" w:semiHidden="0" w:uiPriority="60" w:unhideWhenUsed="0"/>
+    <w:lsdException w:name="Light List" w:semiHidden="0" w:uiPriority="61" w:unhideWhenUsed="0"/>
+    <w:lsdException w:name="Light Grid" w:semiHidden="0" w:uiPriority="62" w:unhideWhenUsed="0"/>
+    <w:lsdException w:name="Medium Shading 1" w:semiHidden="0" w:uiPriority="63" w:unhideWhenUsed="0"/>
+    <w:lsdException w:name="Medium Shading 2" w:semiHidden="0" w:uiPriority="64" w:unhideWhenUsed="0"/>
+    <w:lsdException w:name="Medium List 1" w:semiHidden="0" w:uiPriority="65" w:unhideWhenUsed="0"/>
+    <w:lsdException w:name="Medium List 2" w:semiHidden="0" w:uiPriority="66" w:unhideWhenUsed="0"/>
+    <w:lsdException w:name="Medium Grid 1" w:semiHidden="0" w:uiPriority="67" w:unhideWhenUsed="0"/>
+    <w:lsdException w:name="Medium Grid 2" w:semiHidden="0" w:uiPriority="68" w:unhideWhenUsed="0"/>
+    <w:lsdException w:name="Medium Grid 3" w:semiHidden="0" w:uiPriority="69" w:unhideWhenUsed="0"/>
+    <w:lsdException w:name="Dark List" w:semiHidden="0" w:uiPriority="70" w:unhideWhenUsed="0"/>
+    <w:lsdException w:name="Colorful Shading" w:semiHidden="0" w:uiPriority="71" w:unhideWhenUsed="0"/>
+    <w:lsdException w:name="Colorful List" w:semiHidden="0" w:uiPriority="72" w:unhideWhenUsed="0"/>
+    <w:lsdException w:name="Colorful Grid" w:semiHidden="0" w:uiPriority="73" w:unhideWhenUsed="0"/>
+    <w:lsdException w:name="Light Shading Accent 1" w:semiHidden="0" w:uiPriority="60" w:unhideWhenUsed="0"/>
+    <w:lsdException w:name="Light List Accent 1" w:semiHidden="0" w:uiPriority="61" w:unhideWhenUsed="0"/>
+    <w:lsdException w:name="Light Grid Accent 1" w:semiHidden="0" w:uiPriority="62" w:unhideWhenUsed="0"/>
+    <w:lsdException w:name="Medium Shading 1 Accent 1" w:semiHidden="0" w:uiPriority="63" w:unhideWhenUsed="0"/>
+    <w:lsdException w:name="Medium Shading 2 Accent 1" w:semiHidden="0" w:uiPriority="64" w:unhideWhenUsed="0"/>
+    <w:lsdException w:name="Medium List 1 Accent 1" w:semiHidden="0" w:uiPriority="65" w:unhideWhenUsed="0"/>
+    <w:lsdException w:name="Revision" w:unhideWhenUsed="0"/>
+    <w:lsdException w:name="List Paragraph" w:uiPriority="34" w:qFormat="1"/>
+    <w:lsdException w:name="Quote" w:uiPriority="29" w:qFormat="1"/>
+    <w:lsdException w:name="Intense Quote" w:uiPriority="30" w:qFormat="1"/>
+    <w:lsdException w:name="Medium List 2 Accent 1" w:semiHidden="0" w:uiPriority="66" w:unhideWhenUsed="0"/>
+    <w:lsdException w:name="Medium Grid 1 Accent 1" w:semiHidden="0" w:uiPriority="67" w:unhideWhenUsed="0"/>
+    <w:lsdException w:name="Medium Grid 2 Accent 1" w:semiHidden="0" w:uiPriority="68" w:unhideWhenUsed="0"/>
+    <w:lsdException w:name="Medium Grid 3 Accent 1" w:semiHidden="0" w:uiPriority="69" w:unhideWhenUsed="0"/>
+    <w:lsdException w:name="Dark List Accent 1" w:semiHidden="0" w:uiPriority="70" w:unhideWhenUsed="0"/>
+    <w:lsdException w:name="Colorful Shading Accent 1" w:semiHidden="0" w:uiPriority="71" w:unhideWhenUsed="0"/>
+    <w:lsdException w:name="Colorful List Accent 1" w:semiHidden="0" w:uiPriority="72" w:unhideWhenUsed="0"/>
+    <w:lsdException w:name="Colorful Grid Accent 1" w:semiHidden="0" w:uiPriority="73" w:unhideWhenUsed="0"/>
+    <w:lsdException w:name="Light Shading Accent 2" w:semiHidden="0" w:uiPriority="60" w:unhideWhenUsed="0"/>
+    <w:lsdException w:name="Light List Accent 2" w:semiHidden="0" w:uiPriority="61" w:unhideWhenUsed="0"/>
+    <w:lsdException w:name="Light Grid Accent 2" w:semiHidden="0" w:uiPriority="62" w:unhideWhenUsed="0"/>
+    <w:lsdException w:name="Medium Shading 1 Accent 2" w:semiHidden="0" w:uiPriority="63" w:unhideWhenUsed="0"/>
+    <w:lsdException w:name="Medium Shading 2 Accent 2" w:semiHidden="0" w:uiPriority="64" w:unhideWhenUsed="0"/>
+    <w:lsdException w:name="Medium List 1 Accent 2" w:semiHidden="0" w:uiPriority="65" w:unhideWhenUsed="0"/>
+    <w:lsdException w:name="Medium List 2 Accent 2" w:semiHidden="0" w:uiPriority="66" w:unhideWhenUsed="0"/>
+    <w:lsdException w:name="Medium Grid 1 Accent 2" w:semiHidden="0" w:uiPriority="67" w:unhideWhenUsed="0"/>
+    <w:lsdException w:name="Medium Grid 2 Accent 2" w:semiHidden="0" w:uiPriority="68" w:unhideWhenUsed="0"/>
+    <w:lsdException w:name="Medium Grid 3 Accent 2" w:semiHidden="0" w:uiPriority="69" w:unhideWhenUsed="0"/>
+    <w:lsdException w:name="Dark List Accent 2" w:semiHidden="0" w:uiPriority="70" w:unhideWhenUsed="0"/>
+    <w:lsdException w:name="Colorful Shading Accent 2" w:semiHidden="0" w:uiPriority="71" w:unhideWhenUsed="0"/>
+    <w:lsdException w:name="Colorful List Accent 2" w:semiHidden="0" w:uiPriority="72" w:unhideWhenUsed="0"/>
+    <w:lsdException w:name="Colorful Grid Accent 2" w:semiHidden="0" w:uiPriority="73" w:unhideWhenUsed="0"/>
+    <w:lsdException w:name="Light Shading Accent 3" w:semiHidden="0" w:uiPriority="60" w:unhideWhenUsed="0"/>
+    <w:lsdException w:name="Light List Accent 3" w:semiHidden="0" w:uiPriority="61" w:unhideWhenUsed="0"/>
+    <w:lsdException w:name="Light Grid Accent 3" w:semiHidden="0" w:uiPriority="62" w:unhideWhenUsed="0"/>
+    <w:lsdException w:name="Medium Shading 1 Accent 3" w:semiHidden="0" w:uiPriority="63" w:unhideWhenUsed="0"/>
+    <w:lsdException w:name="Medium Shading 2 Accent 3" w:semiHidden="0" w:uiPriority="64" w:unhideWhenUsed="0"/>
+    <w:lsdException w:name="Medium List 1 Accent 3" w:semiHidden="0" w:uiPriority="65" w:unhideWhenUsed="0"/>
+    <w:lsdException w:name="Medium List 2 Accent 3" w:semiHidden="0" w:uiPriority="66" w:unhideWhenUsed="0"/>
+    <w:lsdException w:name="Medium Grid 1 Accent 3" w:semiHidden="0" w:uiPriority="67" w:unhideWhenUsed="0"/>
+    <w:lsdException w:name="Medium Grid 2 Accent 3" w:semiHidden="0" w:uiPriority="68" w:unhideWhenUsed="0"/>
+    <w:lsdException w:name="Medium Grid 3 Accent 3" w:semiHidden="0" w:uiPriority="69" w:unhideWhenUsed="0"/>
+    <w:lsdException w:name="Dark List Accent 3" w:semiHidden="0" w:uiPriority="70" w:unhideWhenUsed="0"/>
+    <w:lsdException w:name="Colorful Shading Accent 3" w:semiHidden="0" w:uiPriority="71" w:unhideWhenUsed="0"/>
+    <w:lsdException w:name="Colorful List Accent 3" w:semiHidden="0" w:uiPriority="72" w:unhideWhenUsed="0"/>
+    <w:lsdException w:name="Colorful Grid Accent 3" w:semiHidden="0" w:uiPriority="73" w:unhideWhenUsed="0"/>
+    <w:lsdException w:name="Light Shading Accent 4" w:semiHidden="0" w:uiPriority="60" w:unhideWhenUsed="0"/>
+    <w:lsdException w:name="Light List Accent 4" w:semiHidden="0" w:uiPriority="61" w:unhideWhenUsed="0"/>
+    <w:lsdException w:name="Light Grid Accent 4" w:semiHidden="0" w:uiPriority="62" w:unhideWhenUsed="0"/>
+    <w:lsdException w:name="Medium Shading 1 Accent 4" w:semiHidden="0" w:uiPriority="63" w:unhideWhenUsed="0"/>
+    <w:lsdException w:name="Medium Shading 2 Accent 4" w:semiHidden="0" w:uiPriority="64" w:unhideWhenUsed="0"/>
+    <w:lsdException w:name="Medium List 1 Accent 4" w:semiHidden="0" w:uiPriority="65" w:unhideWhenUsed="0"/>
+    <w:lsdException w:name="Medium List 2 Accent 4" w:semiHidden="0" w:uiPriority="66" w:unhideWhenUsed="0"/>
+    <w:lsdException w:name="Medium Grid 1 Accent 4" w:semiHidden="0" w:uiPriority="67" w:unhideWhenUsed="0"/>
+    <w:lsdException w:name="Medium Grid 2 Accent 4" w:semiHidden="0" w:uiPriority="68" w:unhideWhenUsed="0"/>
+    <w:lsdException w:name="Medium Grid 3 Accent 4" w:semiHidden="0" w:uiPriority="69" w:unhideWhenUsed="0"/>
+    <w:lsdException w:name="Dark List Accent 4" w:semiHidden="0" w:uiPriority="70" w:unhideWhenUsed="0"/>
+    <w:lsdException w:name="Colorful Shading Accent 4" w:semiHidden="0" w:uiPriority="71" w:unhideWhenUsed="0"/>
+    <w:lsdException w:name="Colorful List Accent 4" w:semiHidden="0" w:uiPriority="72" w:unhideWhenUsed="0"/>
+    <w:lsdException w:name="Colorful Grid Accent 4" w:semiHidden="0" w:uiPriority="73" w:unhideWhenUsed="0"/>
+    <w:lsdException w:name="Light Shading Accent 5" w:semiHidden="0" w:uiPriority="60" w:unhideWhenUsed="0"/>
+    <w:lsdException w:name="Light List Accent 5" w:semiHidden="0" w:uiPriority="61" w:unhideWhenUsed="0"/>
+    <w:lsdException w:name="Light Grid Accent 5" w:semiHidden="0" w:uiPriority="62" w:unhideWhenUsed="0"/>
+    <w:lsdException w:name="Medium Shading 1 Accent 5" w:semiHidden="0" w:uiPriority="63" w:unhideWhenUsed="0"/>
+    <w:lsdException w:name="Medium Shading 2 Accent 5" w:semiHidden="0" w:uiPriority="64" w:unhideWhenUsed="0"/>
+    <w:lsdException w:name="Medium List 1 Accent 5" w:semiHidden="0" w:uiPriority="65" w:unhideWhenUsed="0"/>
+    <w:lsdException w:name="Medium List 2 Accent 5" w:semiHidden="0" w:uiPriority="66" w:unhideWhenUsed="0"/>
+    <w:lsdException w:name="Medium Grid 1 Accent 5" w:semiHidden="0" w:uiPriority="67" w:unhideWhenUsed="0"/>
+    <w:lsdException w:name="Medium Grid 2 Accent 5" w:semiHidden="0" w:uiPriority="68" w:unhideWhenUsed="0"/>
+    <w:lsdException w:name="Medium Grid 3 Accent 5" w:semiHidden="0" w:uiPriority="69" w:unhideWhenUsed="0"/>
+    <w:lsdException w:name="Dark List Accent 5" w:semiHidden="0" w:uiPriority="70" w:unhideWhenUsed="0"/>
+    <w:lsdException w:name="Colorful Shading Accent 5" w:semiHidden="0" w:uiPriority="71" w:unhideWhenUsed="0"/>
+    <w:lsdException w:name="Colorful List Accent 5" w:semiHidden="0" w:uiPriority="72" w:unhideWhenUsed="0"/>
+    <w:lsdException w:name="Colorful Grid Accent 5" w:semiHidden="0" w:uiPriority="73" w:unhideWhenUsed="0"/>
+    <w:lsdException w:name="Light Shading Accent 6" w:semiHidden="0" w:uiPriority="60" w:unhideWhenUsed="0"/>
+    <w:lsdException w:name="Light List Accent 6" w:semiHidden="0" w:uiPriority="61" w:unhideWhenUsed="0"/>
+    <w:lsdException w:name="Light Grid Accent 6" w:semiHidden="0" w:uiPriority="62" w:unhideWhenUsed="0"/>
+    <w:lsdException w:name="Medium Shading 1 Accent 6" w:semiHidden="0" w:uiPriority="63" w:unhideWhenUsed="0"/>
+    <w:lsdException w:name="Medium Shading 2 Accent 6" w:semiHidden="0" w:uiPriority="64" w:unhideWhenUsed="0"/>
+    <w:lsdException w:name="Medium List 1 Accent 6" w:semiHidden="0" w:uiPriority="65" w:unhideWhenUsed="0"/>
+    <w:lsdException w:name="Medium List 2 Accent 6" w:semiHidden="0" w:uiPriority="66" w:unhideWhenUsed="0"/>
+    <w:lsdException w:name="Medium Grid 1 Accent 6" w:semiHidden="0" w:uiPriority="67" w:unhideWhenUsed="0"/>
+    <w:lsdException w:name="Medium Grid 2 Accent 6" w:semiHidden="0" w:uiPriority="68" w:unhideWhenUsed="0"/>
+    <w:lsdException w:name="Medium Grid 3 Accent 6" w:semiHidden="0" w:uiPriority="69" w:unhideWhenUsed="0"/>
+    <w:lsdException w:name="Dark List Accent 6" w:semiHidden="0" w:uiPriority="70" w:unhideWhenUsed="0"/>
+    <w:lsdException w:name="Colorful Shading Accent 6" w:semiHidden="0" w:uiPriority="71" w:unhideWhenUsed="0"/>
+    <w:lsdException w:name="Colorful List Accent 6" w:semiHidden="0" w:uiPriority="72" w:unhideWhenUsed="0"/>
+    <w:lsdException w:name="Colorful Grid Accent 6" w:semiHidden="0" w:uiPriority="73" w:unhideWhenUsed="0"/>
+    <w:lsdException w:name="Subtle Emphasis" w:uiPriority="19" w:qFormat="1"/>
+    <w:lsdException w:name="Intense Emphasis" w:uiPriority="21" w:qFormat="1"/>
+    <w:lsdException w:name="Subtle Reference" w:uiPriority="31" w:qFormat="1"/>
+    <w:lsdException w:name="Intense Reference" w:uiPriority="32" w:qFormat="1"/>
+    <w:lsdException w:name="Book Title" w:uiPriority="33" w:qFormat="1"/>
+    <w:lsdException w:name="Bibliography" w:uiPriority="37"/>
+    <w:lsdException w:name="TOC Heading" w:uiPriority="39" w:qFormat="1"/>
   </w:latentStyles>
   <w:style w:type="paragraph" w:default="1" w:styleId="Normal">
     <w:name w:val="Normal"/>
@@ -2619,6 +2390,7 @@
       <w:spacing w:line="240" w:lineRule="auto"/>
     </w:pPr>
     <w:tblPr>
+      <w:tblInd w:w="0" w:type="dxa"/>
       <w:tblBorders>
         <w:top w:val="single" w:sz="4" w:space="0" w:color="auto"/>
         <w:left w:val="single" w:sz="4" w:space="0" w:color="auto"/>
@@ -2627,6 +2399,12 @@
         <w:insideH w:val="single" w:sz="4" w:space="0" w:color="auto"/>
         <w:insideV w:val="single" w:sz="4" w:space="0" w:color="auto"/>
       </w:tblBorders>
+      <w:tblCellMar>
+        <w:top w:w="0" w:type="dxa"/>
+        <w:left w:w="108" w:type="dxa"/>
+        <w:bottom w:w="0" w:type="dxa"/>
+        <w:right w:w="108" w:type="dxa"/>
+      </w:tblCellMar>
     </w:tblPr>
   </w:style>
   <w:style w:type="character" w:customStyle="1" w:styleId="Heading5Char">
@@ -2704,7 +2482,7 @@
       <w:lang w:eastAsia="en-US"/>
     </w:rPr>
   </w:style>
-  <w:style w:type="table" w:styleId="TableGridLight">
+  <w:style w:type="table" w:customStyle="1" w:styleId="GridTableLight">
     <w:name w:val="Grid Table Light"/>
     <w:basedOn w:val="TableNormal"/>
     <w:uiPriority w:val="40"/>
@@ -2713,6 +2491,7 @@
       <w:lang w:eastAsia="en-US"/>
     </w:rPr>
     <w:tblPr>
+      <w:tblInd w:w="0" w:type="dxa"/>
       <w:tblBorders>
         <w:top w:val="single" w:sz="4" w:space="0" w:color="BFBFBF" w:themeColor="background1" w:themeShade="BF"/>
         <w:left w:val="single" w:sz="4" w:space="0" w:color="BFBFBF" w:themeColor="background1" w:themeShade="BF"/>
@@ -2721,6 +2500,12 @@
         <w:insideH w:val="single" w:sz="4" w:space="0" w:color="BFBFBF" w:themeColor="background1" w:themeShade="BF"/>
         <w:insideV w:val="single" w:sz="4" w:space="0" w:color="BFBFBF" w:themeColor="background1" w:themeShade="BF"/>
       </w:tblBorders>
+      <w:tblCellMar>
+        <w:top w:w="0" w:type="dxa"/>
+        <w:left w:w="108" w:type="dxa"/>
+        <w:bottom w:w="0" w:type="dxa"/>
+        <w:right w:w="108" w:type="dxa"/>
+      </w:tblCellMar>
     </w:tblPr>
   </w:style>
   <w:style w:type="character" w:customStyle="1" w:styleId="Heading2Char">
@@ -2742,6 +2527,7 @@
       <w:spacing w:before="60" w:after="20"/>
     </w:pPr>
     <w:tblPr>
+      <w:tblInd w:w="0" w:type="dxa"/>
       <w:tblBorders>
         <w:top w:val="single" w:sz="4" w:space="0" w:color="BFBFBF" w:themeColor="background1" w:themeShade="BF"/>
         <w:left w:val="single" w:sz="4" w:space="0" w:color="BFBFBF" w:themeColor="background1" w:themeShade="BF"/>
@@ -2750,6 +2536,12 @@
         <w:insideH w:val="single" w:sz="4" w:space="0" w:color="BFBFBF" w:themeColor="background1" w:themeShade="BF"/>
         <w:insideV w:val="single" w:sz="4" w:space="0" w:color="BFBFBF" w:themeColor="background1" w:themeShade="BF"/>
       </w:tblBorders>
+      <w:tblCellMar>
+        <w:top w:w="0" w:type="dxa"/>
+        <w:left w:w="108" w:type="dxa"/>
+        <w:bottom w:w="0" w:type="dxa"/>
+        <w:right w:w="108" w:type="dxa"/>
+      </w:tblCellMar>
     </w:tblPr>
     <w:tblStylePr w:type="firstRow">
       <w:rPr>
@@ -2786,6 +2578,13 @@
     </w:pPr>
     <w:tblPr>
       <w:tblStyleRowBandSize w:val="1"/>
+      <w:tblInd w:w="0" w:type="dxa"/>
+      <w:tblCellMar>
+        <w:top w:w="0" w:type="dxa"/>
+        <w:left w:w="108" w:type="dxa"/>
+        <w:bottom w:w="0" w:type="dxa"/>
+        <w:right w:w="108" w:type="dxa"/>
+      </w:tblCellMar>
     </w:tblPr>
     <w:tcPr>
       <w:shd w:val="clear" w:color="auto" w:fill="FFFFFF" w:themeFill="background1"/>
@@ -2870,6 +2669,13 @@
     </w:pPr>
     <w:tblPr>
       <w:tblStyleRowBandSize w:val="1"/>
+      <w:tblInd w:w="0" w:type="dxa"/>
+      <w:tblCellMar>
+        <w:top w:w="0" w:type="dxa"/>
+        <w:left w:w="108" w:type="dxa"/>
+        <w:bottom w:w="0" w:type="dxa"/>
+        <w:right w:w="108" w:type="dxa"/>
+      </w:tblCellMar>
     </w:tblPr>
     <w:tblStylePr w:type="firstCol">
       <w:pPr>
@@ -2904,7 +2710,7 @@
       </w:tcPr>
     </w:tblStylePr>
   </w:style>
-  <w:style w:type="table" w:styleId="PlainTable2">
+  <w:style w:type="table" w:customStyle="1" w:styleId="PlainTable2">
     <w:name w:val="Plain Table 2"/>
     <w:basedOn w:val="TableNormal"/>
     <w:uiPriority w:val="42"/>
@@ -2915,10 +2721,17 @@
     <w:tblPr>
       <w:tblStyleRowBandSize w:val="1"/>
       <w:tblStyleColBandSize w:val="1"/>
+      <w:tblInd w:w="0" w:type="dxa"/>
       <w:tblBorders>
         <w:top w:val="single" w:sz="4" w:space="0" w:color="7F7F7F" w:themeColor="text1" w:themeTint="80"/>
         <w:bottom w:val="single" w:sz="4" w:space="0" w:color="7F7F7F" w:themeColor="text1" w:themeTint="80"/>
       </w:tblBorders>
+      <w:tblCellMar>
+        <w:top w:w="0" w:type="dxa"/>
+        <w:left w:w="108" w:type="dxa"/>
+        <w:bottom w:w="0" w:type="dxa"/>
+        <w:right w:w="108" w:type="dxa"/>
+      </w:tblCellMar>
     </w:tblPr>
     <w:tblStylePr w:type="firstRow">
       <w:rPr>
@@ -3291,11 +3104,1297 @@
       <w:lang w:eastAsia="en-US"/>
     </w:rPr>
   </w:style>
+  <w:style w:type="paragraph" w:styleId="BalloonText">
+    <w:name w:val="Balloon Text"/>
+    <w:basedOn w:val="Normal"/>
+    <w:link w:val="BalloonTextChar"/>
+    <w:uiPriority w:val="99"/>
+    <w:semiHidden/>
+    <w:unhideWhenUsed/>
+    <w:rsid w:val="0065365F"/>
+    <w:pPr>
+      <w:spacing w:line="240" w:lineRule="auto"/>
+    </w:pPr>
+    <w:rPr>
+      <w:rFonts w:ascii="Tahoma" w:hAnsi="Tahoma" w:cs="Tahoma"/>
+      <w:sz w:val="16"/>
+      <w:szCs w:val="16"/>
+    </w:rPr>
+  </w:style>
+  <w:style w:type="character" w:customStyle="1" w:styleId="BalloonTextChar">
+    <w:name w:val="Balloon Text Char"/>
+    <w:basedOn w:val="DefaultParagraphFont"/>
+    <w:link w:val="BalloonText"/>
+    <w:uiPriority w:val="99"/>
+    <w:semiHidden/>
+    <w:rsid w:val="0065365F"/>
+    <w:rPr>
+      <w:rFonts w:ascii="Tahoma" w:hAnsi="Tahoma" w:cs="Tahoma"/>
+      <w:sz w:val="16"/>
+      <w:szCs w:val="16"/>
+    </w:rPr>
+  </w:style>
+</w:styles>
+</file>
+
+<file path=word/stylesWithEffects.xml><?xml version="1.0" encoding="utf-8"?>
+<w:styles xmlns:wpc="http://schemas.microsoft.com/office/word/2010/wordprocessingCanvas" xmlns:mc="http://schemas.openxmlformats.org/markup-compatibility/2006" xmlns:o="urn:schemas-microsoft-com:office:office" xmlns:r="http://schemas.openxmlformats.org/officeDocument/2006/relationships" xmlns:m="http://schemas.openxmlformats.org/officeDocument/2006/math" xmlns:v="urn:schemas-microsoft-com:vml" xmlns:wp14="http://schemas.microsoft.com/office/word/2010/wordprocessingDrawing" xmlns:wp="http://schemas.openxmlformats.org/drawingml/2006/wordprocessingDrawing" xmlns:w10="urn:schemas-microsoft-com:office:word" xmlns:w="http://schemas.openxmlformats.org/wordprocessingml/2006/main" xmlns:w14="http://schemas.microsoft.com/office/word/2010/wordml" xmlns:wpg="http://schemas.microsoft.com/office/word/2010/wordprocessingGroup" xmlns:wpi="http://schemas.microsoft.com/office/word/2010/wordprocessingInk" xmlns:wne="http://schemas.microsoft.com/office/word/2006/wordml" xmlns:wps="http://schemas.microsoft.com/office/word/2010/wordprocessingShape" mc:Ignorable="w14 wp14">
+  <w:docDefaults>
+    <w:rPrDefault>
+      <w:rPr>
+        <w:rFonts w:asciiTheme="minorHAnsi" w:eastAsiaTheme="minorEastAsia" w:hAnsiTheme="minorHAnsi" w:cstheme="minorBidi"/>
+        <w:color w:val="262626" w:themeColor="text1" w:themeTint="D9"/>
+        <w:sz w:val="18"/>
+        <w:szCs w:val="18"/>
+        <w:lang w:val="en-US" w:eastAsia="ja-JP" w:bidi="ar-SA"/>
+      </w:rPr>
+    </w:rPrDefault>
+    <w:pPrDefault>
+      <w:pPr>
+        <w:spacing w:line="312" w:lineRule="auto"/>
+      </w:pPr>
+    </w:pPrDefault>
+  </w:docDefaults>
+  <w:latentStyles w:defLockedState="0" w:defUIPriority="99" w:defSemiHidden="1" w:defUnhideWhenUsed="1" w:defQFormat="0" w:count="267">
+    <w:lsdException w:name="Normal" w:semiHidden="0" w:uiPriority="0" w:unhideWhenUsed="0" w:qFormat="1"/>
+    <w:lsdException w:name="heading 1" w:semiHidden="0" w:uiPriority="0" w:unhideWhenUsed="0" w:qFormat="1"/>
+    <w:lsdException w:name="heading 2" w:uiPriority="9" w:qFormat="1"/>
+    <w:lsdException w:name="heading 3" w:uiPriority="9" w:qFormat="1"/>
+    <w:lsdException w:name="heading 4" w:uiPriority="2" w:qFormat="1"/>
+    <w:lsdException w:name="heading 5" w:uiPriority="2" w:qFormat="1"/>
+    <w:lsdException w:name="heading 6" w:uiPriority="2" w:qFormat="1"/>
+    <w:lsdException w:name="heading 7" w:uiPriority="2" w:qFormat="1"/>
+    <w:lsdException w:name="heading 8" w:uiPriority="2" w:qFormat="1"/>
+    <w:lsdException w:name="heading 9" w:uiPriority="2" w:qFormat="1"/>
+    <w:lsdException w:name="toc 1" w:uiPriority="39"/>
+    <w:lsdException w:name="toc 2" w:uiPriority="39"/>
+    <w:lsdException w:name="toc 3" w:uiPriority="39"/>
+    <w:lsdException w:name="toc 4" w:uiPriority="39"/>
+    <w:lsdException w:name="toc 5" w:uiPriority="39"/>
+    <w:lsdException w:name="toc 6" w:uiPriority="39"/>
+    <w:lsdException w:name="toc 7" w:uiPriority="39"/>
+    <w:lsdException w:name="toc 8" w:uiPriority="39"/>
+    <w:lsdException w:name="toc 9" w:uiPriority="39"/>
+    <w:lsdException w:name="header" w:semiHidden="0" w:unhideWhenUsed="0"/>
+    <w:lsdException w:name="caption" w:uiPriority="35" w:qFormat="1"/>
+    <w:lsdException w:name="Title" w:semiHidden="0" w:uiPriority="1" w:unhideWhenUsed="0" w:qFormat="1"/>
+    <w:lsdException w:name="Default Paragraph Font" w:uiPriority="1"/>
+    <w:lsdException w:name="Subtitle" w:uiPriority="11" w:qFormat="1"/>
+    <w:lsdException w:name="Date" w:semiHidden="0" w:unhideWhenUsed="0"/>
+    <w:lsdException w:name="Strong" w:uiPriority="22" w:qFormat="1"/>
+    <w:lsdException w:name="Emphasis" w:uiPriority="20" w:qFormat="1"/>
+    <w:lsdException w:name="Table Grid" w:semiHidden="0" w:uiPriority="39" w:unhideWhenUsed="0"/>
+    <w:lsdException w:name="Placeholder Text" w:unhideWhenUsed="0"/>
+    <w:lsdException w:name="No Spacing" w:uiPriority="1" w:qFormat="1"/>
+    <w:lsdException w:name="Light Shading" w:semiHidden="0" w:uiPriority="60" w:unhideWhenUsed="0"/>
+    <w:lsdException w:name="Light List" w:semiHidden="0" w:uiPriority="61" w:unhideWhenUsed="0"/>
+    <w:lsdException w:name="Light Grid" w:semiHidden="0" w:uiPriority="62" w:unhideWhenUsed="0"/>
+    <w:lsdException w:name="Medium Shading 1" w:semiHidden="0" w:uiPriority="63" w:unhideWhenUsed="0"/>
+    <w:lsdException w:name="Medium Shading 2" w:semiHidden="0" w:uiPriority="64" w:unhideWhenUsed="0"/>
+    <w:lsdException w:name="Medium List 1" w:semiHidden="0" w:uiPriority="65" w:unhideWhenUsed="0"/>
+    <w:lsdException w:name="Medium List 2" w:semiHidden="0" w:uiPriority="66" w:unhideWhenUsed="0"/>
+    <w:lsdException w:name="Medium Grid 1" w:semiHidden="0" w:uiPriority="67" w:unhideWhenUsed="0"/>
+    <w:lsdException w:name="Medium Grid 2" w:semiHidden="0" w:uiPriority="68" w:unhideWhenUsed="0"/>
+    <w:lsdException w:name="Medium Grid 3" w:semiHidden="0" w:uiPriority="69" w:unhideWhenUsed="0"/>
+    <w:lsdException w:name="Dark List" w:semiHidden="0" w:uiPriority="70" w:unhideWhenUsed="0"/>
+    <w:lsdException w:name="Colorful Shading" w:semiHidden="0" w:uiPriority="71" w:unhideWhenUsed="0"/>
+    <w:lsdException w:name="Colorful List" w:semiHidden="0" w:uiPriority="72" w:unhideWhenUsed="0"/>
+    <w:lsdException w:name="Colorful Grid" w:semiHidden="0" w:uiPriority="73" w:unhideWhenUsed="0"/>
+    <w:lsdException w:name="Light Shading Accent 1" w:semiHidden="0" w:uiPriority="60" w:unhideWhenUsed="0"/>
+    <w:lsdException w:name="Light List Accent 1" w:semiHidden="0" w:uiPriority="61" w:unhideWhenUsed="0"/>
+    <w:lsdException w:name="Light Grid Accent 1" w:semiHidden="0" w:uiPriority="62" w:unhideWhenUsed="0"/>
+    <w:lsdException w:name="Medium Shading 1 Accent 1" w:semiHidden="0" w:uiPriority="63" w:unhideWhenUsed="0"/>
+    <w:lsdException w:name="Medium Shading 2 Accent 1" w:semiHidden="0" w:uiPriority="64" w:unhideWhenUsed="0"/>
+    <w:lsdException w:name="Medium List 1 Accent 1" w:semiHidden="0" w:uiPriority="65" w:unhideWhenUsed="0"/>
+    <w:lsdException w:name="Revision" w:unhideWhenUsed="0"/>
+    <w:lsdException w:name="List Paragraph" w:uiPriority="34" w:qFormat="1"/>
+    <w:lsdException w:name="Quote" w:uiPriority="29" w:qFormat="1"/>
+    <w:lsdException w:name="Intense Quote" w:uiPriority="30" w:qFormat="1"/>
+    <w:lsdException w:name="Medium List 2 Accent 1" w:semiHidden="0" w:uiPriority="66" w:unhideWhenUsed="0"/>
+    <w:lsdException w:name="Medium Grid 1 Accent 1" w:semiHidden="0" w:uiPriority="67" w:unhideWhenUsed="0"/>
+    <w:lsdException w:name="Medium Grid 2 Accent 1" w:semiHidden="0" w:uiPriority="68" w:unhideWhenUsed="0"/>
+    <w:lsdException w:name="Medium Grid 3 Accent 1" w:semiHidden="0" w:uiPriority="69" w:unhideWhenUsed="0"/>
+    <w:lsdException w:name="Dark List Accent 1" w:semiHidden="0" w:uiPriority="70" w:unhideWhenUsed="0"/>
+    <w:lsdException w:name="Colorful Shading Accent 1" w:semiHidden="0" w:uiPriority="71" w:unhideWhenUsed="0"/>
+    <w:lsdException w:name="Colorful List Accent 1" w:semiHidden="0" w:uiPriority="72" w:unhideWhenUsed="0"/>
+    <w:lsdException w:name="Colorful Grid Accent 1" w:semiHidden="0" w:uiPriority="73" w:unhideWhenUsed="0"/>
+    <w:lsdException w:name="Light Shading Accent 2" w:semiHidden="0" w:uiPriority="60" w:unhideWhenUsed="0"/>
+    <w:lsdException w:name="Light List Accent 2" w:semiHidden="0" w:uiPriority="61" w:unhideWhenUsed="0"/>
+    <w:lsdException w:name="Light Grid Accent 2" w:semiHidden="0" w:uiPriority="62" w:unhideWhenUsed="0"/>
+    <w:lsdException w:name="Medium Shading 1 Accent 2" w:semiHidden="0" w:uiPriority="63" w:unhideWhenUsed="0"/>
+    <w:lsdException w:name="Medium Shading 2 Accent 2" w:semiHidden="0" w:uiPriority="64" w:unhideWhenUsed="0"/>
+    <w:lsdException w:name="Medium List 1 Accent 2" w:semiHidden="0" w:uiPriority="65" w:unhideWhenUsed="0"/>
+    <w:lsdException w:name="Medium List 2 Accent 2" w:semiHidden="0" w:uiPriority="66" w:unhideWhenUsed="0"/>
+    <w:lsdException w:name="Medium Grid 1 Accent 2" w:semiHidden="0" w:uiPriority="67" w:unhideWhenUsed="0"/>
+    <w:lsdException w:name="Medium Grid 2 Accent 2" w:semiHidden="0" w:uiPriority="68" w:unhideWhenUsed="0"/>
+    <w:lsdException w:name="Medium Grid 3 Accent 2" w:semiHidden="0" w:uiPriority="69" w:unhideWhenUsed="0"/>
+    <w:lsdException w:name="Dark List Accent 2" w:semiHidden="0" w:uiPriority="70" w:unhideWhenUsed="0"/>
+    <w:lsdException w:name="Colorful Shading Accent 2" w:semiHidden="0" w:uiPriority="71" w:unhideWhenUsed="0"/>
+    <w:lsdException w:name="Colorful List Accent 2" w:semiHidden="0" w:uiPriority="72" w:unhideWhenUsed="0"/>
+    <w:lsdException w:name="Colorful Grid Accent 2" w:semiHidden="0" w:uiPriority="73" w:unhideWhenUsed="0"/>
+    <w:lsdException w:name="Light Shading Accent 3" w:semiHidden="0" w:uiPriority="60" w:unhideWhenUsed="0"/>
+    <w:lsdException w:name="Light List Accent 3" w:semiHidden="0" w:uiPriority="61" w:unhideWhenUsed="0"/>
+    <w:lsdException w:name="Light Grid Accent 3" w:semiHidden="0" w:uiPriority="62" w:unhideWhenUsed="0"/>
+    <w:lsdException w:name="Medium Shading 1 Accent 3" w:semiHidden="0" w:uiPriority="63" w:unhideWhenUsed="0"/>
+    <w:lsdException w:name="Medium Shading 2 Accent 3" w:semiHidden="0" w:uiPriority="64" w:unhideWhenUsed="0"/>
+    <w:lsdException w:name="Medium List 1 Accent 3" w:semiHidden="0" w:uiPriority="65" w:unhideWhenUsed="0"/>
+    <w:lsdException w:name="Medium List 2 Accent 3" w:semiHidden="0" w:uiPriority="66" w:unhideWhenUsed="0"/>
+    <w:lsdException w:name="Medium Grid 1 Accent 3" w:semiHidden="0" w:uiPriority="67" w:unhideWhenUsed="0"/>
+    <w:lsdException w:name="Medium Grid 2 Accent 3" w:semiHidden="0" w:uiPriority="68" w:unhideWhenUsed="0"/>
+    <w:lsdException w:name="Medium Grid 3 Accent 3" w:semiHidden="0" w:uiPriority="69" w:unhideWhenUsed="0"/>
+    <w:lsdException w:name="Dark List Accent 3" w:semiHidden="0" w:uiPriority="70" w:unhideWhenUsed="0"/>
+    <w:lsdException w:name="Colorful Shading Accent 3" w:semiHidden="0" w:uiPriority="71" w:unhideWhenUsed="0"/>
+    <w:lsdException w:name="Colorful List Accent 3" w:semiHidden="0" w:uiPriority="72" w:unhideWhenUsed="0"/>
+    <w:lsdException w:name="Colorful Grid Accent 3" w:semiHidden="0" w:uiPriority="73" w:unhideWhenUsed="0"/>
+    <w:lsdException w:name="Light Shading Accent 4" w:semiHidden="0" w:uiPriority="60" w:unhideWhenUsed="0"/>
+    <w:lsdException w:name="Light List Accent 4" w:semiHidden="0" w:uiPriority="61" w:unhideWhenUsed="0"/>
+    <w:lsdException w:name="Light Grid Accent 4" w:semiHidden="0" w:uiPriority="62" w:unhideWhenUsed="0"/>
+    <w:lsdException w:name="Medium Shading 1 Accent 4" w:semiHidden="0" w:uiPriority="63" w:unhideWhenUsed="0"/>
+    <w:lsdException w:name="Medium Shading 2 Accent 4" w:semiHidden="0" w:uiPriority="64" w:unhideWhenUsed="0"/>
+    <w:lsdException w:name="Medium List 1 Accent 4" w:semiHidden="0" w:uiPriority="65" w:unhideWhenUsed="0"/>
+    <w:lsdException w:name="Medium List 2 Accent 4" w:semiHidden="0" w:uiPriority="66" w:unhideWhenUsed="0"/>
+    <w:lsdException w:name="Medium Grid 1 Accent 4" w:semiHidden="0" w:uiPriority="67" w:unhideWhenUsed="0"/>
+    <w:lsdException w:name="Medium Grid 2 Accent 4" w:semiHidden="0" w:uiPriority="68" w:unhideWhenUsed="0"/>
+    <w:lsdException w:name="Medium Grid 3 Accent 4" w:semiHidden="0" w:uiPriority="69" w:unhideWhenUsed="0"/>
+    <w:lsdException w:name="Dark List Accent 4" w:semiHidden="0" w:uiPriority="70" w:unhideWhenUsed="0"/>
+    <w:lsdException w:name="Colorful Shading Accent 4" w:semiHidden="0" w:uiPriority="71" w:unhideWhenUsed="0"/>
+    <w:lsdException w:name="Colorful List Accent 4" w:semiHidden="0" w:uiPriority="72" w:unhideWhenUsed="0"/>
+    <w:lsdException w:name="Colorful Grid Accent 4" w:semiHidden="0" w:uiPriority="73" w:unhideWhenUsed="0"/>
+    <w:lsdException w:name="Light Shading Accent 5" w:semiHidden="0" w:uiPriority="60" w:unhideWhenUsed="0"/>
+    <w:lsdException w:name="Light List Accent 5" w:semiHidden="0" w:uiPriority="61" w:unhideWhenUsed="0"/>
+    <w:lsdException w:name="Light Grid Accent 5" w:semiHidden="0" w:uiPriority="62" w:unhideWhenUsed="0"/>
+    <w:lsdException w:name="Medium Shading 1 Accent 5" w:semiHidden="0" w:uiPriority="63" w:unhideWhenUsed="0"/>
+    <w:lsdException w:name="Medium Shading 2 Accent 5" w:semiHidden="0" w:uiPriority="64" w:unhideWhenUsed="0"/>
+    <w:lsdException w:name="Medium List 1 Accent 5" w:semiHidden="0" w:uiPriority="65" w:unhideWhenUsed="0"/>
+    <w:lsdException w:name="Medium List 2 Accent 5" w:semiHidden="0" w:uiPriority="66" w:unhideWhenUsed="0"/>
+    <w:lsdException w:name="Medium Grid 1 Accent 5" w:semiHidden="0" w:uiPriority="67" w:unhideWhenUsed="0"/>
+    <w:lsdException w:name="Medium Grid 2 Accent 5" w:semiHidden="0" w:uiPriority="68" w:unhideWhenUsed="0"/>
+    <w:lsdException w:name="Medium Grid 3 Accent 5" w:semiHidden="0" w:uiPriority="69" w:unhideWhenUsed="0"/>
+    <w:lsdException w:name="Dark List Accent 5" w:semiHidden="0" w:uiPriority="70" w:unhideWhenUsed="0"/>
+    <w:lsdException w:name="Colorful Shading Accent 5" w:semiHidden="0" w:uiPriority="71" w:unhideWhenUsed="0"/>
+    <w:lsdException w:name="Colorful List Accent 5" w:semiHidden="0" w:uiPriority="72" w:unhideWhenUsed="0"/>
+    <w:lsdException w:name="Colorful Grid Accent 5" w:semiHidden="0" w:uiPriority="73" w:unhideWhenUsed="0"/>
+    <w:lsdException w:name="Light Shading Accent 6" w:semiHidden="0" w:uiPriority="60" w:unhideWhenUsed="0"/>
+    <w:lsdException w:name="Light List Accent 6" w:semiHidden="0" w:uiPriority="61" w:unhideWhenUsed="0"/>
+    <w:lsdException w:name="Light Grid Accent 6" w:semiHidden="0" w:uiPriority="62" w:unhideWhenUsed="0"/>
+    <w:lsdException w:name="Medium Shading 1 Accent 6" w:semiHidden="0" w:uiPriority="63" w:unhideWhenUsed="0"/>
+    <w:lsdException w:name="Medium Shading 2 Accent 6" w:semiHidden="0" w:uiPriority="64" w:unhideWhenUsed="0"/>
+    <w:lsdException w:name="Medium List 1 Accent 6" w:semiHidden="0" w:uiPriority="65" w:unhideWhenUsed="0"/>
+    <w:lsdException w:name="Medium List 2 Accent 6" w:semiHidden="0" w:uiPriority="66" w:unhideWhenUsed="0"/>
+    <w:lsdException w:name="Medium Grid 1 Accent 6" w:semiHidden="0" w:uiPriority="67" w:unhideWhenUsed="0"/>
+    <w:lsdException w:name="Medium Grid 2 Accent 6" w:semiHidden="0" w:uiPriority="68" w:unhideWhenUsed="0"/>
+    <w:lsdException w:name="Medium Grid 3 Accent 6" w:semiHidden="0" w:uiPriority="69" w:unhideWhenUsed="0"/>
+    <w:lsdException w:name="Dark List Accent 6" w:semiHidden="0" w:uiPriority="70" w:unhideWhenUsed="0"/>
+    <w:lsdException w:name="Colorful Shading Accent 6" w:semiHidden="0" w:uiPriority="71" w:unhideWhenUsed="0"/>
+    <w:lsdException w:name="Colorful List Accent 6" w:semiHidden="0" w:uiPriority="72" w:unhideWhenUsed="0"/>
+    <w:lsdException w:name="Colorful Grid Accent 6" w:semiHidden="0" w:uiPriority="73" w:unhideWhenUsed="0"/>
+    <w:lsdException w:name="Subtle Emphasis" w:uiPriority="19" w:qFormat="1"/>
+    <w:lsdException w:name="Intense Emphasis" w:uiPriority="21" w:qFormat="1"/>
+    <w:lsdException w:name="Subtle Reference" w:uiPriority="31" w:qFormat="1"/>
+    <w:lsdException w:name="Intense Reference" w:uiPriority="32" w:qFormat="1"/>
+    <w:lsdException w:name="Book Title" w:uiPriority="33" w:qFormat="1"/>
+    <w:lsdException w:name="Bibliography" w:uiPriority="37"/>
+    <w:lsdException w:name="TOC Heading" w:uiPriority="39" w:qFormat="1"/>
+  </w:latentStyles>
+  <w:style w:type="paragraph" w:default="1" w:styleId="Normal">
+    <w:name w:val="Normal"/>
+    <w:qFormat/>
+    <w:rsid w:val="00A44FE4"/>
+  </w:style>
+  <w:style w:type="paragraph" w:styleId="Heading1">
+    <w:name w:val="heading 1"/>
+    <w:basedOn w:val="Normal"/>
+    <w:link w:val="Heading1Char"/>
+    <w:autoRedefine/>
+    <w:uiPriority w:val="2"/>
+    <w:qFormat/>
+    <w:rsid w:val="00064E3E"/>
+    <w:pPr>
+      <w:keepNext/>
+      <w:framePr w:hSpace="187" w:wrap="around" w:vAnchor="page" w:hAnchor="page" w:xAlign="center" w:y="1441"/>
+      <w:spacing w:line="240" w:lineRule="auto"/>
+      <w:suppressOverlap/>
+      <w:jc w:val="right"/>
+      <w:outlineLvl w:val="0"/>
+    </w:pPr>
+    <w:rPr>
+      <w:rFonts w:asciiTheme="majorHAnsi" w:hAnsiTheme="majorHAnsi" w:cs="Arial"/>
+      <w:bCs/>
+      <w:caps/>
+      <w:color w:val="0D0D0D" w:themeColor="text1" w:themeTint="F2"/>
+      <w:spacing w:val="4"/>
+      <w:kern w:val="44"/>
+      <w:sz w:val="24"/>
+      <w:szCs w:val="64"/>
+      <w:lang w:eastAsia="en-US"/>
+    </w:rPr>
+  </w:style>
+  <w:style w:type="paragraph" w:styleId="Heading2">
+    <w:name w:val="heading 2"/>
+    <w:basedOn w:val="Normal"/>
+    <w:link w:val="Heading2Char"/>
+    <w:uiPriority w:val="2"/>
+    <w:unhideWhenUsed/>
+    <w:qFormat/>
+    <w:rsid w:val="00064E3E"/>
+    <w:pPr>
+      <w:spacing w:before="60" w:after="20"/>
+      <w:jc w:val="right"/>
+      <w:outlineLvl w:val="1"/>
+    </w:pPr>
+    <w:rPr>
+      <w:rFonts w:asciiTheme="majorHAnsi" w:hAnsiTheme="majorHAnsi"/>
+      <w:spacing w:val="40"/>
+    </w:rPr>
+  </w:style>
+  <w:style w:type="paragraph" w:styleId="Heading3">
+    <w:name w:val="heading 3"/>
+    <w:basedOn w:val="Normal"/>
+    <w:link w:val="Heading3Char"/>
+    <w:uiPriority w:val="9"/>
+    <w:semiHidden/>
+    <w:unhideWhenUsed/>
+    <w:qFormat/>
+    <w:rsid w:val="00064E3E"/>
+    <w:pPr>
+      <w:keepNext/>
+      <w:keepLines/>
+      <w:spacing w:before="40"/>
+      <w:outlineLvl w:val="2"/>
+    </w:pPr>
+    <w:rPr>
+      <w:rFonts w:asciiTheme="majorHAnsi" w:eastAsiaTheme="majorEastAsia" w:hAnsiTheme="majorHAnsi" w:cstheme="majorBidi"/>
+      <w:color w:val="07854D" w:themeColor="accent1" w:themeShade="7F"/>
+      <w:szCs w:val="24"/>
+    </w:rPr>
+  </w:style>
+  <w:style w:type="paragraph" w:styleId="Heading4">
+    <w:name w:val="heading 4"/>
+    <w:basedOn w:val="Normal"/>
+    <w:next w:val="Normal"/>
+    <w:link w:val="Heading4Char"/>
+    <w:uiPriority w:val="2"/>
+    <w:semiHidden/>
+    <w:unhideWhenUsed/>
+    <w:qFormat/>
+    <w:rsid w:val="007B4FC5"/>
+    <w:pPr>
+      <w:keepNext/>
+      <w:keepLines/>
+      <w:spacing w:before="40"/>
+      <w:outlineLvl w:val="3"/>
+    </w:pPr>
+    <w:rPr>
+      <w:rFonts w:asciiTheme="majorHAnsi" w:eastAsiaTheme="majorEastAsia" w:hAnsiTheme="majorHAnsi" w:cstheme="majorBidi"/>
+      <w:i/>
+      <w:iCs/>
+      <w:color w:val="07864E" w:themeColor="accent1" w:themeShade="80"/>
+    </w:rPr>
+  </w:style>
+  <w:style w:type="paragraph" w:styleId="Heading5">
+    <w:name w:val="heading 5"/>
+    <w:basedOn w:val="Normal"/>
+    <w:next w:val="Normal"/>
+    <w:link w:val="Heading5Char"/>
+    <w:uiPriority w:val="2"/>
+    <w:semiHidden/>
+    <w:unhideWhenUsed/>
+    <w:qFormat/>
+    <w:pPr>
+      <w:keepNext/>
+      <w:keepLines/>
+      <w:spacing w:before="40"/>
+      <w:outlineLvl w:val="4"/>
+    </w:pPr>
+    <w:rPr>
+      <w:rFonts w:asciiTheme="majorHAnsi" w:eastAsiaTheme="majorEastAsia" w:hAnsiTheme="majorHAnsi" w:cstheme="majorBidi"/>
+      <w:b/>
+      <w:i/>
+    </w:rPr>
+  </w:style>
+  <w:style w:type="paragraph" w:styleId="Heading6">
+    <w:name w:val="heading 6"/>
+    <w:basedOn w:val="Normal"/>
+    <w:next w:val="Normal"/>
+    <w:link w:val="Heading6Char"/>
+    <w:uiPriority w:val="2"/>
+    <w:semiHidden/>
+    <w:unhideWhenUsed/>
+    <w:qFormat/>
+    <w:pPr>
+      <w:keepNext/>
+      <w:keepLines/>
+      <w:spacing w:before="40"/>
+      <w:outlineLvl w:val="5"/>
+    </w:pPr>
+    <w:rPr>
+      <w:rFonts w:asciiTheme="majorHAnsi" w:eastAsiaTheme="majorEastAsia" w:hAnsiTheme="majorHAnsi" w:cstheme="majorBidi"/>
+      <w:color w:val="07854D" w:themeColor="accent1" w:themeShade="7F"/>
+    </w:rPr>
+  </w:style>
+  <w:style w:type="paragraph" w:styleId="Heading7">
+    <w:name w:val="heading 7"/>
+    <w:basedOn w:val="Normal"/>
+    <w:next w:val="Normal"/>
+    <w:link w:val="Heading7Char"/>
+    <w:uiPriority w:val="2"/>
+    <w:semiHidden/>
+    <w:unhideWhenUsed/>
+    <w:qFormat/>
+    <w:rsid w:val="007B4FC5"/>
+    <w:pPr>
+      <w:keepNext/>
+      <w:keepLines/>
+      <w:spacing w:before="40"/>
+      <w:outlineLvl w:val="6"/>
+    </w:pPr>
+    <w:rPr>
+      <w:rFonts w:asciiTheme="majorHAnsi" w:eastAsiaTheme="majorEastAsia" w:hAnsiTheme="majorHAnsi" w:cstheme="majorBidi"/>
+      <w:i/>
+      <w:iCs/>
+      <w:color w:val="07854D" w:themeColor="accent1" w:themeShade="7F"/>
+    </w:rPr>
+  </w:style>
+  <w:style w:type="paragraph" w:styleId="Heading8">
+    <w:name w:val="heading 8"/>
+    <w:basedOn w:val="Normal"/>
+    <w:next w:val="Normal"/>
+    <w:link w:val="Heading8Char"/>
+    <w:uiPriority w:val="2"/>
+    <w:semiHidden/>
+    <w:unhideWhenUsed/>
+    <w:qFormat/>
+    <w:pPr>
+      <w:keepNext/>
+      <w:keepLines/>
+      <w:spacing w:before="40"/>
+      <w:outlineLvl w:val="7"/>
+    </w:pPr>
+    <w:rPr>
+      <w:rFonts w:asciiTheme="majorHAnsi" w:eastAsiaTheme="majorEastAsia" w:hAnsiTheme="majorHAnsi" w:cstheme="majorBidi"/>
+      <w:color w:val="17472F" w:themeColor="accent3" w:themeShade="80"/>
+      <w:szCs w:val="21"/>
+    </w:rPr>
+  </w:style>
+  <w:style w:type="paragraph" w:styleId="Heading9">
+    <w:name w:val="heading 9"/>
+    <w:basedOn w:val="Normal"/>
+    <w:next w:val="Normal"/>
+    <w:link w:val="Heading9Char"/>
+    <w:uiPriority w:val="2"/>
+    <w:semiHidden/>
+    <w:unhideWhenUsed/>
+    <w:qFormat/>
+    <w:pPr>
+      <w:keepNext/>
+      <w:keepLines/>
+      <w:spacing w:before="40"/>
+      <w:outlineLvl w:val="8"/>
+    </w:pPr>
+    <w:rPr>
+      <w:rFonts w:asciiTheme="majorHAnsi" w:eastAsiaTheme="majorEastAsia" w:hAnsiTheme="majorHAnsi" w:cstheme="majorBidi"/>
+      <w:b/>
+      <w:iCs/>
+      <w:color w:val="17472F" w:themeColor="accent3" w:themeShade="80"/>
+      <w:szCs w:val="21"/>
+    </w:rPr>
+  </w:style>
+  <w:style w:type="character" w:default="1" w:styleId="DefaultParagraphFont">
+    <w:name w:val="Default Paragraph Font"/>
+    <w:uiPriority w:val="1"/>
+    <w:semiHidden/>
+    <w:unhideWhenUsed/>
+  </w:style>
+  <w:style w:type="table" w:default="1" w:styleId="TableNormal">
+    <w:name w:val="Normal Table"/>
+    <w:uiPriority w:val="99"/>
+    <w:semiHidden/>
+    <w:unhideWhenUsed/>
+    <w:tblPr>
+      <w:tblInd w:w="0" w:type="dxa"/>
+      <w:tblCellMar>
+        <w:top w:w="0" w:type="dxa"/>
+        <w:left w:w="108" w:type="dxa"/>
+        <w:bottom w:w="0" w:type="dxa"/>
+        <w:right w:w="108" w:type="dxa"/>
+      </w:tblCellMar>
+    </w:tblPr>
+  </w:style>
+  <w:style w:type="numbering" w:default="1" w:styleId="NoList">
+    <w:name w:val="No List"/>
+    <w:uiPriority w:val="99"/>
+    <w:semiHidden/>
+    <w:unhideWhenUsed/>
+  </w:style>
+  <w:style w:type="character" w:styleId="BookTitle">
+    <w:name w:val="Book Title"/>
+    <w:basedOn w:val="DefaultParagraphFont"/>
+    <w:uiPriority w:val="33"/>
+    <w:semiHidden/>
+    <w:unhideWhenUsed/>
+    <w:qFormat/>
+    <w:rPr>
+      <w:b/>
+      <w:bCs/>
+      <w:i/>
+      <w:iCs/>
+      <w:spacing w:val="0"/>
+    </w:rPr>
+  </w:style>
+  <w:style w:type="character" w:styleId="IntenseReference">
+    <w:name w:val="Intense Reference"/>
+    <w:basedOn w:val="DefaultParagraphFont"/>
+    <w:uiPriority w:val="32"/>
+    <w:semiHidden/>
+    <w:unhideWhenUsed/>
+    <w:qFormat/>
+    <w:rsid w:val="007B4FC5"/>
+    <w:rPr>
+      <w:b/>
+      <w:bCs/>
+      <w:caps w:val="0"/>
+      <w:smallCaps/>
+      <w:color w:val="07864E" w:themeColor="accent1" w:themeShade="80"/>
+      <w:spacing w:val="0"/>
+    </w:rPr>
+  </w:style>
+  <w:style w:type="character" w:customStyle="1" w:styleId="Heading1Char">
+    <w:name w:val="Heading 1 Char"/>
+    <w:basedOn w:val="DefaultParagraphFont"/>
+    <w:link w:val="Heading1"/>
+    <w:uiPriority w:val="2"/>
+    <w:rsid w:val="00064E3E"/>
+    <w:rPr>
+      <w:rFonts w:asciiTheme="majorHAnsi" w:hAnsiTheme="majorHAnsi" w:cs="Arial"/>
+      <w:bCs/>
+      <w:caps/>
+      <w:color w:val="0D0D0D" w:themeColor="text1" w:themeTint="F2"/>
+      <w:spacing w:val="4"/>
+      <w:kern w:val="44"/>
+      <w:sz w:val="24"/>
+      <w:szCs w:val="64"/>
+      <w:lang w:eastAsia="en-US"/>
+    </w:rPr>
+  </w:style>
+  <w:style w:type="paragraph" w:styleId="Title">
+    <w:name w:val="Title"/>
+    <w:basedOn w:val="Normal"/>
+    <w:link w:val="TitleChar"/>
+    <w:uiPriority w:val="1"/>
+    <w:qFormat/>
+    <w:rsid w:val="00064E3E"/>
+    <w:pPr>
+      <w:spacing w:before="80"/>
+      <w:ind w:left="101"/>
+      <w:contextualSpacing/>
+    </w:pPr>
+    <w:rPr>
+      <w:rFonts w:asciiTheme="majorHAnsi" w:eastAsiaTheme="majorEastAsia" w:hAnsiTheme="majorHAnsi" w:cstheme="majorBidi"/>
+      <w:caps/>
+      <w:color w:val="000000" w:themeColor="text1"/>
+      <w:kern w:val="28"/>
+      <w:sz w:val="52"/>
+      <w:szCs w:val="56"/>
+    </w:rPr>
+  </w:style>
+  <w:style w:type="character" w:customStyle="1" w:styleId="TitleChar">
+    <w:name w:val="Title Char"/>
+    <w:basedOn w:val="DefaultParagraphFont"/>
+    <w:link w:val="Title"/>
+    <w:uiPriority w:val="1"/>
+    <w:rsid w:val="00064E3E"/>
+    <w:rPr>
+      <w:rFonts w:asciiTheme="majorHAnsi" w:eastAsiaTheme="majorEastAsia" w:hAnsiTheme="majorHAnsi" w:cstheme="majorBidi"/>
+      <w:caps/>
+      <w:color w:val="000000" w:themeColor="text1"/>
+      <w:kern w:val="28"/>
+      <w:sz w:val="52"/>
+      <w:szCs w:val="56"/>
+    </w:rPr>
+  </w:style>
+  <w:style w:type="paragraph" w:styleId="Header">
+    <w:name w:val="header"/>
+    <w:basedOn w:val="Normal"/>
+    <w:link w:val="HeaderChar"/>
+    <w:uiPriority w:val="99"/>
+    <w:rsid w:val="00064E3E"/>
+    <w:pPr>
+      <w:spacing w:line="240" w:lineRule="auto"/>
+    </w:pPr>
+  </w:style>
+  <w:style w:type="character" w:customStyle="1" w:styleId="HeaderChar">
+    <w:name w:val="Header Char"/>
+    <w:basedOn w:val="DefaultParagraphFont"/>
+    <w:link w:val="Header"/>
+    <w:uiPriority w:val="99"/>
+    <w:rsid w:val="00064E3E"/>
+  </w:style>
+  <w:style w:type="character" w:styleId="PlaceholderText">
+    <w:name w:val="Placeholder Text"/>
+    <w:basedOn w:val="DefaultParagraphFont"/>
+    <w:uiPriority w:val="99"/>
+    <w:semiHidden/>
+    <w:rPr>
+      <w:color w:val="808080"/>
+    </w:rPr>
+  </w:style>
+  <w:style w:type="table" w:styleId="TableGrid">
+    <w:name w:val="Table Grid"/>
+    <w:basedOn w:val="TableNormal"/>
+    <w:uiPriority w:val="39"/>
+    <w:pPr>
+      <w:spacing w:line="240" w:lineRule="auto"/>
+    </w:pPr>
+    <w:tblPr>
+      <w:tblInd w:w="0" w:type="dxa"/>
+      <w:tblBorders>
+        <w:top w:val="single" w:sz="4" w:space="0" w:color="auto"/>
+        <w:left w:val="single" w:sz="4" w:space="0" w:color="auto"/>
+        <w:bottom w:val="single" w:sz="4" w:space="0" w:color="auto"/>
+        <w:right w:val="single" w:sz="4" w:space="0" w:color="auto"/>
+        <w:insideH w:val="single" w:sz="4" w:space="0" w:color="auto"/>
+        <w:insideV w:val="single" w:sz="4" w:space="0" w:color="auto"/>
+      </w:tblBorders>
+      <w:tblCellMar>
+        <w:top w:w="0" w:type="dxa"/>
+        <w:left w:w="108" w:type="dxa"/>
+        <w:bottom w:w="0" w:type="dxa"/>
+        <w:right w:w="108" w:type="dxa"/>
+      </w:tblCellMar>
+    </w:tblPr>
+  </w:style>
+  <w:style w:type="character" w:customStyle="1" w:styleId="Heading5Char">
+    <w:name w:val="Heading 5 Char"/>
+    <w:basedOn w:val="DefaultParagraphFont"/>
+    <w:link w:val="Heading5"/>
+    <w:uiPriority w:val="2"/>
+    <w:semiHidden/>
+    <w:rPr>
+      <w:rFonts w:asciiTheme="majorHAnsi" w:eastAsiaTheme="majorEastAsia" w:hAnsiTheme="majorHAnsi" w:cstheme="majorBidi"/>
+      <w:b/>
+      <w:i/>
+    </w:rPr>
+  </w:style>
+  <w:style w:type="paragraph" w:customStyle="1" w:styleId="Normalright">
+    <w:name w:val="Normal right"/>
+    <w:basedOn w:val="Normal"/>
+    <w:qFormat/>
+    <w:rsid w:val="00064E3E"/>
+    <w:pPr>
+      <w:spacing w:before="60" w:after="20"/>
+    </w:pPr>
+    <w:rPr>
+      <w:rFonts w:eastAsiaTheme="majorEastAsia" w:cs="Arial"/>
+      <w:b/>
+      <w:color w:val="0D0D0D" w:themeColor="text1" w:themeTint="F2"/>
+      <w:spacing w:val="4"/>
+      <w:sz w:val="22"/>
+      <w:lang w:eastAsia="en-US"/>
+    </w:rPr>
+  </w:style>
+  <w:style w:type="character" w:customStyle="1" w:styleId="Heading6Char">
+    <w:name w:val="Heading 6 Char"/>
+    <w:basedOn w:val="DefaultParagraphFont"/>
+    <w:link w:val="Heading6"/>
+    <w:uiPriority w:val="2"/>
+    <w:semiHidden/>
+    <w:rPr>
+      <w:rFonts w:asciiTheme="majorHAnsi" w:eastAsiaTheme="majorEastAsia" w:hAnsiTheme="majorHAnsi" w:cstheme="majorBidi"/>
+      <w:color w:val="07854D" w:themeColor="accent1" w:themeShade="7F"/>
+    </w:rPr>
+  </w:style>
+  <w:style w:type="character" w:customStyle="1" w:styleId="Heading8Char">
+    <w:name w:val="Heading 8 Char"/>
+    <w:basedOn w:val="DefaultParagraphFont"/>
+    <w:link w:val="Heading8"/>
+    <w:uiPriority w:val="2"/>
+    <w:semiHidden/>
+    <w:rPr>
+      <w:rFonts w:asciiTheme="majorHAnsi" w:eastAsiaTheme="majorEastAsia" w:hAnsiTheme="majorHAnsi" w:cstheme="majorBidi"/>
+      <w:color w:val="17472F" w:themeColor="accent3" w:themeShade="80"/>
+      <w:szCs w:val="21"/>
+    </w:rPr>
+  </w:style>
+  <w:style w:type="paragraph" w:styleId="Footer">
+    <w:name w:val="footer"/>
+    <w:basedOn w:val="Normal"/>
+    <w:link w:val="FooterChar"/>
+    <w:uiPriority w:val="99"/>
+    <w:unhideWhenUsed/>
+    <w:rsid w:val="00064E3E"/>
+    <w:rPr>
+      <w:rFonts w:cs="Times New Roman"/>
+      <w:lang w:eastAsia="en-US"/>
+    </w:rPr>
+  </w:style>
+  <w:style w:type="character" w:customStyle="1" w:styleId="FooterChar">
+    <w:name w:val="Footer Char"/>
+    <w:basedOn w:val="DefaultParagraphFont"/>
+    <w:link w:val="Footer"/>
+    <w:uiPriority w:val="99"/>
+    <w:rsid w:val="00064E3E"/>
+    <w:rPr>
+      <w:rFonts w:cs="Times New Roman"/>
+      <w:lang w:eastAsia="en-US"/>
+    </w:rPr>
+  </w:style>
+  <w:style w:type="table" w:customStyle="1" w:styleId="GridTableLight">
+    <w:name w:val="Grid Table Light"/>
+    <w:basedOn w:val="TableNormal"/>
+    <w:uiPriority w:val="40"/>
+    <w:rPr>
+      <w:rFonts w:cs="Times New Roman"/>
+      <w:lang w:eastAsia="en-US"/>
+    </w:rPr>
+    <w:tblPr>
+      <w:tblInd w:w="0" w:type="dxa"/>
+      <w:tblBorders>
+        <w:top w:val="single" w:sz="4" w:space="0" w:color="BFBFBF" w:themeColor="background1" w:themeShade="BF"/>
+        <w:left w:val="single" w:sz="4" w:space="0" w:color="BFBFBF" w:themeColor="background1" w:themeShade="BF"/>
+        <w:bottom w:val="single" w:sz="4" w:space="0" w:color="BFBFBF" w:themeColor="background1" w:themeShade="BF"/>
+        <w:right w:val="single" w:sz="4" w:space="0" w:color="BFBFBF" w:themeColor="background1" w:themeShade="BF"/>
+        <w:insideH w:val="single" w:sz="4" w:space="0" w:color="BFBFBF" w:themeColor="background1" w:themeShade="BF"/>
+        <w:insideV w:val="single" w:sz="4" w:space="0" w:color="BFBFBF" w:themeColor="background1" w:themeShade="BF"/>
+      </w:tblBorders>
+      <w:tblCellMar>
+        <w:top w:w="0" w:type="dxa"/>
+        <w:left w:w="108" w:type="dxa"/>
+        <w:bottom w:w="0" w:type="dxa"/>
+        <w:right w:w="108" w:type="dxa"/>
+      </w:tblCellMar>
+    </w:tblPr>
+  </w:style>
+  <w:style w:type="character" w:customStyle="1" w:styleId="Heading2Char">
+    <w:name w:val="Heading 2 Char"/>
+    <w:basedOn w:val="DefaultParagraphFont"/>
+    <w:link w:val="Heading2"/>
+    <w:uiPriority w:val="2"/>
+    <w:rsid w:val="00064E3E"/>
+    <w:rPr>
+      <w:rFonts w:asciiTheme="majorHAnsi" w:hAnsiTheme="majorHAnsi"/>
+      <w:spacing w:val="40"/>
+    </w:rPr>
+  </w:style>
+  <w:style w:type="table" w:customStyle="1" w:styleId="SalesInfo">
+    <w:name w:val="Sales Info"/>
+    <w:basedOn w:val="TableNormal"/>
+    <w:uiPriority w:val="99"/>
+    <w:pPr>
+      <w:spacing w:before="60" w:after="20"/>
+    </w:pPr>
+    <w:tblPr>
+      <w:tblInd w:w="0" w:type="dxa"/>
+      <w:tblBorders>
+        <w:top w:val="single" w:sz="4" w:space="0" w:color="BFBFBF" w:themeColor="background1" w:themeShade="BF"/>
+        <w:left w:val="single" w:sz="4" w:space="0" w:color="BFBFBF" w:themeColor="background1" w:themeShade="BF"/>
+        <w:bottom w:val="single" w:sz="4" w:space="0" w:color="BFBFBF" w:themeColor="background1" w:themeShade="BF"/>
+        <w:right w:val="single" w:sz="4" w:space="0" w:color="BFBFBF" w:themeColor="background1" w:themeShade="BF"/>
+        <w:insideH w:val="single" w:sz="4" w:space="0" w:color="BFBFBF" w:themeColor="background1" w:themeShade="BF"/>
+        <w:insideV w:val="single" w:sz="4" w:space="0" w:color="BFBFBF" w:themeColor="background1" w:themeShade="BF"/>
+      </w:tblBorders>
+      <w:tblCellMar>
+        <w:top w:w="0" w:type="dxa"/>
+        <w:left w:w="108" w:type="dxa"/>
+        <w:bottom w:w="0" w:type="dxa"/>
+        <w:right w:w="108" w:type="dxa"/>
+      </w:tblCellMar>
+    </w:tblPr>
+    <w:tblStylePr w:type="firstRow">
+      <w:rPr>
+        <w:rFonts w:asciiTheme="majorHAnsi" w:eastAsiaTheme="majorEastAsia" w:hAnsiTheme="majorHAnsi"/>
+        <w:caps/>
+        <w:smallCaps w:val="0"/>
+        <w:color w:val="0D0D0D" w:themeColor="text1" w:themeTint="F2"/>
+        <w:spacing w:val="4"/>
+        <w:sz w:val="18"/>
+      </w:rPr>
+      <w:tblPr/>
+      <w:tcPr>
+        <w:tcBorders>
+          <w:top w:val="single" w:sz="4" w:space="0" w:color="BFBFBF" w:themeColor="background1" w:themeShade="BF"/>
+          <w:left w:val="single" w:sz="4" w:space="0" w:color="BFBFBF" w:themeColor="background1" w:themeShade="BF"/>
+          <w:bottom w:val="single" w:sz="4" w:space="0" w:color="BFBFBF" w:themeColor="background1" w:themeShade="BF"/>
+          <w:right w:val="single" w:sz="4" w:space="0" w:color="BFBFBF" w:themeColor="background1" w:themeShade="BF"/>
+          <w:insideH w:val="single" w:sz="4" w:space="0" w:color="BFBFBF" w:themeColor="background1" w:themeShade="BF"/>
+          <w:insideV w:val="single" w:sz="4" w:space="0" w:color="BFBFBF" w:themeColor="background1" w:themeShade="BF"/>
+          <w:tl2br w:val="nil"/>
+          <w:tr2bl w:val="nil"/>
+        </w:tcBorders>
+        <w:shd w:val="clear" w:color="auto" w:fill="9EDFBE" w:themeFill="accent3" w:themeFillTint="66"/>
+      </w:tcPr>
+    </w:tblStylePr>
+  </w:style>
+  <w:style w:type="table" w:customStyle="1" w:styleId="Contenttable">
+    <w:name w:val="Content table"/>
+    <w:basedOn w:val="TableNormal"/>
+    <w:uiPriority w:val="99"/>
+    <w:rsid w:val="002F5404"/>
+    <w:pPr>
+      <w:spacing w:before="60" w:after="20"/>
+    </w:pPr>
+    <w:tblPr>
+      <w:tblStyleRowBandSize w:val="1"/>
+      <w:tblInd w:w="0" w:type="dxa"/>
+      <w:tblCellMar>
+        <w:top w:w="0" w:type="dxa"/>
+        <w:left w:w="108" w:type="dxa"/>
+        <w:bottom w:w="0" w:type="dxa"/>
+        <w:right w:w="108" w:type="dxa"/>
+      </w:tblCellMar>
+    </w:tblPr>
+    <w:tcPr>
+      <w:shd w:val="clear" w:color="auto" w:fill="FFFFFF" w:themeFill="background1"/>
+    </w:tcPr>
+    <w:tblStylePr w:type="firstRow">
+      <w:rPr>
+        <w:rFonts w:asciiTheme="majorHAnsi" w:eastAsiaTheme="majorEastAsia" w:hAnsiTheme="majorHAnsi"/>
+        <w:caps/>
+        <w:smallCaps w:val="0"/>
+        <w:color w:val="0D0D0D" w:themeColor="text1" w:themeTint="F2"/>
+        <w:spacing w:val="4"/>
+        <w:sz w:val="18"/>
+      </w:rPr>
+      <w:tblPr/>
+      <w:tcPr>
+        <w:tcBorders>
+          <w:top w:val="nil"/>
+          <w:left w:val="nil"/>
+          <w:bottom w:val="single" w:sz="4" w:space="0" w:color="000000" w:themeColor="text1"/>
+          <w:right w:val="nil"/>
+          <w:insideH w:val="nil"/>
+          <w:insideV w:val="nil"/>
+          <w:tl2br w:val="nil"/>
+          <w:tr2bl w:val="nil"/>
+        </w:tcBorders>
+        <w:shd w:val="clear" w:color="auto" w:fill="FFFFFF" w:themeFill="background1"/>
+      </w:tcPr>
+    </w:tblStylePr>
+    <w:tblStylePr w:type="band1Horz">
+      <w:tblPr/>
+      <w:tcPr>
+        <w:tcBorders>
+          <w:top w:val="single" w:sz="4" w:space="0" w:color="BFBFBF" w:themeColor="background1" w:themeShade="BF"/>
+          <w:left w:val="single" w:sz="4" w:space="0" w:color="BFBFBF" w:themeColor="background1" w:themeShade="BF"/>
+          <w:bottom w:val="single" w:sz="4" w:space="0" w:color="BFBFBF" w:themeColor="background1" w:themeShade="BF"/>
+          <w:right w:val="single" w:sz="4" w:space="0" w:color="BFBFBF" w:themeColor="background1" w:themeShade="BF"/>
+          <w:insideH w:val="single" w:sz="4" w:space="0" w:color="BFBFBF" w:themeColor="background1" w:themeShade="BF"/>
+          <w:insideV w:val="single" w:sz="4" w:space="0" w:color="BFBFBF" w:themeColor="background1" w:themeShade="BF"/>
+          <w:tl2br w:val="nil"/>
+          <w:tr2bl w:val="nil"/>
+        </w:tcBorders>
+        <w:shd w:val="clear" w:color="auto" w:fill="FFFFFF" w:themeFill="background1"/>
+      </w:tcPr>
+    </w:tblStylePr>
+    <w:tblStylePr w:type="band2Horz">
+      <w:tblPr/>
+      <w:tcPr>
+        <w:tcBorders>
+          <w:top w:val="nil"/>
+          <w:left w:val="nil"/>
+          <w:bottom w:val="nil"/>
+          <w:right w:val="nil"/>
+          <w:insideH w:val="nil"/>
+          <w:insideV w:val="nil"/>
+          <w:tl2br w:val="nil"/>
+          <w:tr2bl w:val="nil"/>
+        </w:tcBorders>
+        <w:shd w:val="clear" w:color="auto" w:fill="FFFFFF" w:themeFill="background1"/>
+      </w:tcPr>
+    </w:tblStylePr>
+  </w:style>
+  <w:style w:type="character" w:customStyle="1" w:styleId="Heading9Char">
+    <w:name w:val="Heading 9 Char"/>
+    <w:basedOn w:val="DefaultParagraphFont"/>
+    <w:link w:val="Heading9"/>
+    <w:uiPriority w:val="2"/>
+    <w:semiHidden/>
+    <w:rPr>
+      <w:rFonts w:asciiTheme="majorHAnsi" w:eastAsiaTheme="majorEastAsia" w:hAnsiTheme="majorHAnsi" w:cstheme="majorBidi"/>
+      <w:b/>
+      <w:iCs/>
+      <w:color w:val="17472F" w:themeColor="accent3" w:themeShade="80"/>
+      <w:szCs w:val="21"/>
+    </w:rPr>
+  </w:style>
+  <w:style w:type="table" w:customStyle="1" w:styleId="TotalTable">
+    <w:name w:val="Total Table"/>
+    <w:basedOn w:val="TableNormal"/>
+    <w:uiPriority w:val="99"/>
+    <w:pPr>
+      <w:spacing w:line="240" w:lineRule="auto"/>
+    </w:pPr>
+    <w:tblPr>
+      <w:tblStyleRowBandSize w:val="1"/>
+      <w:tblInd w:w="0" w:type="dxa"/>
+      <w:tblCellMar>
+        <w:top w:w="0" w:type="dxa"/>
+        <w:left w:w="108" w:type="dxa"/>
+        <w:bottom w:w="0" w:type="dxa"/>
+        <w:right w:w="108" w:type="dxa"/>
+      </w:tblCellMar>
+    </w:tblPr>
+    <w:tblStylePr w:type="firstCol">
+      <w:pPr>
+        <w:jc w:val="right"/>
+      </w:pPr>
+      <w:tblPr/>
+      <w:tcPr>
+        <w:vAlign w:val="center"/>
+      </w:tcPr>
+    </w:tblStylePr>
+    <w:tblStylePr w:type="lastCol">
+      <w:pPr>
+        <w:jc w:val="left"/>
+      </w:pPr>
+      <w:tblPr/>
+      <w:tcPr>
+        <w:tcBorders>
+          <w:top w:val="single" w:sz="4" w:space="0" w:color="BFBFBF" w:themeColor="background1" w:themeShade="BF"/>
+          <w:left w:val="single" w:sz="4" w:space="0" w:color="BFBFBF" w:themeColor="background1" w:themeShade="BF"/>
+          <w:bottom w:val="single" w:sz="4" w:space="0" w:color="BFBFBF" w:themeColor="background1" w:themeShade="BF"/>
+          <w:right w:val="single" w:sz="4" w:space="0" w:color="BFBFBF" w:themeColor="background1" w:themeShade="BF"/>
+          <w:insideH w:val="single" w:sz="4" w:space="0" w:color="BFBFBF" w:themeColor="background1" w:themeShade="BF"/>
+          <w:insideV w:val="single" w:sz="4" w:space="0" w:color="BFBFBF" w:themeColor="background1" w:themeShade="BF"/>
+        </w:tcBorders>
+        <w:vAlign w:val="center"/>
+      </w:tcPr>
+    </w:tblStylePr>
+    <w:tblStylePr w:type="band1Horz">
+      <w:tblPr/>
+      <w:tcPr>
+        <w:shd w:val="clear" w:color="auto" w:fill="CEEFDE" w:themeFill="accent3" w:themeFillTint="33"/>
+      </w:tcPr>
+    </w:tblStylePr>
+  </w:style>
+  <w:style w:type="table" w:customStyle="1" w:styleId="PlainTable2">
+    <w:name w:val="Plain Table 2"/>
+    <w:basedOn w:val="TableNormal"/>
+    <w:uiPriority w:val="42"/>
+    <w:rsid w:val="0089202B"/>
+    <w:pPr>
+      <w:spacing w:line="240" w:lineRule="auto"/>
+    </w:pPr>
+    <w:tblPr>
+      <w:tblStyleRowBandSize w:val="1"/>
+      <w:tblStyleColBandSize w:val="1"/>
+      <w:tblInd w:w="0" w:type="dxa"/>
+      <w:tblBorders>
+        <w:top w:val="single" w:sz="4" w:space="0" w:color="7F7F7F" w:themeColor="text1" w:themeTint="80"/>
+        <w:bottom w:val="single" w:sz="4" w:space="0" w:color="7F7F7F" w:themeColor="text1" w:themeTint="80"/>
+      </w:tblBorders>
+      <w:tblCellMar>
+        <w:top w:w="0" w:type="dxa"/>
+        <w:left w:w="108" w:type="dxa"/>
+        <w:bottom w:w="0" w:type="dxa"/>
+        <w:right w:w="108" w:type="dxa"/>
+      </w:tblCellMar>
+    </w:tblPr>
+    <w:tblStylePr w:type="firstRow">
+      <w:rPr>
+        <w:b/>
+        <w:bCs/>
+      </w:rPr>
+      <w:tblPr/>
+      <w:tcPr>
+        <w:tcBorders>
+          <w:bottom w:val="single" w:sz="4" w:space="0" w:color="7F7F7F" w:themeColor="text1" w:themeTint="80"/>
+        </w:tcBorders>
+      </w:tcPr>
+    </w:tblStylePr>
+    <w:tblStylePr w:type="lastRow">
+      <w:rPr>
+        <w:b/>
+        <w:bCs/>
+      </w:rPr>
+      <w:tblPr/>
+      <w:tcPr>
+        <w:tcBorders>
+          <w:top w:val="single" w:sz="4" w:space="0" w:color="7F7F7F" w:themeColor="text1" w:themeTint="80"/>
+        </w:tcBorders>
+      </w:tcPr>
+    </w:tblStylePr>
+    <w:tblStylePr w:type="firstCol">
+      <w:rPr>
+        <w:b/>
+        <w:bCs/>
+      </w:rPr>
+    </w:tblStylePr>
+    <w:tblStylePr w:type="lastCol">
+      <w:rPr>
+        <w:b/>
+        <w:bCs/>
+      </w:rPr>
+    </w:tblStylePr>
+    <w:tblStylePr w:type="band1Vert">
+      <w:tblPr/>
+      <w:tcPr>
+        <w:tcBorders>
+          <w:left w:val="single" w:sz="4" w:space="0" w:color="7F7F7F" w:themeColor="text1" w:themeTint="80"/>
+          <w:right w:val="single" w:sz="4" w:space="0" w:color="7F7F7F" w:themeColor="text1" w:themeTint="80"/>
+        </w:tcBorders>
+      </w:tcPr>
+    </w:tblStylePr>
+    <w:tblStylePr w:type="band2Vert">
+      <w:tblPr/>
+      <w:tcPr>
+        <w:tcBorders>
+          <w:left w:val="single" w:sz="4" w:space="0" w:color="7F7F7F" w:themeColor="text1" w:themeTint="80"/>
+          <w:right w:val="single" w:sz="4" w:space="0" w:color="7F7F7F" w:themeColor="text1" w:themeTint="80"/>
+        </w:tcBorders>
+      </w:tcPr>
+    </w:tblStylePr>
+    <w:tblStylePr w:type="band1Horz">
+      <w:tblPr/>
+      <w:tcPr>
+        <w:tcBorders>
+          <w:top w:val="single" w:sz="4" w:space="0" w:color="7F7F7F" w:themeColor="text1" w:themeTint="80"/>
+          <w:bottom w:val="single" w:sz="4" w:space="0" w:color="7F7F7F" w:themeColor="text1" w:themeTint="80"/>
+        </w:tcBorders>
+      </w:tcPr>
+    </w:tblStylePr>
+  </w:style>
+  <w:style w:type="character" w:customStyle="1" w:styleId="Heading3Char">
+    <w:name w:val="Heading 3 Char"/>
+    <w:basedOn w:val="DefaultParagraphFont"/>
+    <w:link w:val="Heading3"/>
+    <w:uiPriority w:val="9"/>
+    <w:semiHidden/>
+    <w:rsid w:val="00064E3E"/>
+    <w:rPr>
+      <w:rFonts w:asciiTheme="majorHAnsi" w:eastAsiaTheme="majorEastAsia" w:hAnsiTheme="majorHAnsi" w:cstheme="majorBidi"/>
+      <w:color w:val="07854D" w:themeColor="accent1" w:themeShade="7F"/>
+      <w:szCs w:val="24"/>
+    </w:rPr>
+  </w:style>
+  <w:style w:type="paragraph" w:customStyle="1" w:styleId="Style1">
+    <w:name w:val="Style1"/>
+    <w:basedOn w:val="Normal"/>
+    <w:link w:val="Style1Char"/>
+    <w:qFormat/>
+    <w:rsid w:val="00064E3E"/>
+    <w:pPr>
+      <w:framePr w:hSpace="180" w:wrap="around" w:vAnchor="text" w:hAnchor="margin" w:xAlign="center" w:y="5211"/>
+      <w:spacing w:before="60" w:after="20"/>
+    </w:pPr>
+    <w:rPr>
+      <w:rFonts w:asciiTheme="majorHAnsi" w:eastAsiaTheme="majorEastAsia" w:hAnsiTheme="majorHAnsi" w:cs="Microsoft Sans Serif"/>
+      <w:color w:val="236A46" w:themeColor="accent3" w:themeShade="BF"/>
+      <w:spacing w:val="4"/>
+      <w:sz w:val="28"/>
+      <w:szCs w:val="28"/>
+    </w:rPr>
+  </w:style>
+  <w:style w:type="character" w:customStyle="1" w:styleId="Style1Char">
+    <w:name w:val="Style1 Char"/>
+    <w:basedOn w:val="DefaultParagraphFont"/>
+    <w:link w:val="Style1"/>
+    <w:rsid w:val="00064E3E"/>
+    <w:rPr>
+      <w:rFonts w:asciiTheme="majorHAnsi" w:eastAsiaTheme="majorEastAsia" w:hAnsiTheme="majorHAnsi" w:cs="Microsoft Sans Serif"/>
+      <w:color w:val="236A46" w:themeColor="accent3" w:themeShade="BF"/>
+      <w:spacing w:val="4"/>
+      <w:sz w:val="28"/>
+      <w:szCs w:val="28"/>
+    </w:rPr>
+  </w:style>
+  <w:style w:type="character" w:customStyle="1" w:styleId="Heading4Char">
+    <w:name w:val="Heading 4 Char"/>
+    <w:basedOn w:val="DefaultParagraphFont"/>
+    <w:link w:val="Heading4"/>
+    <w:uiPriority w:val="2"/>
+    <w:semiHidden/>
+    <w:rsid w:val="007B4FC5"/>
+    <w:rPr>
+      <w:rFonts w:asciiTheme="majorHAnsi" w:eastAsiaTheme="majorEastAsia" w:hAnsiTheme="majorHAnsi" w:cstheme="majorBidi"/>
+      <w:i/>
+      <w:iCs/>
+      <w:color w:val="07864E" w:themeColor="accent1" w:themeShade="80"/>
+    </w:rPr>
+  </w:style>
+  <w:style w:type="character" w:customStyle="1" w:styleId="Heading7Char">
+    <w:name w:val="Heading 7 Char"/>
+    <w:basedOn w:val="DefaultParagraphFont"/>
+    <w:link w:val="Heading7"/>
+    <w:uiPriority w:val="2"/>
+    <w:semiHidden/>
+    <w:rsid w:val="007B4FC5"/>
+    <w:rPr>
+      <w:rFonts w:asciiTheme="majorHAnsi" w:eastAsiaTheme="majorEastAsia" w:hAnsiTheme="majorHAnsi" w:cstheme="majorBidi"/>
+      <w:i/>
+      <w:iCs/>
+      <w:color w:val="07854D" w:themeColor="accent1" w:themeShade="7F"/>
+    </w:rPr>
+  </w:style>
+  <w:style w:type="character" w:styleId="IntenseEmphasis">
+    <w:name w:val="Intense Emphasis"/>
+    <w:basedOn w:val="DefaultParagraphFont"/>
+    <w:uiPriority w:val="21"/>
+    <w:semiHidden/>
+    <w:unhideWhenUsed/>
+    <w:qFormat/>
+    <w:rsid w:val="007B4FC5"/>
+    <w:rPr>
+      <w:i/>
+      <w:iCs/>
+      <w:color w:val="07864E" w:themeColor="accent1" w:themeShade="80"/>
+    </w:rPr>
+  </w:style>
+  <w:style w:type="paragraph" w:styleId="IntenseQuote">
+    <w:name w:val="Intense Quote"/>
+    <w:basedOn w:val="Normal"/>
+    <w:next w:val="Normal"/>
+    <w:link w:val="IntenseQuoteChar"/>
+    <w:uiPriority w:val="30"/>
+    <w:semiHidden/>
+    <w:unhideWhenUsed/>
+    <w:qFormat/>
+    <w:rsid w:val="007B4FC5"/>
+    <w:pPr>
+      <w:pBdr>
+        <w:top w:val="single" w:sz="4" w:space="10" w:color="07864E" w:themeColor="accent1" w:themeShade="80"/>
+        <w:bottom w:val="single" w:sz="4" w:space="10" w:color="07864E" w:themeColor="accent1" w:themeShade="80"/>
+      </w:pBdr>
+      <w:spacing w:before="360" w:after="360"/>
+      <w:ind w:left="864" w:right="864"/>
+      <w:jc w:val="center"/>
+    </w:pPr>
+    <w:rPr>
+      <w:i/>
+      <w:iCs/>
+      <w:color w:val="07864E" w:themeColor="accent1" w:themeShade="80"/>
+    </w:rPr>
+  </w:style>
+  <w:style w:type="character" w:customStyle="1" w:styleId="IntenseQuoteChar">
+    <w:name w:val="Intense Quote Char"/>
+    <w:basedOn w:val="DefaultParagraphFont"/>
+    <w:link w:val="IntenseQuote"/>
+    <w:uiPriority w:val="30"/>
+    <w:semiHidden/>
+    <w:rsid w:val="007B4FC5"/>
+    <w:rPr>
+      <w:i/>
+      <w:iCs/>
+      <w:color w:val="07864E" w:themeColor="accent1" w:themeShade="80"/>
+    </w:rPr>
+  </w:style>
+  <w:style w:type="paragraph" w:styleId="TOCHeading">
+    <w:name w:val="TOC Heading"/>
+    <w:basedOn w:val="Heading1"/>
+    <w:next w:val="Normal"/>
+    <w:uiPriority w:val="39"/>
+    <w:semiHidden/>
+    <w:unhideWhenUsed/>
+    <w:qFormat/>
+    <w:rsid w:val="007B4FC5"/>
+    <w:pPr>
+      <w:keepLines/>
+      <w:framePr w:hSpace="0" w:wrap="auto" w:vAnchor="margin" w:hAnchor="text" w:xAlign="left" w:yAlign="inline"/>
+      <w:spacing w:before="240" w:line="312" w:lineRule="auto"/>
+      <w:suppressOverlap w:val="0"/>
+      <w:jc w:val="left"/>
+      <w:outlineLvl w:val="9"/>
+    </w:pPr>
+    <w:rPr>
+      <w:rFonts w:eastAsiaTheme="majorEastAsia" w:cstheme="majorBidi"/>
+      <w:bCs w:val="0"/>
+      <w:caps w:val="0"/>
+      <w:color w:val="07864E" w:themeColor="accent1" w:themeShade="80"/>
+      <w:spacing w:val="0"/>
+      <w:kern w:val="0"/>
+      <w:sz w:val="32"/>
+      <w:szCs w:val="32"/>
+      <w:lang w:eastAsia="ja-JP"/>
+    </w:rPr>
+  </w:style>
+  <w:style w:type="paragraph" w:styleId="BlockText">
+    <w:name w:val="Block Text"/>
+    <w:basedOn w:val="Normal"/>
+    <w:uiPriority w:val="99"/>
+    <w:semiHidden/>
+    <w:unhideWhenUsed/>
+    <w:rsid w:val="007B4FC5"/>
+    <w:pPr>
+      <w:pBdr>
+        <w:top w:val="single" w:sz="2" w:space="10" w:color="07864E" w:themeColor="accent1" w:themeShade="80"/>
+        <w:left w:val="single" w:sz="2" w:space="10" w:color="07864E" w:themeColor="accent1" w:themeShade="80"/>
+        <w:bottom w:val="single" w:sz="2" w:space="10" w:color="07864E" w:themeColor="accent1" w:themeShade="80"/>
+        <w:right w:val="single" w:sz="2" w:space="10" w:color="07864E" w:themeColor="accent1" w:themeShade="80"/>
+      </w:pBdr>
+      <w:ind w:left="1152" w:right="1152"/>
+    </w:pPr>
+    <w:rPr>
+      <w:i/>
+      <w:iCs/>
+      <w:color w:val="07864E" w:themeColor="accent1" w:themeShade="80"/>
+    </w:rPr>
+  </w:style>
+  <w:style w:type="character" w:styleId="FollowedHyperlink">
+    <w:name w:val="FollowedHyperlink"/>
+    <w:basedOn w:val="DefaultParagraphFont"/>
+    <w:uiPriority w:val="99"/>
+    <w:semiHidden/>
+    <w:unhideWhenUsed/>
+    <w:rsid w:val="007B4FC5"/>
+    <w:rPr>
+      <w:color w:val="444027" w:themeColor="background2" w:themeShade="40"/>
+      <w:u w:val="single"/>
+    </w:rPr>
+  </w:style>
+  <w:style w:type="character" w:styleId="Hyperlink">
+    <w:name w:val="Hyperlink"/>
+    <w:basedOn w:val="DefaultParagraphFont"/>
+    <w:uiPriority w:val="99"/>
+    <w:semiHidden/>
+    <w:unhideWhenUsed/>
+    <w:rsid w:val="007B4FC5"/>
+    <w:rPr>
+      <w:color w:val="055971" w:themeColor="accent6" w:themeShade="80"/>
+      <w:u w:val="single"/>
+    </w:rPr>
+  </w:style>
+  <w:style w:type="character" w:customStyle="1" w:styleId="UnresolvedMention1">
+    <w:name w:val="Unresolved Mention1"/>
+    <w:basedOn w:val="DefaultParagraphFont"/>
+    <w:uiPriority w:val="99"/>
+    <w:semiHidden/>
+    <w:unhideWhenUsed/>
+    <w:rsid w:val="007B4FC5"/>
+    <w:rPr>
+      <w:color w:val="595959" w:themeColor="text1" w:themeTint="A6"/>
+      <w:shd w:val="clear" w:color="auto" w:fill="E6E6E6"/>
+    </w:rPr>
+  </w:style>
+  <w:style w:type="paragraph" w:styleId="Subtitle">
+    <w:name w:val="Subtitle"/>
+    <w:basedOn w:val="Normal"/>
+    <w:next w:val="Normal"/>
+    <w:link w:val="SubtitleChar"/>
+    <w:uiPriority w:val="11"/>
+    <w:semiHidden/>
+    <w:unhideWhenUsed/>
+    <w:qFormat/>
+    <w:rsid w:val="007B4FC5"/>
+    <w:pPr>
+      <w:numPr>
+        <w:ilvl w:val="1"/>
+      </w:numPr>
+      <w:spacing w:after="160"/>
+    </w:pPr>
+    <w:rPr>
+      <w:b/>
+      <w:caps/>
+      <w:color w:val="000000" w:themeColor="text1"/>
+      <w:spacing w:val="15"/>
+      <w:sz w:val="32"/>
+      <w:szCs w:val="22"/>
+    </w:rPr>
+  </w:style>
+  <w:style w:type="character" w:customStyle="1" w:styleId="SubtitleChar">
+    <w:name w:val="Subtitle Char"/>
+    <w:basedOn w:val="DefaultParagraphFont"/>
+    <w:link w:val="Subtitle"/>
+    <w:uiPriority w:val="11"/>
+    <w:semiHidden/>
+    <w:rsid w:val="007B4FC5"/>
+    <w:rPr>
+      <w:b/>
+      <w:caps/>
+      <w:color w:val="000000" w:themeColor="text1"/>
+      <w:spacing w:val="15"/>
+      <w:sz w:val="32"/>
+      <w:szCs w:val="22"/>
+    </w:rPr>
+  </w:style>
+  <w:style w:type="paragraph" w:styleId="Date">
+    <w:name w:val="Date"/>
+    <w:basedOn w:val="Normal"/>
+    <w:next w:val="Normal"/>
+    <w:link w:val="DateChar"/>
+    <w:uiPriority w:val="99"/>
+    <w:rsid w:val="00064E3E"/>
+    <w:rPr>
+      <w:rFonts w:asciiTheme="majorHAnsi" w:hAnsiTheme="majorHAnsi"/>
+      <w:color w:val="000000" w:themeColor="text1"/>
+      <w:sz w:val="32"/>
+      <w:szCs w:val="32"/>
+    </w:rPr>
+  </w:style>
+  <w:style w:type="character" w:customStyle="1" w:styleId="DateChar">
+    <w:name w:val="Date Char"/>
+    <w:basedOn w:val="DefaultParagraphFont"/>
+    <w:link w:val="Date"/>
+    <w:uiPriority w:val="99"/>
+    <w:rsid w:val="00064E3E"/>
+    <w:rPr>
+      <w:rFonts w:asciiTheme="majorHAnsi" w:hAnsiTheme="majorHAnsi"/>
+      <w:color w:val="000000" w:themeColor="text1"/>
+      <w:sz w:val="32"/>
+      <w:szCs w:val="32"/>
+    </w:rPr>
+  </w:style>
+  <w:style w:type="character" w:styleId="Strong">
+    <w:name w:val="Strong"/>
+    <w:basedOn w:val="DefaultParagraphFont"/>
+    <w:uiPriority w:val="22"/>
+    <w:qFormat/>
+    <w:rsid w:val="00A44FE4"/>
+    <w:rPr>
+      <w:b/>
+      <w:bCs/>
+      <w:color w:val="44C1A3" w:themeColor="accent4"/>
+    </w:rPr>
+  </w:style>
+  <w:style w:type="paragraph" w:customStyle="1" w:styleId="Experience">
+    <w:name w:val="Experience"/>
+    <w:basedOn w:val="Normal"/>
+    <w:qFormat/>
+    <w:rsid w:val="00A44FE4"/>
+    <w:pPr>
+      <w:spacing w:after="200" w:line="240" w:lineRule="auto"/>
+    </w:pPr>
+    <w:rPr>
+      <w:rFonts w:eastAsiaTheme="minorHAnsi"/>
+      <w:color w:val="auto"/>
+      <w:sz w:val="22"/>
+      <w:szCs w:val="24"/>
+      <w:lang w:eastAsia="en-US"/>
+    </w:rPr>
+  </w:style>
+  <w:style w:type="paragraph" w:styleId="BalloonText">
+    <w:name w:val="Balloon Text"/>
+    <w:basedOn w:val="Normal"/>
+    <w:link w:val="BalloonTextChar"/>
+    <w:uiPriority w:val="99"/>
+    <w:semiHidden/>
+    <w:unhideWhenUsed/>
+    <w:rsid w:val="0065365F"/>
+    <w:pPr>
+      <w:spacing w:line="240" w:lineRule="auto"/>
+    </w:pPr>
+    <w:rPr>
+      <w:rFonts w:ascii="Tahoma" w:hAnsi="Tahoma" w:cs="Tahoma"/>
+      <w:sz w:val="16"/>
+      <w:szCs w:val="16"/>
+    </w:rPr>
+  </w:style>
+  <w:style w:type="character" w:customStyle="1" w:styleId="BalloonTextChar">
+    <w:name w:val="Balloon Text Char"/>
+    <w:basedOn w:val="DefaultParagraphFont"/>
+    <w:link w:val="BalloonText"/>
+    <w:uiPriority w:val="99"/>
+    <w:semiHidden/>
+    <w:rsid w:val="0065365F"/>
+    <w:rPr>
+      <w:rFonts w:ascii="Tahoma" w:hAnsi="Tahoma" w:cs="Tahoma"/>
+      <w:sz w:val="16"/>
+      <w:szCs w:val="16"/>
+    </w:rPr>
+  </w:style>
 </w:styles>
 </file>
 
 <file path=word/glossary/document.xml><?xml version="1.0" encoding="utf-8"?>
-<w:glossaryDocument xmlns:wpc="http://schemas.microsoft.com/office/word/2010/wordprocessingCanvas" xmlns:cx="http://schemas.microsoft.com/office/drawing/2014/chartex" xmlns:cx1="http://schemas.microsoft.com/office/drawing/2015/9/8/chartex" xmlns:cx2="http://schemas.microsoft.com/office/drawing/2015/10/21/chartex" xmlns:cx3="http://schemas.microsoft.com/office/drawing/2016/5/9/chartex" xmlns:cx4="http://schemas.microsoft.com/office/drawing/2016/5/10/chartex" xmlns:cx5="http://schemas.microsoft.com/office/drawing/2016/5/11/chartex" xmlns:cx6="http://schemas.microsoft.com/office/drawing/2016/5/12/chartex" xmlns:cx7="http://schemas.microsoft.com/office/drawing/2016/5/13/chartex" xmlns:cx8="http://schemas.microsoft.com/office/drawing/2016/5/14/chartex" xmlns:mc="http://schemas.openxmlformats.org/markup-compatibility/2006" xmlns:aink="http://schemas.microsoft.com/office/drawing/2016/ink" xmlns:am3d="http://schemas.microsoft.com/office/drawing/2017/model3d" xmlns:o="urn:schemas-microsoft-com:office:office" xmlns:oel="http://schemas.microsoft.com/office/2019/extlst" xmlns:r="http://schemas.openxmlformats.org/officeDocument/2006/relationships" xmlns:m="http://schemas.openxmlformats.org/officeDocument/2006/math" xmlns:v="urn:schemas-microsoft-com:vml" xmlns:wp14="http://schemas.microsoft.com/office/word/2010/wordprocessingDrawing" xmlns:wp="http://schemas.openxmlformats.org/drawingml/2006/wordprocessingDrawing" xmlns:w10="urn:schemas-microsoft-com:office:word" xmlns:w="http://schemas.openxmlformats.org/wordprocessingml/2006/main" xmlns:w14="http://schemas.microsoft.com/office/word/2010/wordml" xmlns:w15="http://schemas.microsoft.com/office/word/2012/wordml" xmlns:w16cex="http://schemas.microsoft.com/office/word/2018/wordml/cex" xmlns:w16cid="http://schemas.microsoft.com/office/word/2016/wordml/cid" xmlns:w16="http://schemas.microsoft.com/office/word/2018/wordml" xmlns:w16sdtdh="http://schemas.microsoft.com/office/word/2020/wordml/sdtdatahash" xmlns:w16se="http://schemas.microsoft.com/office/word/2015/wordml/symex" xmlns:wpg="http://schemas.microsoft.com/office/word/2010/wordprocessingGroup" xmlns:wpi="http://schemas.microsoft.com/office/word/2010/wordprocessingInk" xmlns:wne="http://schemas.microsoft.com/office/word/2006/wordml" xmlns:wps="http://schemas.microsoft.com/office/word/2010/wordprocessingShape" mc:Ignorable="w14 w15 w16se w16cid w16 w16cex w16sdtdh wp14">
+<w:glossaryDocument xmlns:wpc="http://schemas.microsoft.com/office/word/2010/wordprocessingCanvas" xmlns:mc="http://schemas.openxmlformats.org/markup-compatibility/2006" xmlns:o="urn:schemas-microsoft-com:office:office" xmlns:r="http://schemas.openxmlformats.org/officeDocument/2006/relationships" xmlns:m="http://schemas.openxmlformats.org/officeDocument/2006/math" xmlns:v="urn:schemas-microsoft-com:vml" xmlns:wp14="http://schemas.microsoft.com/office/word/2010/wordprocessingDrawing" xmlns:wp="http://schemas.openxmlformats.org/drawingml/2006/wordprocessingDrawing" xmlns:w10="urn:schemas-microsoft-com:office:word" xmlns:w="http://schemas.openxmlformats.org/wordprocessingml/2006/main" xmlns:w14="http://schemas.microsoft.com/office/word/2010/wordml" xmlns:wpg="http://schemas.microsoft.com/office/word/2010/wordprocessingGroup" xmlns:wpi="http://schemas.microsoft.com/office/word/2010/wordprocessingInk" xmlns:wne="http://schemas.microsoft.com/office/word/2006/wordml" xmlns:wps="http://schemas.microsoft.com/office/word/2010/wordprocessingShape" mc:Ignorable="w14 wp14">
   <w:docParts>
     <w:docPart>
       <w:docPartPr>
@@ -3360,7 +4459,7 @@
 </file>
 
 <file path=word/glossary/fontTable.xml><?xml version="1.0" encoding="utf-8"?>
-<w:fonts xmlns:mc="http://schemas.openxmlformats.org/markup-compatibility/2006" xmlns:r="http://schemas.openxmlformats.org/officeDocument/2006/relationships" xmlns:w="http://schemas.openxmlformats.org/wordprocessingml/2006/main" xmlns:w14="http://schemas.microsoft.com/office/word/2010/wordml" xmlns:w15="http://schemas.microsoft.com/office/word/2012/wordml" xmlns:w16cex="http://schemas.microsoft.com/office/word/2018/wordml/cex" xmlns:w16cid="http://schemas.microsoft.com/office/word/2016/wordml/cid" xmlns:w16="http://schemas.microsoft.com/office/word/2018/wordml" xmlns:w16sdtdh="http://schemas.microsoft.com/office/word/2020/wordml/sdtdatahash" xmlns:w16se="http://schemas.microsoft.com/office/word/2015/wordml/symex" mc:Ignorable="w14 w15 w16se w16cid w16 w16cex w16sdtdh">
+<w:fonts xmlns:mc="http://schemas.openxmlformats.org/markup-compatibility/2006" xmlns:r="http://schemas.openxmlformats.org/officeDocument/2006/relationships" xmlns:w="http://schemas.openxmlformats.org/wordprocessingml/2006/main" xmlns:w14="http://schemas.microsoft.com/office/word/2010/wordml" mc:Ignorable="w14">
   <w:font w:name="Symbol">
     <w:panose1 w:val="05050102010706020507"/>
     <w:charset w:val="02"/>
@@ -3386,9 +4485,10 @@
     <w:altName w:val="ＭＳ 明朝"/>
     <w:panose1 w:val="02020609040205080304"/>
     <w:charset w:val="80"/>
-    <w:family w:val="modern"/>
+    <w:family w:val="roman"/>
+    <w:notTrueType/>
     <w:pitch w:val="fixed"/>
-    <w:sig w:usb0="E00002FF" w:usb1="6AC7FDFB" w:usb2="08000012" w:usb3="00000000" w:csb0="0002009F" w:csb1="00000000"/>
+    <w:sig w:usb0="00000001" w:usb1="08070000" w:usb2="00000010" w:usb3="00000000" w:csb0="00020000" w:csb1="00000000"/>
   </w:font>
   <w:font w:name="Franklin Gothic Demi">
     <w:panose1 w:val="020B0703020102020204"/>
@@ -3412,6 +4512,13 @@
     <w:pitch w:val="fixed"/>
     <w:sig w:usb0="E00002FF" w:usb1="6AC7FDFB" w:usb2="08000012" w:usb3="00000000" w:csb0="0002009F" w:csb1="00000000"/>
   </w:font>
+  <w:font w:name="Tahoma">
+    <w:panose1 w:val="020B0604030504040204"/>
+    <w:charset w:val="00"/>
+    <w:family w:val="swiss"/>
+    <w:pitch w:val="variable"/>
+    <w:sig w:usb0="E1002EFF" w:usb1="C000605B" w:usb2="00000029" w:usb3="00000000" w:csb0="000101FF" w:csb1="00000000"/>
+  </w:font>
   <w:font w:name="Calibri">
     <w:panose1 w:val="020F0502020204030204"/>
     <w:charset w:val="00"/>
@@ -3419,33 +4526,38 @@
     <w:pitch w:val="variable"/>
     <w:sig w:usb0="E4002EFF" w:usb1="C000247B" w:usb2="00000009" w:usb3="00000000" w:csb0="000001FF" w:csb1="00000000"/>
   </w:font>
-  <w:font w:name="Calibri Light">
-    <w:panose1 w:val="020F0302020204030204"/>
+  <w:font w:name="Cambria">
+    <w:panose1 w:val="02040503050406030204"/>
     <w:charset w:val="00"/>
-    <w:family w:val="swiss"/>
+    <w:family w:val="roman"/>
     <w:pitch w:val="variable"/>
-    <w:sig w:usb0="E4002EFF" w:usb1="C000247B" w:usb2="00000009" w:usb3="00000000" w:csb0="000001FF" w:csb1="00000000"/>
+    <w:sig w:usb0="E00006FF" w:usb1="420024FF" w:usb2="02000000" w:usb3="00000000" w:csb0="0000019F" w:csb1="00000000"/>
   </w:font>
 </w:fonts>
 </file>
 
 <file path=word/glossary/settings.xml><?xml version="1.0" encoding="utf-8"?>
-<w:settings xmlns:mc="http://schemas.openxmlformats.org/markup-compatibility/2006" xmlns:o="urn:schemas-microsoft-com:office:office" xmlns:r="http://schemas.openxmlformats.org/officeDocument/2006/relationships" xmlns:m="http://schemas.openxmlformats.org/officeDocument/2006/math" xmlns:v="urn:schemas-microsoft-com:vml" xmlns:w10="urn:schemas-microsoft-com:office:word" xmlns:w="http://schemas.openxmlformats.org/wordprocessingml/2006/main" xmlns:w14="http://schemas.microsoft.com/office/word/2010/wordml" xmlns:w15="http://schemas.microsoft.com/office/word/2012/wordml" xmlns:w16cex="http://schemas.microsoft.com/office/word/2018/wordml/cex" xmlns:w16cid="http://schemas.microsoft.com/office/word/2016/wordml/cid" xmlns:w16="http://schemas.microsoft.com/office/word/2018/wordml" xmlns:w16sdtdh="http://schemas.microsoft.com/office/word/2020/wordml/sdtdatahash" xmlns:w16se="http://schemas.microsoft.com/office/word/2015/wordml/symex" xmlns:sl="http://schemas.openxmlformats.org/schemaLibrary/2006/main" mc:Ignorable="w14 w15 w16se w16cid w16 w16cex w16sdtdh">
+<w:settings xmlns:mc="http://schemas.openxmlformats.org/markup-compatibility/2006" xmlns:o="urn:schemas-microsoft-com:office:office" xmlns:r="http://schemas.openxmlformats.org/officeDocument/2006/relationships" xmlns:m="http://schemas.openxmlformats.org/officeDocument/2006/math" xmlns:v="urn:schemas-microsoft-com:vml" xmlns:w10="urn:schemas-microsoft-com:office:word" xmlns:w="http://schemas.openxmlformats.org/wordprocessingml/2006/main" xmlns:w14="http://schemas.microsoft.com/office/word/2010/wordml" xmlns:sl="http://schemas.openxmlformats.org/schemaLibrary/2006/main" mc:Ignorable="w14">
   <w:view w:val="normal"/>
   <w:defaultTabStop w:val="720"/>
   <w:characterSpacingControl w:val="doNotCompress"/>
   <w:compat>
     <w:useFELayout/>
-    <w:compatSetting w:name="compatibilityMode" w:uri="http://schemas.microsoft.com/office/word" w:val="15"/>
+    <w:compatSetting w:name="compatibilityMode" w:uri="http://schemas.microsoft.com/office/word" w:val="14"/>
     <w:compatSetting w:name="overrideTableStyleFontSizeAndJustification" w:uri="http://schemas.microsoft.com/office/word" w:val="1"/>
     <w:compatSetting w:name="enableOpenTypeFeatures" w:uri="http://schemas.microsoft.com/office/word" w:val="1"/>
     <w:compatSetting w:name="doNotFlipMirrorIndents" w:uri="http://schemas.microsoft.com/office/word" w:val="1"/>
-    <w:compatSetting w:name="differentiateMultirowTableHeaders" w:uri="http://schemas.microsoft.com/office/word" w:val="1"/>
-    <w:compatSetting w:name="useWord2013TrackBottomHyphenation" w:uri="http://schemas.microsoft.com/office/word" w:val="0"/>
   </w:compat>
   <w:rsids>
     <w:rsidRoot w:val="00764DBC"/>
+    <w:rsid w:val="004425E2"/>
+    <w:rsid w:val="006053B3"/>
     <w:rsid w:val="00764DBC"/>
+    <w:rsid w:val="007D0791"/>
+    <w:rsid w:val="00920140"/>
+    <w:rsid w:val="00BE2087"/>
+    <w:rsid w:val="00E80D25"/>
+    <w:rsid w:val="00ED1C01"/>
   </w:rsids>
   <m:mathPr>
     <m:mathFont m:val="Cambria Math"/>
@@ -3464,12 +4576,11 @@
   <w:clrSchemeMapping w:bg1="light1" w:t1="dark1" w:bg2="light2" w:t2="dark2" w:accent1="accent1" w:accent2="accent2" w:accent3="accent3" w:accent4="accent4" w:accent5="accent5" w:accent6="accent6" w:hyperlink="hyperlink" w:followedHyperlink="followedHyperlink"/>
   <w:decimalSymbol w:val="."/>
   <w:listSeparator w:val=","/>
-  <w15:chartTrackingRefBased/>
 </w:settings>
 </file>
 
 <file path=word/glossary/styles.xml><?xml version="1.0" encoding="utf-8"?>
-<w:styles xmlns:mc="http://schemas.openxmlformats.org/markup-compatibility/2006" xmlns:r="http://schemas.openxmlformats.org/officeDocument/2006/relationships" xmlns:w="http://schemas.openxmlformats.org/wordprocessingml/2006/main" xmlns:w14="http://schemas.microsoft.com/office/word/2010/wordml" xmlns:w15="http://schemas.microsoft.com/office/word/2012/wordml" xmlns:w16cex="http://schemas.microsoft.com/office/word/2018/wordml/cex" xmlns:w16cid="http://schemas.microsoft.com/office/word/2016/wordml/cid" xmlns:w16="http://schemas.microsoft.com/office/word/2018/wordml" xmlns:w16sdtdh="http://schemas.microsoft.com/office/word/2020/wordml/sdtdatahash" xmlns:w16se="http://schemas.microsoft.com/office/word/2015/wordml/symex" mc:Ignorable="w14 w15 w16se w16cid w16 w16cex w16sdtdh">
+<w:styles xmlns:mc="http://schemas.openxmlformats.org/markup-compatibility/2006" xmlns:r="http://schemas.openxmlformats.org/officeDocument/2006/relationships" xmlns:w="http://schemas.openxmlformats.org/wordprocessingml/2006/main" xmlns:w14="http://schemas.microsoft.com/office/word/2010/wordml" mc:Ignorable="w14">
   <w:docDefaults>
     <w:rPrDefault>
       <w:rPr>
@@ -3485,383 +4596,144 @@
       </w:pPr>
     </w:pPrDefault>
   </w:docDefaults>
-  <w:latentStyles w:defLockedState="0" w:defUIPriority="99" w:defSemiHidden="0" w:defUnhideWhenUsed="0" w:defQFormat="0" w:count="376">
-    <w:lsdException w:name="Normal" w:uiPriority="0" w:qFormat="1"/>
-    <w:lsdException w:name="heading 1" w:uiPriority="9" w:qFormat="1"/>
-    <w:lsdException w:name="heading 2" w:semiHidden="1" w:uiPriority="9" w:unhideWhenUsed="1" w:qFormat="1"/>
-    <w:lsdException w:name="heading 3" w:semiHidden="1" w:uiPriority="9" w:unhideWhenUsed="1" w:qFormat="1"/>
-    <w:lsdException w:name="heading 4" w:semiHidden="1" w:uiPriority="9" w:unhideWhenUsed="1" w:qFormat="1"/>
-    <w:lsdException w:name="heading 5" w:semiHidden="1" w:uiPriority="9" w:unhideWhenUsed="1" w:qFormat="1"/>
-    <w:lsdException w:name="heading 6" w:semiHidden="1" w:uiPriority="9" w:unhideWhenUsed="1" w:qFormat="1"/>
-    <w:lsdException w:name="heading 7" w:semiHidden="1" w:uiPriority="9" w:unhideWhenUsed="1" w:qFormat="1"/>
-    <w:lsdException w:name="heading 8" w:semiHidden="1" w:uiPriority="9" w:unhideWhenUsed="1" w:qFormat="1"/>
-    <w:lsdException w:name="heading 9" w:semiHidden="1" w:uiPriority="9" w:unhideWhenUsed="1" w:qFormat="1"/>
-    <w:lsdException w:name="index 1" w:semiHidden="1" w:unhideWhenUsed="1"/>
-    <w:lsdException w:name="index 2" w:semiHidden="1" w:unhideWhenUsed="1"/>
-    <w:lsdException w:name="index 3" w:semiHidden="1" w:unhideWhenUsed="1"/>
-    <w:lsdException w:name="index 4" w:semiHidden="1" w:unhideWhenUsed="1"/>
-    <w:lsdException w:name="index 5" w:semiHidden="1" w:unhideWhenUsed="1"/>
-    <w:lsdException w:name="index 6" w:semiHidden="1" w:unhideWhenUsed="1"/>
-    <w:lsdException w:name="index 7" w:semiHidden="1" w:unhideWhenUsed="1"/>
-    <w:lsdException w:name="index 8" w:semiHidden="1" w:unhideWhenUsed="1"/>
-    <w:lsdException w:name="index 9" w:semiHidden="1" w:unhideWhenUsed="1"/>
-    <w:lsdException w:name="toc 1" w:semiHidden="1" w:uiPriority="39" w:unhideWhenUsed="1"/>
-    <w:lsdException w:name="toc 2" w:semiHidden="1" w:uiPriority="39" w:unhideWhenUsed="1"/>
-    <w:lsdException w:name="toc 3" w:semiHidden="1" w:uiPriority="39" w:unhideWhenUsed="1"/>
-    <w:lsdException w:name="toc 4" w:semiHidden="1" w:uiPriority="39" w:unhideWhenUsed="1"/>
-    <w:lsdException w:name="toc 5" w:semiHidden="1" w:uiPriority="39" w:unhideWhenUsed="1"/>
-    <w:lsdException w:name="toc 6" w:semiHidden="1" w:uiPriority="39" w:unhideWhenUsed="1"/>
-    <w:lsdException w:name="toc 7" w:semiHidden="1" w:uiPriority="39" w:unhideWhenUsed="1"/>
-    <w:lsdException w:name="toc 8" w:semiHidden="1" w:uiPriority="39" w:unhideWhenUsed="1"/>
-    <w:lsdException w:name="toc 9" w:semiHidden="1" w:uiPriority="39" w:unhideWhenUsed="1"/>
-    <w:lsdException w:name="Normal Indent" w:semiHidden="1" w:unhideWhenUsed="1"/>
-    <w:lsdException w:name="footnote text" w:semiHidden="1" w:unhideWhenUsed="1"/>
-    <w:lsdException w:name="annotation text" w:semiHidden="1" w:unhideWhenUsed="1"/>
-    <w:lsdException w:name="header" w:semiHidden="1" w:unhideWhenUsed="1"/>
-    <w:lsdException w:name="footer" w:semiHidden="1" w:unhideWhenUsed="1"/>
-    <w:lsdException w:name="index heading" w:semiHidden="1" w:unhideWhenUsed="1"/>
-    <w:lsdException w:name="caption" w:semiHidden="1" w:uiPriority="35" w:unhideWhenUsed="1" w:qFormat="1"/>
-    <w:lsdException w:name="table of figures" w:semiHidden="1" w:unhideWhenUsed="1"/>
-    <w:lsdException w:name="envelope address" w:semiHidden="1" w:unhideWhenUsed="1"/>
-    <w:lsdException w:name="envelope return" w:semiHidden="1" w:unhideWhenUsed="1"/>
-    <w:lsdException w:name="footnote reference" w:semiHidden="1" w:unhideWhenUsed="1"/>
-    <w:lsdException w:name="annotation reference" w:semiHidden="1" w:unhideWhenUsed="1"/>
-    <w:lsdException w:name="line number" w:semiHidden="1" w:unhideWhenUsed="1"/>
-    <w:lsdException w:name="page number" w:semiHidden="1" w:unhideWhenUsed="1"/>
-    <w:lsdException w:name="endnote reference" w:semiHidden="1" w:unhideWhenUsed="1"/>
-    <w:lsdException w:name="endnote text" w:semiHidden="1" w:unhideWhenUsed="1"/>
-    <w:lsdException w:name="table of authorities" w:semiHidden="1" w:unhideWhenUsed="1"/>
-    <w:lsdException w:name="macro" w:semiHidden="1" w:unhideWhenUsed="1"/>
-    <w:lsdException w:name="toa heading" w:semiHidden="1" w:unhideWhenUsed="1"/>
-    <w:lsdException w:name="List" w:semiHidden="1" w:unhideWhenUsed="1"/>
-    <w:lsdException w:name="List Bullet" w:semiHidden="1" w:unhideWhenUsed="1"/>
-    <w:lsdException w:name="List Number" w:semiHidden="1" w:unhideWhenUsed="1"/>
-    <w:lsdException w:name="List 2" w:semiHidden="1" w:unhideWhenUsed="1"/>
-    <w:lsdException w:name="List 3" w:semiHidden="1" w:unhideWhenUsed="1"/>
-    <w:lsdException w:name="List 4" w:semiHidden="1" w:unhideWhenUsed="1"/>
-    <w:lsdException w:name="List 5" w:semiHidden="1" w:unhideWhenUsed="1"/>
-    <w:lsdException w:name="List Bullet 2" w:semiHidden="1" w:unhideWhenUsed="1"/>
-    <w:lsdException w:name="List Bullet 3" w:semiHidden="1" w:unhideWhenUsed="1"/>
-    <w:lsdException w:name="List Bullet 4" w:semiHidden="1" w:unhideWhenUsed="1"/>
-    <w:lsdException w:name="List Bullet 5" w:semiHidden="1" w:unhideWhenUsed="1"/>
-    <w:lsdException w:name="List Number 2" w:semiHidden="1" w:unhideWhenUsed="1"/>
-    <w:lsdException w:name="List Number 3" w:semiHidden="1" w:unhideWhenUsed="1"/>
-    <w:lsdException w:name="List Number 4" w:semiHidden="1" w:unhideWhenUsed="1"/>
-    <w:lsdException w:name="List Number 5" w:semiHidden="1" w:unhideWhenUsed="1"/>
-    <w:lsdException w:name="Title" w:uiPriority="10" w:qFormat="1"/>
-    <w:lsdException w:name="Closing" w:semiHidden="1" w:unhideWhenUsed="1"/>
-    <w:lsdException w:name="Signature" w:semiHidden="1" w:unhideWhenUsed="1"/>
-    <w:lsdException w:name="Default Paragraph Font" w:semiHidden="1" w:uiPriority="1" w:unhideWhenUsed="1"/>
-    <w:lsdException w:name="Body Text" w:semiHidden="1" w:unhideWhenUsed="1"/>
-    <w:lsdException w:name="Body Text Indent" w:semiHidden="1" w:unhideWhenUsed="1"/>
-    <w:lsdException w:name="List Continue" w:semiHidden="1" w:unhideWhenUsed="1"/>
-    <w:lsdException w:name="List Continue 2" w:semiHidden="1" w:unhideWhenUsed="1"/>
-    <w:lsdException w:name="List Continue 3" w:semiHidden="1" w:unhideWhenUsed="1"/>
-    <w:lsdException w:name="List Continue 4" w:semiHidden="1" w:unhideWhenUsed="1"/>
-    <w:lsdException w:name="List Continue 5" w:semiHidden="1" w:unhideWhenUsed="1"/>
-    <w:lsdException w:name="Message Header" w:semiHidden="1" w:unhideWhenUsed="1"/>
-    <w:lsdException w:name="Subtitle" w:uiPriority="11" w:qFormat="1"/>
-    <w:lsdException w:name="Salutation" w:semiHidden="1" w:unhideWhenUsed="1"/>
-    <w:lsdException w:name="Date" w:semiHidden="1" w:unhideWhenUsed="1"/>
-    <w:lsdException w:name="Body Text First Indent" w:semiHidden="1" w:unhideWhenUsed="1"/>
-    <w:lsdException w:name="Body Text First Indent 2" w:semiHidden="1" w:unhideWhenUsed="1"/>
-    <w:lsdException w:name="Note Heading" w:semiHidden="1" w:unhideWhenUsed="1"/>
-    <w:lsdException w:name="Body Text 2" w:semiHidden="1" w:unhideWhenUsed="1"/>
-    <w:lsdException w:name="Body Text 3" w:semiHidden="1" w:unhideWhenUsed="1"/>
-    <w:lsdException w:name="Body Text Indent 2" w:semiHidden="1" w:unhideWhenUsed="1"/>
-    <w:lsdException w:name="Body Text Indent 3" w:semiHidden="1" w:unhideWhenUsed="1"/>
-    <w:lsdException w:name="Block Text" w:semiHidden="1" w:unhideWhenUsed="1"/>
-    <w:lsdException w:name="Hyperlink" w:semiHidden="1" w:unhideWhenUsed="1"/>
-    <w:lsdException w:name="FollowedHyperlink" w:semiHidden="1" w:unhideWhenUsed="1"/>
-    <w:lsdException w:name="Strong" w:uiPriority="22" w:qFormat="1"/>
-    <w:lsdException w:name="Emphasis" w:uiPriority="20" w:qFormat="1"/>
-    <w:lsdException w:name="Document Map" w:semiHidden="1" w:unhideWhenUsed="1"/>
-    <w:lsdException w:name="Plain Text" w:semiHidden="1" w:unhideWhenUsed="1"/>
-    <w:lsdException w:name="E-mail Signature" w:semiHidden="1" w:unhideWhenUsed="1"/>
-    <w:lsdException w:name="HTML Top of Form" w:semiHidden="1" w:unhideWhenUsed="1"/>
-    <w:lsdException w:name="HTML Bottom of Form" w:semiHidden="1" w:unhideWhenUsed="1"/>
-    <w:lsdException w:name="Normal (Web)" w:semiHidden="1" w:unhideWhenUsed="1"/>
-    <w:lsdException w:name="HTML Acronym" w:semiHidden="1" w:unhideWhenUsed="1"/>
-    <w:lsdException w:name="HTML Address" w:semiHidden="1" w:unhideWhenUsed="1"/>
-    <w:lsdException w:name="HTML Cite" w:semiHidden="1" w:unhideWhenUsed="1"/>
-    <w:lsdException w:name="HTML Code" w:semiHidden="1" w:unhideWhenUsed="1"/>
-    <w:lsdException w:name="HTML Definition" w:semiHidden="1" w:unhideWhenUsed="1"/>
-    <w:lsdException w:name="HTML Keyboard" w:semiHidden="1" w:unhideWhenUsed="1"/>
-    <w:lsdException w:name="HTML Preformatted" w:semiHidden="1" w:unhideWhenUsed="1"/>
-    <w:lsdException w:name="HTML Sample" w:semiHidden="1" w:unhideWhenUsed="1"/>
-    <w:lsdException w:name="HTML Typewriter" w:semiHidden="1" w:unhideWhenUsed="1"/>
-    <w:lsdException w:name="HTML Variable" w:semiHidden="1" w:unhideWhenUsed="1"/>
-    <w:lsdException w:name="Normal Table" w:semiHidden="1" w:unhideWhenUsed="1"/>
-    <w:lsdException w:name="annotation subject" w:semiHidden="1" w:unhideWhenUsed="1"/>
-    <w:lsdException w:name="No List" w:semiHidden="1" w:unhideWhenUsed="1"/>
-    <w:lsdException w:name="Outline List 1" w:semiHidden="1" w:unhideWhenUsed="1"/>
-    <w:lsdException w:name="Outline List 2" w:semiHidden="1" w:unhideWhenUsed="1"/>
-    <w:lsdException w:name="Outline List 3" w:semiHidden="1" w:unhideWhenUsed="1"/>
-    <w:lsdException w:name="Table Simple 1" w:semiHidden="1" w:unhideWhenUsed="1"/>
-    <w:lsdException w:name="Table Simple 2" w:semiHidden="1" w:unhideWhenUsed="1"/>
-    <w:lsdException w:name="Table Simple 3" w:semiHidden="1" w:unhideWhenUsed="1"/>
-    <w:lsdException w:name="Table Classic 1" w:semiHidden="1" w:unhideWhenUsed="1"/>
-    <w:lsdException w:name="Table Classic 2" w:semiHidden="1" w:unhideWhenUsed="1"/>
-    <w:lsdException w:name="Table Classic 3" w:semiHidden="1" w:unhideWhenUsed="1"/>
-    <w:lsdException w:name="Table Classic 4" w:semiHidden="1" w:unhideWhenUsed="1"/>
-    <w:lsdException w:name="Table Colorful 1" w:semiHidden="1" w:unhideWhenUsed="1"/>
-    <w:lsdException w:name="Table Colorful 2" w:semiHidden="1" w:unhideWhenUsed="1"/>
-    <w:lsdException w:name="Table Colorful 3" w:semiHidden="1" w:unhideWhenUsed="1"/>
-    <w:lsdException w:name="Table Columns 1" w:semiHidden="1" w:unhideWhenUsed="1"/>
-    <w:lsdException w:name="Table Columns 2" w:semiHidden="1" w:unhideWhenUsed="1"/>
-    <w:lsdException w:name="Table Columns 3" w:semiHidden="1" w:unhideWhenUsed="1"/>
-    <w:lsdException w:name="Table Columns 4" w:semiHidden="1" w:unhideWhenUsed="1"/>
-    <w:lsdException w:name="Table Columns 5" w:semiHidden="1" w:unhideWhenUsed="1"/>
-    <w:lsdException w:name="Table Grid 1" w:semiHidden="1" w:unhideWhenUsed="1"/>
-    <w:lsdException w:name="Table Grid 2" w:semiHidden="1" w:unhideWhenUsed="1"/>
-    <w:lsdException w:name="Table Grid 3" w:semiHidden="1" w:unhideWhenUsed="1"/>
-    <w:lsdException w:name="Table Grid 4" w:semiHidden="1" w:unhideWhenUsed="1"/>
-    <w:lsdException w:name="Table Grid 5" w:semiHidden="1" w:unhideWhenUsed="1"/>
-    <w:lsdException w:name="Table Grid 6" w:semiHidden="1" w:unhideWhenUsed="1"/>
-    <w:lsdException w:name="Table Grid 7" w:semiHidden="1" w:unhideWhenUsed="1"/>
-    <w:lsdException w:name="Table Grid 8" w:semiHidden="1" w:unhideWhenUsed="1"/>
-    <w:lsdException w:name="Table List 1" w:semiHidden="1" w:unhideWhenUsed="1"/>
-    <w:lsdException w:name="Table List 2" w:semiHidden="1" w:unhideWhenUsed="1"/>
-    <w:lsdException w:name="Table List 3" w:semiHidden="1" w:unhideWhenUsed="1"/>
-    <w:lsdException w:name="Table List 4" w:semiHidden="1" w:unhideWhenUsed="1"/>
-    <w:lsdException w:name="Table List 5" w:semiHidden="1" w:unhideWhenUsed="1"/>
-    <w:lsdException w:name="Table List 6" w:semiHidden="1" w:unhideWhenUsed="1"/>
-    <w:lsdException w:name="Table List 7" w:semiHidden="1" w:unhideWhenUsed="1"/>
-    <w:lsdException w:name="Table List 8" w:semiHidden="1" w:unhideWhenUsed="1"/>
-    <w:lsdException w:name="Table 3D effects 1" w:semiHidden="1" w:unhideWhenUsed="1"/>
-    <w:lsdException w:name="Table 3D effects 2" w:semiHidden="1" w:unhideWhenUsed="1"/>
-    <w:lsdException w:name="Table 3D effects 3" w:semiHidden="1" w:unhideWhenUsed="1"/>
-    <w:lsdException w:name="Table Contemporary" w:semiHidden="1" w:unhideWhenUsed="1"/>
-    <w:lsdException w:name="Table Elegant" w:semiHidden="1" w:unhideWhenUsed="1"/>
-    <w:lsdException w:name="Table Professional" w:semiHidden="1" w:unhideWhenUsed="1"/>
-    <w:lsdException w:name="Table Subtle 1" w:semiHidden="1" w:unhideWhenUsed="1"/>
-    <w:lsdException w:name="Table Subtle 2" w:semiHidden="1" w:unhideWhenUsed="1"/>
-    <w:lsdException w:name="Table Web 1" w:semiHidden="1" w:unhideWhenUsed="1"/>
-    <w:lsdException w:name="Table Web 2" w:semiHidden="1" w:unhideWhenUsed="1"/>
-    <w:lsdException w:name="Table Web 3" w:semiHidden="1" w:unhideWhenUsed="1"/>
-    <w:lsdException w:name="Balloon Text" w:semiHidden="1" w:unhideWhenUsed="1"/>
-    <w:lsdException w:name="Table Grid" w:uiPriority="39"/>
-    <w:lsdException w:name="Table Theme" w:semiHidden="1" w:unhideWhenUsed="1"/>
-    <w:lsdException w:name="Placeholder Text" w:semiHidden="1"/>
-    <w:lsdException w:name="No Spacing" w:uiPriority="1" w:qFormat="1"/>
-    <w:lsdException w:name="Light Shading" w:uiPriority="60"/>
-    <w:lsdException w:name="Light List" w:uiPriority="61"/>
-    <w:lsdException w:name="Light Grid" w:uiPriority="62"/>
-    <w:lsdException w:name="Medium Shading 1" w:uiPriority="63"/>
-    <w:lsdException w:name="Medium Shading 2" w:uiPriority="64"/>
-    <w:lsdException w:name="Medium List 1" w:uiPriority="65"/>
-    <w:lsdException w:name="Medium List 2" w:uiPriority="66"/>
-    <w:lsdException w:name="Medium Grid 1" w:uiPriority="67"/>
-    <w:lsdException w:name="Medium Grid 2" w:uiPriority="68"/>
-    <w:lsdException w:name="Medium Grid 3" w:uiPriority="69"/>
-    <w:lsdException w:name="Dark List" w:uiPriority="70"/>
-    <w:lsdException w:name="Colorful Shading" w:uiPriority="71"/>
-    <w:lsdException w:name="Colorful List" w:uiPriority="72"/>
-    <w:lsdException w:name="Colorful Grid" w:uiPriority="73"/>
-    <w:lsdException w:name="Light Shading Accent 1" w:uiPriority="60"/>
-    <w:lsdException w:name="Light List Accent 1" w:uiPriority="61"/>
-    <w:lsdException w:name="Light Grid Accent 1" w:uiPriority="62"/>
-    <w:lsdException w:name="Medium Shading 1 Accent 1" w:uiPriority="63"/>
-    <w:lsdException w:name="Medium Shading 2 Accent 1" w:uiPriority="64"/>
-    <w:lsdException w:name="Medium List 1 Accent 1" w:uiPriority="65"/>
-    <w:lsdException w:name="Revision" w:semiHidden="1"/>
-    <w:lsdException w:name="List Paragraph" w:uiPriority="34" w:qFormat="1"/>
-    <w:lsdException w:name="Quote" w:uiPriority="29" w:qFormat="1"/>
-    <w:lsdException w:name="Intense Quote" w:uiPriority="30" w:qFormat="1"/>
-    <w:lsdException w:name="Medium List 2 Accent 1" w:uiPriority="66"/>
-    <w:lsdException w:name="Medium Grid 1 Accent 1" w:uiPriority="67"/>
-    <w:lsdException w:name="Medium Grid 2 Accent 1" w:uiPriority="68"/>
-    <w:lsdException w:name="Medium Grid 3 Accent 1" w:uiPriority="69"/>
-    <w:lsdException w:name="Dark List Accent 1" w:uiPriority="70"/>
-    <w:lsdException w:name="Colorful Shading Accent 1" w:uiPriority="71"/>
-    <w:lsdException w:name="Colorful List Accent 1" w:uiPriority="72"/>
-    <w:lsdException w:name="Colorful Grid Accent 1" w:uiPriority="73"/>
-    <w:lsdException w:name="Light Shading Accent 2" w:uiPriority="60"/>
-    <w:lsdException w:name="Light List Accent 2" w:uiPriority="61"/>
-    <w:lsdException w:name="Light Grid Accent 2" w:uiPriority="62"/>
-    <w:lsdException w:name="Medium Shading 1 Accent 2" w:uiPriority="63"/>
-    <w:lsdException w:name="Medium Shading 2 Accent 2" w:uiPriority="64"/>
-    <w:lsdException w:name="Medium List 1 Accent 2" w:uiPriority="65"/>
-    <w:lsdException w:name="Medium List 2 Accent 2" w:uiPriority="66"/>
-    <w:lsdException w:name="Medium Grid 1 Accent 2" w:uiPriority="67"/>
-    <w:lsdException w:name="Medium Grid 2 Accent 2" w:uiPriority="68"/>
-    <w:lsdException w:name="Medium Grid 3 Accent 2" w:uiPriority="69"/>
-    <w:lsdException w:name="Dark List Accent 2" w:uiPriority="70"/>
-    <w:lsdException w:name="Colorful Shading Accent 2" w:uiPriority="71"/>
-    <w:lsdException w:name="Colorful List Accent 2" w:uiPriority="72"/>
-    <w:lsdException w:name="Colorful Grid Accent 2" w:uiPriority="73"/>
-    <w:lsdException w:name="Light Shading Accent 3" w:uiPriority="60"/>
-    <w:lsdException w:name="Light List Accent 3" w:uiPriority="61"/>
-    <w:lsdException w:name="Light Grid Accent 3" w:uiPriority="62"/>
-    <w:lsdException w:name="Medium Shading 1 Accent 3" w:uiPriority="63"/>
-    <w:lsdException w:name="Medium Shading 2 Accent 3" w:uiPriority="64"/>
-    <w:lsdException w:name="Medium List 1 Accent 3" w:uiPriority="65"/>
-    <w:lsdException w:name="Medium List 2 Accent 3" w:uiPriority="66"/>
-    <w:lsdException w:name="Medium Grid 1 Accent 3" w:uiPriority="67"/>
-    <w:lsdException w:name="Medium Grid 2 Accent 3" w:uiPriority="68"/>
-    <w:lsdException w:name="Medium Grid 3 Accent 3" w:uiPriority="69"/>
-    <w:lsdException w:name="Dark List Accent 3" w:uiPriority="70"/>
-    <w:lsdException w:name="Colorful Shading Accent 3" w:uiPriority="71"/>
-    <w:lsdException w:name="Colorful List Accent 3" w:uiPriority="72"/>
-    <w:lsdException w:name="Colorful Grid Accent 3" w:uiPriority="73"/>
-    <w:lsdException w:name="Light Shading Accent 4" w:uiPriority="60"/>
-    <w:lsdException w:name="Light List Accent 4" w:uiPriority="61"/>
-    <w:lsdException w:name="Light Grid Accent 4" w:uiPriority="62"/>
-    <w:lsdException w:name="Medium Shading 1 Accent 4" w:uiPriority="63"/>
-    <w:lsdException w:name="Medium Shading 2 Accent 4" w:uiPriority="64"/>
-    <w:lsdException w:name="Medium List 1 Accent 4" w:uiPriority="65"/>
-    <w:lsdException w:name="Medium List 2 Accent 4" w:uiPriority="66"/>
-    <w:lsdException w:name="Medium Grid 1 Accent 4" w:uiPriority="67"/>
-    <w:lsdException w:name="Medium Grid 2 Accent 4" w:uiPriority="68"/>
-    <w:lsdException w:name="Medium Grid 3 Accent 4" w:uiPriority="69"/>
-    <w:lsdException w:name="Dark List Accent 4" w:uiPriority="70"/>
-    <w:lsdException w:name="Colorful Shading Accent 4" w:uiPriority="71"/>
-    <w:lsdException w:name="Colorful List Accent 4" w:uiPriority="72"/>
-    <w:lsdException w:name="Colorful Grid Accent 4" w:uiPriority="73"/>
-    <w:lsdException w:name="Light Shading Accent 5" w:uiPriority="60"/>
-    <w:lsdException w:name="Light List Accent 5" w:uiPriority="61"/>
-    <w:lsdException w:name="Light Grid Accent 5" w:uiPriority="62"/>
-    <w:lsdException w:name="Medium Shading 1 Accent 5" w:uiPriority="63"/>
-    <w:lsdException w:name="Medium Shading 2 Accent 5" w:uiPriority="64"/>
-    <w:lsdException w:name="Medium List 1 Accent 5" w:uiPriority="65"/>
-    <w:lsdException w:name="Medium List 2 Accent 5" w:uiPriority="66"/>
-    <w:lsdException w:name="Medium Grid 1 Accent 5" w:uiPriority="67"/>
-    <w:lsdException w:name="Medium Grid 2 Accent 5" w:uiPriority="68"/>
-    <w:lsdException w:name="Medium Grid 3 Accent 5" w:uiPriority="69"/>
-    <w:lsdException w:name="Dark List Accent 5" w:uiPriority="70"/>
-    <w:lsdException w:name="Colorful Shading Accent 5" w:uiPriority="71"/>
-    <w:lsdException w:name="Colorful List Accent 5" w:uiPriority="72"/>
-    <w:lsdException w:name="Colorful Grid Accent 5" w:uiPriority="73"/>
-    <w:lsdException w:name="Light Shading Accent 6" w:uiPriority="60"/>
-    <w:lsdException w:name="Light List Accent 6" w:uiPriority="61"/>
-    <w:lsdException w:name="Light Grid Accent 6" w:uiPriority="62"/>
-    <w:lsdException w:name="Medium Shading 1 Accent 6" w:uiPriority="63"/>
-    <w:lsdException w:name="Medium Shading 2 Accent 6" w:uiPriority="64"/>
-    <w:lsdException w:name="Medium List 1 Accent 6" w:uiPriority="65"/>
-    <w:lsdException w:name="Medium List 2 Accent 6" w:uiPriority="66"/>
-    <w:lsdException w:name="Medium Grid 1 Accent 6" w:uiPriority="67"/>
-    <w:lsdException w:name="Medium Grid 2 Accent 6" w:uiPriority="68"/>
-    <w:lsdException w:name="Medium Grid 3 Accent 6" w:uiPriority="69"/>
-    <w:lsdException w:name="Dark List Accent 6" w:uiPriority="70"/>
-    <w:lsdException w:name="Colorful Shading Accent 6" w:uiPriority="71"/>
-    <w:lsdException w:name="Colorful List Accent 6" w:uiPriority="72"/>
-    <w:lsdException w:name="Colorful Grid Accent 6" w:uiPriority="73"/>
-    <w:lsdException w:name="Subtle Emphasis" w:uiPriority="19" w:qFormat="1"/>
-    <w:lsdException w:name="Intense Emphasis" w:uiPriority="21" w:qFormat="1"/>
-    <w:lsdException w:name="Subtle Reference" w:uiPriority="31" w:qFormat="1"/>
-    <w:lsdException w:name="Intense Reference" w:uiPriority="32" w:qFormat="1"/>
-    <w:lsdException w:name="Book Title" w:uiPriority="33" w:qFormat="1"/>
-    <w:lsdException w:name="Bibliography" w:semiHidden="1" w:uiPriority="37" w:unhideWhenUsed="1"/>
-    <w:lsdException w:name="TOC Heading" w:semiHidden="1" w:uiPriority="39" w:unhideWhenUsed="1" w:qFormat="1"/>
-    <w:lsdException w:name="Plain Table 1" w:uiPriority="41"/>
-    <w:lsdException w:name="Plain Table 2" w:uiPriority="42"/>
-    <w:lsdException w:name="Plain Table 3" w:uiPriority="43"/>
-    <w:lsdException w:name="Plain Table 4" w:uiPriority="44"/>
-    <w:lsdException w:name="Plain Table 5" w:uiPriority="45"/>
-    <w:lsdException w:name="Grid Table Light" w:uiPriority="40"/>
-    <w:lsdException w:name="Grid Table 1 Light" w:uiPriority="46"/>
-    <w:lsdException w:name="Grid Table 2" w:uiPriority="47"/>
-    <w:lsdException w:name="Grid Table 3" w:uiPriority="48"/>
-    <w:lsdException w:name="Grid Table 4" w:uiPriority="49"/>
-    <w:lsdException w:name="Grid Table 5 Dark" w:uiPriority="50"/>
-    <w:lsdException w:name="Grid Table 6 Colorful" w:uiPriority="51"/>
-    <w:lsdException w:name="Grid Table 7 Colorful" w:uiPriority="52"/>
-    <w:lsdException w:name="Grid Table 1 Light Accent 1" w:uiPriority="46"/>
-    <w:lsdException w:name="Grid Table 2 Accent 1" w:uiPriority="47"/>
-    <w:lsdException w:name="Grid Table 3 Accent 1" w:uiPriority="48"/>
-    <w:lsdException w:name="Grid Table 4 Accent 1" w:uiPriority="49"/>
-    <w:lsdException w:name="Grid Table 5 Dark Accent 1" w:uiPriority="50"/>
-    <w:lsdException w:name="Grid Table 6 Colorful Accent 1" w:uiPriority="51"/>
-    <w:lsdException w:name="Grid Table 7 Colorful Accent 1" w:uiPriority="52"/>
-    <w:lsdException w:name="Grid Table 1 Light Accent 2" w:uiPriority="46"/>
-    <w:lsdException w:name="Grid Table 2 Accent 2" w:uiPriority="47"/>
-    <w:lsdException w:name="Grid Table 3 Accent 2" w:uiPriority="48"/>
-    <w:lsdException w:name="Grid Table 4 Accent 2" w:uiPriority="49"/>
-    <w:lsdException w:name="Grid Table 5 Dark Accent 2" w:uiPriority="50"/>
-    <w:lsdException w:name="Grid Table 6 Colorful Accent 2" w:uiPriority="51"/>
-    <w:lsdException w:name="Grid Table 7 Colorful Accent 2" w:uiPriority="52"/>
-    <w:lsdException w:name="Grid Table 1 Light Accent 3" w:uiPriority="46"/>
-    <w:lsdException w:name="Grid Table 2 Accent 3" w:uiPriority="47"/>
-    <w:lsdException w:name="Grid Table 3 Accent 3" w:uiPriority="48"/>
-    <w:lsdException w:name="Grid Table 4 Accent 3" w:uiPriority="49"/>
-    <w:lsdException w:name="Grid Table 5 Dark Accent 3" w:uiPriority="50"/>
-    <w:lsdException w:name="Grid Table 6 Colorful Accent 3" w:uiPriority="51"/>
-    <w:lsdException w:name="Grid Table 7 Colorful Accent 3" w:uiPriority="52"/>
-    <w:lsdException w:name="Grid Table 1 Light Accent 4" w:uiPriority="46"/>
-    <w:lsdException w:name="Grid Table 2 Accent 4" w:uiPriority="47"/>
-    <w:lsdException w:name="Grid Table 3 Accent 4" w:uiPriority="48"/>
-    <w:lsdException w:name="Grid Table 4 Accent 4" w:uiPriority="49"/>
-    <w:lsdException w:name="Grid Table 5 Dark Accent 4" w:uiPriority="50"/>
-    <w:lsdException w:name="Grid Table 6 Colorful Accent 4" w:uiPriority="51"/>
-    <w:lsdException w:name="Grid Table 7 Colorful Accent 4" w:uiPriority="52"/>
-    <w:lsdException w:name="Grid Table 1 Light Accent 5" w:uiPriority="46"/>
-    <w:lsdException w:name="Grid Table 2 Accent 5" w:uiPriority="47"/>
-    <w:lsdException w:name="Grid Table 3 Accent 5" w:uiPriority="48"/>
-    <w:lsdException w:name="Grid Table 4 Accent 5" w:uiPriority="49"/>
-    <w:lsdException w:name="Grid Table 5 Dark Accent 5" w:uiPriority="50"/>
-    <w:lsdException w:name="Grid Table 6 Colorful Accent 5" w:uiPriority="51"/>
-    <w:lsdException w:name="Grid Table 7 Colorful Accent 5" w:uiPriority="52"/>
-    <w:lsdException w:name="Grid Table 1 Light Accent 6" w:uiPriority="46"/>
-    <w:lsdException w:name="Grid Table 2 Accent 6" w:uiPriority="47"/>
-    <w:lsdException w:name="Grid Table 3 Accent 6" w:uiPriority="48"/>
-    <w:lsdException w:name="Grid Table 4 Accent 6" w:uiPriority="49"/>
-    <w:lsdException w:name="Grid Table 5 Dark Accent 6" w:uiPriority="50"/>
-    <w:lsdException w:name="Grid Table 6 Colorful Accent 6" w:uiPriority="51"/>
-    <w:lsdException w:name="Grid Table 7 Colorful Accent 6" w:uiPriority="52"/>
-    <w:lsdException w:name="List Table 1 Light" w:uiPriority="46"/>
-    <w:lsdException w:name="List Table 2" w:uiPriority="47"/>
-    <w:lsdException w:name="List Table 3" w:uiPriority="48"/>
-    <w:lsdException w:name="List Table 4" w:uiPriority="49"/>
-    <w:lsdException w:name="List Table 5 Dark" w:uiPriority="50"/>
-    <w:lsdException w:name="List Table 6 Colorful" w:uiPriority="51"/>
-    <w:lsdException w:name="List Table 7 Colorful" w:uiPriority="52"/>
-    <w:lsdException w:name="List Table 1 Light Accent 1" w:uiPriority="46"/>
-    <w:lsdException w:name="List Table 2 Accent 1" w:uiPriority="47"/>
-    <w:lsdException w:name="List Table 3 Accent 1" w:uiPriority="48"/>
-    <w:lsdException w:name="List Table 4 Accent 1" w:uiPriority="49"/>
-    <w:lsdException w:name="List Table 5 Dark Accent 1" w:uiPriority="50"/>
-    <w:lsdException w:name="List Table 6 Colorful Accent 1" w:uiPriority="51"/>
-    <w:lsdException w:name="List Table 7 Colorful Accent 1" w:uiPriority="52"/>
-    <w:lsdException w:name="List Table 1 Light Accent 2" w:uiPriority="46"/>
-    <w:lsdException w:name="List Table 2 Accent 2" w:uiPriority="47"/>
-    <w:lsdException w:name="List Table 3 Accent 2" w:uiPriority="48"/>
-    <w:lsdException w:name="List Table 4 Accent 2" w:uiPriority="49"/>
-    <w:lsdException w:name="List Table 5 Dark Accent 2" w:uiPriority="50"/>
-    <w:lsdException w:name="List Table 6 Colorful Accent 2" w:uiPriority="51"/>
-    <w:lsdException w:name="List Table 7 Colorful Accent 2" w:uiPriority="52"/>
-    <w:lsdException w:name="List Table 1 Light Accent 3" w:uiPriority="46"/>
-    <w:lsdException w:name="List Table 2 Accent 3" w:uiPriority="47"/>
-    <w:lsdException w:name="List Table 3 Accent 3" w:uiPriority="48"/>
-    <w:lsdException w:name="List Table 4 Accent 3" w:uiPriority="49"/>
-    <w:lsdException w:name="List Table 5 Dark Accent 3" w:uiPriority="50"/>
-    <w:lsdException w:name="List Table 6 Colorful Accent 3" w:uiPriority="51"/>
-    <w:lsdException w:name="List Table 7 Colorful Accent 3" w:uiPriority="52"/>
-    <w:lsdException w:name="List Table 1 Light Accent 4" w:uiPriority="46"/>
-    <w:lsdException w:name="List Table 2 Accent 4" w:uiPriority="47"/>
-    <w:lsdException w:name="List Table 3 Accent 4" w:uiPriority="48"/>
-    <w:lsdException w:name="List Table 4 Accent 4" w:uiPriority="49"/>
-    <w:lsdException w:name="List Table 5 Dark Accent 4" w:uiPriority="50"/>
-    <w:lsdException w:name="List Table 6 Colorful Accent 4" w:uiPriority="51"/>
-    <w:lsdException w:name="List Table 7 Colorful Accent 4" w:uiPriority="52"/>
-    <w:lsdException w:name="List Table 1 Light Accent 5" w:uiPriority="46"/>
-    <w:lsdException w:name="List Table 2 Accent 5" w:uiPriority="47"/>
-    <w:lsdException w:name="List Table 3 Accent 5" w:uiPriority="48"/>
-    <w:lsdException w:name="List Table 4 Accent 5" w:uiPriority="49"/>
-    <w:lsdException w:name="List Table 5 Dark Accent 5" w:uiPriority="50"/>
-    <w:lsdException w:name="List Table 6 Colorful Accent 5" w:uiPriority="51"/>
-    <w:lsdException w:name="List Table 7 Colorful Accent 5" w:uiPriority="52"/>
-    <w:lsdException w:name="List Table 1 Light Accent 6" w:uiPriority="46"/>
-    <w:lsdException w:name="List Table 2 Accent 6" w:uiPriority="47"/>
-    <w:lsdException w:name="List Table 3 Accent 6" w:uiPriority="48"/>
-    <w:lsdException w:name="List Table 4 Accent 6" w:uiPriority="49"/>
-    <w:lsdException w:name="List Table 5 Dark Accent 6" w:uiPriority="50"/>
-    <w:lsdException w:name="List Table 6 Colorful Accent 6" w:uiPriority="51"/>
-    <w:lsdException w:name="List Table 7 Colorful Accent 6" w:uiPriority="52"/>
-    <w:lsdException w:name="Mention" w:semiHidden="1" w:unhideWhenUsed="1"/>
-    <w:lsdException w:name="Smart Hyperlink" w:semiHidden="1" w:unhideWhenUsed="1"/>
-    <w:lsdException w:name="Hashtag" w:semiHidden="1" w:unhideWhenUsed="1"/>
-    <w:lsdException w:name="Unresolved Mention" w:semiHidden="1" w:unhideWhenUsed="1"/>
-    <w:lsdException w:name="Smart Link" w:semiHidden="1" w:unhideWhenUsed="1"/>
+  <w:latentStyles w:defLockedState="0" w:defUIPriority="99" w:defSemiHidden="1" w:defUnhideWhenUsed="1" w:defQFormat="0" w:count="267">
+    <w:lsdException w:name="Normal" w:semiHidden="0" w:uiPriority="0" w:unhideWhenUsed="0" w:qFormat="1"/>
+    <w:lsdException w:name="heading 1" w:semiHidden="0" w:uiPriority="9" w:unhideWhenUsed="0" w:qFormat="1"/>
+    <w:lsdException w:name="heading 2" w:uiPriority="9" w:qFormat="1"/>
+    <w:lsdException w:name="heading 3" w:uiPriority="9" w:qFormat="1"/>
+    <w:lsdException w:name="heading 4" w:uiPriority="9" w:qFormat="1"/>
+    <w:lsdException w:name="heading 5" w:uiPriority="9" w:qFormat="1"/>
+    <w:lsdException w:name="heading 6" w:uiPriority="9" w:qFormat="1"/>
+    <w:lsdException w:name="heading 7" w:uiPriority="9" w:qFormat="1"/>
+    <w:lsdException w:name="heading 8" w:uiPriority="9" w:qFormat="1"/>
+    <w:lsdException w:name="heading 9" w:uiPriority="9" w:qFormat="1"/>
+    <w:lsdException w:name="toc 1" w:uiPriority="39"/>
+    <w:lsdException w:name="toc 2" w:uiPriority="39"/>
+    <w:lsdException w:name="toc 3" w:uiPriority="39"/>
+    <w:lsdException w:name="toc 4" w:uiPriority="39"/>
+    <w:lsdException w:name="toc 5" w:uiPriority="39"/>
+    <w:lsdException w:name="toc 6" w:uiPriority="39"/>
+    <w:lsdException w:name="toc 7" w:uiPriority="39"/>
+    <w:lsdException w:name="toc 8" w:uiPriority="39"/>
+    <w:lsdException w:name="toc 9" w:uiPriority="39"/>
+    <w:lsdException w:name="caption" w:uiPriority="35" w:qFormat="1"/>
+    <w:lsdException w:name="Title" w:semiHidden="0" w:uiPriority="10" w:unhideWhenUsed="0" w:qFormat="1"/>
+    <w:lsdException w:name="Default Paragraph Font" w:uiPriority="1"/>
+    <w:lsdException w:name="Subtitle" w:semiHidden="0" w:uiPriority="11" w:unhideWhenUsed="0" w:qFormat="1"/>
+    <w:lsdException w:name="Strong" w:semiHidden="0" w:uiPriority="22" w:unhideWhenUsed="0" w:qFormat="1"/>
+    <w:lsdException w:name="Emphasis" w:semiHidden="0" w:uiPriority="20" w:unhideWhenUsed="0" w:qFormat="1"/>
+    <w:lsdException w:name="Table Grid" w:semiHidden="0" w:uiPriority="39" w:unhideWhenUsed="0"/>
+    <w:lsdException w:name="Placeholder Text" w:unhideWhenUsed="0"/>
+    <w:lsdException w:name="No Spacing" w:semiHidden="0" w:uiPriority="1" w:unhideWhenUsed="0" w:qFormat="1"/>
+    <w:lsdException w:name="Light Shading" w:semiHidden="0" w:uiPriority="60" w:unhideWhenUsed="0"/>
+    <w:lsdException w:name="Light List" w:semiHidden="0" w:uiPriority="61" w:unhideWhenUsed="0"/>
+    <w:lsdException w:name="Light Grid" w:semiHidden="0" w:uiPriority="62" w:unhideWhenUsed="0"/>
+    <w:lsdException w:name="Medium Shading 1" w:semiHidden="0" w:uiPriority="63" w:unhideWhenUsed="0"/>
+    <w:lsdException w:name="Medium Shading 2" w:semiHidden="0" w:uiPriority="64" w:unhideWhenUsed="0"/>
+    <w:lsdException w:name="Medium List 1" w:semiHidden="0" w:uiPriority="65" w:unhideWhenUsed="0"/>
+    <w:lsdException w:name="Medium List 2" w:semiHidden="0" w:uiPriority="66" w:unhideWhenUsed="0"/>
+    <w:lsdException w:name="Medium Grid 1" w:semiHidden="0" w:uiPriority="67" w:unhideWhenUsed="0"/>
+    <w:lsdException w:name="Medium Grid 2" w:semiHidden="0" w:uiPriority="68" w:unhideWhenUsed="0"/>
+    <w:lsdException w:name="Medium Grid 3" w:semiHidden="0" w:uiPriority="69" w:unhideWhenUsed="0"/>
+    <w:lsdException w:name="Dark List" w:semiHidden="0" w:uiPriority="70" w:unhideWhenUsed="0"/>
+    <w:lsdException w:name="Colorful Shading" w:semiHidden="0" w:uiPriority="71" w:unhideWhenUsed="0"/>
+    <w:lsdException w:name="Colorful List" w:semiHidden="0" w:uiPriority="72" w:unhideWhenUsed="0"/>
+    <w:lsdException w:name="Colorful Grid" w:semiHidden="0" w:uiPriority="73" w:unhideWhenUsed="0"/>
+    <w:lsdException w:name="Light Shading Accent 1" w:semiHidden="0" w:uiPriority="60" w:unhideWhenUsed="0"/>
+    <w:lsdException w:name="Light List Accent 1" w:semiHidden="0" w:uiPriority="61" w:unhideWhenUsed="0"/>
+    <w:lsdException w:name="Light Grid Accent 1" w:semiHidden="0" w:uiPriority="62" w:unhideWhenUsed="0"/>
+    <w:lsdException w:name="Medium Shading 1 Accent 1" w:semiHidden="0" w:uiPriority="63" w:unhideWhenUsed="0"/>
+    <w:lsdException w:name="Medium Shading 2 Accent 1" w:semiHidden="0" w:uiPriority="64" w:unhideWhenUsed="0"/>
+    <w:lsdException w:name="Medium List 1 Accent 1" w:semiHidden="0" w:uiPriority="65" w:unhideWhenUsed="0"/>
+    <w:lsdException w:name="Revision" w:unhideWhenUsed="0"/>
+    <w:lsdException w:name="List Paragraph" w:semiHidden="0" w:uiPriority="34" w:unhideWhenUsed="0" w:qFormat="1"/>
+    <w:lsdException w:name="Quote" w:semiHidden="0" w:uiPriority="29" w:unhideWhenUsed="0" w:qFormat="1"/>
+    <w:lsdException w:name="Intense Quote" w:semiHidden="0" w:uiPriority="30" w:unhideWhenUsed="0" w:qFormat="1"/>
+    <w:lsdException w:name="Medium List 2 Accent 1" w:semiHidden="0" w:uiPriority="66" w:unhideWhenUsed="0"/>
+    <w:lsdException w:name="Medium Grid 1 Accent 1" w:semiHidden="0" w:uiPriority="67" w:unhideWhenUsed="0"/>
+    <w:lsdException w:name="Medium Grid 2 Accent 1" w:semiHidden="0" w:uiPriority="68" w:unhideWhenUsed="0"/>
+    <w:lsdException w:name="Medium Grid 3 Accent 1" w:semiHidden="0" w:uiPriority="69" w:unhideWhenUsed="0"/>
+    <w:lsdException w:name="Dark List Accent 1" w:semiHidden="0" w:uiPriority="70" w:unhideWhenUsed="0"/>
+    <w:lsdException w:name="Colorful Shading Accent 1" w:semiHidden="0" w:uiPriority="71" w:unhideWhenUsed="0"/>
+    <w:lsdException w:name="Colorful List Accent 1" w:semiHidden="0" w:uiPriority="72" w:unhideWhenUsed="0"/>
+    <w:lsdException w:name="Colorful Grid Accent 1" w:semiHidden="0" w:uiPriority="73" w:unhideWhenUsed="0"/>
+    <w:lsdException w:name="Light Shading Accent 2" w:semiHidden="0" w:uiPriority="60" w:unhideWhenUsed="0"/>
+    <w:lsdException w:name="Light List Accent 2" w:semiHidden="0" w:uiPriority="61" w:unhideWhenUsed="0"/>
+    <w:lsdException w:name="Light Grid Accent 2" w:semiHidden="0" w:uiPriority="62" w:unhideWhenUsed="0"/>
+    <w:lsdException w:name="Medium Shading 1 Accent 2" w:semiHidden="0" w:uiPriority="63" w:unhideWhenUsed="0"/>
+    <w:lsdException w:name="Medium Shading 2 Accent 2" w:semiHidden="0" w:uiPriority="64" w:unhideWhenUsed="0"/>
+    <w:lsdException w:name="Medium List 1 Accent 2" w:semiHidden="0" w:uiPriority="65" w:unhideWhenUsed="0"/>
+    <w:lsdException w:name="Medium List 2 Accent 2" w:semiHidden="0" w:uiPriority="66" w:unhideWhenUsed="0"/>
+    <w:lsdException w:name="Medium Grid 1 Accent 2" w:semiHidden="0" w:uiPriority="67" w:unhideWhenUsed="0"/>
+    <w:lsdException w:name="Medium Grid 2 Accent 2" w:semiHidden="0" w:uiPriority="68" w:unhideWhenUsed="0"/>
+    <w:lsdException w:name="Medium Grid 3 Accent 2" w:semiHidden="0" w:uiPriority="69" w:unhideWhenUsed="0"/>
+    <w:lsdException w:name="Dark List Accent 2" w:semiHidden="0" w:uiPriority="70" w:unhideWhenUsed="0"/>
+    <w:lsdException w:name="Colorful Shading Accent 2" w:semiHidden="0" w:uiPriority="71" w:unhideWhenUsed="0"/>
+    <w:lsdException w:name="Colorful List Accent 2" w:semiHidden="0" w:uiPriority="72" w:unhideWhenUsed="0"/>
+    <w:lsdException w:name="Colorful Grid Accent 2" w:semiHidden="0" w:uiPriority="73" w:unhideWhenUsed="0"/>
+    <w:lsdException w:name="Light Shading Accent 3" w:semiHidden="0" w:uiPriority="60" w:unhideWhenUsed="0"/>
+    <w:lsdException w:name="Light List Accent 3" w:semiHidden="0" w:uiPriority="61" w:unhideWhenUsed="0"/>
+    <w:lsdException w:name="Light Grid Accent 3" w:semiHidden="0" w:uiPriority="62" w:unhideWhenUsed="0"/>
+    <w:lsdException w:name="Medium Shading 1 Accent 3" w:semiHidden="0" w:uiPriority="63" w:unhideWhenUsed="0"/>
+    <w:lsdException w:name="Medium Shading 2 Accent 3" w:semiHidden="0" w:uiPriority="64" w:unhideWhenUsed="0"/>
+    <w:lsdException w:name="Medium List 1 Accent 3" w:semiHidden="0" w:uiPriority="65" w:unhideWhenUsed="0"/>
+    <w:lsdException w:name="Medium List 2 Accent 3" w:semiHidden="0" w:uiPriority="66" w:unhideWhenUsed="0"/>
+    <w:lsdException w:name="Medium Grid 1 Accent 3" w:semiHidden="0" w:uiPriority="67" w:unhideWhenUsed="0"/>
+    <w:lsdException w:name="Medium Grid 2 Accent 3" w:semiHidden="0" w:uiPriority="68" w:unhideWhenUsed="0"/>
+    <w:lsdException w:name="Medium Grid 3 Accent 3" w:semiHidden="0" w:uiPriority="69" w:unhideWhenUsed="0"/>
+    <w:lsdException w:name="Dark List Accent 3" w:semiHidden="0" w:uiPriority="70" w:unhideWhenUsed="0"/>
+    <w:lsdException w:name="Colorful Shading Accent 3" w:semiHidden="0" w:uiPriority="71" w:unhideWhenUsed="0"/>
+    <w:lsdException w:name="Colorful List Accent 3" w:semiHidden="0" w:uiPriority="72" w:unhideWhenUsed="0"/>
+    <w:lsdException w:name="Colorful Grid Accent 3" w:semiHidden="0" w:uiPriority="73" w:unhideWhenUsed="0"/>
+    <w:lsdException w:name="Light Shading Accent 4" w:semiHidden="0" w:uiPriority="60" w:unhideWhenUsed="0"/>
+    <w:lsdException w:name="Light List Accent 4" w:semiHidden="0" w:uiPriority="61" w:unhideWhenUsed="0"/>
+    <w:lsdException w:name="Light Grid Accent 4" w:semiHidden="0" w:uiPriority="62" w:unhideWhenUsed="0"/>
+    <w:lsdException w:name="Medium Shading 1 Accent 4" w:semiHidden="0" w:uiPriority="63" w:unhideWhenUsed="0"/>
+    <w:lsdException w:name="Medium Shading 2 Accent 4" w:semiHidden="0" w:uiPriority="64" w:unhideWhenUsed="0"/>
+    <w:lsdException w:name="Medium List 1 Accent 4" w:semiHidden="0" w:uiPriority="65" w:unhideWhenUsed="0"/>
+    <w:lsdException w:name="Medium List 2 Accent 4" w:semiHidden="0" w:uiPriority="66" w:unhideWhenUsed="0"/>
+    <w:lsdException w:name="Medium Grid 1 Accent 4" w:semiHidden="0" w:uiPriority="67" w:unhideWhenUsed="0"/>
+    <w:lsdException w:name="Medium Grid 2 Accent 4" w:semiHidden="0" w:uiPriority="68" w:unhideWhenUsed="0"/>
+    <w:lsdException w:name="Medium Grid 3 Accent 4" w:semiHidden="0" w:uiPriority="69" w:unhideWhenUsed="0"/>
+    <w:lsdException w:name="Dark List Accent 4" w:semiHidden="0" w:uiPriority="70" w:unhideWhenUsed="0"/>
+    <w:lsdException w:name="Colorful Shading Accent 4" w:semiHidden="0" w:uiPriority="71" w:unhideWhenUsed="0"/>
+    <w:lsdException w:name="Colorful List Accent 4" w:semiHidden="0" w:uiPriority="72" w:unhideWhenUsed="0"/>
+    <w:lsdException w:name="Colorful Grid Accent 4" w:semiHidden="0" w:uiPriority="73" w:unhideWhenUsed="0"/>
+    <w:lsdException w:name="Light Shading Accent 5" w:semiHidden="0" w:uiPriority="60" w:unhideWhenUsed="0"/>
+    <w:lsdException w:name="Light List Accent 5" w:semiHidden="0" w:uiPriority="61" w:unhideWhenUsed="0"/>
+    <w:lsdException w:name="Light Grid Accent 5" w:semiHidden="0" w:uiPriority="62" w:unhideWhenUsed="0"/>
+    <w:lsdException w:name="Medium Shading 1 Accent 5" w:semiHidden="0" w:uiPriority="63" w:unhideWhenUsed="0"/>
+    <w:lsdException w:name="Medium Shading 2 Accent 5" w:semiHidden="0" w:uiPriority="64" w:unhideWhenUsed="0"/>
+    <w:lsdException w:name="Medium List 1 Accent 5" w:semiHidden="0" w:uiPriority="65" w:unhideWhenUsed="0"/>
+    <w:lsdException w:name="Medium List 2 Accent 5" w:semiHidden="0" w:uiPriority="66" w:unhideWhenUsed="0"/>
+    <w:lsdException w:name="Medium Grid 1 Accent 5" w:semiHidden="0" w:uiPriority="67" w:unhideWhenUsed="0"/>
+    <w:lsdException w:name="Medium Grid 2 Accent 5" w:semiHidden="0" w:uiPriority="68" w:unhideWhenUsed="0"/>
+    <w:lsdException w:name="Medium Grid 3 Accent 5" w:semiHidden="0" w:uiPriority="69" w:unhideWhenUsed="0"/>
+    <w:lsdException w:name="Dark List Accent 5" w:semiHidden="0" w:uiPriority="70" w:unhideWhenUsed="0"/>
+    <w:lsdException w:name="Colorful Shading Accent 5" w:semiHidden="0" w:uiPriority="71" w:unhideWhenUsed="0"/>
+    <w:lsdException w:name="Colorful List Accent 5" w:semiHidden="0" w:uiPriority="72" w:unhideWhenUsed="0"/>
+    <w:lsdException w:name="Colorful Grid Accent 5" w:semiHidden="0" w:uiPriority="73" w:unhideWhenUsed="0"/>
+    <w:lsdException w:name="Light Shading Accent 6" w:semiHidden="0" w:uiPriority="60" w:unhideWhenUsed="0"/>
+    <w:lsdException w:name="Light List Accent 6" w:semiHidden="0" w:uiPriority="61" w:unhideWhenUsed="0"/>
+    <w:lsdException w:name="Light Grid Accent 6" w:semiHidden="0" w:uiPriority="62" w:unhideWhenUsed="0"/>
+    <w:lsdException w:name="Medium Shading 1 Accent 6" w:semiHidden="0" w:uiPriority="63" w:unhideWhenUsed="0"/>
+    <w:lsdException w:name="Medium Shading 2 Accent 6" w:semiHidden="0" w:uiPriority="64" w:unhideWhenUsed="0"/>
+    <w:lsdException w:name="Medium List 1 Accent 6" w:semiHidden="0" w:uiPriority="65" w:unhideWhenUsed="0"/>
+    <w:lsdException w:name="Medium List 2 Accent 6" w:semiHidden="0" w:uiPriority="66" w:unhideWhenUsed="0"/>
+    <w:lsdException w:name="Medium Grid 1 Accent 6" w:semiHidden="0" w:uiPriority="67" w:unhideWhenUsed="0"/>
+    <w:lsdException w:name="Medium Grid 2 Accent 6" w:semiHidden="0" w:uiPriority="68" w:unhideWhenUsed="0"/>
+    <w:lsdException w:name="Medium Grid 3 Accent 6" w:semiHidden="0" w:uiPriority="69" w:unhideWhenUsed="0"/>
+    <w:lsdException w:name="Dark List Accent 6" w:semiHidden="0" w:uiPriority="70" w:unhideWhenUsed="0"/>
+    <w:lsdException w:name="Colorful Shading Accent 6" w:semiHidden="0" w:uiPriority="71" w:unhideWhenUsed="0"/>
+    <w:lsdException w:name="Colorful List Accent 6" w:semiHidden="0" w:uiPriority="72" w:unhideWhenUsed="0"/>
+    <w:lsdException w:name="Colorful Grid Accent 6" w:semiHidden="0" w:uiPriority="73" w:unhideWhenUsed="0"/>
+    <w:lsdException w:name="Subtle Emphasis" w:semiHidden="0" w:uiPriority="19" w:unhideWhenUsed="0" w:qFormat="1"/>
+    <w:lsdException w:name="Intense Emphasis" w:semiHidden="0" w:uiPriority="21" w:unhideWhenUsed="0" w:qFormat="1"/>
+    <w:lsdException w:name="Subtle Reference" w:semiHidden="0" w:uiPriority="31" w:unhideWhenUsed="0" w:qFormat="1"/>
+    <w:lsdException w:name="Intense Reference" w:semiHidden="0" w:uiPriority="32" w:unhideWhenUsed="0" w:qFormat="1"/>
+    <w:lsdException w:name="Book Title" w:semiHidden="0" w:uiPriority="33" w:unhideWhenUsed="0" w:qFormat="1"/>
+    <w:lsdException w:name="Bibliography" w:uiPriority="37"/>
+    <w:lsdException w:name="TOC Heading" w:uiPriority="39" w:qFormat="1"/>
   </w:latentStyles>
   <w:style w:type="paragraph" w:default="1" w:styleId="Normal">
     <w:name w:val="Normal"/>
@@ -3927,161 +4799,232 @@
       <w:lang w:eastAsia="ja-JP"/>
     </w:rPr>
   </w:style>
-  <w:style w:type="paragraph" w:customStyle="1" w:styleId="44F2242C691940E68F0E1CE32FAE5F69">
-    <w:name w:val="44F2242C691940E68F0E1CE32FAE5F69"/>
-  </w:style>
-  <w:style w:type="paragraph" w:customStyle="1" w:styleId="88364237A59E4FFCA88F6FEBE57F535C">
-    <w:name w:val="88364237A59E4FFCA88F6FEBE57F535C"/>
-  </w:style>
-  <w:style w:type="paragraph" w:customStyle="1" w:styleId="4A468630D1A046D29C0FA95A05C31C8D">
-    <w:name w:val="4A468630D1A046D29C0FA95A05C31C8D"/>
-  </w:style>
-  <w:style w:type="paragraph" w:customStyle="1" w:styleId="FC8826340BCD4AA1B9ED3BD8EE76857C">
-    <w:name w:val="FC8826340BCD4AA1B9ED3BD8EE76857C"/>
-  </w:style>
-  <w:style w:type="paragraph" w:customStyle="1" w:styleId="4BD304CC676F49E59C7CA10590B00969">
-    <w:name w:val="4BD304CC676F49E59C7CA10590B00969"/>
-  </w:style>
-  <w:style w:type="paragraph" w:customStyle="1" w:styleId="49D3F4E99BBA4FEDB4505D8EF2D2444D">
-    <w:name w:val="49D3F4E99BBA4FEDB4505D8EF2D2444D"/>
-  </w:style>
-  <w:style w:type="paragraph" w:customStyle="1" w:styleId="9E2055BBE2924F9D9B2A3703BFD0FEC2">
-    <w:name w:val="9E2055BBE2924F9D9B2A3703BFD0FEC2"/>
-  </w:style>
-  <w:style w:type="paragraph" w:customStyle="1" w:styleId="2A1A42CF9E2A4022A196CA3648C40120">
-    <w:name w:val="2A1A42CF9E2A4022A196CA3648C40120"/>
-  </w:style>
-  <w:style w:type="paragraph" w:customStyle="1" w:styleId="1D19C09922D348F6A22E87FF107640AE">
-    <w:name w:val="1D19C09922D348F6A22E87FF107640AE"/>
-  </w:style>
-  <w:style w:type="paragraph" w:customStyle="1" w:styleId="4CF6D8C9D4D44B76AAA59576B8399329">
-    <w:name w:val="4CF6D8C9D4D44B76AAA59576B8399329"/>
-  </w:style>
-  <w:style w:type="paragraph" w:customStyle="1" w:styleId="3C583F7321514C139844557C8D4A85D3">
-    <w:name w:val="3C583F7321514C139844557C8D4A85D3"/>
-  </w:style>
-  <w:style w:type="paragraph" w:customStyle="1" w:styleId="8122A27A83C542ADACACBBDE2839AF6F">
-    <w:name w:val="8122A27A83C542ADACACBBDE2839AF6F"/>
-  </w:style>
-  <w:style w:type="paragraph" w:customStyle="1" w:styleId="2F77D197D72C44549A242503D427328D">
-    <w:name w:val="2F77D197D72C44549A242503D427328D"/>
-  </w:style>
-  <w:style w:type="paragraph" w:customStyle="1" w:styleId="17B7BDF3CD7547B3B998E6F022181DC5">
-    <w:name w:val="17B7BDF3CD7547B3B998E6F022181DC5"/>
-  </w:style>
-  <w:style w:type="paragraph" w:customStyle="1" w:styleId="A23C33DD5188413EA82EF120A39CB660">
-    <w:name w:val="A23C33DD5188413EA82EF120A39CB660"/>
-  </w:style>
-  <w:style w:type="paragraph" w:customStyle="1" w:styleId="28700622576D44C489C523A5FA45B7E4">
-    <w:name w:val="28700622576D44C489C523A5FA45B7E4"/>
-  </w:style>
-  <w:style w:type="paragraph" w:customStyle="1" w:styleId="4DB4C879467F4E679B70749E3EEE7AEF">
-    <w:name w:val="4DB4C879467F4E679B70749E3EEE7AEF"/>
-  </w:style>
-  <w:style w:type="paragraph" w:customStyle="1" w:styleId="F15875DD22434BE29D803D6F0ECE235E">
-    <w:name w:val="F15875DD22434BE29D803D6F0ECE235E"/>
-  </w:style>
-  <w:style w:type="paragraph" w:customStyle="1" w:styleId="0CCFD5B1BA5F4899A76039DB3DE20B3F">
-    <w:name w:val="0CCFD5B1BA5F4899A76039DB3DE20B3F"/>
-  </w:style>
-  <w:style w:type="paragraph" w:customStyle="1" w:styleId="12CE1BED8B304CF9A21DE92382DD0DDD">
-    <w:name w:val="12CE1BED8B304CF9A21DE92382DD0DDD"/>
-  </w:style>
-  <w:style w:type="paragraph" w:customStyle="1" w:styleId="BC1E9E7C4EC44ACB98CBA8D75CFBB79B">
-    <w:name w:val="BC1E9E7C4EC44ACB98CBA8D75CFBB79B"/>
-  </w:style>
-  <w:style w:type="paragraph" w:customStyle="1" w:styleId="90B1991E089042C6A3221E6F32103534">
-    <w:name w:val="90B1991E089042C6A3221E6F32103534"/>
-  </w:style>
-  <w:style w:type="paragraph" w:customStyle="1" w:styleId="6BFE921B06E74B0EB978AA1877DCC4F3">
-    <w:name w:val="6BFE921B06E74B0EB978AA1877DCC4F3"/>
-  </w:style>
-  <w:style w:type="paragraph" w:customStyle="1" w:styleId="8EE597EF43C9408184A3C9159A7154E7">
-    <w:name w:val="8EE597EF43C9408184A3C9159A7154E7"/>
-  </w:style>
-  <w:style w:type="paragraph" w:customStyle="1" w:styleId="95ABAFF0F77147B884B31A7AFA71FE6E">
-    <w:name w:val="95ABAFF0F77147B884B31A7AFA71FE6E"/>
-  </w:style>
-  <w:style w:type="paragraph" w:customStyle="1" w:styleId="0DB35DC8902A4651BCF671E76AB8F227">
-    <w:name w:val="0DB35DC8902A4651BCF671E76AB8F227"/>
-  </w:style>
-  <w:style w:type="paragraph" w:customStyle="1" w:styleId="80E64545BEFF49DAA9C73F3F3C91E13F">
-    <w:name w:val="80E64545BEFF49DAA9C73F3F3C91E13F"/>
-  </w:style>
-  <w:style w:type="paragraph" w:customStyle="1" w:styleId="619E60A727EB4A2D91C5619667712758">
-    <w:name w:val="619E60A727EB4A2D91C5619667712758"/>
-  </w:style>
-  <w:style w:type="paragraph" w:customStyle="1" w:styleId="974276EA405B481197B2FA9CA21BC80C">
-    <w:name w:val="974276EA405B481197B2FA9CA21BC80C"/>
-  </w:style>
-  <w:style w:type="paragraph" w:customStyle="1" w:styleId="CEDAB97C88DB4DDF956295AC18FAA2B7">
-    <w:name w:val="CEDAB97C88DB4DDF956295AC18FAA2B7"/>
-  </w:style>
-  <w:style w:type="paragraph" w:customStyle="1" w:styleId="A23785235FFC4B108FCB5E5DCAA3C7EF">
-    <w:name w:val="A23785235FFC4B108FCB5E5DCAA3C7EF"/>
-  </w:style>
-  <w:style w:type="paragraph" w:customStyle="1" w:styleId="D4585EBC29AC4874BF77424B977E4D1B">
-    <w:name w:val="D4585EBC29AC4874BF77424B977E4D1B"/>
-  </w:style>
-  <w:style w:type="paragraph" w:customStyle="1" w:styleId="3ACC36BF2D9D4F89AD8BBF75EAF11DE7">
-    <w:name w:val="3ACC36BF2D9D4F89AD8BBF75EAF11DE7"/>
-  </w:style>
-  <w:style w:type="paragraph" w:customStyle="1" w:styleId="3E7811C3C92649868F368ECA53960A35">
-    <w:name w:val="3E7811C3C92649868F368ECA53960A35"/>
-  </w:style>
-  <w:style w:type="paragraph" w:customStyle="1" w:styleId="5625EA5A15434B7F8A5CD5A6990D04FB">
-    <w:name w:val="5625EA5A15434B7F8A5CD5A6990D04FB"/>
-  </w:style>
-  <w:style w:type="paragraph" w:customStyle="1" w:styleId="0E16183941514BE59AF78FA0DA54199F">
-    <w:name w:val="0E16183941514BE59AF78FA0DA54199F"/>
-  </w:style>
-  <w:style w:type="paragraph" w:customStyle="1" w:styleId="EC253DB64DAD4B84985B801A2BF3A722">
-    <w:name w:val="EC253DB64DAD4B84985B801A2BF3A722"/>
-  </w:style>
-  <w:style w:type="paragraph" w:customStyle="1" w:styleId="9E426ACF174F4906AAA08B42ECED5E69">
-    <w:name w:val="9E426ACF174F4906AAA08B42ECED5E69"/>
-  </w:style>
-  <w:style w:type="paragraph" w:customStyle="1" w:styleId="EA9BD9F0086141C49B63F7D3D79BBDAE">
-    <w:name w:val="EA9BD9F0086141C49B63F7D3D79BBDAE"/>
-  </w:style>
-  <w:style w:type="paragraph" w:customStyle="1" w:styleId="DB7D1E9F6F464023AD79F4573DE3752F">
-    <w:name w:val="DB7D1E9F6F464023AD79F4573DE3752F"/>
-  </w:style>
-  <w:style w:type="paragraph" w:customStyle="1" w:styleId="B28452F61389472480804C280AC532D5">
-    <w:name w:val="B28452F61389472480804C280AC532D5"/>
-  </w:style>
-  <w:style w:type="paragraph" w:customStyle="1" w:styleId="BEA6EB7525C2499CA919F28D15684F0B">
-    <w:name w:val="BEA6EB7525C2499CA919F28D15684F0B"/>
-  </w:style>
-  <w:style w:type="paragraph" w:customStyle="1" w:styleId="D8D96F0FC99246938DE5CADBDE8454BB">
-    <w:name w:val="D8D96F0FC99246938DE5CADBDE8454BB"/>
-  </w:style>
-  <w:style w:type="paragraph" w:customStyle="1" w:styleId="815CE5B60C3544CC8C92B8F36D64013C">
-    <w:name w:val="815CE5B60C3544CC8C92B8F36D64013C"/>
-  </w:style>
-  <w:style w:type="paragraph" w:customStyle="1" w:styleId="AC8CE27527274B2FB21B1BD87480563B">
-    <w:name w:val="AC8CE27527274B2FB21B1BD87480563B"/>
-  </w:style>
-  <w:style w:type="paragraph" w:customStyle="1" w:styleId="0A0D8A31C77E46B983715F77EDE9E215">
-    <w:name w:val="0A0D8A31C77E46B983715F77EDE9E215"/>
-  </w:style>
-  <w:style w:type="paragraph" w:customStyle="1" w:styleId="7219DB6E02A742A086B2D31480237BB6">
-    <w:name w:val="7219DB6E02A742A086B2D31480237BB6"/>
-  </w:style>
-  <w:style w:type="paragraph" w:customStyle="1" w:styleId="2BAB25A002D14387A41EB7116BF91017">
-    <w:name w:val="2BAB25A002D14387A41EB7116BF91017"/>
-  </w:style>
-  <w:style w:type="paragraph" w:customStyle="1" w:styleId="373DEDA09C8344B4B3E2DE4C1B775010">
-    <w:name w:val="373DEDA09C8344B4B3E2DE4C1B775010"/>
-  </w:style>
-  <w:style w:type="paragraph" w:customStyle="1" w:styleId="8AC9EB8FD29B4DAE9BAA5E5F5B209232">
-    <w:name w:val="8AC9EB8FD29B4DAE9BAA5E5F5B209232"/>
-  </w:style>
-  <w:style w:type="paragraph" w:customStyle="1" w:styleId="D1BA22D0DA1C479491211B76049E1B20">
-    <w:name w:val="D1BA22D0DA1C479491211B76049E1B20"/>
-  </w:style>
-  <w:style w:type="paragraph" w:customStyle="1" w:styleId="596E6F0951C74FA0A715C4CEBA0FE37E">
-    <w:name w:val="596E6F0951C74FA0A715C4CEBA0FE37E"/>
+  <w:style w:type="paragraph" w:customStyle="1" w:styleId="AFB5810941094866BE98E1C6AA0FA957">
+    <w:name w:val="AFB5810941094866BE98E1C6AA0FA957"/>
+    <w:rsid w:val="00764DBC"/>
+  </w:style>
+</w:styles>
+</file>
+
+<file path=word/glossary/stylesWithEffects.xml><?xml version="1.0" encoding="utf-8"?>
+<w:styles xmlns:wpc="http://schemas.microsoft.com/office/word/2010/wordprocessingCanvas" xmlns:mc="http://schemas.openxmlformats.org/markup-compatibility/2006" xmlns:o="urn:schemas-microsoft-com:office:office" xmlns:r="http://schemas.openxmlformats.org/officeDocument/2006/relationships" xmlns:m="http://schemas.openxmlformats.org/officeDocument/2006/math" xmlns:v="urn:schemas-microsoft-com:vml" xmlns:wp14="http://schemas.microsoft.com/office/word/2010/wordprocessingDrawing" xmlns:wp="http://schemas.openxmlformats.org/drawingml/2006/wordprocessingDrawing" xmlns:w10="urn:schemas-microsoft-com:office:word" xmlns:w="http://schemas.openxmlformats.org/wordprocessingml/2006/main" xmlns:w14="http://schemas.microsoft.com/office/word/2010/wordml" xmlns:wpg="http://schemas.microsoft.com/office/word/2010/wordprocessingGroup" xmlns:wpi="http://schemas.microsoft.com/office/word/2010/wordprocessingInk" xmlns:wne="http://schemas.microsoft.com/office/word/2006/wordml" xmlns:wps="http://schemas.microsoft.com/office/word/2010/wordprocessingShape" mc:Ignorable="w14 wp14">
+  <w:docDefaults>
+    <w:rPrDefault>
+      <w:rPr>
+        <w:rFonts w:asciiTheme="minorHAnsi" w:eastAsiaTheme="minorEastAsia" w:hAnsiTheme="minorHAnsi" w:cstheme="minorBidi"/>
+        <w:sz w:val="22"/>
+        <w:szCs w:val="22"/>
+        <w:lang w:val="en-US" w:eastAsia="en-US" w:bidi="ar-SA"/>
+      </w:rPr>
+    </w:rPrDefault>
+    <w:pPrDefault>
+      <w:pPr>
+        <w:spacing w:after="160" w:line="259" w:lineRule="auto"/>
+      </w:pPr>
+    </w:pPrDefault>
+  </w:docDefaults>
+  <w:latentStyles w:defLockedState="0" w:defUIPriority="99" w:defSemiHidden="1" w:defUnhideWhenUsed="1" w:defQFormat="0" w:count="267">
+    <w:lsdException w:name="Normal" w:semiHidden="0" w:uiPriority="0" w:unhideWhenUsed="0" w:qFormat="1"/>
+    <w:lsdException w:name="heading 1" w:semiHidden="0" w:uiPriority="9" w:unhideWhenUsed="0" w:qFormat="1"/>
+    <w:lsdException w:name="heading 2" w:uiPriority="9" w:qFormat="1"/>
+    <w:lsdException w:name="heading 3" w:uiPriority="9" w:qFormat="1"/>
+    <w:lsdException w:name="heading 4" w:uiPriority="9" w:qFormat="1"/>
+    <w:lsdException w:name="heading 5" w:uiPriority="9" w:qFormat="1"/>
+    <w:lsdException w:name="heading 6" w:uiPriority="9" w:qFormat="1"/>
+    <w:lsdException w:name="heading 7" w:uiPriority="9" w:qFormat="1"/>
+    <w:lsdException w:name="heading 8" w:uiPriority="9" w:qFormat="1"/>
+    <w:lsdException w:name="heading 9" w:uiPriority="9" w:qFormat="1"/>
+    <w:lsdException w:name="toc 1" w:uiPriority="39"/>
+    <w:lsdException w:name="toc 2" w:uiPriority="39"/>
+    <w:lsdException w:name="toc 3" w:uiPriority="39"/>
+    <w:lsdException w:name="toc 4" w:uiPriority="39"/>
+    <w:lsdException w:name="toc 5" w:uiPriority="39"/>
+    <w:lsdException w:name="toc 6" w:uiPriority="39"/>
+    <w:lsdException w:name="toc 7" w:uiPriority="39"/>
+    <w:lsdException w:name="toc 8" w:uiPriority="39"/>
+    <w:lsdException w:name="toc 9" w:uiPriority="39"/>
+    <w:lsdException w:name="caption" w:uiPriority="35" w:qFormat="1"/>
+    <w:lsdException w:name="Title" w:semiHidden="0" w:uiPriority="10" w:unhideWhenUsed="0" w:qFormat="1"/>
+    <w:lsdException w:name="Default Paragraph Font" w:uiPriority="1"/>
+    <w:lsdException w:name="Subtitle" w:semiHidden="0" w:uiPriority="11" w:unhideWhenUsed="0" w:qFormat="1"/>
+    <w:lsdException w:name="Strong" w:semiHidden="0" w:uiPriority="22" w:unhideWhenUsed="0" w:qFormat="1"/>
+    <w:lsdException w:name="Emphasis" w:semiHidden="0" w:uiPriority="20" w:unhideWhenUsed="0" w:qFormat="1"/>
+    <w:lsdException w:name="Table Grid" w:semiHidden="0" w:uiPriority="39" w:unhideWhenUsed="0"/>
+    <w:lsdException w:name="Placeholder Text" w:unhideWhenUsed="0"/>
+    <w:lsdException w:name="No Spacing" w:semiHidden="0" w:uiPriority="1" w:unhideWhenUsed="0" w:qFormat="1"/>
+    <w:lsdException w:name="Light Shading" w:semiHidden="0" w:uiPriority="60" w:unhideWhenUsed="0"/>
+    <w:lsdException w:name="Light List" w:semiHidden="0" w:uiPriority="61" w:unhideWhenUsed="0"/>
+    <w:lsdException w:name="Light Grid" w:semiHidden="0" w:uiPriority="62" w:unhideWhenUsed="0"/>
+    <w:lsdException w:name="Medium Shading 1" w:semiHidden="0" w:uiPriority="63" w:unhideWhenUsed="0"/>
+    <w:lsdException w:name="Medium Shading 2" w:semiHidden="0" w:uiPriority="64" w:unhideWhenUsed="0"/>
+    <w:lsdException w:name="Medium List 1" w:semiHidden="0" w:uiPriority="65" w:unhideWhenUsed="0"/>
+    <w:lsdException w:name="Medium List 2" w:semiHidden="0" w:uiPriority="66" w:unhideWhenUsed="0"/>
+    <w:lsdException w:name="Medium Grid 1" w:semiHidden="0" w:uiPriority="67" w:unhideWhenUsed="0"/>
+    <w:lsdException w:name="Medium Grid 2" w:semiHidden="0" w:uiPriority="68" w:unhideWhenUsed="0"/>
+    <w:lsdException w:name="Medium Grid 3" w:semiHidden="0" w:uiPriority="69" w:unhideWhenUsed="0"/>
+    <w:lsdException w:name="Dark List" w:semiHidden="0" w:uiPriority="70" w:unhideWhenUsed="0"/>
+    <w:lsdException w:name="Colorful Shading" w:semiHidden="0" w:uiPriority="71" w:unhideWhenUsed="0"/>
+    <w:lsdException w:name="Colorful List" w:semiHidden="0" w:uiPriority="72" w:unhideWhenUsed="0"/>
+    <w:lsdException w:name="Colorful Grid" w:semiHidden="0" w:uiPriority="73" w:unhideWhenUsed="0"/>
+    <w:lsdException w:name="Light Shading Accent 1" w:semiHidden="0" w:uiPriority="60" w:unhideWhenUsed="0"/>
+    <w:lsdException w:name="Light List Accent 1" w:semiHidden="0" w:uiPriority="61" w:unhideWhenUsed="0"/>
+    <w:lsdException w:name="Light Grid Accent 1" w:semiHidden="0" w:uiPriority="62" w:unhideWhenUsed="0"/>
+    <w:lsdException w:name="Medium Shading 1 Accent 1" w:semiHidden="0" w:uiPriority="63" w:unhideWhenUsed="0"/>
+    <w:lsdException w:name="Medium Shading 2 Accent 1" w:semiHidden="0" w:uiPriority="64" w:unhideWhenUsed="0"/>
+    <w:lsdException w:name="Medium List 1 Accent 1" w:semiHidden="0" w:uiPriority="65" w:unhideWhenUsed="0"/>
+    <w:lsdException w:name="Revision" w:unhideWhenUsed="0"/>
+    <w:lsdException w:name="List Paragraph" w:semiHidden="0" w:uiPriority="34" w:unhideWhenUsed="0" w:qFormat="1"/>
+    <w:lsdException w:name="Quote" w:semiHidden="0" w:uiPriority="29" w:unhideWhenUsed="0" w:qFormat="1"/>
+    <w:lsdException w:name="Intense Quote" w:semiHidden="0" w:uiPriority="30" w:unhideWhenUsed="0" w:qFormat="1"/>
+    <w:lsdException w:name="Medium List 2 Accent 1" w:semiHidden="0" w:uiPriority="66" w:unhideWhenUsed="0"/>
+    <w:lsdException w:name="Medium Grid 1 Accent 1" w:semiHidden="0" w:uiPriority="67" w:unhideWhenUsed="0"/>
+    <w:lsdException w:name="Medium Grid 2 Accent 1" w:semiHidden="0" w:uiPriority="68" w:unhideWhenUsed="0"/>
+    <w:lsdException w:name="Medium Grid 3 Accent 1" w:semiHidden="0" w:uiPriority="69" w:unhideWhenUsed="0"/>
+    <w:lsdException w:name="Dark List Accent 1" w:semiHidden="0" w:uiPriority="70" w:unhideWhenUsed="0"/>
+    <w:lsdException w:name="Colorful Shading Accent 1" w:semiHidden="0" w:uiPriority="71" w:unhideWhenUsed="0"/>
+    <w:lsdException w:name="Colorful List Accent 1" w:semiHidden="0" w:uiPriority="72" w:unhideWhenUsed="0"/>
+    <w:lsdException w:name="Colorful Grid Accent 1" w:semiHidden="0" w:uiPriority="73" w:unhideWhenUsed="0"/>
+    <w:lsdException w:name="Light Shading Accent 2" w:semiHidden="0" w:uiPriority="60" w:unhideWhenUsed="0"/>
+    <w:lsdException w:name="Light List Accent 2" w:semiHidden="0" w:uiPriority="61" w:unhideWhenUsed="0"/>
+    <w:lsdException w:name="Light Grid Accent 2" w:semiHidden="0" w:uiPriority="62" w:unhideWhenUsed="0"/>
+    <w:lsdException w:name="Medium Shading 1 Accent 2" w:semiHidden="0" w:uiPriority="63" w:unhideWhenUsed="0"/>
+    <w:lsdException w:name="Medium Shading 2 Accent 2" w:semiHidden="0" w:uiPriority="64" w:unhideWhenUsed="0"/>
+    <w:lsdException w:name="Medium List 1 Accent 2" w:semiHidden="0" w:uiPriority="65" w:unhideWhenUsed="0"/>
+    <w:lsdException w:name="Medium List 2 Accent 2" w:semiHidden="0" w:uiPriority="66" w:unhideWhenUsed="0"/>
+    <w:lsdException w:name="Medium Grid 1 Accent 2" w:semiHidden="0" w:uiPriority="67" w:unhideWhenUsed="0"/>
+    <w:lsdException w:name="Medium Grid 2 Accent 2" w:semiHidden="0" w:uiPriority="68" w:unhideWhenUsed="0"/>
+    <w:lsdException w:name="Medium Grid 3 Accent 2" w:semiHidden="0" w:uiPriority="69" w:unhideWhenUsed="0"/>
+    <w:lsdException w:name="Dark List Accent 2" w:semiHidden="0" w:uiPriority="70" w:unhideWhenUsed="0"/>
+    <w:lsdException w:name="Colorful Shading Accent 2" w:semiHidden="0" w:uiPriority="71" w:unhideWhenUsed="0"/>
+    <w:lsdException w:name="Colorful List Accent 2" w:semiHidden="0" w:uiPriority="72" w:unhideWhenUsed="0"/>
+    <w:lsdException w:name="Colorful Grid Accent 2" w:semiHidden="0" w:uiPriority="73" w:unhideWhenUsed="0"/>
+    <w:lsdException w:name="Light Shading Accent 3" w:semiHidden="0" w:uiPriority="60" w:unhideWhenUsed="0"/>
+    <w:lsdException w:name="Light List Accent 3" w:semiHidden="0" w:uiPriority="61" w:unhideWhenUsed="0"/>
+    <w:lsdException w:name="Light Grid Accent 3" w:semiHidden="0" w:uiPriority="62" w:unhideWhenUsed="0"/>
+    <w:lsdException w:name="Medium Shading 1 Accent 3" w:semiHidden="0" w:uiPriority="63" w:unhideWhenUsed="0"/>
+    <w:lsdException w:name="Medium Shading 2 Accent 3" w:semiHidden="0" w:uiPriority="64" w:unhideWhenUsed="0"/>
+    <w:lsdException w:name="Medium List 1 Accent 3" w:semiHidden="0" w:uiPriority="65" w:unhideWhenUsed="0"/>
+    <w:lsdException w:name="Medium List 2 Accent 3" w:semiHidden="0" w:uiPriority="66" w:unhideWhenUsed="0"/>
+    <w:lsdException w:name="Medium Grid 1 Accent 3" w:semiHidden="0" w:uiPriority="67" w:unhideWhenUsed="0"/>
+    <w:lsdException w:name="Medium Grid 2 Accent 3" w:semiHidden="0" w:uiPriority="68" w:unhideWhenUsed="0"/>
+    <w:lsdException w:name="Medium Grid 3 Accent 3" w:semiHidden="0" w:uiPriority="69" w:unhideWhenUsed="0"/>
+    <w:lsdException w:name="Dark List Accent 3" w:semiHidden="0" w:uiPriority="70" w:unhideWhenUsed="0"/>
+    <w:lsdException w:name="Colorful Shading Accent 3" w:semiHidden="0" w:uiPriority="71" w:unhideWhenUsed="0"/>
+    <w:lsdException w:name="Colorful List Accent 3" w:semiHidden="0" w:uiPriority="72" w:unhideWhenUsed="0"/>
+    <w:lsdException w:name="Colorful Grid Accent 3" w:semiHidden="0" w:uiPriority="73" w:unhideWhenUsed="0"/>
+    <w:lsdException w:name="Light Shading Accent 4" w:semiHidden="0" w:uiPriority="60" w:unhideWhenUsed="0"/>
+    <w:lsdException w:name="Light List Accent 4" w:semiHidden="0" w:uiPriority="61" w:unhideWhenUsed="0"/>
+    <w:lsdException w:name="Light Grid Accent 4" w:semiHidden="0" w:uiPriority="62" w:unhideWhenUsed="0"/>
+    <w:lsdException w:name="Medium Shading 1 Accent 4" w:semiHidden="0" w:uiPriority="63" w:unhideWhenUsed="0"/>
+    <w:lsdException w:name="Medium Shading 2 Accent 4" w:semiHidden="0" w:uiPriority="64" w:unhideWhenUsed="0"/>
+    <w:lsdException w:name="Medium List 1 Accent 4" w:semiHidden="0" w:uiPriority="65" w:unhideWhenUsed="0"/>
+    <w:lsdException w:name="Medium List 2 Accent 4" w:semiHidden="0" w:uiPriority="66" w:unhideWhenUsed="0"/>
+    <w:lsdException w:name="Medium Grid 1 Accent 4" w:semiHidden="0" w:uiPriority="67" w:unhideWhenUsed="0"/>
+    <w:lsdException w:name="Medium Grid 2 Accent 4" w:semiHidden="0" w:uiPriority="68" w:unhideWhenUsed="0"/>
+    <w:lsdException w:name="Medium Grid 3 Accent 4" w:semiHidden="0" w:uiPriority="69" w:unhideWhenUsed="0"/>
+    <w:lsdException w:name="Dark List Accent 4" w:semiHidden="0" w:uiPriority="70" w:unhideWhenUsed="0"/>
+    <w:lsdException w:name="Colorful Shading Accent 4" w:semiHidden="0" w:uiPriority="71" w:unhideWhenUsed="0"/>
+    <w:lsdException w:name="Colorful List Accent 4" w:semiHidden="0" w:uiPriority="72" w:unhideWhenUsed="0"/>
+    <w:lsdException w:name="Colorful Grid Accent 4" w:semiHidden="0" w:uiPriority="73" w:unhideWhenUsed="0"/>
+    <w:lsdException w:name="Light Shading Accent 5" w:semiHidden="0" w:uiPriority="60" w:unhideWhenUsed="0"/>
+    <w:lsdException w:name="Light List Accent 5" w:semiHidden="0" w:uiPriority="61" w:unhideWhenUsed="0"/>
+    <w:lsdException w:name="Light Grid Accent 5" w:semiHidden="0" w:uiPriority="62" w:unhideWhenUsed="0"/>
+    <w:lsdException w:name="Medium Shading 1 Accent 5" w:semiHidden="0" w:uiPriority="63" w:unhideWhenUsed="0"/>
+    <w:lsdException w:name="Medium Shading 2 Accent 5" w:semiHidden="0" w:uiPriority="64" w:unhideWhenUsed="0"/>
+    <w:lsdException w:name="Medium List 1 Accent 5" w:semiHidden="0" w:uiPriority="65" w:unhideWhenUsed="0"/>
+    <w:lsdException w:name="Medium List 2 Accent 5" w:semiHidden="0" w:uiPriority="66" w:unhideWhenUsed="0"/>
+    <w:lsdException w:name="Medium Grid 1 Accent 5" w:semiHidden="0" w:uiPriority="67" w:unhideWhenUsed="0"/>
+    <w:lsdException w:name="Medium Grid 2 Accent 5" w:semiHidden="0" w:uiPriority="68" w:unhideWhenUsed="0"/>
+    <w:lsdException w:name="Medium Grid 3 Accent 5" w:semiHidden="0" w:uiPriority="69" w:unhideWhenUsed="0"/>
+    <w:lsdException w:name="Dark List Accent 5" w:semiHidden="0" w:uiPriority="70" w:unhideWhenUsed="0"/>
+    <w:lsdException w:name="Colorful Shading Accent 5" w:semiHidden="0" w:uiPriority="71" w:unhideWhenUsed="0"/>
+    <w:lsdException w:name="Colorful List Accent 5" w:semiHidden="0" w:uiPriority="72" w:unhideWhenUsed="0"/>
+    <w:lsdException w:name="Colorful Grid Accent 5" w:semiHidden="0" w:uiPriority="73" w:unhideWhenUsed="0"/>
+    <w:lsdException w:name="Light Shading Accent 6" w:semiHidden="0" w:uiPriority="60" w:unhideWhenUsed="0"/>
+    <w:lsdException w:name="Light List Accent 6" w:semiHidden="0" w:uiPriority="61" w:unhideWhenUsed="0"/>
+    <w:lsdException w:name="Light Grid Accent 6" w:semiHidden="0" w:uiPriority="62" w:unhideWhenUsed="0"/>
+    <w:lsdException w:name="Medium Shading 1 Accent 6" w:semiHidden="0" w:uiPriority="63" w:unhideWhenUsed="0"/>
+    <w:lsdException w:name="Medium Shading 2 Accent 6" w:semiHidden="0" w:uiPriority="64" w:unhideWhenUsed="0"/>
+    <w:lsdException w:name="Medium List 1 Accent 6" w:semiHidden="0" w:uiPriority="65" w:unhideWhenUsed="0"/>
+    <w:lsdException w:name="Medium List 2 Accent 6" w:semiHidden="0" w:uiPriority="66" w:unhideWhenUsed="0"/>
+    <w:lsdException w:name="Medium Grid 1 Accent 6" w:semiHidden="0" w:uiPriority="67" w:unhideWhenUsed="0"/>
+    <w:lsdException w:name="Medium Grid 2 Accent 6" w:semiHidden="0" w:uiPriority="68" w:unhideWhenUsed="0"/>
+    <w:lsdException w:name="Medium Grid 3 Accent 6" w:semiHidden="0" w:uiPriority="69" w:unhideWhenUsed="0"/>
+    <w:lsdException w:name="Dark List Accent 6" w:semiHidden="0" w:uiPriority="70" w:unhideWhenUsed="0"/>
+    <w:lsdException w:name="Colorful Shading Accent 6" w:semiHidden="0" w:uiPriority="71" w:unhideWhenUsed="0"/>
+    <w:lsdException w:name="Colorful List Accent 6" w:semiHidden="0" w:uiPriority="72" w:unhideWhenUsed="0"/>
+    <w:lsdException w:name="Colorful Grid Accent 6" w:semiHidden="0" w:uiPriority="73" w:unhideWhenUsed="0"/>
+    <w:lsdException w:name="Subtle Emphasis" w:semiHidden="0" w:uiPriority="19" w:unhideWhenUsed="0" w:qFormat="1"/>
+    <w:lsdException w:name="Intense Emphasis" w:semiHidden="0" w:uiPriority="21" w:unhideWhenUsed="0" w:qFormat="1"/>
+    <w:lsdException w:name="Subtle Reference" w:semiHidden="0" w:uiPriority="31" w:unhideWhenUsed="0" w:qFormat="1"/>
+    <w:lsdException w:name="Intense Reference" w:semiHidden="0" w:uiPriority="32" w:unhideWhenUsed="0" w:qFormat="1"/>
+    <w:lsdException w:name="Book Title" w:semiHidden="0" w:uiPriority="33" w:unhideWhenUsed="0" w:qFormat="1"/>
+    <w:lsdException w:name="Bibliography" w:uiPriority="37"/>
+    <w:lsdException w:name="TOC Heading" w:uiPriority="39" w:qFormat="1"/>
+  </w:latentStyles>
+  <w:style w:type="paragraph" w:default="1" w:styleId="Normal">
+    <w:name w:val="Normal"/>
+    <w:qFormat/>
+  </w:style>
+  <w:style w:type="character" w:default="1" w:styleId="DefaultParagraphFont">
+    <w:name w:val="Default Paragraph Font"/>
+    <w:uiPriority w:val="1"/>
+    <w:semiHidden/>
+    <w:unhideWhenUsed/>
+  </w:style>
+  <w:style w:type="table" w:default="1" w:styleId="TableNormal">
+    <w:name w:val="Normal Table"/>
+    <w:uiPriority w:val="99"/>
+    <w:semiHidden/>
+    <w:unhideWhenUsed/>
+    <w:tblPr>
+      <w:tblInd w:w="0" w:type="dxa"/>
+      <w:tblCellMar>
+        <w:top w:w="0" w:type="dxa"/>
+        <w:left w:w="108" w:type="dxa"/>
+        <w:bottom w:w="0" w:type="dxa"/>
+        <w:right w:w="108" w:type="dxa"/>
+      </w:tblCellMar>
+    </w:tblPr>
+  </w:style>
+  <w:style w:type="numbering" w:default="1" w:styleId="NoList">
+    <w:name w:val="No List"/>
+    <w:uiPriority w:val="99"/>
+    <w:semiHidden/>
+    <w:unhideWhenUsed/>
+  </w:style>
+  <w:style w:type="paragraph" w:customStyle="1" w:styleId="07C246C2F2524658BDE12E1C5AF9650D">
+    <w:name w:val="07C246C2F2524658BDE12E1C5AF9650D"/>
+  </w:style>
+  <w:style w:type="paragraph" w:styleId="Date">
+    <w:name w:val="Date"/>
+    <w:basedOn w:val="Normal"/>
+    <w:next w:val="Normal"/>
+    <w:link w:val="DateChar"/>
+    <w:uiPriority w:val="99"/>
+    <w:pPr>
+      <w:spacing w:after="0" w:line="312" w:lineRule="auto"/>
+    </w:pPr>
+    <w:rPr>
+      <w:rFonts w:asciiTheme="majorHAnsi" w:hAnsiTheme="majorHAnsi"/>
+      <w:color w:val="000000" w:themeColor="text1"/>
+      <w:sz w:val="32"/>
+      <w:szCs w:val="32"/>
+      <w:lang w:eastAsia="ja-JP"/>
+    </w:rPr>
+  </w:style>
+  <w:style w:type="character" w:customStyle="1" w:styleId="DateChar">
+    <w:name w:val="Date Char"/>
+    <w:basedOn w:val="DefaultParagraphFont"/>
+    <w:link w:val="Date"/>
+    <w:uiPriority w:val="99"/>
+    <w:rPr>
+      <w:rFonts w:asciiTheme="majorHAnsi" w:hAnsiTheme="majorHAnsi"/>
+      <w:color w:val="000000" w:themeColor="text1"/>
+      <w:sz w:val="32"/>
+      <w:szCs w:val="32"/>
+      <w:lang w:eastAsia="ja-JP"/>
+    </w:rPr>
   </w:style>
   <w:style w:type="paragraph" w:customStyle="1" w:styleId="AFB5810941094866BE98E1C6AA0FA957">
     <w:name w:val="AFB5810941094866BE98E1C6AA0FA957"/>
@@ -4091,7 +5034,7 @@
 </file>
 
 <file path=word/glossary/webSettings.xml><?xml version="1.0" encoding="utf-8"?>
-<w:webSettings xmlns:mc="http://schemas.openxmlformats.org/markup-compatibility/2006" xmlns:r="http://schemas.openxmlformats.org/officeDocument/2006/relationships" xmlns:w="http://schemas.openxmlformats.org/wordprocessingml/2006/main" xmlns:w14="http://schemas.microsoft.com/office/word/2010/wordml" xmlns:w15="http://schemas.microsoft.com/office/word/2012/wordml" xmlns:w16cex="http://schemas.microsoft.com/office/word/2018/wordml/cex" xmlns:w16cid="http://schemas.microsoft.com/office/word/2016/wordml/cid" xmlns:w16="http://schemas.microsoft.com/office/word/2018/wordml" xmlns:w16sdtdh="http://schemas.microsoft.com/office/word/2020/wordml/sdtdatahash" xmlns:w16se="http://schemas.microsoft.com/office/word/2015/wordml/symex" mc:Ignorable="w14 w15 w16se w16cid w16 w16cex w16sdtdh">
+<w:webSettings xmlns:mc="http://schemas.openxmlformats.org/markup-compatibility/2006" xmlns:r="http://schemas.openxmlformats.org/officeDocument/2006/relationships" xmlns:w="http://schemas.openxmlformats.org/wordprocessingml/2006/main" xmlns:w14="http://schemas.microsoft.com/office/word/2010/wordml" mc:Ignorable="w14">
   <w:optimizeForBrowser/>
   <w:allowPNG/>
 </w:webSettings>
@@ -4323,23 +5266,6 @@
 </file>
 
 <file path=customXml/item1.xml><?xml version="1.0" encoding="utf-8"?>
-<p:properties xmlns:p="http://schemas.microsoft.com/office/2006/metadata/properties" xmlns:xsi="http://www.w3.org/2001/XMLSchema-instance" xmlns:pc="http://schemas.microsoft.com/office/infopath/2007/PartnerControls">
-  <documentManagement>
-    <MediaServiceKeyPoints xmlns="71af3243-3dd4-4a8d-8c0d-dd76da1f02a5" xsi:nil="true"/>
-  </documentManagement>
-</p:properties>
-</file>
-
-<file path=customXml/item2.xml><?xml version="1.0" encoding="utf-8"?>
-<?mso-contentType ?>
-<FormTemplates xmlns="http://schemas.microsoft.com/sharepoint/v3/contenttype/forms">
-  <Display>DocumentLibraryForm</Display>
-  <Edit>DocumentLibraryForm</Edit>
-  <New>DocumentLibraryForm</New>
-</FormTemplates>
-</file>
-
-<file path=customXml/item3.xml><?xml version="1.0" encoding="utf-8"?>
 <ct:contentTypeSchema xmlns:ct="http://schemas.microsoft.com/office/2006/metadata/contentType" xmlns:ma="http://schemas.microsoft.com/office/2006/metadata/properties/metaAttributes" ct:_="" ma:_="" ma:contentTypeName="Document" ma:contentTypeID="0x01010079F111ED35F8CC479449609E8A0923A6" ma:contentTypeVersion="11" ma:contentTypeDescription="Create a new document." ma:contentTypeScope="" ma:versionID="1c2eb7a32e66fb6e4260f3771546a5e2">
   <xsd:schema xmlns:xsd="http://www.w3.org/2001/XMLSchema" xmlns:xs="http://www.w3.org/2001/XMLSchema" xmlns:p="http://schemas.microsoft.com/office/2006/metadata/properties" xmlns:ns2="71af3243-3dd4-4a8d-8c0d-dd76da1f02a5" xmlns:ns3="16c05727-aa75-4e4a-9b5f-8a80a1165891" targetNamespace="http://schemas.microsoft.com/office/2006/metadata/properties" ma:root="true" ma:fieldsID="04e1f6479c48b08974ba73b5ca973489" ns2:_="" ns3:_="">
     <xsd:import namespace="71af3243-3dd4-4a8d-8c0d-dd76da1f02a5"/>
@@ -4550,25 +5476,24 @@
 </ct:contentTypeSchema>
 </file>
 
-<file path=customXml/itemProps1.xml><?xml version="1.0" encoding="utf-8"?>
-<ds:datastoreItem xmlns:ds="http://schemas.openxmlformats.org/officeDocument/2006/customXml" ds:itemID="{1060A5CD-D572-4691-8023-6CB900CDB1C8}">
-  <ds:schemaRefs>
-    <ds:schemaRef ds:uri="http://schemas.microsoft.com/office/2006/metadata/properties"/>
-    <ds:schemaRef ds:uri="http://schemas.microsoft.com/office/infopath/2007/PartnerControls"/>
-    <ds:schemaRef ds:uri="71af3243-3dd4-4a8d-8c0d-dd76da1f02a5"/>
-  </ds:schemaRefs>
-</ds:datastoreItem>
+<file path=customXml/item2.xml><?xml version="1.0" encoding="utf-8"?>
+<p:properties xmlns:p="http://schemas.microsoft.com/office/2006/metadata/properties" xmlns:xsi="http://www.w3.org/2001/XMLSchema-instance" xmlns:pc="http://schemas.microsoft.com/office/infopath/2007/PartnerControls">
+  <documentManagement>
+    <MediaServiceKeyPoints xmlns="71af3243-3dd4-4a8d-8c0d-dd76da1f02a5" xsi:nil="true"/>
+  </documentManagement>
+</p:properties>
 </file>
 
-<file path=customXml/itemProps2.xml><?xml version="1.0" encoding="utf-8"?>
-<ds:datastoreItem xmlns:ds="http://schemas.openxmlformats.org/officeDocument/2006/customXml" ds:itemID="{BE79A267-30D1-403F-9D4D-8BF4D4A1E27E}">
-  <ds:schemaRefs>
-    <ds:schemaRef ds:uri="http://schemas.microsoft.com/sharepoint/v3/contenttype/forms"/>
-  </ds:schemaRefs>
-</ds:datastoreItem>
+<file path=customXml/item3.xml><?xml version="1.0" encoding="utf-8"?>
+<?mso-contentType ?>
+<FormTemplates xmlns="http://schemas.microsoft.com/sharepoint/v3/contenttype/forms">
+  <Display>DocumentLibraryForm</Display>
+  <Edit>DocumentLibraryForm</Edit>
+  <New>DocumentLibraryForm</New>
+</FormTemplates>
 </file>
 
-<file path=customXml/itemProps3.xml><?xml version="1.0" encoding="utf-8"?>
+<file path=customXml/itemProps1.xml><?xml version="1.0" encoding="utf-8"?>
 <ds:datastoreItem xmlns:ds="http://schemas.openxmlformats.org/officeDocument/2006/customXml" ds:itemID="{133533A9-1996-4148-A30B-8772A754A3DE}">
   <ds:schemaRefs>
     <ds:schemaRef ds:uri="http://schemas.microsoft.com/office/2006/metadata/contentType"/>
@@ -4585,4 +5510,22 @@
     <ds:schemaRef ds:uri="http://schemas.microsoft.com/internal/obd"/>
   </ds:schemaRefs>
 </ds:datastoreItem>
+</file>
+
+<file path=customXml/itemProps2.xml><?xml version="1.0" encoding="utf-8"?>
+<ds:datastoreItem xmlns:ds="http://schemas.openxmlformats.org/officeDocument/2006/customXml" ds:itemID="{1060A5CD-D572-4691-8023-6CB900CDB1C8}">
+  <ds:schemaRefs>
+    <ds:schemaRef ds:uri="http://schemas.microsoft.com/office/2006/metadata/properties"/>
+    <ds:schemaRef ds:uri="http://schemas.microsoft.com/office/infopath/2007/PartnerControls"/>
+    <ds:schemaRef ds:uri="71af3243-3dd4-4a8d-8c0d-dd76da1f02a5"/>
+  </ds:schemaRefs>
+</ds:datastoreItem>
+</file>
+
+<file path=customXml/itemProps3.xml><?xml version="1.0" encoding="utf-8"?>
+<ds:datastoreItem xmlns:ds="http://schemas.openxmlformats.org/officeDocument/2006/customXml" ds:itemID="{BE79A267-30D1-403F-9D4D-8BF4D4A1E27E}">
+  <ds:schemaRefs>
+    <ds:schemaRef ds:uri="http://schemas.microsoft.com/sharepoint/v3/contenttype/forms"/>
+  </ds:schemaRefs>
+</ds:datastoreItem>
 </file>
</xml_diff>

<commit_message>
feat: added candidates info to candidate employment invoice
</commit_message>
<xml_diff>
--- a/attachments/invoiceTemplate.docx
+++ b/attachments/invoiceTemplate.docx
@@ -1,6 +1,6 @@
 
 <file path=word/document.xml><?xml version="1.0" encoding="utf-8"?>
-<w:document xmlns:wpc="http://schemas.microsoft.com/office/word/2010/wordprocessingCanvas" xmlns:mc="http://schemas.openxmlformats.org/markup-compatibility/2006" xmlns:o="urn:schemas-microsoft-com:office:office" xmlns:r="http://schemas.openxmlformats.org/officeDocument/2006/relationships" xmlns:m="http://schemas.openxmlformats.org/officeDocument/2006/math" xmlns:v="urn:schemas-microsoft-com:vml" xmlns:wp14="http://schemas.microsoft.com/office/word/2010/wordprocessingDrawing" xmlns:wp="http://schemas.openxmlformats.org/drawingml/2006/wordprocessingDrawing" xmlns:w10="urn:schemas-microsoft-com:office:word" xmlns:w="http://schemas.openxmlformats.org/wordprocessingml/2006/main" xmlns:w14="http://schemas.microsoft.com/office/word/2010/wordml" xmlns:wpg="http://schemas.microsoft.com/office/word/2010/wordprocessingGroup" xmlns:wpi="http://schemas.microsoft.com/office/word/2010/wordprocessingInk" xmlns:wne="http://schemas.microsoft.com/office/word/2006/wordml" xmlns:wps="http://schemas.microsoft.com/office/word/2010/wordprocessingShape" mc:Ignorable="w14 wp14">
+<w:document xmlns:wpc="http://schemas.microsoft.com/office/word/2010/wordprocessingCanvas" xmlns:cx="http://schemas.microsoft.com/office/drawing/2014/chartex" xmlns:cx1="http://schemas.microsoft.com/office/drawing/2015/9/8/chartex" xmlns:cx2="http://schemas.microsoft.com/office/drawing/2015/10/21/chartex" xmlns:cx3="http://schemas.microsoft.com/office/drawing/2016/5/9/chartex" xmlns:cx4="http://schemas.microsoft.com/office/drawing/2016/5/10/chartex" xmlns:cx5="http://schemas.microsoft.com/office/drawing/2016/5/11/chartex" xmlns:cx6="http://schemas.microsoft.com/office/drawing/2016/5/12/chartex" xmlns:cx7="http://schemas.microsoft.com/office/drawing/2016/5/13/chartex" xmlns:cx8="http://schemas.microsoft.com/office/drawing/2016/5/14/chartex" xmlns:mc="http://schemas.openxmlformats.org/markup-compatibility/2006" xmlns:aink="http://schemas.microsoft.com/office/drawing/2016/ink" xmlns:am3d="http://schemas.microsoft.com/office/drawing/2017/model3d" xmlns:o="urn:schemas-microsoft-com:office:office" xmlns:r="http://schemas.openxmlformats.org/officeDocument/2006/relationships" xmlns:m="http://schemas.openxmlformats.org/officeDocument/2006/math" xmlns:v="urn:schemas-microsoft-com:vml" xmlns:wp14="http://schemas.microsoft.com/office/word/2010/wordprocessingDrawing" xmlns:wp="http://schemas.openxmlformats.org/drawingml/2006/wordprocessingDrawing" xmlns:w10="urn:schemas-microsoft-com:office:word" xmlns:w="http://schemas.openxmlformats.org/wordprocessingml/2006/main" xmlns:w14="http://schemas.microsoft.com/office/word/2010/wordml" xmlns:w15="http://schemas.microsoft.com/office/word/2012/wordml" xmlns:w16cid="http://schemas.microsoft.com/office/word/2016/wordml/cid" xmlns:w16se="http://schemas.microsoft.com/office/word/2015/wordml/symex" xmlns:wpg="http://schemas.microsoft.com/office/word/2010/wordprocessingGroup" xmlns:wpi="http://schemas.microsoft.com/office/word/2010/wordprocessingInk" xmlns:wne="http://schemas.microsoft.com/office/word/2006/wordml" xmlns:wps="http://schemas.microsoft.com/office/word/2010/wordprocessingShape" mc:Ignorable="w14 w15 w16se w16cid wp14">
   <w:body>
     <w:tbl>
       <w:tblPr>
@@ -505,7 +505,7 @@
         </w:trPr>
         <w:tc>
           <w:tcPr>
-            <w:tcW w:w="2410" w:type="dxa"/>
+            <w:tcW w:w="2460" w:type="dxa"/>
             <w:hideMark/>
           </w:tcPr>
           <w:p>
@@ -520,7 +520,7 @@
         </w:tc>
         <w:tc>
           <w:tcPr>
-            <w:tcW w:w="3616" w:type="dxa"/>
+            <w:tcW w:w="3690" w:type="dxa"/>
             <w:hideMark/>
           </w:tcPr>
           <w:p>
@@ -535,7 +535,7 @@
         </w:tc>
         <w:tc>
           <w:tcPr>
-            <w:tcW w:w="2304" w:type="dxa"/>
+            <w:tcW w:w="2351" w:type="dxa"/>
             <w:hideMark/>
           </w:tcPr>
           <w:p>
@@ -550,7 +550,7 @@
         </w:tc>
         <w:tc>
           <w:tcPr>
-            <w:tcW w:w="2195" w:type="dxa"/>
+            <w:tcW w:w="2240" w:type="dxa"/>
             <w:hideMark/>
           </w:tcPr>
           <w:p>
@@ -563,10 +563,390 @@
       </w:tr>
     </w:tbl>
     <w:p>
-      <w:r>
+      <w:pPr>
+        <w:tabs>
+          <w:tab w:val="left" w:pos="1440"/>
+          <w:tab w:val="left" w:pos="5400"/>
+        </w:tabs>
+        <w:rPr>
+          <w:noProof/>
+        </w:rPr>
+      </w:pPr>
+      <w:r>
+        <w:rPr>
+          <w:sz w:val="28"/>
+          <w:szCs w:val="28"/>
+        </w:rPr>
+        <w:fldChar w:fldCharType="begin"/>
+      </w:r>
+      <w:r>
+        <w:rPr>
+          <w:sz w:val="28"/>
+          <w:szCs w:val="28"/>
+        </w:rPr>
+        <w:instrText xml:space="preserve"> MERGEFIELD  "#foreach(${it} in ${employmentPackage.employmentItem})"  \* MERGEFORMAT </w:instrText>
+      </w:r>
+      <w:r>
+        <w:rPr>
+          <w:sz w:val="28"/>
+          <w:szCs w:val="28"/>
+        </w:rPr>
+        <w:fldChar w:fldCharType="separate"/>
+      </w:r>
+      <w:r>
+        <w:rPr>
+          <w:noProof/>
+          <w:sz w:val="28"/>
+          <w:szCs w:val="28"/>
+        </w:rPr>
+        <w:t>«#foreach(${it} in ${employmentPackage.em»</w:t>
+      </w:r>
+      <w:r>
+        <w:rPr>
+          <w:sz w:val="28"/>
+          <w:szCs w:val="28"/>
+        </w:rPr>
+        <w:fldChar w:fldCharType="end"/>
+      </w:r>
+      <w:r>
+        <w:rPr>
+          <w:noProof/>
+        </w:rPr>
         <w:t xml:space="preserve"> </w:t>
       </w:r>
     </w:p>
+    <w:p>
+      <w:pPr>
+        <w:tabs>
+          <w:tab w:val="left" w:pos="1440"/>
+          <w:tab w:val="left" w:pos="5400"/>
+        </w:tabs>
+        <w:rPr>
+          <w:rFonts w:ascii="Times New Roman" w:hAnsi="Times New Roman"/>
+          <w:sz w:val="28"/>
+          <w:szCs w:val="28"/>
+        </w:rPr>
+      </w:pPr>
+      <w:r>
+        <w:rPr>
+          <w:rFonts w:ascii="Calibri" w:hAnsi="Calibri" w:cs="Calibri"/>
+          <w:sz w:val="28"/>
+          <w:szCs w:val="28"/>
+        </w:rPr>
+        <w:t>[</w:t>
+      </w:r>
+      <w:r>
+        <w:rPr>
+          <w:rFonts w:ascii="Calibri" w:hAnsi="Calibri" w:cs="Calibri"/>
+          <w:sz w:val="28"/>
+          <w:szCs w:val="28"/>
+        </w:rPr>
+        <w:fldChar w:fldCharType="begin"/>
+      </w:r>
+      <w:r>
+        <w:rPr>
+          <w:rFonts w:ascii="Calibri" w:hAnsi="Calibri" w:cs="Calibri"/>
+          <w:sz w:val="28"/>
+          <w:szCs w:val="28"/>
+        </w:rPr>
+        <w:instrText xml:space="preserve"> MERGEFIELD  ${it.workingPosition}  \* MERGEFORMAT </w:instrText>
+      </w:r>
+      <w:r>
+        <w:rPr>
+          <w:rFonts w:ascii="Calibri" w:hAnsi="Calibri" w:cs="Calibri"/>
+          <w:sz w:val="28"/>
+          <w:szCs w:val="28"/>
+        </w:rPr>
+        <w:fldChar w:fldCharType="separate"/>
+      </w:r>
+      <w:r>
+        <w:rPr>
+          <w:rFonts w:ascii="Calibri" w:hAnsi="Calibri" w:cs="Calibri"/>
+          <w:noProof/>
+          <w:sz w:val="28"/>
+          <w:szCs w:val="28"/>
+        </w:rPr>
+        <w:t>«${it.workingPosition}»</w:t>
+      </w:r>
+      <w:r>
+        <w:rPr>
+          <w:rFonts w:ascii="Calibri" w:hAnsi="Calibri" w:cs="Calibri"/>
+          <w:sz w:val="28"/>
+          <w:szCs w:val="28"/>
+        </w:rPr>
+        <w:fldChar w:fldCharType="end"/>
+      </w:r>
+      <w:r>
+        <w:rPr>
+          <w:rFonts w:ascii="Calibri" w:hAnsi="Calibri" w:cs="Calibri"/>
+          <w:sz w:val="28"/>
+          <w:szCs w:val="28"/>
+        </w:rPr>
+        <w:t>]</w:t>
+      </w:r>
+      <w:r>
+        <w:rPr>
+          <w:rFonts w:ascii="Calibri" w:hAnsi="Calibri" w:cs="Calibri"/>
+          <w:sz w:val="28"/>
+          <w:szCs w:val="28"/>
+        </w:rPr>
+        <w:t xml:space="preserve">                          </w:t>
+      </w:r>
+      <w:r>
+        <w:rPr>
+          <w:rFonts w:ascii="Calibri" w:hAnsi="Calibri" w:cs="Calibri"/>
+          <w:sz w:val="28"/>
+          <w:szCs w:val="28"/>
+        </w:rPr>
+        <w:t xml:space="preserve"> </w:t>
+      </w:r>
+      <w:r>
+        <w:rPr>
+          <w:rFonts w:ascii="Calibri" w:hAnsi="Calibri" w:cs="Calibri"/>
+          <w:sz w:val="28"/>
+          <w:szCs w:val="28"/>
+        </w:rPr>
+        <w:t>[</w:t>
+      </w:r>
+      <w:r>
+        <w:rPr>
+          <w:rFonts w:ascii="Calibri" w:hAnsi="Calibri" w:cs="Calibri"/>
+          <w:sz w:val="28"/>
+          <w:szCs w:val="28"/>
+        </w:rPr>
+        <w:fldChar w:fldCharType="begin"/>
+      </w:r>
+      <w:r>
+        <w:rPr>
+          <w:rFonts w:ascii="Calibri" w:hAnsi="Calibri" w:cs="Calibri"/>
+          <w:sz w:val="28"/>
+          <w:szCs w:val="28"/>
+        </w:rPr>
+        <w:instrText xml:space="preserve"> MERGEFIELD  ${it.yearsOfExperience}  \* MERGEFORMAT </w:instrText>
+      </w:r>
+      <w:r>
+        <w:rPr>
+          <w:rFonts w:ascii="Calibri" w:hAnsi="Calibri" w:cs="Calibri"/>
+          <w:sz w:val="28"/>
+          <w:szCs w:val="28"/>
+        </w:rPr>
+        <w:fldChar w:fldCharType="separate"/>
+      </w:r>
+      <w:r>
+        <w:rPr>
+          <w:rFonts w:ascii="Calibri" w:hAnsi="Calibri" w:cs="Calibri"/>
+          <w:noProof/>
+          <w:sz w:val="28"/>
+          <w:szCs w:val="28"/>
+        </w:rPr>
+        <w:t>«${it.yearsOfExperience}»</w:t>
+      </w:r>
+      <w:r>
+        <w:rPr>
+          <w:rFonts w:ascii="Calibri" w:hAnsi="Calibri" w:cs="Calibri"/>
+          <w:sz w:val="28"/>
+          <w:szCs w:val="28"/>
+        </w:rPr>
+        <w:fldChar w:fldCharType="end"/>
+      </w:r>
+      <w:r>
+        <w:rPr>
+          <w:rFonts w:ascii="Calibri" w:hAnsi="Calibri" w:cs="Calibri"/>
+          <w:sz w:val="28"/>
+          <w:szCs w:val="28"/>
+        </w:rPr>
+        <w:t>]</w:t>
+      </w:r>
+      <w:r>
+        <w:rPr>
+          <w:rFonts w:ascii="Calibri" w:hAnsi="Calibri" w:cs="Calibri"/>
+          <w:sz w:val="28"/>
+          <w:szCs w:val="28"/>
+        </w:rPr>
+        <w:t xml:space="preserve">           </w:t>
+      </w:r>
+      <w:r>
+        <w:rPr>
+          <w:rFonts w:ascii="Calibri" w:hAnsi="Calibri" w:cs="Calibri"/>
+          <w:sz w:val="28"/>
+          <w:szCs w:val="28"/>
+        </w:rPr>
+        <w:tab/>
+        <w:t xml:space="preserve">                 </w:t>
+      </w:r>
+      <w:r>
+        <w:rPr>
+          <w:rFonts w:ascii="Calibri" w:hAnsi="Calibri" w:cs="Calibri"/>
+          <w:sz w:val="28"/>
+          <w:szCs w:val="28"/>
+        </w:rPr>
+        <w:t>[</w:t>
+      </w:r>
+      <w:r>
+        <w:rPr>
+          <w:rFonts w:ascii="Calibri" w:hAnsi="Calibri" w:cs="Calibri"/>
+          <w:sz w:val="28"/>
+          <w:szCs w:val="28"/>
+        </w:rPr>
+        <w:fldChar w:fldCharType="begin"/>
+      </w:r>
+      <w:r>
+        <w:rPr>
+          <w:rFonts w:ascii="Calibri" w:hAnsi="Calibri" w:cs="Calibri"/>
+          <w:sz w:val="28"/>
+          <w:szCs w:val="28"/>
+        </w:rPr>
+        <w:instrText xml:space="preserve"> MERGEFIELD  ${it.education}  \* MERGEFORMAT </w:instrText>
+      </w:r>
+      <w:r>
+        <w:rPr>
+          <w:rFonts w:ascii="Calibri" w:hAnsi="Calibri" w:cs="Calibri"/>
+          <w:sz w:val="28"/>
+          <w:szCs w:val="28"/>
+        </w:rPr>
+        <w:fldChar w:fldCharType="separate"/>
+      </w:r>
+      <w:r>
+        <w:rPr>
+          <w:rFonts w:ascii="Calibri" w:hAnsi="Calibri" w:cs="Calibri"/>
+          <w:noProof/>
+          <w:sz w:val="28"/>
+          <w:szCs w:val="28"/>
+        </w:rPr>
+        <w:t>«${it.education}»</w:t>
+      </w:r>
+      <w:r>
+        <w:rPr>
+          <w:rFonts w:ascii="Calibri" w:hAnsi="Calibri" w:cs="Calibri"/>
+          <w:sz w:val="28"/>
+          <w:szCs w:val="28"/>
+        </w:rPr>
+        <w:fldChar w:fldCharType="end"/>
+      </w:r>
+      <w:r>
+        <w:rPr>
+          <w:rFonts w:ascii="Calibri" w:hAnsi="Calibri" w:cs="Calibri"/>
+          <w:sz w:val="28"/>
+          <w:szCs w:val="28"/>
+        </w:rPr>
+        <w:t>]</w:t>
+      </w:r>
+    </w:p>
+    <w:p>
+      <w:pPr>
+        <w:pStyle w:val="Experience"/>
+      </w:pPr>
+      <w:r>
+        <w:fldChar w:fldCharType="begin"/>
+      </w:r>
+      <w:r>
+        <w:instrText xml:space="preserve"> MERGEFIELD  #end  \* MERGEFORMAT </w:instrText>
+      </w:r>
+      <w:r>
+        <w:fldChar w:fldCharType="separate"/>
+      </w:r>
+      <w:r>
+        <w:rPr>
+          <w:rFonts w:ascii="Times New Roman" w:hAnsi="Times New Roman" w:cs="Times New Roman"/>
+          <w:noProof/>
+          <w:sz w:val="28"/>
+          <w:szCs w:val="28"/>
+        </w:rPr>
+        <w:t>«#end»</w:t>
+      </w:r>
+      <w:r>
+        <w:rPr>
+          <w:rFonts w:ascii="Times New Roman" w:hAnsi="Times New Roman" w:cs="Times New Roman"/>
+          <w:noProof/>
+          <w:sz w:val="28"/>
+          <w:szCs w:val="28"/>
+        </w:rPr>
+        <w:fldChar w:fldCharType="end"/>
+      </w:r>
+    </w:p>
+    <w:tbl>
+      <w:tblPr>
+        <w:tblStyle w:val="Contenttable"/>
+        <w:tblW w:w="5000" w:type="pct"/>
+        <w:tblLook w:val="04A0" w:firstRow="1" w:lastRow="0" w:firstColumn="1" w:lastColumn="0" w:noHBand="0" w:noVBand="1"/>
+        <w:tblDescription w:val="Enter Quantity, Description, Unit Price, Discount, and Line Total in table columns, and Subtotal, Sales Tax, and Total at the end"/>
+      </w:tblPr>
+      <w:tblGrid>
+        <w:gridCol w:w="2391"/>
+        <w:gridCol w:w="2109"/>
+        <w:gridCol w:w="2109"/>
+        <w:gridCol w:w="2109"/>
+        <w:gridCol w:w="2010"/>
+      </w:tblGrid>
+      <w:tr>
+        <w:trPr>
+          <w:cnfStyle w:val="100000000000" w:firstRow="1" w:lastRow="0" w:firstColumn="0" w:lastColumn="0" w:oddVBand="0" w:evenVBand="0" w:oddHBand="0" w:evenHBand="0" w:firstRowFirstColumn="0" w:firstRowLastColumn="0" w:lastRowFirstColumn="0" w:lastRowLastColumn="0"/>
+          <w:trHeight w:hRule="exact" w:val="490"/>
+          <w:tblHeader/>
+        </w:trPr>
+        <w:tc>
+          <w:tcPr>
+            <w:tcW w:w="2391" w:type="dxa"/>
+            <w:hideMark/>
+          </w:tcPr>
+          <w:p>
+            <w:pPr>
+              <w:pStyle w:val="Style1"/>
+              <w:framePr w:hSpace="0" w:wrap="auto" w:vAnchor="margin" w:hAnchor="text" w:xAlign="left" w:yAlign="inline"/>
+            </w:pPr>
+            <w:r>
+              <w:t>CANDIDATES</w:t>
+            </w:r>
+          </w:p>
+        </w:tc>
+        <w:tc>
+          <w:tcPr>
+            <w:tcW w:w="2109" w:type="dxa"/>
+          </w:tcPr>
+          <w:p>
+            <w:pPr>
+              <w:pStyle w:val="Style1"/>
+              <w:framePr w:hSpace="0" w:wrap="auto" w:vAnchor="margin" w:hAnchor="text" w:xAlign="left" w:yAlign="inline"/>
+            </w:pPr>
+          </w:p>
+        </w:tc>
+        <w:tc>
+          <w:tcPr>
+            <w:tcW w:w="2109" w:type="dxa"/>
+          </w:tcPr>
+          <w:p>
+            <w:pPr>
+              <w:pStyle w:val="Style1"/>
+              <w:framePr w:hSpace="0" w:wrap="auto" w:vAnchor="margin" w:hAnchor="text" w:xAlign="left" w:yAlign="inline"/>
+            </w:pPr>
+          </w:p>
+        </w:tc>
+        <w:tc>
+          <w:tcPr>
+            <w:tcW w:w="2109" w:type="dxa"/>
+            <w:hideMark/>
+          </w:tcPr>
+          <w:p>
+            <w:pPr>
+              <w:pStyle w:val="Style1"/>
+              <w:framePr w:hSpace="0" w:wrap="auto" w:vAnchor="margin" w:hAnchor="text" w:xAlign="left" w:yAlign="inline"/>
+            </w:pPr>
+          </w:p>
+        </w:tc>
+        <w:tc>
+          <w:tcPr>
+            <w:tcW w:w="2010" w:type="dxa"/>
+            <w:hideMark/>
+          </w:tcPr>
+          <w:p>
+            <w:pPr>
+              <w:pStyle w:val="Style1"/>
+              <w:framePr w:hSpace="0" w:wrap="auto" w:vAnchor="margin" w:hAnchor="text" w:xAlign="left" w:yAlign="inline"/>
+            </w:pPr>
+          </w:p>
+        </w:tc>
+      </w:tr>
+    </w:tbl>
     <w:tbl>
       <w:tblPr>
         <w:tblStyle w:val="TotalTable"/>
@@ -588,409 +968,7 @@
         <w:tc>
           <w:tcPr>
             <w:cnfStyle w:val="001000000000" w:firstRow="0" w:lastRow="0" w:firstColumn="1" w:lastColumn="0" w:oddVBand="0" w:evenVBand="0" w:oddHBand="0" w:evenHBand="0" w:firstRowFirstColumn="0" w:firstRowLastColumn="0" w:lastRowFirstColumn="0" w:lastRowLastColumn="0"/>
-            <w:tcW w:w="2235" w:type="dxa"/>
-            <w:shd w:val="clear" w:color="auto" w:fill="auto"/>
-          </w:tcPr>
-          <w:p/>
-        </w:tc>
-      </w:tr>
-      <w:tr>
-        <w:trPr>
-          <w:trHeight w:hRule="exact" w:val="288"/>
-        </w:trPr>
-        <w:tc>
-          <w:tcPr>
-            <w:cnfStyle w:val="001000000000" w:firstRow="0" w:lastRow="0" w:firstColumn="1" w:lastColumn="0" w:oddVBand="0" w:evenVBand="0" w:oddHBand="0" w:evenHBand="0" w:firstRowFirstColumn="0" w:firstRowLastColumn="0" w:lastRowFirstColumn="0" w:lastRowLastColumn="0"/>
-            <w:tcW w:w="2235" w:type="dxa"/>
-            <w:shd w:val="clear" w:color="auto" w:fill="auto"/>
-          </w:tcPr>
-          <w:p>
-            <w:pPr>
-              <w:jc w:val="left"/>
-            </w:pPr>
-          </w:p>
-        </w:tc>
-      </w:tr>
-    </w:tbl>
-    <w:p>
-      <w:pPr>
-        <w:tabs>
-          <w:tab w:val="left" w:pos="1440"/>
-          <w:tab w:val="left" w:pos="5400"/>
-        </w:tabs>
-        <w:rPr>
-          <w:rFonts w:ascii="Times New Roman" w:hAnsi="Times New Roman"/>
-          <w:sz w:val="28"/>
-          <w:szCs w:val="28"/>
-        </w:rPr>
-      </w:pPr>
-      <w:r>
-        <w:rPr>
-          <w:sz w:val="28"/>
-          <w:szCs w:val="28"/>
-        </w:rPr>
-        <w:fldChar w:fldCharType="begin"/>
-      </w:r>
-      <w:r>
-        <w:rPr>
-          <w:sz w:val="28"/>
-          <w:szCs w:val="28"/>
-        </w:rPr>
-        <w:instrText xml:space="preserve"> MERGEFIELD  "#foreach(${it} in ${employmentPackage.employmentItem})"  \* MERGEFORMAT </w:instrText>
-      </w:r>
-      <w:r>
-        <w:rPr>
-          <w:sz w:val="28"/>
-          <w:szCs w:val="28"/>
-        </w:rPr>
-        <w:fldChar w:fldCharType="separate"/>
-      </w:r>
-      <w:r>
-        <w:rPr>
-          <w:noProof/>
-          <w:sz w:val="28"/>
-          <w:szCs w:val="28"/>
-        </w:rPr>
-        <w:t>«#foreach(${it} in ${employmentPackage.em»</w:t>
-      </w:r>
-      <w:r>
-        <w:rPr>
-          <w:sz w:val="28"/>
-          <w:szCs w:val="28"/>
-        </w:rPr>
-        <w:fldChar w:fldCharType="end"/>
-      </w:r>
-      <w:bookmarkStart w:id="0" w:name="_GoBack"/>
-      <w:bookmarkEnd w:id="0"/>
-    </w:p>
-    <w:p>
-      <w:pPr>
-        <w:pStyle w:val="Experience"/>
-        <w:rPr>
-          <w:rFonts w:ascii="Times New Roman" w:hAnsi="Times New Roman"/>
-          <w:noProof/>
-          <w:sz w:val="28"/>
-          <w:szCs w:val="28"/>
-        </w:rPr>
-      </w:pPr>
-      <w:r>
-        <w:rPr>
-          <w:noProof/>
-        </w:rPr>
-        <w:t xml:space="preserve"> </w:t>
-      </w:r>
-      <w:r>
-        <w:rPr>
-          <w:noProof/>
-        </w:rPr>
-        <w:t>[</w:t>
-      </w:r>
-      <w:r>
-        <w:rPr>
-          <w:rFonts w:ascii="Calibri" w:hAnsi="Calibri" w:cs="Calibri"/>
-          <w:sz w:val="28"/>
-          <w:szCs w:val="28"/>
-        </w:rPr>
-        <w:fldChar w:fldCharType="begin"/>
-      </w:r>
-      <w:r>
-        <w:rPr>
-          <w:rFonts w:ascii="Calibri" w:hAnsi="Calibri" w:cs="Calibri"/>
-          <w:sz w:val="28"/>
-          <w:szCs w:val="28"/>
-        </w:rPr>
-        <w:instrText xml:space="preserve"> MERGEFIELD  ${it.workingPosition}  \* MERGEFORMAT </w:instrText>
-      </w:r>
-      <w:r>
-        <w:rPr>
-          <w:rFonts w:ascii="Calibri" w:hAnsi="Calibri" w:cs="Calibri"/>
-          <w:sz w:val="28"/>
-          <w:szCs w:val="28"/>
-        </w:rPr>
-        <w:fldChar w:fldCharType="separate"/>
-      </w:r>
-      <w:r>
-        <w:rPr>
-          <w:rFonts w:ascii="Calibri" w:hAnsi="Calibri" w:cs="Calibri"/>
-          <w:noProof/>
-          <w:sz w:val="28"/>
-          <w:szCs w:val="28"/>
-        </w:rPr>
-        <w:t>«${it.workingPosition}»</w:t>
-      </w:r>
-      <w:r>
-        <w:rPr>
-          <w:rFonts w:ascii="Calibri" w:hAnsi="Calibri" w:cs="Calibri"/>
-          <w:sz w:val="28"/>
-          <w:szCs w:val="28"/>
-        </w:rPr>
-        <w:fldChar w:fldCharType="end"/>
-      </w:r>
-      <w:r>
-        <w:rPr>
-          <w:rFonts w:ascii="Calibri" w:hAnsi="Calibri" w:cs="Calibri"/>
-          <w:sz w:val="28"/>
-          <w:szCs w:val="28"/>
-        </w:rPr>
-        <w:t>]  [</w:t>
-      </w:r>
-      <w:r>
-        <w:rPr>
-          <w:rFonts w:ascii="Calibri" w:hAnsi="Calibri" w:cs="Calibri"/>
-          <w:sz w:val="28"/>
-          <w:szCs w:val="28"/>
-        </w:rPr>
-        <w:fldChar w:fldCharType="begin"/>
-      </w:r>
-      <w:r>
-        <w:rPr>
-          <w:rFonts w:ascii="Calibri" w:hAnsi="Calibri" w:cs="Calibri"/>
-          <w:sz w:val="28"/>
-          <w:szCs w:val="28"/>
-        </w:rPr>
-        <w:instrText xml:space="preserve"> MERGEFIELD  ${it.yearsOfExperience}  \* MERGEFORMAT </w:instrText>
-      </w:r>
-      <w:r>
-        <w:rPr>
-          <w:rFonts w:ascii="Calibri" w:hAnsi="Calibri" w:cs="Calibri"/>
-          <w:sz w:val="28"/>
-          <w:szCs w:val="28"/>
-        </w:rPr>
-        <w:fldChar w:fldCharType="separate"/>
-      </w:r>
-      <w:r>
-        <w:rPr>
-          <w:rFonts w:ascii="Calibri" w:hAnsi="Calibri" w:cs="Calibri"/>
-          <w:noProof/>
-          <w:sz w:val="28"/>
-          <w:szCs w:val="28"/>
-        </w:rPr>
-        <w:t>«${</w:t>
-      </w:r>
-      <w:proofErr w:type="spellStart"/>
-      <w:r>
-        <w:rPr>
-          <w:rFonts w:ascii="Calibri" w:hAnsi="Calibri" w:cs="Calibri"/>
-          <w:noProof/>
-          <w:sz w:val="28"/>
-          <w:szCs w:val="28"/>
-        </w:rPr>
-        <w:t>it.yearsOfExperience</w:t>
-      </w:r>
-      <w:proofErr w:type="spellEnd"/>
-      <w:r>
-        <w:rPr>
-          <w:rFonts w:ascii="Calibri" w:hAnsi="Calibri" w:cs="Calibri"/>
-          <w:noProof/>
-          <w:sz w:val="28"/>
-          <w:szCs w:val="28"/>
-        </w:rPr>
-        <w:t>}»</w:t>
-      </w:r>
-      <w:r>
-        <w:rPr>
-          <w:rFonts w:ascii="Calibri" w:hAnsi="Calibri" w:cs="Calibri"/>
-          <w:sz w:val="28"/>
-          <w:szCs w:val="28"/>
-        </w:rPr>
-        <w:fldChar w:fldCharType="end"/>
-      </w:r>
-      <w:r>
-        <w:rPr>
-          <w:rFonts w:ascii="Calibri" w:hAnsi="Calibri" w:cs="Calibri"/>
-          <w:sz w:val="28"/>
-          <w:szCs w:val="28"/>
-        </w:rPr>
-        <w:t>]   [</w:t>
-      </w:r>
-      <w:r>
-        <w:rPr>
-          <w:rFonts w:ascii="Calibri" w:hAnsi="Calibri" w:cs="Calibri"/>
-          <w:sz w:val="28"/>
-          <w:szCs w:val="28"/>
-        </w:rPr>
-        <w:fldChar w:fldCharType="begin"/>
-      </w:r>
-      <w:r>
-        <w:rPr>
-          <w:rFonts w:ascii="Calibri" w:hAnsi="Calibri" w:cs="Calibri"/>
-          <w:sz w:val="28"/>
-          <w:szCs w:val="28"/>
-        </w:rPr>
-        <w:instrText xml:space="preserve"> MERGEFIELD  ${it.education}  \* MERGEFORMAT </w:instrText>
-      </w:r>
-      <w:r>
-        <w:rPr>
-          <w:rFonts w:ascii="Calibri" w:hAnsi="Calibri" w:cs="Calibri"/>
-          <w:sz w:val="28"/>
-          <w:szCs w:val="28"/>
-        </w:rPr>
-        <w:fldChar w:fldCharType="separate"/>
-      </w:r>
-      <w:r>
-        <w:rPr>
-          <w:rFonts w:ascii="Calibri" w:hAnsi="Calibri" w:cs="Calibri"/>
-          <w:noProof/>
-          <w:sz w:val="28"/>
-          <w:szCs w:val="28"/>
-        </w:rPr>
-        <w:t>«${</w:t>
-      </w:r>
-      <w:proofErr w:type="spellStart"/>
-      <w:r>
-        <w:rPr>
-          <w:rFonts w:ascii="Calibri" w:hAnsi="Calibri" w:cs="Calibri"/>
-          <w:noProof/>
-          <w:sz w:val="28"/>
-          <w:szCs w:val="28"/>
-        </w:rPr>
-        <w:t>it.education</w:t>
-      </w:r>
-      <w:proofErr w:type="spellEnd"/>
-      <w:r>
-        <w:rPr>
-          <w:rFonts w:ascii="Calibri" w:hAnsi="Calibri" w:cs="Calibri"/>
-          <w:noProof/>
-          <w:sz w:val="28"/>
-          <w:szCs w:val="28"/>
-        </w:rPr>
-        <w:t>}»</w:t>
-      </w:r>
-      <w:r>
-        <w:rPr>
-          <w:rFonts w:ascii="Calibri" w:hAnsi="Calibri" w:cs="Calibri"/>
-          <w:sz w:val="28"/>
-          <w:szCs w:val="28"/>
-        </w:rPr>
-        <w:fldChar w:fldCharType="end"/>
-      </w:r>
-      <w:r>
-        <w:rPr>
-          <w:rFonts w:ascii="Calibri" w:hAnsi="Calibri" w:cs="Calibri"/>
-          <w:sz w:val="28"/>
-          <w:szCs w:val="28"/>
-        </w:rPr>
-        <w:t>]</w:t>
-      </w:r>
-    </w:p>
-    <w:p>
-      <w:pPr>
-        <w:pStyle w:val="Experience"/>
-      </w:pPr>
-      <w:r>
-        <w:fldChar w:fldCharType="begin"/>
-      </w:r>
-      <w:r>
-        <w:instrText xml:space="preserve"> MERGEFIELD  #end  \* MERGEFORMAT </w:instrText>
-      </w:r>
-      <w:r>
-        <w:fldChar w:fldCharType="separate"/>
-      </w:r>
-      <w:r>
-        <w:rPr>
-          <w:rFonts w:ascii="Times New Roman" w:hAnsi="Times New Roman" w:cs="Times New Roman"/>
-          <w:noProof/>
-          <w:sz w:val="28"/>
-          <w:szCs w:val="28"/>
-        </w:rPr>
-        <w:t>«#end»</w:t>
-      </w:r>
-      <w:r>
-        <w:rPr>
-          <w:rFonts w:ascii="Times New Roman" w:hAnsi="Times New Roman" w:cs="Times New Roman"/>
-          <w:noProof/>
-          <w:sz w:val="28"/>
-          <w:szCs w:val="28"/>
-        </w:rPr>
-        <w:fldChar w:fldCharType="end"/>
-      </w:r>
-    </w:p>
-    <w:tbl>
-      <w:tblPr>
-        <w:tblStyle w:val="Contenttable"/>
-        <w:tblW w:w="3286" w:type="pct"/>
-        <w:tblLook w:val="04A0" w:firstRow="1" w:lastRow="0" w:firstColumn="1" w:lastColumn="0" w:noHBand="0" w:noVBand="1"/>
-        <w:tblDescription w:val="Enter Quantity, Description, Unit Price, Discount, and Line Total in table columns, and Subtotal, Sales Tax, and Total at the end"/>
-      </w:tblPr>
-      <w:tblGrid>
-        <w:gridCol w:w="2459"/>
-        <w:gridCol w:w="2351"/>
-        <w:gridCol w:w="2240"/>
-      </w:tblGrid>
-      <w:tr>
-        <w:trPr>
-          <w:cnfStyle w:val="100000000000" w:firstRow="1" w:lastRow="0" w:firstColumn="0" w:lastColumn="0" w:oddVBand="0" w:evenVBand="0" w:oddHBand="0" w:evenHBand="0" w:firstRowFirstColumn="0" w:firstRowLastColumn="0" w:lastRowFirstColumn="0" w:lastRowLastColumn="0"/>
-          <w:trHeight w:hRule="exact" w:val="490"/>
-          <w:tblHeader/>
-        </w:trPr>
-        <w:tc>
-          <w:tcPr>
-            <w:tcW w:w="2410" w:type="dxa"/>
-            <w:hideMark/>
-          </w:tcPr>
-          <w:p>
-            <w:pPr>
-              <w:pStyle w:val="Style1"/>
-              <w:framePr w:hSpace="0" w:wrap="auto" w:vAnchor="margin" w:hAnchor="text" w:xAlign="left" w:yAlign="inline"/>
-            </w:pPr>
-            <w:r>
-              <w:t>CANDIDATE IDS</w:t>
-            </w:r>
-          </w:p>
-        </w:tc>
-        <w:tc>
-          <w:tcPr>
-            <w:tcW w:w="2304" w:type="dxa"/>
-            <w:hideMark/>
-          </w:tcPr>
-          <w:p>
-            <w:pPr>
-              <w:pStyle w:val="Style1"/>
-              <w:framePr w:hSpace="0" w:wrap="auto" w:vAnchor="margin" w:hAnchor="text" w:xAlign="left" w:yAlign="inline"/>
-            </w:pPr>
-          </w:p>
-        </w:tc>
-        <w:tc>
-          <w:tcPr>
-            <w:tcW w:w="2195" w:type="dxa"/>
-            <w:hideMark/>
-          </w:tcPr>
-          <w:p>
-            <w:pPr>
-              <w:pStyle w:val="Style1"/>
-              <w:framePr w:hSpace="0" w:wrap="auto" w:vAnchor="margin" w:hAnchor="text" w:xAlign="left" w:yAlign="inline"/>
-            </w:pPr>
-          </w:p>
-        </w:tc>
-      </w:tr>
-    </w:tbl>
-    <w:p>
-      <w:r>
-        <w:t xml:space="preserve"> </w:t>
-      </w:r>
-    </w:p>
-    <w:tbl>
-      <w:tblPr>
-        <w:tblStyle w:val="TotalTable"/>
-        <w:tblW w:w="1063" w:type="pct"/>
-        <w:tblCellMar>
-          <w:left w:w="0" w:type="dxa"/>
-          <w:right w:w="115" w:type="dxa"/>
-        </w:tblCellMar>
-        <w:tblLook w:val="03A0" w:firstRow="1" w:lastRow="0" w:firstColumn="1" w:lastColumn="1" w:noHBand="1" w:noVBand="0"/>
-        <w:tblDescription w:val="Enter Quantity, Description, Unit Price, Discount, and Line Total in table columns, and Subtotal, Sales Tax, and Total at the end"/>
-      </w:tblPr>
-      <w:tblGrid>
-        <w:gridCol w:w="2259"/>
-      </w:tblGrid>
-      <w:tr>
-        <w:trPr>
-          <w:trHeight w:hRule="exact" w:val="288"/>
-        </w:trPr>
-        <w:tc>
-          <w:tcPr>
-            <w:cnfStyle w:val="001000000000" w:firstRow="0" w:lastRow="0" w:firstColumn="1" w:lastColumn="0" w:oddVBand="0" w:evenVBand="0" w:oddHBand="0" w:evenHBand="0" w:firstRowFirstColumn="0" w:firstRowLastColumn="0" w:lastRowFirstColumn="0" w:lastRowLastColumn="0"/>
-            <w:tcW w:w="2235" w:type="dxa"/>
+            <w:tcW w:w="2259" w:type="dxa"/>
             <w:shd w:val="clear" w:color="auto" w:fill="auto"/>
           </w:tcPr>
           <w:p/>
@@ -1021,7 +999,7 @@
           <w:sz w:val="28"/>
           <w:szCs w:val="28"/>
         </w:rPr>
-        <w:instrText xml:space="preserve"> MERGEFIELD  "#foreach(${c} in ${employmentPackage.offer.candidateIds})"  \* MERGEFORMAT </w:instrText>
+        <w:instrText xml:space="preserve"> MERGEFIELD  "#foreach(${c} in ${candidates})"  \* MERGEFORMAT </w:instrText>
       </w:r>
       <w:r>
         <w:rPr>
@@ -1036,7 +1014,7 @@
           <w:sz w:val="28"/>
           <w:szCs w:val="28"/>
         </w:rPr>
-        <w:t>«#foreach(${c} in ${employmentPackage.off»</w:t>
+        <w:t>«#foreach(${c} in ${candidates})»</w:t>
       </w:r>
       <w:r>
         <w:rPr>
@@ -1067,37 +1045,34 @@
         </w:rPr>
         <w:t xml:space="preserve"> </w:t>
       </w:r>
-      <w:proofErr w:type="gramStart"/>
       <w:r>
         <w:rPr>
           <w:rFonts w:ascii="Calibri" w:hAnsi="Calibri" w:cs="Calibri"/>
-          <w:sz w:val="24"/>
-          <w:szCs w:val="24"/>
+        </w:rPr>
+        <w:t xml:space="preserve"> </w:t>
+      </w:r>
+      <w:r>
+        <w:rPr>
+          <w:rFonts w:ascii="Calibri" w:hAnsi="Calibri" w:cs="Calibri"/>
+          <w:sz w:val="28"/>
         </w:rPr>
         <w:t>[</w:t>
       </w:r>
       <w:r>
         <w:rPr>
           <w:rFonts w:ascii="Calibri" w:hAnsi="Calibri" w:cs="Calibri"/>
-        </w:rPr>
-        <w:t xml:space="preserve"> </w:t>
-      </w:r>
-      <w:proofErr w:type="gramEnd"/>
+          <w:sz w:val="28"/>
+          <w:szCs w:val="28"/>
+        </w:rPr>
+        <w:fldChar w:fldCharType="begin"/>
+      </w:r>
       <w:r>
         <w:rPr>
           <w:rFonts w:ascii="Calibri" w:hAnsi="Calibri" w:cs="Calibri"/>
           <w:sz w:val="28"/>
           <w:szCs w:val="28"/>
         </w:rPr>
-        <w:fldChar w:fldCharType="begin"/>
-      </w:r>
-      <w:r>
-        <w:rPr>
-          <w:rFonts w:ascii="Calibri" w:hAnsi="Calibri" w:cs="Calibri"/>
-          <w:sz w:val="28"/>
-          <w:szCs w:val="28"/>
-        </w:rPr>
-        <w:instrText xml:space="preserve"> MERGEFIELD  ${c}  \* MERGEFORMAT </w:instrText>
+        <w:instrText xml:space="preserve"> MERGEFIELD  ${c.firstName}  \* MERGEFORMAT </w:instrText>
       </w:r>
       <w:r>
         <w:rPr>
@@ -1114,7 +1089,7 @@
           <w:sz w:val="28"/>
           <w:szCs w:val="28"/>
         </w:rPr>
-        <w:t>«${c}»</w:t>
+        <w:t>«${c.firstName}»</w:t>
       </w:r>
       <w:r>
         <w:rPr>
@@ -1130,7 +1105,107 @@
           <w:sz w:val="28"/>
           <w:szCs w:val="28"/>
         </w:rPr>
-        <w:t xml:space="preserve"> ]</w:t>
+        <w:t xml:space="preserve"> </w:t>
+      </w:r>
+      <w:r>
+        <w:rPr>
+          <w:rFonts w:ascii="Calibri" w:hAnsi="Calibri" w:cs="Calibri"/>
+          <w:sz w:val="28"/>
+          <w:szCs w:val="28"/>
+        </w:rPr>
+        <w:fldChar w:fldCharType="begin"/>
+      </w:r>
+      <w:r>
+        <w:rPr>
+          <w:rFonts w:ascii="Calibri" w:hAnsi="Calibri" w:cs="Calibri"/>
+          <w:sz w:val="28"/>
+          <w:szCs w:val="28"/>
+        </w:rPr>
+        <w:instrText xml:space="preserve"> MERGEFIELD  ${c.lastName}  \* MERGEFORMAT </w:instrText>
+      </w:r>
+      <w:r>
+        <w:rPr>
+          <w:rFonts w:ascii="Calibri" w:hAnsi="Calibri" w:cs="Calibri"/>
+          <w:sz w:val="28"/>
+          <w:szCs w:val="28"/>
+        </w:rPr>
+        <w:fldChar w:fldCharType="separate"/>
+      </w:r>
+      <w:r>
+        <w:rPr>
+          <w:rFonts w:ascii="Calibri" w:hAnsi="Calibri" w:cs="Calibri"/>
+          <w:noProof/>
+          <w:sz w:val="28"/>
+          <w:szCs w:val="28"/>
+        </w:rPr>
+        <w:t>«${c.lastName}»</w:t>
+      </w:r>
+      <w:r>
+        <w:rPr>
+          <w:rFonts w:ascii="Calibri" w:hAnsi="Calibri" w:cs="Calibri"/>
+          <w:sz w:val="28"/>
+          <w:szCs w:val="28"/>
+        </w:rPr>
+        <w:fldChar w:fldCharType="end"/>
+      </w:r>
+      <w:r>
+        <w:rPr>
+          <w:rFonts w:ascii="Calibri" w:hAnsi="Calibri" w:cs="Calibri"/>
+          <w:sz w:val="28"/>
+          <w:szCs w:val="28"/>
+        </w:rPr>
+        <w:t xml:space="preserve">  </w:t>
+      </w:r>
+      <w:r>
+        <w:rPr>
+          <w:rFonts w:ascii="Calibri" w:hAnsi="Calibri" w:cs="Calibri"/>
+          <w:sz w:val="28"/>
+          <w:szCs w:val="28"/>
+        </w:rPr>
+        <w:fldChar w:fldCharType="begin"/>
+      </w:r>
+      <w:r>
+        <w:rPr>
+          <w:rFonts w:ascii="Calibri" w:hAnsi="Calibri" w:cs="Calibri"/>
+          <w:sz w:val="28"/>
+          <w:szCs w:val="28"/>
+        </w:rPr>
+        <w:instrText xml:space="preserve"> MERGEFIELD  ${c.jobTitle}  \* MERGEFORMAT </w:instrText>
+      </w:r>
+      <w:r>
+        <w:rPr>
+          <w:rFonts w:ascii="Calibri" w:hAnsi="Calibri" w:cs="Calibri"/>
+          <w:sz w:val="28"/>
+          <w:szCs w:val="28"/>
+        </w:rPr>
+        <w:fldChar w:fldCharType="separate"/>
+      </w:r>
+      <w:r>
+        <w:rPr>
+          <w:rFonts w:ascii="Calibri" w:hAnsi="Calibri" w:cs="Calibri"/>
+          <w:noProof/>
+          <w:sz w:val="28"/>
+          <w:szCs w:val="28"/>
+        </w:rPr>
+        <w:t>«${c.jobTitle}»</w:t>
+      </w:r>
+      <w:r>
+        <w:rPr>
+          <w:rFonts w:ascii="Calibri" w:hAnsi="Calibri" w:cs="Calibri"/>
+          <w:sz w:val="28"/>
+          <w:szCs w:val="28"/>
+        </w:rPr>
+        <w:fldChar w:fldCharType="end"/>
+      </w:r>
+      <w:bookmarkStart w:id="0" w:name="_GoBack"/>
+      <w:bookmarkEnd w:id="0"/>
+      <w:r>
+        <w:rPr>
+          <w:rFonts w:ascii="Calibri" w:hAnsi="Calibri" w:cs="Calibri"/>
+          <w:sz w:val="28"/>
+          <w:szCs w:val="28"/>
+        </w:rPr>
+        <w:t>]</w:t>
       </w:r>
     </w:p>
     <w:p>
@@ -1208,10 +1283,10 @@
       </w:r>
     </w:p>
     <w:sectPr>
-      <w:headerReference w:type="default" r:id="rId11"/>
-      <w:footerReference w:type="default" r:id="rId12"/>
-      <w:headerReference w:type="first" r:id="rId13"/>
-      <w:footerReference w:type="first" r:id="rId14"/>
+      <w:headerReference w:type="default" r:id="rId10"/>
+      <w:footerReference w:type="default" r:id="rId11"/>
+      <w:headerReference w:type="first" r:id="rId12"/>
+      <w:footerReference w:type="first" r:id="rId13"/>
       <w:pgSz w:w="12240" w:h="15840" w:code="1"/>
       <w:pgMar w:top="720" w:right="864" w:bottom="1440" w:left="864" w:header="432" w:footer="720" w:gutter="0"/>
       <w:cols w:space="720"/>
@@ -1223,7 +1298,7 @@
 </file>
 
 <file path=word/endnotes.xml><?xml version="1.0" encoding="utf-8"?>
-<w:endnotes xmlns:wpc="http://schemas.microsoft.com/office/word/2010/wordprocessingCanvas" xmlns:mc="http://schemas.openxmlformats.org/markup-compatibility/2006" xmlns:o="urn:schemas-microsoft-com:office:office" xmlns:r="http://schemas.openxmlformats.org/officeDocument/2006/relationships" xmlns:m="http://schemas.openxmlformats.org/officeDocument/2006/math" xmlns:v="urn:schemas-microsoft-com:vml" xmlns:wp14="http://schemas.microsoft.com/office/word/2010/wordprocessingDrawing" xmlns:wp="http://schemas.openxmlformats.org/drawingml/2006/wordprocessingDrawing" xmlns:w10="urn:schemas-microsoft-com:office:word" xmlns:w="http://schemas.openxmlformats.org/wordprocessingml/2006/main" xmlns:w14="http://schemas.microsoft.com/office/word/2010/wordml" xmlns:wpg="http://schemas.microsoft.com/office/word/2010/wordprocessingGroup" xmlns:wpi="http://schemas.microsoft.com/office/word/2010/wordprocessingInk" xmlns:wne="http://schemas.microsoft.com/office/word/2006/wordml" xmlns:wps="http://schemas.microsoft.com/office/word/2010/wordprocessingShape" mc:Ignorable="w14 wp14">
+<w:endnotes xmlns:wpc="http://schemas.microsoft.com/office/word/2010/wordprocessingCanvas" xmlns:cx="http://schemas.microsoft.com/office/drawing/2014/chartex" xmlns:cx1="http://schemas.microsoft.com/office/drawing/2015/9/8/chartex" xmlns:cx2="http://schemas.microsoft.com/office/drawing/2015/10/21/chartex" xmlns:cx3="http://schemas.microsoft.com/office/drawing/2016/5/9/chartex" xmlns:cx4="http://schemas.microsoft.com/office/drawing/2016/5/10/chartex" xmlns:cx5="http://schemas.microsoft.com/office/drawing/2016/5/11/chartex" xmlns:cx6="http://schemas.microsoft.com/office/drawing/2016/5/12/chartex" xmlns:cx7="http://schemas.microsoft.com/office/drawing/2016/5/13/chartex" xmlns:cx8="http://schemas.microsoft.com/office/drawing/2016/5/14/chartex" xmlns:mc="http://schemas.openxmlformats.org/markup-compatibility/2006" xmlns:aink="http://schemas.microsoft.com/office/drawing/2016/ink" xmlns:am3d="http://schemas.microsoft.com/office/drawing/2017/model3d" xmlns:o="urn:schemas-microsoft-com:office:office" xmlns:r="http://schemas.openxmlformats.org/officeDocument/2006/relationships" xmlns:m="http://schemas.openxmlformats.org/officeDocument/2006/math" xmlns:v="urn:schemas-microsoft-com:vml" xmlns:wp14="http://schemas.microsoft.com/office/word/2010/wordprocessingDrawing" xmlns:wp="http://schemas.openxmlformats.org/drawingml/2006/wordprocessingDrawing" xmlns:w10="urn:schemas-microsoft-com:office:word" xmlns:w="http://schemas.openxmlformats.org/wordprocessingml/2006/main" xmlns:w14="http://schemas.microsoft.com/office/word/2010/wordml" xmlns:w15="http://schemas.microsoft.com/office/word/2012/wordml" xmlns:w16cid="http://schemas.microsoft.com/office/word/2016/wordml/cid" xmlns:w16se="http://schemas.microsoft.com/office/word/2015/wordml/symex" xmlns:wpg="http://schemas.microsoft.com/office/word/2010/wordprocessingGroup" xmlns:wpi="http://schemas.microsoft.com/office/word/2010/wordprocessingInk" xmlns:wne="http://schemas.microsoft.com/office/word/2006/wordml" xmlns:wps="http://schemas.microsoft.com/office/word/2010/wordprocessingShape" mc:Ignorable="w14 w15 w16se w16cid wp14">
   <w:endnote w:type="separator" w:id="-1">
     <w:p>
       <w:pPr>
@@ -1250,7 +1325,7 @@
 </file>
 
 <file path=word/footer1.xml><?xml version="1.0" encoding="utf-8"?>
-<w:ftr xmlns:wpc="http://schemas.microsoft.com/office/word/2010/wordprocessingCanvas" xmlns:mc="http://schemas.openxmlformats.org/markup-compatibility/2006" xmlns:o="urn:schemas-microsoft-com:office:office" xmlns:r="http://schemas.openxmlformats.org/officeDocument/2006/relationships" xmlns:m="http://schemas.openxmlformats.org/officeDocument/2006/math" xmlns:v="urn:schemas-microsoft-com:vml" xmlns:wp14="http://schemas.microsoft.com/office/word/2010/wordprocessingDrawing" xmlns:wp="http://schemas.openxmlformats.org/drawingml/2006/wordprocessingDrawing" xmlns:w10="urn:schemas-microsoft-com:office:word" xmlns:w="http://schemas.openxmlformats.org/wordprocessingml/2006/main" xmlns:w14="http://schemas.microsoft.com/office/word/2010/wordml" xmlns:wpg="http://schemas.microsoft.com/office/word/2010/wordprocessingGroup" xmlns:wpi="http://schemas.microsoft.com/office/word/2010/wordprocessingInk" xmlns:wne="http://schemas.microsoft.com/office/word/2006/wordml" xmlns:wps="http://schemas.microsoft.com/office/word/2010/wordprocessingShape" mc:Ignorable="w14 wp14">
+<w:ftr xmlns:wpc="http://schemas.microsoft.com/office/word/2010/wordprocessingCanvas" xmlns:cx="http://schemas.microsoft.com/office/drawing/2014/chartex" xmlns:cx1="http://schemas.microsoft.com/office/drawing/2015/9/8/chartex" xmlns:cx2="http://schemas.microsoft.com/office/drawing/2015/10/21/chartex" xmlns:cx3="http://schemas.microsoft.com/office/drawing/2016/5/9/chartex" xmlns:cx4="http://schemas.microsoft.com/office/drawing/2016/5/10/chartex" xmlns:cx5="http://schemas.microsoft.com/office/drawing/2016/5/11/chartex" xmlns:cx6="http://schemas.microsoft.com/office/drawing/2016/5/12/chartex" xmlns:cx7="http://schemas.microsoft.com/office/drawing/2016/5/13/chartex" xmlns:cx8="http://schemas.microsoft.com/office/drawing/2016/5/14/chartex" xmlns:mc="http://schemas.openxmlformats.org/markup-compatibility/2006" xmlns:aink="http://schemas.microsoft.com/office/drawing/2016/ink" xmlns:am3d="http://schemas.microsoft.com/office/drawing/2017/model3d" xmlns:o="urn:schemas-microsoft-com:office:office" xmlns:r="http://schemas.openxmlformats.org/officeDocument/2006/relationships" xmlns:m="http://schemas.openxmlformats.org/officeDocument/2006/math" xmlns:v="urn:schemas-microsoft-com:vml" xmlns:wp14="http://schemas.microsoft.com/office/word/2010/wordprocessingDrawing" xmlns:wp="http://schemas.openxmlformats.org/drawingml/2006/wordprocessingDrawing" xmlns:w10="urn:schemas-microsoft-com:office:word" xmlns:w="http://schemas.openxmlformats.org/wordprocessingml/2006/main" xmlns:w14="http://schemas.microsoft.com/office/word/2010/wordml" xmlns:w15="http://schemas.microsoft.com/office/word/2012/wordml" xmlns:w16cid="http://schemas.microsoft.com/office/word/2016/wordml/cid" xmlns:w16se="http://schemas.microsoft.com/office/word/2015/wordml/symex" xmlns:wpg="http://schemas.microsoft.com/office/word/2010/wordprocessingGroup" xmlns:wpi="http://schemas.microsoft.com/office/word/2010/wordprocessingInk" xmlns:wne="http://schemas.microsoft.com/office/word/2006/wordml" xmlns:wps="http://schemas.microsoft.com/office/word/2010/wordprocessingShape" mc:Ignorable="w14 w15 w16se w16cid wp14">
   <w:p>
     <w:pPr>
       <w:pStyle w:val="Footer"/>
@@ -1261,7 +1336,7 @@
 </file>
 
 <file path=word/footer2.xml><?xml version="1.0" encoding="utf-8"?>
-<w:ftr xmlns:wpc="http://schemas.microsoft.com/office/word/2010/wordprocessingCanvas" xmlns:mc="http://schemas.openxmlformats.org/markup-compatibility/2006" xmlns:o="urn:schemas-microsoft-com:office:office" xmlns:r="http://schemas.openxmlformats.org/officeDocument/2006/relationships" xmlns:m="http://schemas.openxmlformats.org/officeDocument/2006/math" xmlns:v="urn:schemas-microsoft-com:vml" xmlns:wp14="http://schemas.microsoft.com/office/word/2010/wordprocessingDrawing" xmlns:wp="http://schemas.openxmlformats.org/drawingml/2006/wordprocessingDrawing" xmlns:w10="urn:schemas-microsoft-com:office:word" xmlns:w="http://schemas.openxmlformats.org/wordprocessingml/2006/main" xmlns:w14="http://schemas.microsoft.com/office/word/2010/wordml" xmlns:wpg="http://schemas.microsoft.com/office/word/2010/wordprocessingGroup" xmlns:wpi="http://schemas.microsoft.com/office/word/2010/wordprocessingInk" xmlns:wne="http://schemas.microsoft.com/office/word/2006/wordml" xmlns:wps="http://schemas.microsoft.com/office/word/2010/wordprocessingShape" mc:Ignorable="w14 wp14">
+<w:ftr xmlns:wpc="http://schemas.microsoft.com/office/word/2010/wordprocessingCanvas" xmlns:cx="http://schemas.microsoft.com/office/drawing/2014/chartex" xmlns:cx1="http://schemas.microsoft.com/office/drawing/2015/9/8/chartex" xmlns:cx2="http://schemas.microsoft.com/office/drawing/2015/10/21/chartex" xmlns:cx3="http://schemas.microsoft.com/office/drawing/2016/5/9/chartex" xmlns:cx4="http://schemas.microsoft.com/office/drawing/2016/5/10/chartex" xmlns:cx5="http://schemas.microsoft.com/office/drawing/2016/5/11/chartex" xmlns:cx6="http://schemas.microsoft.com/office/drawing/2016/5/12/chartex" xmlns:cx7="http://schemas.microsoft.com/office/drawing/2016/5/13/chartex" xmlns:cx8="http://schemas.microsoft.com/office/drawing/2016/5/14/chartex" xmlns:mc="http://schemas.openxmlformats.org/markup-compatibility/2006" xmlns:aink="http://schemas.microsoft.com/office/drawing/2016/ink" xmlns:am3d="http://schemas.microsoft.com/office/drawing/2017/model3d" xmlns:o="urn:schemas-microsoft-com:office:office" xmlns:r="http://schemas.openxmlformats.org/officeDocument/2006/relationships" xmlns:m="http://schemas.openxmlformats.org/officeDocument/2006/math" xmlns:v="urn:schemas-microsoft-com:vml" xmlns:wp14="http://schemas.microsoft.com/office/word/2010/wordprocessingDrawing" xmlns:wp="http://schemas.openxmlformats.org/drawingml/2006/wordprocessingDrawing" xmlns:w10="urn:schemas-microsoft-com:office:word" xmlns:w="http://schemas.openxmlformats.org/wordprocessingml/2006/main" xmlns:w14="http://schemas.microsoft.com/office/word/2010/wordml" xmlns:w15="http://schemas.microsoft.com/office/word/2012/wordml" xmlns:w16cid="http://schemas.microsoft.com/office/word/2016/wordml/cid" xmlns:w16se="http://schemas.microsoft.com/office/word/2015/wordml/symex" xmlns:wpg="http://schemas.microsoft.com/office/word/2010/wordprocessingGroup" xmlns:wpi="http://schemas.microsoft.com/office/word/2010/wordprocessingInk" xmlns:wne="http://schemas.microsoft.com/office/word/2006/wordml" xmlns:wps="http://schemas.microsoft.com/office/word/2010/wordprocessingShape" mc:Ignorable="w14 w15 w16se w16cid wp14">
   <w:p>
     <w:pPr>
       <w:pStyle w:val="Footer"/>
@@ -1419,9 +1494,9 @@
             </wp:anchor>
           </w:drawing>
         </mc:Choice>
-        <mc:Fallback xmlns:w16se="http://schemas.microsoft.com/office/word/2015/wordml/symex" xmlns:w16sdtdh="http://schemas.microsoft.com/office/word/2020/wordml/sdtdatahash" xmlns:w16="http://schemas.microsoft.com/office/word/2018/wordml" xmlns:w16cid="http://schemas.microsoft.com/office/word/2016/wordml/cid" xmlns:w16cex="http://schemas.microsoft.com/office/word/2018/wordml/cex" xmlns:w15="http://schemas.microsoft.com/office/word/2012/wordml" xmlns:oel="http://schemas.microsoft.com/office/2019/extlst" xmlns:am3d="http://schemas.microsoft.com/office/drawing/2017/model3d" xmlns:aink="http://schemas.microsoft.com/office/drawing/2016/ink" xmlns:cx8="http://schemas.microsoft.com/office/drawing/2016/5/14/chartex" xmlns:cx7="http://schemas.microsoft.com/office/drawing/2016/5/13/chartex" xmlns:cx6="http://schemas.microsoft.com/office/drawing/2016/5/12/chartex" xmlns:cx5="http://schemas.microsoft.com/office/drawing/2016/5/11/chartex" xmlns:cx4="http://schemas.microsoft.com/office/drawing/2016/5/10/chartex" xmlns:cx3="http://schemas.microsoft.com/office/drawing/2016/5/9/chartex" xmlns:cx2="http://schemas.microsoft.com/office/drawing/2015/10/21/chartex" xmlns:cx1="http://schemas.microsoft.com/office/drawing/2015/9/8/chartex" xmlns:cx="http://schemas.microsoft.com/office/drawing/2014/chartex">
+        <mc:Fallback>
           <w:pict>
-            <v:shape w14:anchorId="75C78C22" id="Freeform: Shape 8" o:spid="_x0000_s1027" alt="Green gradient in rectangle" style="position:absolute;margin-left:-6.5pt;margin-top:675.35pt;width:627.85pt;height:213.85pt;rotation:180;z-index:-251655168;visibility:visible;mso-wrap-style:square;mso-width-percent:0;mso-height-percent:0;mso-wrap-distance-left:9pt;mso-wrap-distance-top:0;mso-wrap-distance-right:9pt;mso-wrap-distance-bottom:0;mso-position-horizontal:absolute;mso-position-horizontal-relative:page;mso-position-vertical:absolute;mso-position-vertical-relative:page;mso-width-percent:0;mso-height-percent:0;mso-width-relative:margin;mso-height-relative:margin;v-text-anchor:middle" coordsize="7738110,2906395" o:spt="100" o:gfxdata="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" adj="-11796480,,5400" path="m,l7738110,r,1896461l,2906395,,xe" fillcolor="#9edfbe [1302]" stroked="f" strokeweight="2pt">
+            <v:shape w14:anchorId="75C78C22" id="Freeform: Shape 8" o:spid="_x0000_s1027" alt="Green gradient in rectangle" style="position:absolute;margin-left:-6.5pt;margin-top:675.35pt;width:627.85pt;height:213.85pt;rotation:180;z-index:-251655168;visibility:visible;mso-wrap-style:square;mso-width-percent:0;mso-height-percent:0;mso-wrap-distance-left:9pt;mso-wrap-distance-top:0;mso-wrap-distance-right:9pt;mso-wrap-distance-bottom:0;mso-position-horizontal:absolute;mso-position-horizontal-relative:page;mso-position-vertical:absolute;mso-position-vertical-relative:page;mso-width-percent:0;mso-height-percent:0;mso-width-relative:margin;mso-height-relative:margin;v-text-anchor:middle" coordsize="7738110,2906395" o:spt="100" o:gfxdata="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" adj="-11796480,,5400" path="m,l7738110,r,1896461l,2906395,,xe" fillcolor="#9edfbe [1302]" stroked="f" strokeweight="2pt">
               <v:fill color2="#4eb3cf [3208]" rotate="t" angle="58" focus="100%" type="gradient">
                 <o:fill v:ext="view" type="gradientUnscaled"/>
               </v:fill>
@@ -1444,7 +1519,7 @@
 </file>
 
 <file path=word/footnotes.xml><?xml version="1.0" encoding="utf-8"?>
-<w:footnotes xmlns:wpc="http://schemas.microsoft.com/office/word/2010/wordprocessingCanvas" xmlns:mc="http://schemas.openxmlformats.org/markup-compatibility/2006" xmlns:o="urn:schemas-microsoft-com:office:office" xmlns:r="http://schemas.openxmlformats.org/officeDocument/2006/relationships" xmlns:m="http://schemas.openxmlformats.org/officeDocument/2006/math" xmlns:v="urn:schemas-microsoft-com:vml" xmlns:wp14="http://schemas.microsoft.com/office/word/2010/wordprocessingDrawing" xmlns:wp="http://schemas.openxmlformats.org/drawingml/2006/wordprocessingDrawing" xmlns:w10="urn:schemas-microsoft-com:office:word" xmlns:w="http://schemas.openxmlformats.org/wordprocessingml/2006/main" xmlns:w14="http://schemas.microsoft.com/office/word/2010/wordml" xmlns:wpg="http://schemas.microsoft.com/office/word/2010/wordprocessingGroup" xmlns:wpi="http://schemas.microsoft.com/office/word/2010/wordprocessingInk" xmlns:wne="http://schemas.microsoft.com/office/word/2006/wordml" xmlns:wps="http://schemas.microsoft.com/office/word/2010/wordprocessingShape" mc:Ignorable="w14 wp14">
+<w:footnotes xmlns:wpc="http://schemas.microsoft.com/office/word/2010/wordprocessingCanvas" xmlns:cx="http://schemas.microsoft.com/office/drawing/2014/chartex" xmlns:cx1="http://schemas.microsoft.com/office/drawing/2015/9/8/chartex" xmlns:cx2="http://schemas.microsoft.com/office/drawing/2015/10/21/chartex" xmlns:cx3="http://schemas.microsoft.com/office/drawing/2016/5/9/chartex" xmlns:cx4="http://schemas.microsoft.com/office/drawing/2016/5/10/chartex" xmlns:cx5="http://schemas.microsoft.com/office/drawing/2016/5/11/chartex" xmlns:cx6="http://schemas.microsoft.com/office/drawing/2016/5/12/chartex" xmlns:cx7="http://schemas.microsoft.com/office/drawing/2016/5/13/chartex" xmlns:cx8="http://schemas.microsoft.com/office/drawing/2016/5/14/chartex" xmlns:mc="http://schemas.openxmlformats.org/markup-compatibility/2006" xmlns:aink="http://schemas.microsoft.com/office/drawing/2016/ink" xmlns:am3d="http://schemas.microsoft.com/office/drawing/2017/model3d" xmlns:o="urn:schemas-microsoft-com:office:office" xmlns:r="http://schemas.openxmlformats.org/officeDocument/2006/relationships" xmlns:m="http://schemas.openxmlformats.org/officeDocument/2006/math" xmlns:v="urn:schemas-microsoft-com:vml" xmlns:wp14="http://schemas.microsoft.com/office/word/2010/wordprocessingDrawing" xmlns:wp="http://schemas.openxmlformats.org/drawingml/2006/wordprocessingDrawing" xmlns:w10="urn:schemas-microsoft-com:office:word" xmlns:w="http://schemas.openxmlformats.org/wordprocessingml/2006/main" xmlns:w14="http://schemas.microsoft.com/office/word/2010/wordml" xmlns:w15="http://schemas.microsoft.com/office/word/2012/wordml" xmlns:w16cid="http://schemas.microsoft.com/office/word/2016/wordml/cid" xmlns:w16se="http://schemas.microsoft.com/office/word/2015/wordml/symex" xmlns:wpg="http://schemas.microsoft.com/office/word/2010/wordprocessingGroup" xmlns:wpi="http://schemas.microsoft.com/office/word/2010/wordprocessingInk" xmlns:wne="http://schemas.microsoft.com/office/word/2006/wordml" xmlns:wps="http://schemas.microsoft.com/office/word/2010/wordprocessingShape" mc:Ignorable="w14 w15 w16se w16cid wp14">
   <w:footnote w:type="separator" w:id="-1">
     <w:p>
       <w:pPr>
@@ -1471,14 +1546,14 @@
 </file>
 
 <file path=word/header1.xml><?xml version="1.0" encoding="utf-8"?>
-<w:hdr xmlns:wpc="http://schemas.microsoft.com/office/word/2010/wordprocessingCanvas" xmlns:mc="http://schemas.openxmlformats.org/markup-compatibility/2006" xmlns:o="urn:schemas-microsoft-com:office:office" xmlns:r="http://schemas.openxmlformats.org/officeDocument/2006/relationships" xmlns:m="http://schemas.openxmlformats.org/officeDocument/2006/math" xmlns:v="urn:schemas-microsoft-com:vml" xmlns:wp14="http://schemas.microsoft.com/office/word/2010/wordprocessingDrawing" xmlns:wp="http://schemas.openxmlformats.org/drawingml/2006/wordprocessingDrawing" xmlns:w10="urn:schemas-microsoft-com:office:word" xmlns:w="http://schemas.openxmlformats.org/wordprocessingml/2006/main" xmlns:w14="http://schemas.microsoft.com/office/word/2010/wordml" xmlns:wpg="http://schemas.microsoft.com/office/word/2010/wordprocessingGroup" xmlns:wpi="http://schemas.microsoft.com/office/word/2010/wordprocessingInk" xmlns:wne="http://schemas.microsoft.com/office/word/2006/wordml" xmlns:wps="http://schemas.microsoft.com/office/word/2010/wordprocessingShape" mc:Ignorable="w14 wp14">
+<w:hdr xmlns:wpc="http://schemas.microsoft.com/office/word/2010/wordprocessingCanvas" xmlns:cx="http://schemas.microsoft.com/office/drawing/2014/chartex" xmlns:cx1="http://schemas.microsoft.com/office/drawing/2015/9/8/chartex" xmlns:cx2="http://schemas.microsoft.com/office/drawing/2015/10/21/chartex" xmlns:cx3="http://schemas.microsoft.com/office/drawing/2016/5/9/chartex" xmlns:cx4="http://schemas.microsoft.com/office/drawing/2016/5/10/chartex" xmlns:cx5="http://schemas.microsoft.com/office/drawing/2016/5/11/chartex" xmlns:cx6="http://schemas.microsoft.com/office/drawing/2016/5/12/chartex" xmlns:cx7="http://schemas.microsoft.com/office/drawing/2016/5/13/chartex" xmlns:cx8="http://schemas.microsoft.com/office/drawing/2016/5/14/chartex" xmlns:mc="http://schemas.openxmlformats.org/markup-compatibility/2006" xmlns:aink="http://schemas.microsoft.com/office/drawing/2016/ink" xmlns:am3d="http://schemas.microsoft.com/office/drawing/2017/model3d" xmlns:o="urn:schemas-microsoft-com:office:office" xmlns:r="http://schemas.openxmlformats.org/officeDocument/2006/relationships" xmlns:m="http://schemas.openxmlformats.org/officeDocument/2006/math" xmlns:v="urn:schemas-microsoft-com:vml" xmlns:wp14="http://schemas.microsoft.com/office/word/2010/wordprocessingDrawing" xmlns:wp="http://schemas.openxmlformats.org/drawingml/2006/wordprocessingDrawing" xmlns:w10="urn:schemas-microsoft-com:office:word" xmlns:w="http://schemas.openxmlformats.org/wordprocessingml/2006/main" xmlns:w14="http://schemas.microsoft.com/office/word/2010/wordml" xmlns:w15="http://schemas.microsoft.com/office/word/2012/wordml" xmlns:w16cid="http://schemas.microsoft.com/office/word/2016/wordml/cid" xmlns:w16se="http://schemas.microsoft.com/office/word/2015/wordml/symex" xmlns:wpg="http://schemas.microsoft.com/office/word/2010/wordprocessingGroup" xmlns:wpi="http://schemas.microsoft.com/office/word/2010/wordprocessingInk" xmlns:wne="http://schemas.microsoft.com/office/word/2006/wordml" xmlns:wps="http://schemas.microsoft.com/office/word/2010/wordprocessingShape" mc:Ignorable="w14 w15 w16se w16cid wp14">
   <w:p/>
   <w:p/>
 </w:hdr>
 </file>
 
 <file path=word/header2.xml><?xml version="1.0" encoding="utf-8"?>
-<w:hdr xmlns:wpc="http://schemas.microsoft.com/office/word/2010/wordprocessingCanvas" xmlns:mc="http://schemas.openxmlformats.org/markup-compatibility/2006" xmlns:o="urn:schemas-microsoft-com:office:office" xmlns:r="http://schemas.openxmlformats.org/officeDocument/2006/relationships" xmlns:m="http://schemas.openxmlformats.org/officeDocument/2006/math" xmlns:v="urn:schemas-microsoft-com:vml" xmlns:wp14="http://schemas.microsoft.com/office/word/2010/wordprocessingDrawing" xmlns:wp="http://schemas.openxmlformats.org/drawingml/2006/wordprocessingDrawing" xmlns:w10="urn:schemas-microsoft-com:office:word" xmlns:w="http://schemas.openxmlformats.org/wordprocessingml/2006/main" xmlns:w14="http://schemas.microsoft.com/office/word/2010/wordml" xmlns:wpg="http://schemas.microsoft.com/office/word/2010/wordprocessingGroup" xmlns:wpi="http://schemas.microsoft.com/office/word/2010/wordprocessingInk" xmlns:wne="http://schemas.microsoft.com/office/word/2006/wordml" xmlns:wps="http://schemas.microsoft.com/office/word/2010/wordprocessingShape" mc:Ignorable="w14 wp14">
+<w:hdr xmlns:wpc="http://schemas.microsoft.com/office/word/2010/wordprocessingCanvas" xmlns:cx="http://schemas.microsoft.com/office/drawing/2014/chartex" xmlns:cx1="http://schemas.microsoft.com/office/drawing/2015/9/8/chartex" xmlns:cx2="http://schemas.microsoft.com/office/drawing/2015/10/21/chartex" xmlns:cx3="http://schemas.microsoft.com/office/drawing/2016/5/9/chartex" xmlns:cx4="http://schemas.microsoft.com/office/drawing/2016/5/10/chartex" xmlns:cx5="http://schemas.microsoft.com/office/drawing/2016/5/11/chartex" xmlns:cx6="http://schemas.microsoft.com/office/drawing/2016/5/12/chartex" xmlns:cx7="http://schemas.microsoft.com/office/drawing/2016/5/13/chartex" xmlns:cx8="http://schemas.microsoft.com/office/drawing/2016/5/14/chartex" xmlns:mc="http://schemas.openxmlformats.org/markup-compatibility/2006" xmlns:aink="http://schemas.microsoft.com/office/drawing/2016/ink" xmlns:am3d="http://schemas.microsoft.com/office/drawing/2017/model3d" xmlns:o="urn:schemas-microsoft-com:office:office" xmlns:r="http://schemas.openxmlformats.org/officeDocument/2006/relationships" xmlns:m="http://schemas.openxmlformats.org/officeDocument/2006/math" xmlns:v="urn:schemas-microsoft-com:vml" xmlns:wp14="http://schemas.microsoft.com/office/word/2010/wordprocessingDrawing" xmlns:wp="http://schemas.openxmlformats.org/drawingml/2006/wordprocessingDrawing" xmlns:w10="urn:schemas-microsoft-com:office:word" xmlns:w="http://schemas.openxmlformats.org/wordprocessingml/2006/main" xmlns:w14="http://schemas.microsoft.com/office/word/2010/wordml" xmlns:w15="http://schemas.microsoft.com/office/word/2012/wordml" xmlns:w16cid="http://schemas.microsoft.com/office/word/2016/wordml/cid" xmlns:w16se="http://schemas.microsoft.com/office/word/2015/wordml/symex" xmlns:wpg="http://schemas.microsoft.com/office/word/2010/wordprocessingGroup" xmlns:wpi="http://schemas.microsoft.com/office/word/2010/wordprocessingInk" xmlns:wne="http://schemas.microsoft.com/office/word/2006/wordml" xmlns:wps="http://schemas.microsoft.com/office/word/2010/wordprocessingShape" mc:Ignorable="w14 w15 w16se w16cid wp14">
   <w:p>
     <w:pPr>
       <w:pStyle w:val="Header"/>
@@ -1637,9 +1712,9 @@
             </wp:anchor>
           </w:drawing>
         </mc:Choice>
-        <mc:Fallback xmlns:w16se="http://schemas.microsoft.com/office/word/2015/wordml/symex" xmlns:w16sdtdh="http://schemas.microsoft.com/office/word/2020/wordml/sdtdatahash" xmlns:w16="http://schemas.microsoft.com/office/word/2018/wordml" xmlns:w16cid="http://schemas.microsoft.com/office/word/2016/wordml/cid" xmlns:w16cex="http://schemas.microsoft.com/office/word/2018/wordml/cex" xmlns:w15="http://schemas.microsoft.com/office/word/2012/wordml" xmlns:oel="http://schemas.microsoft.com/office/2019/extlst" xmlns:am3d="http://schemas.microsoft.com/office/drawing/2017/model3d" xmlns:aink="http://schemas.microsoft.com/office/drawing/2016/ink" xmlns:cx8="http://schemas.microsoft.com/office/drawing/2016/5/14/chartex" xmlns:cx7="http://schemas.microsoft.com/office/drawing/2016/5/13/chartex" xmlns:cx6="http://schemas.microsoft.com/office/drawing/2016/5/12/chartex" xmlns:cx5="http://schemas.microsoft.com/office/drawing/2016/5/11/chartex" xmlns:cx4="http://schemas.microsoft.com/office/drawing/2016/5/10/chartex" xmlns:cx3="http://schemas.microsoft.com/office/drawing/2016/5/9/chartex" xmlns:cx2="http://schemas.microsoft.com/office/drawing/2015/10/21/chartex" xmlns:cx1="http://schemas.microsoft.com/office/drawing/2015/9/8/chartex" xmlns:cx="http://schemas.microsoft.com/office/drawing/2014/chartex">
+        <mc:Fallback>
           <w:pict>
-            <v:shape w14:anchorId="1FFA0ADD" id="Freeform: Shape 5" o:spid="_x0000_s1026" alt="Green gradient in rectangle" style="position:absolute;margin-left:0;margin-top:0;width:609.1pt;height:327.6pt;z-index:-251657216;visibility:visible;mso-wrap-style:square;mso-width-percent:1000;mso-height-percent:0;mso-wrap-distance-left:9pt;mso-wrap-distance-top:0;mso-wrap-distance-right:9pt;mso-wrap-distance-bottom:0;mso-position-horizontal:center;mso-position-horizontal-relative:page;mso-position-vertical:top;mso-position-vertical-relative:page;mso-width-percent:1000;mso-height-percent:0;mso-width-relative:page;mso-height-relative:margin;v-text-anchor:middle" coordsize="7738110,2906395" o:spt="100" o:gfxdata="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" adj="-11796480,,5400" path="m,l7738110,r,1896461l,2906395,,xe" fillcolor="#9edfbe [1302]" stroked="f" strokeweight="2pt">
+            <v:shape w14:anchorId="1FFA0ADD" id="Freeform: Shape 5" o:spid="_x0000_s1026" alt="Green gradient in rectangle" style="position:absolute;margin-left:0;margin-top:0;width:609.1pt;height:327.6pt;z-index:-251657216;visibility:visible;mso-wrap-style:square;mso-width-percent:1000;mso-height-percent:0;mso-wrap-distance-left:9pt;mso-wrap-distance-top:0;mso-wrap-distance-right:9pt;mso-wrap-distance-bottom:0;mso-position-horizontal:center;mso-position-horizontal-relative:page;mso-position-vertical:top;mso-position-vertical-relative:page;mso-width-percent:1000;mso-height-percent:0;mso-width-relative:page;mso-height-relative:margin;v-text-anchor:middle" coordsize="7738110,2906395" o:spt="100" o:gfxdata="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" adj="-11796480,,5400" path="m,l7738110,r,1896461l,2906395,,xe" fillcolor="#9edfbe [1302]" stroked="f" strokeweight="2pt">
               <v:fill color2="#4eb3cf [3208]" rotate="t" angle="58" focus="100%" type="gradient">
                 <o:fill v:ext="view" type="gradientUnscaled"/>
               </v:fill>
@@ -1662,8 +1737,8 @@
 </file>
 
 <file path=word/numbering.xml><?xml version="1.0" encoding="utf-8"?>
-<w:numbering xmlns:wpc="http://schemas.microsoft.com/office/word/2010/wordprocessingCanvas" xmlns:mc="http://schemas.openxmlformats.org/markup-compatibility/2006" xmlns:o="urn:schemas-microsoft-com:office:office" xmlns:r="http://schemas.openxmlformats.org/officeDocument/2006/relationships" xmlns:m="http://schemas.openxmlformats.org/officeDocument/2006/math" xmlns:v="urn:schemas-microsoft-com:vml" xmlns:wp14="http://schemas.microsoft.com/office/word/2010/wordprocessingDrawing" xmlns:wp="http://schemas.openxmlformats.org/drawingml/2006/wordprocessingDrawing" xmlns:w10="urn:schemas-microsoft-com:office:word" xmlns:w="http://schemas.openxmlformats.org/wordprocessingml/2006/main" xmlns:w14="http://schemas.microsoft.com/office/word/2010/wordml" xmlns:wpg="http://schemas.microsoft.com/office/word/2010/wordprocessingGroup" xmlns:wpi="http://schemas.microsoft.com/office/word/2010/wordprocessingInk" xmlns:wne="http://schemas.microsoft.com/office/word/2006/wordml" xmlns:wps="http://schemas.microsoft.com/office/word/2010/wordprocessingShape" mc:Ignorable="w14 wp14">
-  <w:abstractNum w:abstractNumId="0">
+<w:numbering xmlns:wpc="http://schemas.microsoft.com/office/word/2010/wordprocessingCanvas" xmlns:cx="http://schemas.microsoft.com/office/drawing/2014/chartex" xmlns:cx1="http://schemas.microsoft.com/office/drawing/2015/9/8/chartex" xmlns:cx2="http://schemas.microsoft.com/office/drawing/2015/10/21/chartex" xmlns:cx3="http://schemas.microsoft.com/office/drawing/2016/5/9/chartex" xmlns:cx4="http://schemas.microsoft.com/office/drawing/2016/5/10/chartex" xmlns:cx5="http://schemas.microsoft.com/office/drawing/2016/5/11/chartex" xmlns:cx6="http://schemas.microsoft.com/office/drawing/2016/5/12/chartex" xmlns:cx7="http://schemas.microsoft.com/office/drawing/2016/5/13/chartex" xmlns:cx8="http://schemas.microsoft.com/office/drawing/2016/5/14/chartex" xmlns:mc="http://schemas.openxmlformats.org/markup-compatibility/2006" xmlns:aink="http://schemas.microsoft.com/office/drawing/2016/ink" xmlns:am3d="http://schemas.microsoft.com/office/drawing/2017/model3d" xmlns:o="urn:schemas-microsoft-com:office:office" xmlns:r="http://schemas.openxmlformats.org/officeDocument/2006/relationships" xmlns:m="http://schemas.openxmlformats.org/officeDocument/2006/math" xmlns:v="urn:schemas-microsoft-com:vml" xmlns:wp14="http://schemas.microsoft.com/office/word/2010/wordprocessingDrawing" xmlns:wp="http://schemas.openxmlformats.org/drawingml/2006/wordprocessingDrawing" xmlns:w10="urn:schemas-microsoft-com:office:word" xmlns:w="http://schemas.openxmlformats.org/wordprocessingml/2006/main" xmlns:w14="http://schemas.microsoft.com/office/word/2010/wordml" xmlns:w15="http://schemas.microsoft.com/office/word/2012/wordml" xmlns:w16cid="http://schemas.microsoft.com/office/word/2016/wordml/cid" xmlns:w16se="http://schemas.microsoft.com/office/word/2015/wordml/symex" xmlns:wpg="http://schemas.microsoft.com/office/word/2010/wordprocessingGroup" xmlns:wpi="http://schemas.microsoft.com/office/word/2010/wordprocessingInk" xmlns:wne="http://schemas.microsoft.com/office/word/2006/wordml" xmlns:wps="http://schemas.microsoft.com/office/word/2010/wordprocessingShape" mc:Ignorable="w14 w15 w16se w16cid wp14">
+  <w:abstractNum w:abstractNumId="0" w15:restartNumberingAfterBreak="0">
     <w:nsid w:val="FFFFFF7C"/>
     <w:multiLevelType w:val="singleLevel"/>
     <w:tmpl w:val="367ED71E"/>
@@ -1680,7 +1755,7 @@
       </w:pPr>
     </w:lvl>
   </w:abstractNum>
-  <w:abstractNum w:abstractNumId="1">
+  <w:abstractNum w:abstractNumId="1" w15:restartNumberingAfterBreak="0">
     <w:nsid w:val="FFFFFF7D"/>
     <w:multiLevelType w:val="singleLevel"/>
     <w:tmpl w:val="C5C01234"/>
@@ -1697,7 +1772,7 @@
       </w:pPr>
     </w:lvl>
   </w:abstractNum>
-  <w:abstractNum w:abstractNumId="2">
+  <w:abstractNum w:abstractNumId="2" w15:restartNumberingAfterBreak="0">
     <w:nsid w:val="FFFFFF7E"/>
     <w:multiLevelType w:val="singleLevel"/>
     <w:tmpl w:val="1542DD32"/>
@@ -1714,7 +1789,7 @@
       </w:pPr>
     </w:lvl>
   </w:abstractNum>
-  <w:abstractNum w:abstractNumId="3">
+  <w:abstractNum w:abstractNumId="3" w15:restartNumberingAfterBreak="0">
     <w:nsid w:val="FFFFFF7F"/>
     <w:multiLevelType w:val="singleLevel"/>
     <w:tmpl w:val="82FA28C4"/>
@@ -1731,7 +1806,7 @@
       </w:pPr>
     </w:lvl>
   </w:abstractNum>
-  <w:abstractNum w:abstractNumId="4">
+  <w:abstractNum w:abstractNumId="4" w15:restartNumberingAfterBreak="0">
     <w:nsid w:val="FFFFFF80"/>
     <w:multiLevelType w:val="singleLevel"/>
     <w:tmpl w:val="C91CBEB6"/>
@@ -1751,7 +1826,7 @@
       </w:rPr>
     </w:lvl>
   </w:abstractNum>
-  <w:abstractNum w:abstractNumId="5">
+  <w:abstractNum w:abstractNumId="5" w15:restartNumberingAfterBreak="0">
     <w:nsid w:val="FFFFFF81"/>
     <w:multiLevelType w:val="singleLevel"/>
     <w:tmpl w:val="DE7A8540"/>
@@ -1771,7 +1846,7 @@
       </w:rPr>
     </w:lvl>
   </w:abstractNum>
-  <w:abstractNum w:abstractNumId="6">
+  <w:abstractNum w:abstractNumId="6" w15:restartNumberingAfterBreak="0">
     <w:nsid w:val="FFFFFF82"/>
     <w:multiLevelType w:val="singleLevel"/>
     <w:tmpl w:val="D700C376"/>
@@ -1791,7 +1866,7 @@
       </w:rPr>
     </w:lvl>
   </w:abstractNum>
-  <w:abstractNum w:abstractNumId="7">
+  <w:abstractNum w:abstractNumId="7" w15:restartNumberingAfterBreak="0">
     <w:nsid w:val="FFFFFF83"/>
     <w:multiLevelType w:val="singleLevel"/>
     <w:tmpl w:val="C40A588A"/>
@@ -1811,7 +1886,7 @@
       </w:rPr>
     </w:lvl>
   </w:abstractNum>
-  <w:abstractNum w:abstractNumId="8">
+  <w:abstractNum w:abstractNumId="8" w15:restartNumberingAfterBreak="0">
     <w:nsid w:val="FFFFFF88"/>
     <w:multiLevelType w:val="singleLevel"/>
     <w:tmpl w:val="8D14BF48"/>
@@ -1828,7 +1903,7 @@
       </w:pPr>
     </w:lvl>
   </w:abstractNum>
-  <w:abstractNum w:abstractNumId="9">
+  <w:abstractNum w:abstractNumId="9" w15:restartNumberingAfterBreak="0">
     <w:nsid w:val="FFFFFF89"/>
     <w:multiLevelType w:val="singleLevel"/>
     <w:tmpl w:val="F3F0DC78"/>
@@ -1882,7 +1957,7 @@
 </file>
 
 <file path=word/styles.xml><?xml version="1.0" encoding="utf-8"?>
-<w:styles xmlns:mc="http://schemas.openxmlformats.org/markup-compatibility/2006" xmlns:r="http://schemas.openxmlformats.org/officeDocument/2006/relationships" xmlns:w="http://schemas.openxmlformats.org/wordprocessingml/2006/main" xmlns:w14="http://schemas.microsoft.com/office/word/2010/wordml" mc:Ignorable="w14">
+<w:styles xmlns:mc="http://schemas.openxmlformats.org/markup-compatibility/2006" xmlns:r="http://schemas.openxmlformats.org/officeDocument/2006/relationships" xmlns:w="http://schemas.openxmlformats.org/wordprocessingml/2006/main" xmlns:w14="http://schemas.microsoft.com/office/word/2010/wordml" xmlns:w15="http://schemas.microsoft.com/office/word/2012/wordml" xmlns:w16cid="http://schemas.microsoft.com/office/word/2016/wordml/cid" xmlns:w16se="http://schemas.microsoft.com/office/word/2015/wordml/symex" mc:Ignorable="w14 w15 w16se w16cid">
   <w:docDefaults>
     <w:rPrDefault>
       <w:rPr>
@@ -1899,146 +1974,380 @@
       </w:pPr>
     </w:pPrDefault>
   </w:docDefaults>
-  <w:latentStyles w:defLockedState="0" w:defUIPriority="99" w:defSemiHidden="1" w:defUnhideWhenUsed="1" w:defQFormat="0" w:count="267">
-    <w:lsdException w:name="Normal" w:semiHidden="0" w:uiPriority="0" w:unhideWhenUsed="0" w:qFormat="1"/>
-    <w:lsdException w:name="heading 1" w:semiHidden="0" w:uiPriority="0" w:unhideWhenUsed="0" w:qFormat="1"/>
-    <w:lsdException w:name="heading 2" w:uiPriority="9" w:qFormat="1"/>
-    <w:lsdException w:name="heading 3" w:uiPriority="9" w:qFormat="1"/>
-    <w:lsdException w:name="heading 4" w:uiPriority="2" w:qFormat="1"/>
-    <w:lsdException w:name="heading 5" w:uiPriority="2" w:qFormat="1"/>
-    <w:lsdException w:name="heading 6" w:uiPriority="2" w:qFormat="1"/>
-    <w:lsdException w:name="heading 7" w:uiPriority="2" w:qFormat="1"/>
-    <w:lsdException w:name="heading 8" w:uiPriority="2" w:qFormat="1"/>
-    <w:lsdException w:name="heading 9" w:uiPriority="2" w:qFormat="1"/>
-    <w:lsdException w:name="toc 1" w:uiPriority="39"/>
-    <w:lsdException w:name="toc 2" w:uiPriority="39"/>
-    <w:lsdException w:name="toc 3" w:uiPriority="39"/>
-    <w:lsdException w:name="toc 4" w:uiPriority="39"/>
-    <w:lsdException w:name="toc 5" w:uiPriority="39"/>
-    <w:lsdException w:name="toc 6" w:uiPriority="39"/>
-    <w:lsdException w:name="toc 7" w:uiPriority="39"/>
-    <w:lsdException w:name="toc 8" w:uiPriority="39"/>
-    <w:lsdException w:name="toc 9" w:uiPriority="39"/>
-    <w:lsdException w:name="header" w:semiHidden="0" w:unhideWhenUsed="0"/>
-    <w:lsdException w:name="caption" w:uiPriority="35" w:qFormat="1"/>
-    <w:lsdException w:name="Title" w:semiHidden="0" w:uiPriority="1" w:unhideWhenUsed="0" w:qFormat="1"/>
-    <w:lsdException w:name="Default Paragraph Font" w:uiPriority="1"/>
+  <w:latentStyles w:defLockedState="0" w:defUIPriority="99" w:defSemiHidden="0" w:defUnhideWhenUsed="0" w:defQFormat="0" w:count="375">
+    <w:lsdException w:name="Normal" w:uiPriority="0" w:qFormat="1"/>
+    <w:lsdException w:name="heading 1" w:uiPriority="0" w:qFormat="1"/>
+    <w:lsdException w:name="heading 2" w:semiHidden="1" w:uiPriority="9" w:unhideWhenUsed="1" w:qFormat="1"/>
+    <w:lsdException w:name="heading 3" w:semiHidden="1" w:uiPriority="9" w:unhideWhenUsed="1" w:qFormat="1"/>
+    <w:lsdException w:name="heading 4" w:semiHidden="1" w:uiPriority="2" w:unhideWhenUsed="1" w:qFormat="1"/>
+    <w:lsdException w:name="heading 5" w:semiHidden="1" w:uiPriority="2" w:unhideWhenUsed="1" w:qFormat="1"/>
+    <w:lsdException w:name="heading 6" w:semiHidden="1" w:uiPriority="2" w:unhideWhenUsed="1" w:qFormat="1"/>
+    <w:lsdException w:name="heading 7" w:semiHidden="1" w:uiPriority="2" w:unhideWhenUsed="1" w:qFormat="1"/>
+    <w:lsdException w:name="heading 8" w:semiHidden="1" w:uiPriority="2" w:unhideWhenUsed="1" w:qFormat="1"/>
+    <w:lsdException w:name="heading 9" w:semiHidden="1" w:uiPriority="2" w:unhideWhenUsed="1" w:qFormat="1"/>
+    <w:lsdException w:name="index 1" w:semiHidden="1" w:unhideWhenUsed="1"/>
+    <w:lsdException w:name="index 2" w:semiHidden="1" w:unhideWhenUsed="1"/>
+    <w:lsdException w:name="index 3" w:semiHidden="1" w:unhideWhenUsed="1"/>
+    <w:lsdException w:name="index 4" w:semiHidden="1" w:unhideWhenUsed="1"/>
+    <w:lsdException w:name="index 5" w:semiHidden="1" w:unhideWhenUsed="1"/>
+    <w:lsdException w:name="index 6" w:semiHidden="1" w:unhideWhenUsed="1"/>
+    <w:lsdException w:name="index 7" w:semiHidden="1" w:unhideWhenUsed="1"/>
+    <w:lsdException w:name="index 8" w:semiHidden="1" w:unhideWhenUsed="1"/>
+    <w:lsdException w:name="index 9" w:semiHidden="1" w:unhideWhenUsed="1"/>
+    <w:lsdException w:name="toc 1" w:semiHidden="1" w:uiPriority="39" w:unhideWhenUsed="1"/>
+    <w:lsdException w:name="toc 2" w:semiHidden="1" w:uiPriority="39" w:unhideWhenUsed="1"/>
+    <w:lsdException w:name="toc 3" w:semiHidden="1" w:uiPriority="39" w:unhideWhenUsed="1"/>
+    <w:lsdException w:name="toc 4" w:semiHidden="1" w:uiPriority="39" w:unhideWhenUsed="1"/>
+    <w:lsdException w:name="toc 5" w:semiHidden="1" w:uiPriority="39" w:unhideWhenUsed="1"/>
+    <w:lsdException w:name="toc 6" w:semiHidden="1" w:uiPriority="39" w:unhideWhenUsed="1"/>
+    <w:lsdException w:name="toc 7" w:semiHidden="1" w:uiPriority="39" w:unhideWhenUsed="1"/>
+    <w:lsdException w:name="toc 8" w:semiHidden="1" w:uiPriority="39" w:unhideWhenUsed="1"/>
+    <w:lsdException w:name="toc 9" w:semiHidden="1" w:uiPriority="39" w:unhideWhenUsed="1"/>
+    <w:lsdException w:name="Normal Indent" w:semiHidden="1" w:unhideWhenUsed="1"/>
+    <w:lsdException w:name="footnote text" w:semiHidden="1" w:unhideWhenUsed="1"/>
+    <w:lsdException w:name="annotation text" w:semiHidden="1" w:unhideWhenUsed="1"/>
+    <w:lsdException w:name="footer" w:semiHidden="1" w:unhideWhenUsed="1"/>
+    <w:lsdException w:name="index heading" w:semiHidden="1" w:unhideWhenUsed="1"/>
+    <w:lsdException w:name="caption" w:semiHidden="1" w:uiPriority="35" w:unhideWhenUsed="1" w:qFormat="1"/>
+    <w:lsdException w:name="table of figures" w:semiHidden="1" w:unhideWhenUsed="1"/>
+    <w:lsdException w:name="envelope address" w:semiHidden="1" w:unhideWhenUsed="1"/>
+    <w:lsdException w:name="envelope return" w:semiHidden="1" w:unhideWhenUsed="1"/>
+    <w:lsdException w:name="footnote reference" w:semiHidden="1" w:unhideWhenUsed="1"/>
+    <w:lsdException w:name="annotation reference" w:semiHidden="1" w:unhideWhenUsed="1"/>
+    <w:lsdException w:name="line number" w:semiHidden="1" w:unhideWhenUsed="1"/>
+    <w:lsdException w:name="page number" w:semiHidden="1" w:unhideWhenUsed="1"/>
+    <w:lsdException w:name="endnote reference" w:semiHidden="1" w:unhideWhenUsed="1"/>
+    <w:lsdException w:name="endnote text" w:semiHidden="1" w:unhideWhenUsed="1"/>
+    <w:lsdException w:name="table of authorities" w:semiHidden="1" w:unhideWhenUsed="1"/>
+    <w:lsdException w:name="macro" w:semiHidden="1" w:unhideWhenUsed="1"/>
+    <w:lsdException w:name="toa heading" w:semiHidden="1" w:unhideWhenUsed="1"/>
+    <w:lsdException w:name="List" w:semiHidden="1" w:unhideWhenUsed="1"/>
+    <w:lsdException w:name="List Bullet" w:semiHidden="1" w:unhideWhenUsed="1"/>
+    <w:lsdException w:name="List Number" w:semiHidden="1" w:unhideWhenUsed="1"/>
+    <w:lsdException w:name="List 2" w:semiHidden="1" w:unhideWhenUsed="1"/>
+    <w:lsdException w:name="List 3" w:semiHidden="1" w:unhideWhenUsed="1"/>
+    <w:lsdException w:name="List 4" w:semiHidden="1" w:unhideWhenUsed="1"/>
+    <w:lsdException w:name="List 5" w:semiHidden="1" w:unhideWhenUsed="1"/>
+    <w:lsdException w:name="List Bullet 2" w:semiHidden="1" w:unhideWhenUsed="1"/>
+    <w:lsdException w:name="List Bullet 3" w:semiHidden="1" w:unhideWhenUsed="1"/>
+    <w:lsdException w:name="List Bullet 4" w:semiHidden="1" w:unhideWhenUsed="1"/>
+    <w:lsdException w:name="List Bullet 5" w:semiHidden="1" w:unhideWhenUsed="1"/>
+    <w:lsdException w:name="List Number 2" w:semiHidden="1" w:unhideWhenUsed="1"/>
+    <w:lsdException w:name="List Number 3" w:semiHidden="1" w:unhideWhenUsed="1"/>
+    <w:lsdException w:name="List Number 4" w:semiHidden="1" w:unhideWhenUsed="1"/>
+    <w:lsdException w:name="List Number 5" w:semiHidden="1" w:unhideWhenUsed="1"/>
+    <w:lsdException w:name="Title" w:uiPriority="1" w:qFormat="1"/>
+    <w:lsdException w:name="Closing" w:semiHidden="1" w:unhideWhenUsed="1"/>
+    <w:lsdException w:name="Signature" w:semiHidden="1" w:unhideWhenUsed="1"/>
+    <w:lsdException w:name="Default Paragraph Font" w:semiHidden="1" w:uiPriority="1" w:unhideWhenUsed="1"/>
+    <w:lsdException w:name="Body Text" w:semiHidden="1" w:unhideWhenUsed="1"/>
+    <w:lsdException w:name="Body Text Indent" w:semiHidden="1" w:unhideWhenUsed="1"/>
+    <w:lsdException w:name="List Continue" w:semiHidden="1" w:unhideWhenUsed="1"/>
+    <w:lsdException w:name="List Continue 2" w:semiHidden="1" w:unhideWhenUsed="1"/>
+    <w:lsdException w:name="List Continue 3" w:semiHidden="1" w:unhideWhenUsed="1"/>
+    <w:lsdException w:name="List Continue 4" w:semiHidden="1" w:unhideWhenUsed="1"/>
+    <w:lsdException w:name="List Continue 5" w:semiHidden="1" w:unhideWhenUsed="1"/>
+    <w:lsdException w:name="Message Header" w:semiHidden="1" w:unhideWhenUsed="1"/>
     <w:lsdException w:name="Subtitle" w:uiPriority="11" w:qFormat="1"/>
-    <w:lsdException w:name="Date" w:semiHidden="0" w:unhideWhenUsed="0"/>
+    <w:lsdException w:name="Salutation" w:semiHidden="1" w:unhideWhenUsed="1"/>
+    <w:lsdException w:name="Body Text First Indent" w:semiHidden="1" w:unhideWhenUsed="1"/>
+    <w:lsdException w:name="Body Text First Indent 2" w:semiHidden="1" w:unhideWhenUsed="1"/>
+    <w:lsdException w:name="Note Heading" w:semiHidden="1" w:unhideWhenUsed="1"/>
+    <w:lsdException w:name="Body Text 2" w:semiHidden="1" w:unhideWhenUsed="1"/>
+    <w:lsdException w:name="Body Text 3" w:semiHidden="1" w:unhideWhenUsed="1"/>
+    <w:lsdException w:name="Body Text Indent 2" w:semiHidden="1" w:unhideWhenUsed="1"/>
+    <w:lsdException w:name="Body Text Indent 3" w:semiHidden="1" w:unhideWhenUsed="1"/>
+    <w:lsdException w:name="Block Text" w:semiHidden="1" w:unhideWhenUsed="1"/>
+    <w:lsdException w:name="Hyperlink" w:semiHidden="1" w:unhideWhenUsed="1"/>
+    <w:lsdException w:name="FollowedHyperlink" w:semiHidden="1" w:unhideWhenUsed="1"/>
     <w:lsdException w:name="Strong" w:uiPriority="22" w:qFormat="1"/>
     <w:lsdException w:name="Emphasis" w:uiPriority="20" w:qFormat="1"/>
-    <w:lsdException w:name="Table Grid" w:semiHidden="0" w:uiPriority="39" w:unhideWhenUsed="0"/>
-    <w:lsdException w:name="Placeholder Text" w:unhideWhenUsed="0"/>
-    <w:lsdException w:name="No Spacing" w:uiPriority="1" w:qFormat="1"/>
-    <w:lsdException w:name="Light Shading" w:semiHidden="0" w:uiPriority="60" w:unhideWhenUsed="0"/>
-    <w:lsdException w:name="Light List" w:semiHidden="0" w:uiPriority="61" w:unhideWhenUsed="0"/>
-    <w:lsdException w:name="Light Grid" w:semiHidden="0" w:uiPriority="62" w:unhideWhenUsed="0"/>
-    <w:lsdException w:name="Medium Shading 1" w:semiHidden="0" w:uiPriority="63" w:unhideWhenUsed="0"/>
-    <w:lsdException w:name="Medium Shading 2" w:semiHidden="0" w:uiPriority="64" w:unhideWhenUsed="0"/>
-    <w:lsdException w:name="Medium List 1" w:semiHidden="0" w:uiPriority="65" w:unhideWhenUsed="0"/>
-    <w:lsdException w:name="Medium List 2" w:semiHidden="0" w:uiPriority="66" w:unhideWhenUsed="0"/>
-    <w:lsdException w:name="Medium Grid 1" w:semiHidden="0" w:uiPriority="67" w:unhideWhenUsed="0"/>
-    <w:lsdException w:name="Medium Grid 2" w:semiHidden="0" w:uiPriority="68" w:unhideWhenUsed="0"/>
-    <w:lsdException w:name="Medium Grid 3" w:semiHidden="0" w:uiPriority="69" w:unhideWhenUsed="0"/>
-    <w:lsdException w:name="Dark List" w:semiHidden="0" w:uiPriority="70" w:unhideWhenUsed="0"/>
-    <w:lsdException w:name="Colorful Shading" w:semiHidden="0" w:uiPriority="71" w:unhideWhenUsed="0"/>
-    <w:lsdException w:name="Colorful List" w:semiHidden="0" w:uiPriority="72" w:unhideWhenUsed="0"/>
-    <w:lsdException w:name="Colorful Grid" w:semiHidden="0" w:uiPriority="73" w:unhideWhenUsed="0"/>
-    <w:lsdException w:name="Light Shading Accent 1" w:semiHidden="0" w:uiPriority="60" w:unhideWhenUsed="0"/>
-    <w:lsdException w:name="Light List Accent 1" w:semiHidden="0" w:uiPriority="61" w:unhideWhenUsed="0"/>
-    <w:lsdException w:name="Light Grid Accent 1" w:semiHidden="0" w:uiPriority="62" w:unhideWhenUsed="0"/>
-    <w:lsdException w:name="Medium Shading 1 Accent 1" w:semiHidden="0" w:uiPriority="63" w:unhideWhenUsed="0"/>
-    <w:lsdException w:name="Medium Shading 2 Accent 1" w:semiHidden="0" w:uiPriority="64" w:unhideWhenUsed="0"/>
-    <w:lsdException w:name="Medium List 1 Accent 1" w:semiHidden="0" w:uiPriority="65" w:unhideWhenUsed="0"/>
-    <w:lsdException w:name="Revision" w:unhideWhenUsed="0"/>
+    <w:lsdException w:name="Document Map" w:semiHidden="1" w:unhideWhenUsed="1"/>
+    <w:lsdException w:name="Plain Text" w:semiHidden="1" w:unhideWhenUsed="1"/>
+    <w:lsdException w:name="E-mail Signature" w:semiHidden="1" w:unhideWhenUsed="1"/>
+    <w:lsdException w:name="HTML Top of Form" w:semiHidden="1" w:unhideWhenUsed="1"/>
+    <w:lsdException w:name="HTML Bottom of Form" w:semiHidden="1" w:unhideWhenUsed="1"/>
+    <w:lsdException w:name="Normal (Web)" w:semiHidden="1" w:unhideWhenUsed="1"/>
+    <w:lsdException w:name="HTML Acronym" w:semiHidden="1" w:unhideWhenUsed="1"/>
+    <w:lsdException w:name="HTML Address" w:semiHidden="1" w:unhideWhenUsed="1"/>
+    <w:lsdException w:name="HTML Cite" w:semiHidden="1" w:unhideWhenUsed="1"/>
+    <w:lsdException w:name="HTML Code" w:semiHidden="1" w:unhideWhenUsed="1"/>
+    <w:lsdException w:name="HTML Definition" w:semiHidden="1" w:unhideWhenUsed="1"/>
+    <w:lsdException w:name="HTML Keyboard" w:semiHidden="1" w:unhideWhenUsed="1"/>
+    <w:lsdException w:name="HTML Preformatted" w:semiHidden="1" w:unhideWhenUsed="1"/>
+    <w:lsdException w:name="HTML Sample" w:semiHidden="1" w:unhideWhenUsed="1"/>
+    <w:lsdException w:name="HTML Typewriter" w:semiHidden="1" w:unhideWhenUsed="1"/>
+    <w:lsdException w:name="HTML Variable" w:semiHidden="1" w:unhideWhenUsed="1"/>
+    <w:lsdException w:name="Normal Table" w:semiHidden="1" w:unhideWhenUsed="1"/>
+    <w:lsdException w:name="annotation subject" w:semiHidden="1" w:unhideWhenUsed="1"/>
+    <w:lsdException w:name="No List" w:semiHidden="1" w:unhideWhenUsed="1"/>
+    <w:lsdException w:name="Outline List 1" w:semiHidden="1" w:unhideWhenUsed="1"/>
+    <w:lsdException w:name="Outline List 2" w:semiHidden="1" w:unhideWhenUsed="1"/>
+    <w:lsdException w:name="Outline List 3" w:semiHidden="1" w:unhideWhenUsed="1"/>
+    <w:lsdException w:name="Table Simple 1" w:semiHidden="1" w:unhideWhenUsed="1"/>
+    <w:lsdException w:name="Table Simple 2" w:semiHidden="1" w:unhideWhenUsed="1"/>
+    <w:lsdException w:name="Table Simple 3" w:semiHidden="1" w:unhideWhenUsed="1"/>
+    <w:lsdException w:name="Table Classic 1" w:semiHidden="1" w:unhideWhenUsed="1"/>
+    <w:lsdException w:name="Table Classic 2" w:semiHidden="1" w:unhideWhenUsed="1"/>
+    <w:lsdException w:name="Table Classic 3" w:semiHidden="1" w:unhideWhenUsed="1"/>
+    <w:lsdException w:name="Table Classic 4" w:semiHidden="1" w:unhideWhenUsed="1"/>
+    <w:lsdException w:name="Table Colorful 1" w:semiHidden="1" w:unhideWhenUsed="1"/>
+    <w:lsdException w:name="Table Colorful 2" w:semiHidden="1" w:unhideWhenUsed="1"/>
+    <w:lsdException w:name="Table Colorful 3" w:semiHidden="1" w:unhideWhenUsed="1"/>
+    <w:lsdException w:name="Table Columns 1" w:semiHidden="1" w:unhideWhenUsed="1"/>
+    <w:lsdException w:name="Table Columns 2" w:semiHidden="1" w:unhideWhenUsed="1"/>
+    <w:lsdException w:name="Table Columns 3" w:semiHidden="1" w:unhideWhenUsed="1"/>
+    <w:lsdException w:name="Table Columns 4" w:semiHidden="1" w:unhideWhenUsed="1"/>
+    <w:lsdException w:name="Table Columns 5" w:semiHidden="1" w:unhideWhenUsed="1"/>
+    <w:lsdException w:name="Table Grid 1" w:semiHidden="1" w:unhideWhenUsed="1"/>
+    <w:lsdException w:name="Table Grid 2" w:semiHidden="1" w:unhideWhenUsed="1"/>
+    <w:lsdException w:name="Table Grid 3" w:semiHidden="1" w:unhideWhenUsed="1"/>
+    <w:lsdException w:name="Table Grid 4" w:semiHidden="1" w:unhideWhenUsed="1"/>
+    <w:lsdException w:name="Table Grid 5" w:semiHidden="1" w:unhideWhenUsed="1"/>
+    <w:lsdException w:name="Table Grid 6" w:semiHidden="1" w:unhideWhenUsed="1"/>
+    <w:lsdException w:name="Table Grid 7" w:semiHidden="1" w:unhideWhenUsed="1"/>
+    <w:lsdException w:name="Table Grid 8" w:semiHidden="1" w:unhideWhenUsed="1"/>
+    <w:lsdException w:name="Table List 1" w:semiHidden="1" w:unhideWhenUsed="1"/>
+    <w:lsdException w:name="Table List 2" w:semiHidden="1" w:unhideWhenUsed="1"/>
+    <w:lsdException w:name="Table List 3" w:semiHidden="1" w:unhideWhenUsed="1"/>
+    <w:lsdException w:name="Table List 4" w:semiHidden="1" w:unhideWhenUsed="1"/>
+    <w:lsdException w:name="Table List 5" w:semiHidden="1" w:unhideWhenUsed="1"/>
+    <w:lsdException w:name="Table List 6" w:semiHidden="1" w:unhideWhenUsed="1"/>
+    <w:lsdException w:name="Table List 7" w:semiHidden="1" w:unhideWhenUsed="1"/>
+    <w:lsdException w:name="Table List 8" w:semiHidden="1" w:unhideWhenUsed="1"/>
+    <w:lsdException w:name="Table 3D effects 1" w:semiHidden="1" w:unhideWhenUsed="1"/>
+    <w:lsdException w:name="Table 3D effects 2" w:semiHidden="1" w:unhideWhenUsed="1"/>
+    <w:lsdException w:name="Table 3D effects 3" w:semiHidden="1" w:unhideWhenUsed="1"/>
+    <w:lsdException w:name="Table Contemporary" w:semiHidden="1" w:unhideWhenUsed="1"/>
+    <w:lsdException w:name="Table Elegant" w:semiHidden="1" w:unhideWhenUsed="1"/>
+    <w:lsdException w:name="Table Professional" w:semiHidden="1" w:unhideWhenUsed="1"/>
+    <w:lsdException w:name="Table Subtle 1" w:semiHidden="1" w:unhideWhenUsed="1"/>
+    <w:lsdException w:name="Table Subtle 2" w:semiHidden="1" w:unhideWhenUsed="1"/>
+    <w:lsdException w:name="Table Web 1" w:semiHidden="1" w:unhideWhenUsed="1"/>
+    <w:lsdException w:name="Table Web 2" w:semiHidden="1" w:unhideWhenUsed="1"/>
+    <w:lsdException w:name="Table Web 3" w:semiHidden="1" w:unhideWhenUsed="1"/>
+    <w:lsdException w:name="Balloon Text" w:semiHidden="1" w:unhideWhenUsed="1"/>
+    <w:lsdException w:name="Table Grid" w:uiPriority="39"/>
+    <w:lsdException w:name="Table Theme" w:semiHidden="1" w:unhideWhenUsed="1"/>
+    <w:lsdException w:name="Placeholder Text" w:semiHidden="1"/>
+    <w:lsdException w:name="No Spacing" w:semiHidden="1" w:uiPriority="1" w:unhideWhenUsed="1" w:qFormat="1"/>
+    <w:lsdException w:name="Light Shading" w:uiPriority="60"/>
+    <w:lsdException w:name="Light List" w:uiPriority="61"/>
+    <w:lsdException w:name="Light Grid" w:uiPriority="62"/>
+    <w:lsdException w:name="Medium Shading 1" w:uiPriority="63"/>
+    <w:lsdException w:name="Medium Shading 2" w:uiPriority="64"/>
+    <w:lsdException w:name="Medium List 1" w:uiPriority="65"/>
+    <w:lsdException w:name="Medium List 2" w:uiPriority="66"/>
+    <w:lsdException w:name="Medium Grid 1" w:uiPriority="67"/>
+    <w:lsdException w:name="Medium Grid 2" w:uiPriority="68"/>
+    <w:lsdException w:name="Medium Grid 3" w:uiPriority="69"/>
+    <w:lsdException w:name="Dark List" w:uiPriority="70"/>
+    <w:lsdException w:name="Colorful Shading" w:uiPriority="71"/>
+    <w:lsdException w:name="Colorful List" w:uiPriority="72"/>
+    <w:lsdException w:name="Colorful Grid" w:uiPriority="73"/>
+    <w:lsdException w:name="Light Shading Accent 1" w:uiPriority="60"/>
+    <w:lsdException w:name="Light List Accent 1" w:uiPriority="61"/>
+    <w:lsdException w:name="Light Grid Accent 1" w:uiPriority="62"/>
+    <w:lsdException w:name="Medium Shading 1 Accent 1" w:uiPriority="63"/>
+    <w:lsdException w:name="Medium Shading 2 Accent 1" w:uiPriority="64"/>
+    <w:lsdException w:name="Medium List 1 Accent 1" w:uiPriority="65"/>
+    <w:lsdException w:name="Revision" w:semiHidden="1"/>
     <w:lsdException w:name="List Paragraph" w:uiPriority="34" w:qFormat="1"/>
     <w:lsdException w:name="Quote" w:uiPriority="29" w:qFormat="1"/>
     <w:lsdException w:name="Intense Quote" w:uiPriority="30" w:qFormat="1"/>
-    <w:lsdException w:name="Medium List 2 Accent 1" w:semiHidden="0" w:uiPriority="66" w:unhideWhenUsed="0"/>
-    <w:lsdException w:name="Medium Grid 1 Accent 1" w:semiHidden="0" w:uiPriority="67" w:unhideWhenUsed="0"/>
-    <w:lsdException w:name="Medium Grid 2 Accent 1" w:semiHidden="0" w:uiPriority="68" w:unhideWhenUsed="0"/>
-    <w:lsdException w:name="Medium Grid 3 Accent 1" w:semiHidden="0" w:uiPriority="69" w:unhideWhenUsed="0"/>
-    <w:lsdException w:name="Dark List Accent 1" w:semiHidden="0" w:uiPriority="70" w:unhideWhenUsed="0"/>
-    <w:lsdException w:name="Colorful Shading Accent 1" w:semiHidden="0" w:uiPriority="71" w:unhideWhenUsed="0"/>
-    <w:lsdException w:name="Colorful List Accent 1" w:semiHidden="0" w:uiPriority="72" w:unhideWhenUsed="0"/>
-    <w:lsdException w:name="Colorful Grid Accent 1" w:semiHidden="0" w:uiPriority="73" w:unhideWhenUsed="0"/>
-    <w:lsdException w:name="Light Shading Accent 2" w:semiHidden="0" w:uiPriority="60" w:unhideWhenUsed="0"/>
-    <w:lsdException w:name="Light List Accent 2" w:semiHidden="0" w:uiPriority="61" w:unhideWhenUsed="0"/>
-    <w:lsdException w:name="Light Grid Accent 2" w:semiHidden="0" w:uiPriority="62" w:unhideWhenUsed="0"/>
-    <w:lsdException w:name="Medium Shading 1 Accent 2" w:semiHidden="0" w:uiPriority="63" w:unhideWhenUsed="0"/>
-    <w:lsdException w:name="Medium Shading 2 Accent 2" w:semiHidden="0" w:uiPriority="64" w:unhideWhenUsed="0"/>
-    <w:lsdException w:name="Medium List 1 Accent 2" w:semiHidden="0" w:uiPriority="65" w:unhideWhenUsed="0"/>
-    <w:lsdException w:name="Medium List 2 Accent 2" w:semiHidden="0" w:uiPriority="66" w:unhideWhenUsed="0"/>
-    <w:lsdException w:name="Medium Grid 1 Accent 2" w:semiHidden="0" w:uiPriority="67" w:unhideWhenUsed="0"/>
-    <w:lsdException w:name="Medium Grid 2 Accent 2" w:semiHidden="0" w:uiPriority="68" w:unhideWhenUsed="0"/>
-    <w:lsdException w:name="Medium Grid 3 Accent 2" w:semiHidden="0" w:uiPriority="69" w:unhideWhenUsed="0"/>
-    <w:lsdException w:name="Dark List Accent 2" w:semiHidden="0" w:uiPriority="70" w:unhideWhenUsed="0"/>
-    <w:lsdException w:name="Colorful Shading Accent 2" w:semiHidden="0" w:uiPriority="71" w:unhideWhenUsed="0"/>
-    <w:lsdException w:name="Colorful List Accent 2" w:semiHidden="0" w:uiPriority="72" w:unhideWhenUsed="0"/>
-    <w:lsdException w:name="Colorful Grid Accent 2" w:semiHidden="0" w:uiPriority="73" w:unhideWhenUsed="0"/>
-    <w:lsdException w:name="Light Shading Accent 3" w:semiHidden="0" w:uiPriority="60" w:unhideWhenUsed="0"/>
-    <w:lsdException w:name="Light List Accent 3" w:semiHidden="0" w:uiPriority="61" w:unhideWhenUsed="0"/>
-    <w:lsdException w:name="Light Grid Accent 3" w:semiHidden="0" w:uiPriority="62" w:unhideWhenUsed="0"/>
-    <w:lsdException w:name="Medium Shading 1 Accent 3" w:semiHidden="0" w:uiPriority="63" w:unhideWhenUsed="0"/>
-    <w:lsdException w:name="Medium Shading 2 Accent 3" w:semiHidden="0" w:uiPriority="64" w:unhideWhenUsed="0"/>
-    <w:lsdException w:name="Medium List 1 Accent 3" w:semiHidden="0" w:uiPriority="65" w:unhideWhenUsed="0"/>
-    <w:lsdException w:name="Medium List 2 Accent 3" w:semiHidden="0" w:uiPriority="66" w:unhideWhenUsed="0"/>
-    <w:lsdException w:name="Medium Grid 1 Accent 3" w:semiHidden="0" w:uiPriority="67" w:unhideWhenUsed="0"/>
-    <w:lsdException w:name="Medium Grid 2 Accent 3" w:semiHidden="0" w:uiPriority="68" w:unhideWhenUsed="0"/>
-    <w:lsdException w:name="Medium Grid 3 Accent 3" w:semiHidden="0" w:uiPriority="69" w:unhideWhenUsed="0"/>
-    <w:lsdException w:name="Dark List Accent 3" w:semiHidden="0" w:uiPriority="70" w:unhideWhenUsed="0"/>
-    <w:lsdException w:name="Colorful Shading Accent 3" w:semiHidden="0" w:uiPriority="71" w:unhideWhenUsed="0"/>
-    <w:lsdException w:name="Colorful List Accent 3" w:semiHidden="0" w:uiPriority="72" w:unhideWhenUsed="0"/>
-    <w:lsdException w:name="Colorful Grid Accent 3" w:semiHidden="0" w:uiPriority="73" w:unhideWhenUsed="0"/>
-    <w:lsdException w:name="Light Shading Accent 4" w:semiHidden="0" w:uiPriority="60" w:unhideWhenUsed="0"/>
-    <w:lsdException w:name="Light List Accent 4" w:semiHidden="0" w:uiPriority="61" w:unhideWhenUsed="0"/>
-    <w:lsdException w:name="Light Grid Accent 4" w:semiHidden="0" w:uiPriority="62" w:unhideWhenUsed="0"/>
-    <w:lsdException w:name="Medium Shading 1 Accent 4" w:semiHidden="0" w:uiPriority="63" w:unhideWhenUsed="0"/>
-    <w:lsdException w:name="Medium Shading 2 Accent 4" w:semiHidden="0" w:uiPriority="64" w:unhideWhenUsed="0"/>
-    <w:lsdException w:name="Medium List 1 Accent 4" w:semiHidden="0" w:uiPriority="65" w:unhideWhenUsed="0"/>
-    <w:lsdException w:name="Medium List 2 Accent 4" w:semiHidden="0" w:uiPriority="66" w:unhideWhenUsed="0"/>
-    <w:lsdException w:name="Medium Grid 1 Accent 4" w:semiHidden="0" w:uiPriority="67" w:unhideWhenUsed="0"/>
-    <w:lsdException w:name="Medium Grid 2 Accent 4" w:semiHidden="0" w:uiPriority="68" w:unhideWhenUsed="0"/>
-    <w:lsdException w:name="Medium Grid 3 Accent 4" w:semiHidden="0" w:uiPriority="69" w:unhideWhenUsed="0"/>
-    <w:lsdException w:name="Dark List Accent 4" w:semiHidden="0" w:uiPriority="70" w:unhideWhenUsed="0"/>
-    <w:lsdException w:name="Colorful Shading Accent 4" w:semiHidden="0" w:uiPriority="71" w:unhideWhenUsed="0"/>
-    <w:lsdException w:name="Colorful List Accent 4" w:semiHidden="0" w:uiPriority="72" w:unhideWhenUsed="0"/>
-    <w:lsdException w:name="Colorful Grid Accent 4" w:semiHidden="0" w:uiPriority="73" w:unhideWhenUsed="0"/>
-    <w:lsdException w:name="Light Shading Accent 5" w:semiHidden="0" w:uiPriority="60" w:unhideWhenUsed="0"/>
-    <w:lsdException w:name="Light List Accent 5" w:semiHidden="0" w:uiPriority="61" w:unhideWhenUsed="0"/>
-    <w:lsdException w:name="Light Grid Accent 5" w:semiHidden="0" w:uiPriority="62" w:unhideWhenUsed="0"/>
-    <w:lsdException w:name="Medium Shading 1 Accent 5" w:semiHidden="0" w:uiPriority="63" w:unhideWhenUsed="0"/>
-    <w:lsdException w:name="Medium Shading 2 Accent 5" w:semiHidden="0" w:uiPriority="64" w:unhideWhenUsed="0"/>
-    <w:lsdException w:name="Medium List 1 Accent 5" w:semiHidden="0" w:uiPriority="65" w:unhideWhenUsed="0"/>
-    <w:lsdException w:name="Medium List 2 Accent 5" w:semiHidden="0" w:uiPriority="66" w:unhideWhenUsed="0"/>
-    <w:lsdException w:name="Medium Grid 1 Accent 5" w:semiHidden="0" w:uiPriority="67" w:unhideWhenUsed="0"/>
-    <w:lsdException w:name="Medium Grid 2 Accent 5" w:semiHidden="0" w:uiPriority="68" w:unhideWhenUsed="0"/>
-    <w:lsdException w:name="Medium Grid 3 Accent 5" w:semiHidden="0" w:uiPriority="69" w:unhideWhenUsed="0"/>
-    <w:lsdException w:name="Dark List Accent 5" w:semiHidden="0" w:uiPriority="70" w:unhideWhenUsed="0"/>
-    <w:lsdException w:name="Colorful Shading Accent 5" w:semiHidden="0" w:uiPriority="71" w:unhideWhenUsed="0"/>
-    <w:lsdException w:name="Colorful List Accent 5" w:semiHidden="0" w:uiPriority="72" w:unhideWhenUsed="0"/>
-    <w:lsdException w:name="Colorful Grid Accent 5" w:semiHidden="0" w:uiPriority="73" w:unhideWhenUsed="0"/>
-    <w:lsdException w:name="Light Shading Accent 6" w:semiHidden="0" w:uiPriority="60" w:unhideWhenUsed="0"/>
-    <w:lsdException w:name="Light List Accent 6" w:semiHidden="0" w:uiPriority="61" w:unhideWhenUsed="0"/>
-    <w:lsdException w:name="Light Grid Accent 6" w:semiHidden="0" w:uiPriority="62" w:unhideWhenUsed="0"/>
-    <w:lsdException w:name="Medium Shading 1 Accent 6" w:semiHidden="0" w:uiPriority="63" w:unhideWhenUsed="0"/>
-    <w:lsdException w:name="Medium Shading 2 Accent 6" w:semiHidden="0" w:uiPriority="64" w:unhideWhenUsed="0"/>
-    <w:lsdException w:name="Medium List 1 Accent 6" w:semiHidden="0" w:uiPriority="65" w:unhideWhenUsed="0"/>
-    <w:lsdException w:name="Medium List 2 Accent 6" w:semiHidden="0" w:uiPriority="66" w:unhideWhenUsed="0"/>
-    <w:lsdException w:name="Medium Grid 1 Accent 6" w:semiHidden="0" w:uiPriority="67" w:unhideWhenUsed="0"/>
-    <w:lsdException w:name="Medium Grid 2 Accent 6" w:semiHidden="0" w:uiPriority="68" w:unhideWhenUsed="0"/>
-    <w:lsdException w:name="Medium Grid 3 Accent 6" w:semiHidden="0" w:uiPriority="69" w:unhideWhenUsed="0"/>
-    <w:lsdException w:name="Dark List Accent 6" w:semiHidden="0" w:uiPriority="70" w:unhideWhenUsed="0"/>
-    <w:lsdException w:name="Colorful Shading Accent 6" w:semiHidden="0" w:uiPriority="71" w:unhideWhenUsed="0"/>
-    <w:lsdException w:name="Colorful List Accent 6" w:semiHidden="0" w:uiPriority="72" w:unhideWhenUsed="0"/>
-    <w:lsdException w:name="Colorful Grid Accent 6" w:semiHidden="0" w:uiPriority="73" w:unhideWhenUsed="0"/>
+    <w:lsdException w:name="Medium List 2 Accent 1" w:uiPriority="66"/>
+    <w:lsdException w:name="Medium Grid 1 Accent 1" w:uiPriority="67"/>
+    <w:lsdException w:name="Medium Grid 2 Accent 1" w:uiPriority="68"/>
+    <w:lsdException w:name="Medium Grid 3 Accent 1" w:uiPriority="69"/>
+    <w:lsdException w:name="Dark List Accent 1" w:uiPriority="70"/>
+    <w:lsdException w:name="Colorful Shading Accent 1" w:uiPriority="71"/>
+    <w:lsdException w:name="Colorful List Accent 1" w:uiPriority="72"/>
+    <w:lsdException w:name="Colorful Grid Accent 1" w:uiPriority="73"/>
+    <w:lsdException w:name="Light Shading Accent 2" w:uiPriority="60"/>
+    <w:lsdException w:name="Light List Accent 2" w:uiPriority="61"/>
+    <w:lsdException w:name="Light Grid Accent 2" w:uiPriority="62"/>
+    <w:lsdException w:name="Medium Shading 1 Accent 2" w:uiPriority="63"/>
+    <w:lsdException w:name="Medium Shading 2 Accent 2" w:uiPriority="64"/>
+    <w:lsdException w:name="Medium List 1 Accent 2" w:uiPriority="65"/>
+    <w:lsdException w:name="Medium List 2 Accent 2" w:uiPriority="66"/>
+    <w:lsdException w:name="Medium Grid 1 Accent 2" w:uiPriority="67"/>
+    <w:lsdException w:name="Medium Grid 2 Accent 2" w:uiPriority="68"/>
+    <w:lsdException w:name="Medium Grid 3 Accent 2" w:uiPriority="69"/>
+    <w:lsdException w:name="Dark List Accent 2" w:uiPriority="70"/>
+    <w:lsdException w:name="Colorful Shading Accent 2" w:uiPriority="71"/>
+    <w:lsdException w:name="Colorful List Accent 2" w:uiPriority="72"/>
+    <w:lsdException w:name="Colorful Grid Accent 2" w:uiPriority="73"/>
+    <w:lsdException w:name="Light Shading Accent 3" w:uiPriority="60"/>
+    <w:lsdException w:name="Light List Accent 3" w:uiPriority="61"/>
+    <w:lsdException w:name="Light Grid Accent 3" w:uiPriority="62"/>
+    <w:lsdException w:name="Medium Shading 1 Accent 3" w:uiPriority="63"/>
+    <w:lsdException w:name="Medium Shading 2 Accent 3" w:uiPriority="64"/>
+    <w:lsdException w:name="Medium List 1 Accent 3" w:uiPriority="65"/>
+    <w:lsdException w:name="Medium List 2 Accent 3" w:uiPriority="66"/>
+    <w:lsdException w:name="Medium Grid 1 Accent 3" w:uiPriority="67"/>
+    <w:lsdException w:name="Medium Grid 2 Accent 3" w:uiPriority="68"/>
+    <w:lsdException w:name="Medium Grid 3 Accent 3" w:uiPriority="69"/>
+    <w:lsdException w:name="Dark List Accent 3" w:uiPriority="70"/>
+    <w:lsdException w:name="Colorful Shading Accent 3" w:uiPriority="71"/>
+    <w:lsdException w:name="Colorful List Accent 3" w:uiPriority="72"/>
+    <w:lsdException w:name="Colorful Grid Accent 3" w:uiPriority="73"/>
+    <w:lsdException w:name="Light Shading Accent 4" w:uiPriority="60"/>
+    <w:lsdException w:name="Light List Accent 4" w:uiPriority="61"/>
+    <w:lsdException w:name="Light Grid Accent 4" w:uiPriority="62"/>
+    <w:lsdException w:name="Medium Shading 1 Accent 4" w:uiPriority="63"/>
+    <w:lsdException w:name="Medium Shading 2 Accent 4" w:uiPriority="64"/>
+    <w:lsdException w:name="Medium List 1 Accent 4" w:uiPriority="65"/>
+    <w:lsdException w:name="Medium List 2 Accent 4" w:uiPriority="66"/>
+    <w:lsdException w:name="Medium Grid 1 Accent 4" w:uiPriority="67"/>
+    <w:lsdException w:name="Medium Grid 2 Accent 4" w:uiPriority="68"/>
+    <w:lsdException w:name="Medium Grid 3 Accent 4" w:uiPriority="69"/>
+    <w:lsdException w:name="Dark List Accent 4" w:uiPriority="70"/>
+    <w:lsdException w:name="Colorful Shading Accent 4" w:uiPriority="71"/>
+    <w:lsdException w:name="Colorful List Accent 4" w:uiPriority="72"/>
+    <w:lsdException w:name="Colorful Grid Accent 4" w:uiPriority="73"/>
+    <w:lsdException w:name="Light Shading Accent 5" w:uiPriority="60"/>
+    <w:lsdException w:name="Light List Accent 5" w:uiPriority="61"/>
+    <w:lsdException w:name="Light Grid Accent 5" w:uiPriority="62"/>
+    <w:lsdException w:name="Medium Shading 1 Accent 5" w:uiPriority="63"/>
+    <w:lsdException w:name="Medium Shading 2 Accent 5" w:uiPriority="64"/>
+    <w:lsdException w:name="Medium List 1 Accent 5" w:uiPriority="65"/>
+    <w:lsdException w:name="Medium List 2 Accent 5" w:uiPriority="66"/>
+    <w:lsdException w:name="Medium Grid 1 Accent 5" w:uiPriority="67"/>
+    <w:lsdException w:name="Medium Grid 2 Accent 5" w:uiPriority="68"/>
+    <w:lsdException w:name="Medium Grid 3 Accent 5" w:uiPriority="69"/>
+    <w:lsdException w:name="Dark List Accent 5" w:uiPriority="70"/>
+    <w:lsdException w:name="Colorful Shading Accent 5" w:uiPriority="71"/>
+    <w:lsdException w:name="Colorful List Accent 5" w:uiPriority="72"/>
+    <w:lsdException w:name="Colorful Grid Accent 5" w:uiPriority="73"/>
+    <w:lsdException w:name="Light Shading Accent 6" w:uiPriority="60"/>
+    <w:lsdException w:name="Light List Accent 6" w:uiPriority="61"/>
+    <w:lsdException w:name="Light Grid Accent 6" w:uiPriority="62"/>
+    <w:lsdException w:name="Medium Shading 1 Accent 6" w:uiPriority="63"/>
+    <w:lsdException w:name="Medium Shading 2 Accent 6" w:uiPriority="64"/>
+    <w:lsdException w:name="Medium List 1 Accent 6" w:uiPriority="65"/>
+    <w:lsdException w:name="Medium List 2 Accent 6" w:uiPriority="66"/>
+    <w:lsdException w:name="Medium Grid 1 Accent 6" w:uiPriority="67"/>
+    <w:lsdException w:name="Medium Grid 2 Accent 6" w:uiPriority="68"/>
+    <w:lsdException w:name="Medium Grid 3 Accent 6" w:uiPriority="69"/>
+    <w:lsdException w:name="Dark List Accent 6" w:uiPriority="70"/>
+    <w:lsdException w:name="Colorful Shading Accent 6" w:uiPriority="71"/>
+    <w:lsdException w:name="Colorful List Accent 6" w:uiPriority="72"/>
+    <w:lsdException w:name="Colorful Grid Accent 6" w:uiPriority="73"/>
     <w:lsdException w:name="Subtle Emphasis" w:uiPriority="19" w:qFormat="1"/>
     <w:lsdException w:name="Intense Emphasis" w:uiPriority="21" w:qFormat="1"/>
     <w:lsdException w:name="Subtle Reference" w:uiPriority="31" w:qFormat="1"/>
-    <w:lsdException w:name="Intense Reference" w:uiPriority="32" w:qFormat="1"/>
-    <w:lsdException w:name="Book Title" w:uiPriority="33" w:qFormat="1"/>
-    <w:lsdException w:name="Bibliography" w:uiPriority="37"/>
-    <w:lsdException w:name="TOC Heading" w:uiPriority="39" w:qFormat="1"/>
+    <w:lsdException w:name="Intense Reference" w:semiHidden="1" w:uiPriority="32" w:unhideWhenUsed="1" w:qFormat="1"/>
+    <w:lsdException w:name="Book Title" w:semiHidden="1" w:uiPriority="33" w:unhideWhenUsed="1" w:qFormat="1"/>
+    <w:lsdException w:name="Bibliography" w:semiHidden="1" w:uiPriority="37" w:unhideWhenUsed="1"/>
+    <w:lsdException w:name="TOC Heading" w:semiHidden="1" w:uiPriority="39" w:unhideWhenUsed="1" w:qFormat="1"/>
+    <w:lsdException w:name="Plain Table 1" w:uiPriority="41"/>
+    <w:lsdException w:name="Plain Table 2" w:uiPriority="42"/>
+    <w:lsdException w:name="Plain Table 3" w:uiPriority="43"/>
+    <w:lsdException w:name="Plain Table 4" w:uiPriority="44"/>
+    <w:lsdException w:name="Plain Table 5" w:uiPriority="45"/>
+    <w:lsdException w:name="Grid Table Light" w:uiPriority="40"/>
+    <w:lsdException w:name="Grid Table 1 Light" w:uiPriority="46"/>
+    <w:lsdException w:name="Grid Table 2" w:uiPriority="47"/>
+    <w:lsdException w:name="Grid Table 3" w:uiPriority="48"/>
+    <w:lsdException w:name="Grid Table 4" w:uiPriority="49"/>
+    <w:lsdException w:name="Grid Table 5 Dark" w:uiPriority="50"/>
+    <w:lsdException w:name="Grid Table 6 Colorful" w:uiPriority="51"/>
+    <w:lsdException w:name="Grid Table 7 Colorful" w:uiPriority="52"/>
+    <w:lsdException w:name="Grid Table 1 Light Accent 1" w:uiPriority="46"/>
+    <w:lsdException w:name="Grid Table 2 Accent 1" w:uiPriority="47"/>
+    <w:lsdException w:name="Grid Table 3 Accent 1" w:uiPriority="48"/>
+    <w:lsdException w:name="Grid Table 4 Accent 1" w:uiPriority="49"/>
+    <w:lsdException w:name="Grid Table 5 Dark Accent 1" w:uiPriority="50"/>
+    <w:lsdException w:name="Grid Table 6 Colorful Accent 1" w:uiPriority="51"/>
+    <w:lsdException w:name="Grid Table 7 Colorful Accent 1" w:uiPriority="52"/>
+    <w:lsdException w:name="Grid Table 1 Light Accent 2" w:uiPriority="46"/>
+    <w:lsdException w:name="Grid Table 2 Accent 2" w:uiPriority="47"/>
+    <w:lsdException w:name="Grid Table 3 Accent 2" w:uiPriority="48"/>
+    <w:lsdException w:name="Grid Table 4 Accent 2" w:uiPriority="49"/>
+    <w:lsdException w:name="Grid Table 5 Dark Accent 2" w:uiPriority="50"/>
+    <w:lsdException w:name="Grid Table 6 Colorful Accent 2" w:uiPriority="51"/>
+    <w:lsdException w:name="Grid Table 7 Colorful Accent 2" w:uiPriority="52"/>
+    <w:lsdException w:name="Grid Table 1 Light Accent 3" w:uiPriority="46"/>
+    <w:lsdException w:name="Grid Table 2 Accent 3" w:uiPriority="47"/>
+    <w:lsdException w:name="Grid Table 3 Accent 3" w:uiPriority="48"/>
+    <w:lsdException w:name="Grid Table 4 Accent 3" w:uiPriority="49"/>
+    <w:lsdException w:name="Grid Table 5 Dark Accent 3" w:uiPriority="50"/>
+    <w:lsdException w:name="Grid Table 6 Colorful Accent 3" w:uiPriority="51"/>
+    <w:lsdException w:name="Grid Table 7 Colorful Accent 3" w:uiPriority="52"/>
+    <w:lsdException w:name="Grid Table 1 Light Accent 4" w:uiPriority="46"/>
+    <w:lsdException w:name="Grid Table 2 Accent 4" w:uiPriority="47"/>
+    <w:lsdException w:name="Grid Table 3 Accent 4" w:uiPriority="48"/>
+    <w:lsdException w:name="Grid Table 4 Accent 4" w:uiPriority="49"/>
+    <w:lsdException w:name="Grid Table 5 Dark Accent 4" w:uiPriority="50"/>
+    <w:lsdException w:name="Grid Table 6 Colorful Accent 4" w:uiPriority="51"/>
+    <w:lsdException w:name="Grid Table 7 Colorful Accent 4" w:uiPriority="52"/>
+    <w:lsdException w:name="Grid Table 1 Light Accent 5" w:uiPriority="46"/>
+    <w:lsdException w:name="Grid Table 2 Accent 5" w:uiPriority="47"/>
+    <w:lsdException w:name="Grid Table 3 Accent 5" w:uiPriority="48"/>
+    <w:lsdException w:name="Grid Table 4 Accent 5" w:uiPriority="49"/>
+    <w:lsdException w:name="Grid Table 5 Dark Accent 5" w:uiPriority="50"/>
+    <w:lsdException w:name="Grid Table 6 Colorful Accent 5" w:uiPriority="51"/>
+    <w:lsdException w:name="Grid Table 7 Colorful Accent 5" w:uiPriority="52"/>
+    <w:lsdException w:name="Grid Table 1 Light Accent 6" w:uiPriority="46"/>
+    <w:lsdException w:name="Grid Table 2 Accent 6" w:uiPriority="47"/>
+    <w:lsdException w:name="Grid Table 3 Accent 6" w:uiPriority="48"/>
+    <w:lsdException w:name="Grid Table 4 Accent 6" w:uiPriority="49"/>
+    <w:lsdException w:name="Grid Table 5 Dark Accent 6" w:uiPriority="50"/>
+    <w:lsdException w:name="Grid Table 6 Colorful Accent 6" w:uiPriority="51"/>
+    <w:lsdException w:name="Grid Table 7 Colorful Accent 6" w:uiPriority="52"/>
+    <w:lsdException w:name="List Table 1 Light" w:uiPriority="46"/>
+    <w:lsdException w:name="List Table 2" w:uiPriority="47"/>
+    <w:lsdException w:name="List Table 3" w:uiPriority="48"/>
+    <w:lsdException w:name="List Table 4" w:uiPriority="49"/>
+    <w:lsdException w:name="List Table 5 Dark" w:uiPriority="50"/>
+    <w:lsdException w:name="List Table 6 Colorful" w:uiPriority="51"/>
+    <w:lsdException w:name="List Table 7 Colorful" w:uiPriority="52"/>
+    <w:lsdException w:name="List Table 1 Light Accent 1" w:uiPriority="46"/>
+    <w:lsdException w:name="List Table 2 Accent 1" w:uiPriority="47"/>
+    <w:lsdException w:name="List Table 3 Accent 1" w:uiPriority="48"/>
+    <w:lsdException w:name="List Table 4 Accent 1" w:uiPriority="49"/>
+    <w:lsdException w:name="List Table 5 Dark Accent 1" w:uiPriority="50"/>
+    <w:lsdException w:name="List Table 6 Colorful Accent 1" w:uiPriority="51"/>
+    <w:lsdException w:name="List Table 7 Colorful Accent 1" w:uiPriority="52"/>
+    <w:lsdException w:name="List Table 1 Light Accent 2" w:uiPriority="46"/>
+    <w:lsdException w:name="List Table 2 Accent 2" w:uiPriority="47"/>
+    <w:lsdException w:name="List Table 3 Accent 2" w:uiPriority="48"/>
+    <w:lsdException w:name="List Table 4 Accent 2" w:uiPriority="49"/>
+    <w:lsdException w:name="List Table 5 Dark Accent 2" w:uiPriority="50"/>
+    <w:lsdException w:name="List Table 6 Colorful Accent 2" w:uiPriority="51"/>
+    <w:lsdException w:name="List Table 7 Colorful Accent 2" w:uiPriority="52"/>
+    <w:lsdException w:name="List Table 1 Light Accent 3" w:uiPriority="46"/>
+    <w:lsdException w:name="List Table 2 Accent 3" w:uiPriority="47"/>
+    <w:lsdException w:name="List Table 3 Accent 3" w:uiPriority="48"/>
+    <w:lsdException w:name="List Table 4 Accent 3" w:uiPriority="49"/>
+    <w:lsdException w:name="List Table 5 Dark Accent 3" w:uiPriority="50"/>
+    <w:lsdException w:name="List Table 6 Colorful Accent 3" w:uiPriority="51"/>
+    <w:lsdException w:name="List Table 7 Colorful Accent 3" w:uiPriority="52"/>
+    <w:lsdException w:name="List Table 1 Light Accent 4" w:uiPriority="46"/>
+    <w:lsdException w:name="List Table 2 Accent 4" w:uiPriority="47"/>
+    <w:lsdException w:name="List Table 3 Accent 4" w:uiPriority="48"/>
+    <w:lsdException w:name="List Table 4 Accent 4" w:uiPriority="49"/>
+    <w:lsdException w:name="List Table 5 Dark Accent 4" w:uiPriority="50"/>
+    <w:lsdException w:name="List Table 6 Colorful Accent 4" w:uiPriority="51"/>
+    <w:lsdException w:name="List Table 7 Colorful Accent 4" w:uiPriority="52"/>
+    <w:lsdException w:name="List Table 1 Light Accent 5" w:uiPriority="46"/>
+    <w:lsdException w:name="List Table 2 Accent 5" w:uiPriority="47"/>
+    <w:lsdException w:name="List Table 3 Accent 5" w:uiPriority="48"/>
+    <w:lsdException w:name="List Table 4 Accent 5" w:uiPriority="49"/>
+    <w:lsdException w:name="List Table 5 Dark Accent 5" w:uiPriority="50"/>
+    <w:lsdException w:name="List Table 6 Colorful Accent 5" w:uiPriority="51"/>
+    <w:lsdException w:name="List Table 7 Colorful Accent 5" w:uiPriority="52"/>
+    <w:lsdException w:name="List Table 1 Light Accent 6" w:uiPriority="46"/>
+    <w:lsdException w:name="List Table 2 Accent 6" w:uiPriority="47"/>
+    <w:lsdException w:name="List Table 3 Accent 6" w:uiPriority="48"/>
+    <w:lsdException w:name="List Table 4 Accent 6" w:uiPriority="49"/>
+    <w:lsdException w:name="List Table 5 Dark Accent 6" w:uiPriority="50"/>
+    <w:lsdException w:name="List Table 6 Colorful Accent 6" w:uiPriority="51"/>
+    <w:lsdException w:name="List Table 7 Colorful Accent 6" w:uiPriority="52"/>
+    <w:lsdException w:name="Mention" w:semiHidden="1" w:unhideWhenUsed="1"/>
+    <w:lsdException w:name="Smart Hyperlink" w:semiHidden="1" w:unhideWhenUsed="1"/>
+    <w:lsdException w:name="Hashtag" w:semiHidden="1" w:unhideWhenUsed="1"/>
+    <w:lsdException w:name="Unresolved Mention" w:semiHidden="1" w:unhideWhenUsed="1"/>
   </w:latentStyles>
   <w:style w:type="paragraph" w:default="1" w:styleId="Normal">
     <w:name w:val="Normal"/>
@@ -2390,7 +2699,6 @@
       <w:spacing w:line="240" w:lineRule="auto"/>
     </w:pPr>
     <w:tblPr>
-      <w:tblInd w:w="0" w:type="dxa"/>
       <w:tblBorders>
         <w:top w:val="single" w:sz="4" w:space="0" w:color="auto"/>
         <w:left w:val="single" w:sz="4" w:space="0" w:color="auto"/>
@@ -2399,12 +2707,6 @@
         <w:insideH w:val="single" w:sz="4" w:space="0" w:color="auto"/>
         <w:insideV w:val="single" w:sz="4" w:space="0" w:color="auto"/>
       </w:tblBorders>
-      <w:tblCellMar>
-        <w:top w:w="0" w:type="dxa"/>
-        <w:left w:w="108" w:type="dxa"/>
-        <w:bottom w:w="0" w:type="dxa"/>
-        <w:right w:w="108" w:type="dxa"/>
-      </w:tblCellMar>
     </w:tblPr>
   </w:style>
   <w:style w:type="character" w:customStyle="1" w:styleId="Heading5Char">
@@ -2482,8 +2784,8 @@
       <w:lang w:eastAsia="en-US"/>
     </w:rPr>
   </w:style>
-  <w:style w:type="table" w:customStyle="1" w:styleId="GridTableLight">
-    <w:name w:val="Grid Table Light"/>
+  <w:style w:type="table" w:customStyle="1" w:styleId="TableGridLight1">
+    <w:name w:val="Table Grid Light1"/>
     <w:basedOn w:val="TableNormal"/>
     <w:uiPriority w:val="40"/>
     <w:rPr>
@@ -2491,7 +2793,6 @@
       <w:lang w:eastAsia="en-US"/>
     </w:rPr>
     <w:tblPr>
-      <w:tblInd w:w="0" w:type="dxa"/>
       <w:tblBorders>
         <w:top w:val="single" w:sz="4" w:space="0" w:color="BFBFBF" w:themeColor="background1" w:themeShade="BF"/>
         <w:left w:val="single" w:sz="4" w:space="0" w:color="BFBFBF" w:themeColor="background1" w:themeShade="BF"/>
@@ -2500,12 +2801,6 @@
         <w:insideH w:val="single" w:sz="4" w:space="0" w:color="BFBFBF" w:themeColor="background1" w:themeShade="BF"/>
         <w:insideV w:val="single" w:sz="4" w:space="0" w:color="BFBFBF" w:themeColor="background1" w:themeShade="BF"/>
       </w:tblBorders>
-      <w:tblCellMar>
-        <w:top w:w="0" w:type="dxa"/>
-        <w:left w:w="108" w:type="dxa"/>
-        <w:bottom w:w="0" w:type="dxa"/>
-        <w:right w:w="108" w:type="dxa"/>
-      </w:tblCellMar>
     </w:tblPr>
   </w:style>
   <w:style w:type="character" w:customStyle="1" w:styleId="Heading2Char">
@@ -2527,7 +2822,6 @@
       <w:spacing w:before="60" w:after="20"/>
     </w:pPr>
     <w:tblPr>
-      <w:tblInd w:w="0" w:type="dxa"/>
       <w:tblBorders>
         <w:top w:val="single" w:sz="4" w:space="0" w:color="BFBFBF" w:themeColor="background1" w:themeShade="BF"/>
         <w:left w:val="single" w:sz="4" w:space="0" w:color="BFBFBF" w:themeColor="background1" w:themeShade="BF"/>
@@ -2536,12 +2830,6 @@
         <w:insideH w:val="single" w:sz="4" w:space="0" w:color="BFBFBF" w:themeColor="background1" w:themeShade="BF"/>
         <w:insideV w:val="single" w:sz="4" w:space="0" w:color="BFBFBF" w:themeColor="background1" w:themeShade="BF"/>
       </w:tblBorders>
-      <w:tblCellMar>
-        <w:top w:w="0" w:type="dxa"/>
-        <w:left w:w="108" w:type="dxa"/>
-        <w:bottom w:w="0" w:type="dxa"/>
-        <w:right w:w="108" w:type="dxa"/>
-      </w:tblCellMar>
     </w:tblPr>
     <w:tblStylePr w:type="firstRow">
       <w:rPr>
@@ -2578,13 +2866,6 @@
     </w:pPr>
     <w:tblPr>
       <w:tblStyleRowBandSize w:val="1"/>
-      <w:tblInd w:w="0" w:type="dxa"/>
-      <w:tblCellMar>
-        <w:top w:w="0" w:type="dxa"/>
-        <w:left w:w="108" w:type="dxa"/>
-        <w:bottom w:w="0" w:type="dxa"/>
-        <w:right w:w="108" w:type="dxa"/>
-      </w:tblCellMar>
     </w:tblPr>
     <w:tcPr>
       <w:shd w:val="clear" w:color="auto" w:fill="FFFFFF" w:themeFill="background1"/>
@@ -2669,13 +2950,6 @@
     </w:pPr>
     <w:tblPr>
       <w:tblStyleRowBandSize w:val="1"/>
-      <w:tblInd w:w="0" w:type="dxa"/>
-      <w:tblCellMar>
-        <w:top w:w="0" w:type="dxa"/>
-        <w:left w:w="108" w:type="dxa"/>
-        <w:bottom w:w="0" w:type="dxa"/>
-        <w:right w:w="108" w:type="dxa"/>
-      </w:tblCellMar>
     </w:tblPr>
     <w:tblStylePr w:type="firstCol">
       <w:pPr>
@@ -2710,8 +2984,8 @@
       </w:tcPr>
     </w:tblStylePr>
   </w:style>
-  <w:style w:type="table" w:customStyle="1" w:styleId="PlainTable2">
-    <w:name w:val="Plain Table 2"/>
+  <w:style w:type="table" w:customStyle="1" w:styleId="PlainTable21">
+    <w:name w:val="Plain Table 21"/>
     <w:basedOn w:val="TableNormal"/>
     <w:uiPriority w:val="42"/>
     <w:rsid w:val="0089202B"/>
@@ -2721,17 +2995,10 @@
     <w:tblPr>
       <w:tblStyleRowBandSize w:val="1"/>
       <w:tblStyleColBandSize w:val="1"/>
-      <w:tblInd w:w="0" w:type="dxa"/>
       <w:tblBorders>
         <w:top w:val="single" w:sz="4" w:space="0" w:color="7F7F7F" w:themeColor="text1" w:themeTint="80"/>
         <w:bottom w:val="single" w:sz="4" w:space="0" w:color="7F7F7F" w:themeColor="text1" w:themeTint="80"/>
       </w:tblBorders>
-      <w:tblCellMar>
-        <w:top w:w="0" w:type="dxa"/>
-        <w:left w:w="108" w:type="dxa"/>
-        <w:bottom w:w="0" w:type="dxa"/>
-        <w:right w:w="108" w:type="dxa"/>
-      </w:tblCellMar>
     </w:tblPr>
     <w:tblStylePr w:type="firstRow">
       <w:rPr>
@@ -3137,1264 +3404,8 @@
 </w:styles>
 </file>
 
-<file path=word/stylesWithEffects.xml><?xml version="1.0" encoding="utf-8"?>
-<w:styles xmlns:wpc="http://schemas.microsoft.com/office/word/2010/wordprocessingCanvas" xmlns:mc="http://schemas.openxmlformats.org/markup-compatibility/2006" xmlns:o="urn:schemas-microsoft-com:office:office" xmlns:r="http://schemas.openxmlformats.org/officeDocument/2006/relationships" xmlns:m="http://schemas.openxmlformats.org/officeDocument/2006/math" xmlns:v="urn:schemas-microsoft-com:vml" xmlns:wp14="http://schemas.microsoft.com/office/word/2010/wordprocessingDrawing" xmlns:wp="http://schemas.openxmlformats.org/drawingml/2006/wordprocessingDrawing" xmlns:w10="urn:schemas-microsoft-com:office:word" xmlns:w="http://schemas.openxmlformats.org/wordprocessingml/2006/main" xmlns:w14="http://schemas.microsoft.com/office/word/2010/wordml" xmlns:wpg="http://schemas.microsoft.com/office/word/2010/wordprocessingGroup" xmlns:wpi="http://schemas.microsoft.com/office/word/2010/wordprocessingInk" xmlns:wne="http://schemas.microsoft.com/office/word/2006/wordml" xmlns:wps="http://schemas.microsoft.com/office/word/2010/wordprocessingShape" mc:Ignorable="w14 wp14">
-  <w:docDefaults>
-    <w:rPrDefault>
-      <w:rPr>
-        <w:rFonts w:asciiTheme="minorHAnsi" w:eastAsiaTheme="minorEastAsia" w:hAnsiTheme="minorHAnsi" w:cstheme="minorBidi"/>
-        <w:color w:val="262626" w:themeColor="text1" w:themeTint="D9"/>
-        <w:sz w:val="18"/>
-        <w:szCs w:val="18"/>
-        <w:lang w:val="en-US" w:eastAsia="ja-JP" w:bidi="ar-SA"/>
-      </w:rPr>
-    </w:rPrDefault>
-    <w:pPrDefault>
-      <w:pPr>
-        <w:spacing w:line="312" w:lineRule="auto"/>
-      </w:pPr>
-    </w:pPrDefault>
-  </w:docDefaults>
-  <w:latentStyles w:defLockedState="0" w:defUIPriority="99" w:defSemiHidden="1" w:defUnhideWhenUsed="1" w:defQFormat="0" w:count="267">
-    <w:lsdException w:name="Normal" w:semiHidden="0" w:uiPriority="0" w:unhideWhenUsed="0" w:qFormat="1"/>
-    <w:lsdException w:name="heading 1" w:semiHidden="0" w:uiPriority="0" w:unhideWhenUsed="0" w:qFormat="1"/>
-    <w:lsdException w:name="heading 2" w:uiPriority="9" w:qFormat="1"/>
-    <w:lsdException w:name="heading 3" w:uiPriority="9" w:qFormat="1"/>
-    <w:lsdException w:name="heading 4" w:uiPriority="2" w:qFormat="1"/>
-    <w:lsdException w:name="heading 5" w:uiPriority="2" w:qFormat="1"/>
-    <w:lsdException w:name="heading 6" w:uiPriority="2" w:qFormat="1"/>
-    <w:lsdException w:name="heading 7" w:uiPriority="2" w:qFormat="1"/>
-    <w:lsdException w:name="heading 8" w:uiPriority="2" w:qFormat="1"/>
-    <w:lsdException w:name="heading 9" w:uiPriority="2" w:qFormat="1"/>
-    <w:lsdException w:name="toc 1" w:uiPriority="39"/>
-    <w:lsdException w:name="toc 2" w:uiPriority="39"/>
-    <w:lsdException w:name="toc 3" w:uiPriority="39"/>
-    <w:lsdException w:name="toc 4" w:uiPriority="39"/>
-    <w:lsdException w:name="toc 5" w:uiPriority="39"/>
-    <w:lsdException w:name="toc 6" w:uiPriority="39"/>
-    <w:lsdException w:name="toc 7" w:uiPriority="39"/>
-    <w:lsdException w:name="toc 8" w:uiPriority="39"/>
-    <w:lsdException w:name="toc 9" w:uiPriority="39"/>
-    <w:lsdException w:name="header" w:semiHidden="0" w:unhideWhenUsed="0"/>
-    <w:lsdException w:name="caption" w:uiPriority="35" w:qFormat="1"/>
-    <w:lsdException w:name="Title" w:semiHidden="0" w:uiPriority="1" w:unhideWhenUsed="0" w:qFormat="1"/>
-    <w:lsdException w:name="Default Paragraph Font" w:uiPriority="1"/>
-    <w:lsdException w:name="Subtitle" w:uiPriority="11" w:qFormat="1"/>
-    <w:lsdException w:name="Date" w:semiHidden="0" w:unhideWhenUsed="0"/>
-    <w:lsdException w:name="Strong" w:uiPriority="22" w:qFormat="1"/>
-    <w:lsdException w:name="Emphasis" w:uiPriority="20" w:qFormat="1"/>
-    <w:lsdException w:name="Table Grid" w:semiHidden="0" w:uiPriority="39" w:unhideWhenUsed="0"/>
-    <w:lsdException w:name="Placeholder Text" w:unhideWhenUsed="0"/>
-    <w:lsdException w:name="No Spacing" w:uiPriority="1" w:qFormat="1"/>
-    <w:lsdException w:name="Light Shading" w:semiHidden="0" w:uiPriority="60" w:unhideWhenUsed="0"/>
-    <w:lsdException w:name="Light List" w:semiHidden="0" w:uiPriority="61" w:unhideWhenUsed="0"/>
-    <w:lsdException w:name="Light Grid" w:semiHidden="0" w:uiPriority="62" w:unhideWhenUsed="0"/>
-    <w:lsdException w:name="Medium Shading 1" w:semiHidden="0" w:uiPriority="63" w:unhideWhenUsed="0"/>
-    <w:lsdException w:name="Medium Shading 2" w:semiHidden="0" w:uiPriority="64" w:unhideWhenUsed="0"/>
-    <w:lsdException w:name="Medium List 1" w:semiHidden="0" w:uiPriority="65" w:unhideWhenUsed="0"/>
-    <w:lsdException w:name="Medium List 2" w:semiHidden="0" w:uiPriority="66" w:unhideWhenUsed="0"/>
-    <w:lsdException w:name="Medium Grid 1" w:semiHidden="0" w:uiPriority="67" w:unhideWhenUsed="0"/>
-    <w:lsdException w:name="Medium Grid 2" w:semiHidden="0" w:uiPriority="68" w:unhideWhenUsed="0"/>
-    <w:lsdException w:name="Medium Grid 3" w:semiHidden="0" w:uiPriority="69" w:unhideWhenUsed="0"/>
-    <w:lsdException w:name="Dark List" w:semiHidden="0" w:uiPriority="70" w:unhideWhenUsed="0"/>
-    <w:lsdException w:name="Colorful Shading" w:semiHidden="0" w:uiPriority="71" w:unhideWhenUsed="0"/>
-    <w:lsdException w:name="Colorful List" w:semiHidden="0" w:uiPriority="72" w:unhideWhenUsed="0"/>
-    <w:lsdException w:name="Colorful Grid" w:semiHidden="0" w:uiPriority="73" w:unhideWhenUsed="0"/>
-    <w:lsdException w:name="Light Shading Accent 1" w:semiHidden="0" w:uiPriority="60" w:unhideWhenUsed="0"/>
-    <w:lsdException w:name="Light List Accent 1" w:semiHidden="0" w:uiPriority="61" w:unhideWhenUsed="0"/>
-    <w:lsdException w:name="Light Grid Accent 1" w:semiHidden="0" w:uiPriority="62" w:unhideWhenUsed="0"/>
-    <w:lsdException w:name="Medium Shading 1 Accent 1" w:semiHidden="0" w:uiPriority="63" w:unhideWhenUsed="0"/>
-    <w:lsdException w:name="Medium Shading 2 Accent 1" w:semiHidden="0" w:uiPriority="64" w:unhideWhenUsed="0"/>
-    <w:lsdException w:name="Medium List 1 Accent 1" w:semiHidden="0" w:uiPriority="65" w:unhideWhenUsed="0"/>
-    <w:lsdException w:name="Revision" w:unhideWhenUsed="0"/>
-    <w:lsdException w:name="List Paragraph" w:uiPriority="34" w:qFormat="1"/>
-    <w:lsdException w:name="Quote" w:uiPriority="29" w:qFormat="1"/>
-    <w:lsdException w:name="Intense Quote" w:uiPriority="30" w:qFormat="1"/>
-    <w:lsdException w:name="Medium List 2 Accent 1" w:semiHidden="0" w:uiPriority="66" w:unhideWhenUsed="0"/>
-    <w:lsdException w:name="Medium Grid 1 Accent 1" w:semiHidden="0" w:uiPriority="67" w:unhideWhenUsed="0"/>
-    <w:lsdException w:name="Medium Grid 2 Accent 1" w:semiHidden="0" w:uiPriority="68" w:unhideWhenUsed="0"/>
-    <w:lsdException w:name="Medium Grid 3 Accent 1" w:semiHidden="0" w:uiPriority="69" w:unhideWhenUsed="0"/>
-    <w:lsdException w:name="Dark List Accent 1" w:semiHidden="0" w:uiPriority="70" w:unhideWhenUsed="0"/>
-    <w:lsdException w:name="Colorful Shading Accent 1" w:semiHidden="0" w:uiPriority="71" w:unhideWhenUsed="0"/>
-    <w:lsdException w:name="Colorful List Accent 1" w:semiHidden="0" w:uiPriority="72" w:unhideWhenUsed="0"/>
-    <w:lsdException w:name="Colorful Grid Accent 1" w:semiHidden="0" w:uiPriority="73" w:unhideWhenUsed="0"/>
-    <w:lsdException w:name="Light Shading Accent 2" w:semiHidden="0" w:uiPriority="60" w:unhideWhenUsed="0"/>
-    <w:lsdException w:name="Light List Accent 2" w:semiHidden="0" w:uiPriority="61" w:unhideWhenUsed="0"/>
-    <w:lsdException w:name="Light Grid Accent 2" w:semiHidden="0" w:uiPriority="62" w:unhideWhenUsed="0"/>
-    <w:lsdException w:name="Medium Shading 1 Accent 2" w:semiHidden="0" w:uiPriority="63" w:unhideWhenUsed="0"/>
-    <w:lsdException w:name="Medium Shading 2 Accent 2" w:semiHidden="0" w:uiPriority="64" w:unhideWhenUsed="0"/>
-    <w:lsdException w:name="Medium List 1 Accent 2" w:semiHidden="0" w:uiPriority="65" w:unhideWhenUsed="0"/>
-    <w:lsdException w:name="Medium List 2 Accent 2" w:semiHidden="0" w:uiPriority="66" w:unhideWhenUsed="0"/>
-    <w:lsdException w:name="Medium Grid 1 Accent 2" w:semiHidden="0" w:uiPriority="67" w:unhideWhenUsed="0"/>
-    <w:lsdException w:name="Medium Grid 2 Accent 2" w:semiHidden="0" w:uiPriority="68" w:unhideWhenUsed="0"/>
-    <w:lsdException w:name="Medium Grid 3 Accent 2" w:semiHidden="0" w:uiPriority="69" w:unhideWhenUsed="0"/>
-    <w:lsdException w:name="Dark List Accent 2" w:semiHidden="0" w:uiPriority="70" w:unhideWhenUsed="0"/>
-    <w:lsdException w:name="Colorful Shading Accent 2" w:semiHidden="0" w:uiPriority="71" w:unhideWhenUsed="0"/>
-    <w:lsdException w:name="Colorful List Accent 2" w:semiHidden="0" w:uiPriority="72" w:unhideWhenUsed="0"/>
-    <w:lsdException w:name="Colorful Grid Accent 2" w:semiHidden="0" w:uiPriority="73" w:unhideWhenUsed="0"/>
-    <w:lsdException w:name="Light Shading Accent 3" w:semiHidden="0" w:uiPriority="60" w:unhideWhenUsed="0"/>
-    <w:lsdException w:name="Light List Accent 3" w:semiHidden="0" w:uiPriority="61" w:unhideWhenUsed="0"/>
-    <w:lsdException w:name="Light Grid Accent 3" w:semiHidden="0" w:uiPriority="62" w:unhideWhenUsed="0"/>
-    <w:lsdException w:name="Medium Shading 1 Accent 3" w:semiHidden="0" w:uiPriority="63" w:unhideWhenUsed="0"/>
-    <w:lsdException w:name="Medium Shading 2 Accent 3" w:semiHidden="0" w:uiPriority="64" w:unhideWhenUsed="0"/>
-    <w:lsdException w:name="Medium List 1 Accent 3" w:semiHidden="0" w:uiPriority="65" w:unhideWhenUsed="0"/>
-    <w:lsdException w:name="Medium List 2 Accent 3" w:semiHidden="0" w:uiPriority="66" w:unhideWhenUsed="0"/>
-    <w:lsdException w:name="Medium Grid 1 Accent 3" w:semiHidden="0" w:uiPriority="67" w:unhideWhenUsed="0"/>
-    <w:lsdException w:name="Medium Grid 2 Accent 3" w:semiHidden="0" w:uiPriority="68" w:unhideWhenUsed="0"/>
-    <w:lsdException w:name="Medium Grid 3 Accent 3" w:semiHidden="0" w:uiPriority="69" w:unhideWhenUsed="0"/>
-    <w:lsdException w:name="Dark List Accent 3" w:semiHidden="0" w:uiPriority="70" w:unhideWhenUsed="0"/>
-    <w:lsdException w:name="Colorful Shading Accent 3" w:semiHidden="0" w:uiPriority="71" w:unhideWhenUsed="0"/>
-    <w:lsdException w:name="Colorful List Accent 3" w:semiHidden="0" w:uiPriority="72" w:unhideWhenUsed="0"/>
-    <w:lsdException w:name="Colorful Grid Accent 3" w:semiHidden="0" w:uiPriority="73" w:unhideWhenUsed="0"/>
-    <w:lsdException w:name="Light Shading Accent 4" w:semiHidden="0" w:uiPriority="60" w:unhideWhenUsed="0"/>
-    <w:lsdException w:name="Light List Accent 4" w:semiHidden="0" w:uiPriority="61" w:unhideWhenUsed="0"/>
-    <w:lsdException w:name="Light Grid Accent 4" w:semiHidden="0" w:uiPriority="62" w:unhideWhenUsed="0"/>
-    <w:lsdException w:name="Medium Shading 1 Accent 4" w:semiHidden="0" w:uiPriority="63" w:unhideWhenUsed="0"/>
-    <w:lsdException w:name="Medium Shading 2 Accent 4" w:semiHidden="0" w:uiPriority="64" w:unhideWhenUsed="0"/>
-    <w:lsdException w:name="Medium List 1 Accent 4" w:semiHidden="0" w:uiPriority="65" w:unhideWhenUsed="0"/>
-    <w:lsdException w:name="Medium List 2 Accent 4" w:semiHidden="0" w:uiPriority="66" w:unhideWhenUsed="0"/>
-    <w:lsdException w:name="Medium Grid 1 Accent 4" w:semiHidden="0" w:uiPriority="67" w:unhideWhenUsed="0"/>
-    <w:lsdException w:name="Medium Grid 2 Accent 4" w:semiHidden="0" w:uiPriority="68" w:unhideWhenUsed="0"/>
-    <w:lsdException w:name="Medium Grid 3 Accent 4" w:semiHidden="0" w:uiPriority="69" w:unhideWhenUsed="0"/>
-    <w:lsdException w:name="Dark List Accent 4" w:semiHidden="0" w:uiPriority="70" w:unhideWhenUsed="0"/>
-    <w:lsdException w:name="Colorful Shading Accent 4" w:semiHidden="0" w:uiPriority="71" w:unhideWhenUsed="0"/>
-    <w:lsdException w:name="Colorful List Accent 4" w:semiHidden="0" w:uiPriority="72" w:unhideWhenUsed="0"/>
-    <w:lsdException w:name="Colorful Grid Accent 4" w:semiHidden="0" w:uiPriority="73" w:unhideWhenUsed="0"/>
-    <w:lsdException w:name="Light Shading Accent 5" w:semiHidden="0" w:uiPriority="60" w:unhideWhenUsed="0"/>
-    <w:lsdException w:name="Light List Accent 5" w:semiHidden="0" w:uiPriority="61" w:unhideWhenUsed="0"/>
-    <w:lsdException w:name="Light Grid Accent 5" w:semiHidden="0" w:uiPriority="62" w:unhideWhenUsed="0"/>
-    <w:lsdException w:name="Medium Shading 1 Accent 5" w:semiHidden="0" w:uiPriority="63" w:unhideWhenUsed="0"/>
-    <w:lsdException w:name="Medium Shading 2 Accent 5" w:semiHidden="0" w:uiPriority="64" w:unhideWhenUsed="0"/>
-    <w:lsdException w:name="Medium List 1 Accent 5" w:semiHidden="0" w:uiPriority="65" w:unhideWhenUsed="0"/>
-    <w:lsdException w:name="Medium List 2 Accent 5" w:semiHidden="0" w:uiPriority="66" w:unhideWhenUsed="0"/>
-    <w:lsdException w:name="Medium Grid 1 Accent 5" w:semiHidden="0" w:uiPriority="67" w:unhideWhenUsed="0"/>
-    <w:lsdException w:name="Medium Grid 2 Accent 5" w:semiHidden="0" w:uiPriority="68" w:unhideWhenUsed="0"/>
-    <w:lsdException w:name="Medium Grid 3 Accent 5" w:semiHidden="0" w:uiPriority="69" w:unhideWhenUsed="0"/>
-    <w:lsdException w:name="Dark List Accent 5" w:semiHidden="0" w:uiPriority="70" w:unhideWhenUsed="0"/>
-    <w:lsdException w:name="Colorful Shading Accent 5" w:semiHidden="0" w:uiPriority="71" w:unhideWhenUsed="0"/>
-    <w:lsdException w:name="Colorful List Accent 5" w:semiHidden="0" w:uiPriority="72" w:unhideWhenUsed="0"/>
-    <w:lsdException w:name="Colorful Grid Accent 5" w:semiHidden="0" w:uiPriority="73" w:unhideWhenUsed="0"/>
-    <w:lsdException w:name="Light Shading Accent 6" w:semiHidden="0" w:uiPriority="60" w:unhideWhenUsed="0"/>
-    <w:lsdException w:name="Light List Accent 6" w:semiHidden="0" w:uiPriority="61" w:unhideWhenUsed="0"/>
-    <w:lsdException w:name="Light Grid Accent 6" w:semiHidden="0" w:uiPriority="62" w:unhideWhenUsed="0"/>
-    <w:lsdException w:name="Medium Shading 1 Accent 6" w:semiHidden="0" w:uiPriority="63" w:unhideWhenUsed="0"/>
-    <w:lsdException w:name="Medium Shading 2 Accent 6" w:semiHidden="0" w:uiPriority="64" w:unhideWhenUsed="0"/>
-    <w:lsdException w:name="Medium List 1 Accent 6" w:semiHidden="0" w:uiPriority="65" w:unhideWhenUsed="0"/>
-    <w:lsdException w:name="Medium List 2 Accent 6" w:semiHidden="0" w:uiPriority="66" w:unhideWhenUsed="0"/>
-    <w:lsdException w:name="Medium Grid 1 Accent 6" w:semiHidden="0" w:uiPriority="67" w:unhideWhenUsed="0"/>
-    <w:lsdException w:name="Medium Grid 2 Accent 6" w:semiHidden="0" w:uiPriority="68" w:unhideWhenUsed="0"/>
-    <w:lsdException w:name="Medium Grid 3 Accent 6" w:semiHidden="0" w:uiPriority="69" w:unhideWhenUsed="0"/>
-    <w:lsdException w:name="Dark List Accent 6" w:semiHidden="0" w:uiPriority="70" w:unhideWhenUsed="0"/>
-    <w:lsdException w:name="Colorful Shading Accent 6" w:semiHidden="0" w:uiPriority="71" w:unhideWhenUsed="0"/>
-    <w:lsdException w:name="Colorful List Accent 6" w:semiHidden="0" w:uiPriority="72" w:unhideWhenUsed="0"/>
-    <w:lsdException w:name="Colorful Grid Accent 6" w:semiHidden="0" w:uiPriority="73" w:unhideWhenUsed="0"/>
-    <w:lsdException w:name="Subtle Emphasis" w:uiPriority="19" w:qFormat="1"/>
-    <w:lsdException w:name="Intense Emphasis" w:uiPriority="21" w:qFormat="1"/>
-    <w:lsdException w:name="Subtle Reference" w:uiPriority="31" w:qFormat="1"/>
-    <w:lsdException w:name="Intense Reference" w:uiPriority="32" w:qFormat="1"/>
-    <w:lsdException w:name="Book Title" w:uiPriority="33" w:qFormat="1"/>
-    <w:lsdException w:name="Bibliography" w:uiPriority="37"/>
-    <w:lsdException w:name="TOC Heading" w:uiPriority="39" w:qFormat="1"/>
-  </w:latentStyles>
-  <w:style w:type="paragraph" w:default="1" w:styleId="Normal">
-    <w:name w:val="Normal"/>
-    <w:qFormat/>
-    <w:rsid w:val="00A44FE4"/>
-  </w:style>
-  <w:style w:type="paragraph" w:styleId="Heading1">
-    <w:name w:val="heading 1"/>
-    <w:basedOn w:val="Normal"/>
-    <w:link w:val="Heading1Char"/>
-    <w:autoRedefine/>
-    <w:uiPriority w:val="2"/>
-    <w:qFormat/>
-    <w:rsid w:val="00064E3E"/>
-    <w:pPr>
-      <w:keepNext/>
-      <w:framePr w:hSpace="187" w:wrap="around" w:vAnchor="page" w:hAnchor="page" w:xAlign="center" w:y="1441"/>
-      <w:spacing w:line="240" w:lineRule="auto"/>
-      <w:suppressOverlap/>
-      <w:jc w:val="right"/>
-      <w:outlineLvl w:val="0"/>
-    </w:pPr>
-    <w:rPr>
-      <w:rFonts w:asciiTheme="majorHAnsi" w:hAnsiTheme="majorHAnsi" w:cs="Arial"/>
-      <w:bCs/>
-      <w:caps/>
-      <w:color w:val="0D0D0D" w:themeColor="text1" w:themeTint="F2"/>
-      <w:spacing w:val="4"/>
-      <w:kern w:val="44"/>
-      <w:sz w:val="24"/>
-      <w:szCs w:val="64"/>
-      <w:lang w:eastAsia="en-US"/>
-    </w:rPr>
-  </w:style>
-  <w:style w:type="paragraph" w:styleId="Heading2">
-    <w:name w:val="heading 2"/>
-    <w:basedOn w:val="Normal"/>
-    <w:link w:val="Heading2Char"/>
-    <w:uiPriority w:val="2"/>
-    <w:unhideWhenUsed/>
-    <w:qFormat/>
-    <w:rsid w:val="00064E3E"/>
-    <w:pPr>
-      <w:spacing w:before="60" w:after="20"/>
-      <w:jc w:val="right"/>
-      <w:outlineLvl w:val="1"/>
-    </w:pPr>
-    <w:rPr>
-      <w:rFonts w:asciiTheme="majorHAnsi" w:hAnsiTheme="majorHAnsi"/>
-      <w:spacing w:val="40"/>
-    </w:rPr>
-  </w:style>
-  <w:style w:type="paragraph" w:styleId="Heading3">
-    <w:name w:val="heading 3"/>
-    <w:basedOn w:val="Normal"/>
-    <w:link w:val="Heading3Char"/>
-    <w:uiPriority w:val="9"/>
-    <w:semiHidden/>
-    <w:unhideWhenUsed/>
-    <w:qFormat/>
-    <w:rsid w:val="00064E3E"/>
-    <w:pPr>
-      <w:keepNext/>
-      <w:keepLines/>
-      <w:spacing w:before="40"/>
-      <w:outlineLvl w:val="2"/>
-    </w:pPr>
-    <w:rPr>
-      <w:rFonts w:asciiTheme="majorHAnsi" w:eastAsiaTheme="majorEastAsia" w:hAnsiTheme="majorHAnsi" w:cstheme="majorBidi"/>
-      <w:color w:val="07854D" w:themeColor="accent1" w:themeShade="7F"/>
-      <w:szCs w:val="24"/>
-    </w:rPr>
-  </w:style>
-  <w:style w:type="paragraph" w:styleId="Heading4">
-    <w:name w:val="heading 4"/>
-    <w:basedOn w:val="Normal"/>
-    <w:next w:val="Normal"/>
-    <w:link w:val="Heading4Char"/>
-    <w:uiPriority w:val="2"/>
-    <w:semiHidden/>
-    <w:unhideWhenUsed/>
-    <w:qFormat/>
-    <w:rsid w:val="007B4FC5"/>
-    <w:pPr>
-      <w:keepNext/>
-      <w:keepLines/>
-      <w:spacing w:before="40"/>
-      <w:outlineLvl w:val="3"/>
-    </w:pPr>
-    <w:rPr>
-      <w:rFonts w:asciiTheme="majorHAnsi" w:eastAsiaTheme="majorEastAsia" w:hAnsiTheme="majorHAnsi" w:cstheme="majorBidi"/>
-      <w:i/>
-      <w:iCs/>
-      <w:color w:val="07864E" w:themeColor="accent1" w:themeShade="80"/>
-    </w:rPr>
-  </w:style>
-  <w:style w:type="paragraph" w:styleId="Heading5">
-    <w:name w:val="heading 5"/>
-    <w:basedOn w:val="Normal"/>
-    <w:next w:val="Normal"/>
-    <w:link w:val="Heading5Char"/>
-    <w:uiPriority w:val="2"/>
-    <w:semiHidden/>
-    <w:unhideWhenUsed/>
-    <w:qFormat/>
-    <w:pPr>
-      <w:keepNext/>
-      <w:keepLines/>
-      <w:spacing w:before="40"/>
-      <w:outlineLvl w:val="4"/>
-    </w:pPr>
-    <w:rPr>
-      <w:rFonts w:asciiTheme="majorHAnsi" w:eastAsiaTheme="majorEastAsia" w:hAnsiTheme="majorHAnsi" w:cstheme="majorBidi"/>
-      <w:b/>
-      <w:i/>
-    </w:rPr>
-  </w:style>
-  <w:style w:type="paragraph" w:styleId="Heading6">
-    <w:name w:val="heading 6"/>
-    <w:basedOn w:val="Normal"/>
-    <w:next w:val="Normal"/>
-    <w:link w:val="Heading6Char"/>
-    <w:uiPriority w:val="2"/>
-    <w:semiHidden/>
-    <w:unhideWhenUsed/>
-    <w:qFormat/>
-    <w:pPr>
-      <w:keepNext/>
-      <w:keepLines/>
-      <w:spacing w:before="40"/>
-      <w:outlineLvl w:val="5"/>
-    </w:pPr>
-    <w:rPr>
-      <w:rFonts w:asciiTheme="majorHAnsi" w:eastAsiaTheme="majorEastAsia" w:hAnsiTheme="majorHAnsi" w:cstheme="majorBidi"/>
-      <w:color w:val="07854D" w:themeColor="accent1" w:themeShade="7F"/>
-    </w:rPr>
-  </w:style>
-  <w:style w:type="paragraph" w:styleId="Heading7">
-    <w:name w:val="heading 7"/>
-    <w:basedOn w:val="Normal"/>
-    <w:next w:val="Normal"/>
-    <w:link w:val="Heading7Char"/>
-    <w:uiPriority w:val="2"/>
-    <w:semiHidden/>
-    <w:unhideWhenUsed/>
-    <w:qFormat/>
-    <w:rsid w:val="007B4FC5"/>
-    <w:pPr>
-      <w:keepNext/>
-      <w:keepLines/>
-      <w:spacing w:before="40"/>
-      <w:outlineLvl w:val="6"/>
-    </w:pPr>
-    <w:rPr>
-      <w:rFonts w:asciiTheme="majorHAnsi" w:eastAsiaTheme="majorEastAsia" w:hAnsiTheme="majorHAnsi" w:cstheme="majorBidi"/>
-      <w:i/>
-      <w:iCs/>
-      <w:color w:val="07854D" w:themeColor="accent1" w:themeShade="7F"/>
-    </w:rPr>
-  </w:style>
-  <w:style w:type="paragraph" w:styleId="Heading8">
-    <w:name w:val="heading 8"/>
-    <w:basedOn w:val="Normal"/>
-    <w:next w:val="Normal"/>
-    <w:link w:val="Heading8Char"/>
-    <w:uiPriority w:val="2"/>
-    <w:semiHidden/>
-    <w:unhideWhenUsed/>
-    <w:qFormat/>
-    <w:pPr>
-      <w:keepNext/>
-      <w:keepLines/>
-      <w:spacing w:before="40"/>
-      <w:outlineLvl w:val="7"/>
-    </w:pPr>
-    <w:rPr>
-      <w:rFonts w:asciiTheme="majorHAnsi" w:eastAsiaTheme="majorEastAsia" w:hAnsiTheme="majorHAnsi" w:cstheme="majorBidi"/>
-      <w:color w:val="17472F" w:themeColor="accent3" w:themeShade="80"/>
-      <w:szCs w:val="21"/>
-    </w:rPr>
-  </w:style>
-  <w:style w:type="paragraph" w:styleId="Heading9">
-    <w:name w:val="heading 9"/>
-    <w:basedOn w:val="Normal"/>
-    <w:next w:val="Normal"/>
-    <w:link w:val="Heading9Char"/>
-    <w:uiPriority w:val="2"/>
-    <w:semiHidden/>
-    <w:unhideWhenUsed/>
-    <w:qFormat/>
-    <w:pPr>
-      <w:keepNext/>
-      <w:keepLines/>
-      <w:spacing w:before="40"/>
-      <w:outlineLvl w:val="8"/>
-    </w:pPr>
-    <w:rPr>
-      <w:rFonts w:asciiTheme="majorHAnsi" w:eastAsiaTheme="majorEastAsia" w:hAnsiTheme="majorHAnsi" w:cstheme="majorBidi"/>
-      <w:b/>
-      <w:iCs/>
-      <w:color w:val="17472F" w:themeColor="accent3" w:themeShade="80"/>
-      <w:szCs w:val="21"/>
-    </w:rPr>
-  </w:style>
-  <w:style w:type="character" w:default="1" w:styleId="DefaultParagraphFont">
-    <w:name w:val="Default Paragraph Font"/>
-    <w:uiPriority w:val="1"/>
-    <w:semiHidden/>
-    <w:unhideWhenUsed/>
-  </w:style>
-  <w:style w:type="table" w:default="1" w:styleId="TableNormal">
-    <w:name w:val="Normal Table"/>
-    <w:uiPriority w:val="99"/>
-    <w:semiHidden/>
-    <w:unhideWhenUsed/>
-    <w:tblPr>
-      <w:tblInd w:w="0" w:type="dxa"/>
-      <w:tblCellMar>
-        <w:top w:w="0" w:type="dxa"/>
-        <w:left w:w="108" w:type="dxa"/>
-        <w:bottom w:w="0" w:type="dxa"/>
-        <w:right w:w="108" w:type="dxa"/>
-      </w:tblCellMar>
-    </w:tblPr>
-  </w:style>
-  <w:style w:type="numbering" w:default="1" w:styleId="NoList">
-    <w:name w:val="No List"/>
-    <w:uiPriority w:val="99"/>
-    <w:semiHidden/>
-    <w:unhideWhenUsed/>
-  </w:style>
-  <w:style w:type="character" w:styleId="BookTitle">
-    <w:name w:val="Book Title"/>
-    <w:basedOn w:val="DefaultParagraphFont"/>
-    <w:uiPriority w:val="33"/>
-    <w:semiHidden/>
-    <w:unhideWhenUsed/>
-    <w:qFormat/>
-    <w:rPr>
-      <w:b/>
-      <w:bCs/>
-      <w:i/>
-      <w:iCs/>
-      <w:spacing w:val="0"/>
-    </w:rPr>
-  </w:style>
-  <w:style w:type="character" w:styleId="IntenseReference">
-    <w:name w:val="Intense Reference"/>
-    <w:basedOn w:val="DefaultParagraphFont"/>
-    <w:uiPriority w:val="32"/>
-    <w:semiHidden/>
-    <w:unhideWhenUsed/>
-    <w:qFormat/>
-    <w:rsid w:val="007B4FC5"/>
-    <w:rPr>
-      <w:b/>
-      <w:bCs/>
-      <w:caps w:val="0"/>
-      <w:smallCaps/>
-      <w:color w:val="07864E" w:themeColor="accent1" w:themeShade="80"/>
-      <w:spacing w:val="0"/>
-    </w:rPr>
-  </w:style>
-  <w:style w:type="character" w:customStyle="1" w:styleId="Heading1Char">
-    <w:name w:val="Heading 1 Char"/>
-    <w:basedOn w:val="DefaultParagraphFont"/>
-    <w:link w:val="Heading1"/>
-    <w:uiPriority w:val="2"/>
-    <w:rsid w:val="00064E3E"/>
-    <w:rPr>
-      <w:rFonts w:asciiTheme="majorHAnsi" w:hAnsiTheme="majorHAnsi" w:cs="Arial"/>
-      <w:bCs/>
-      <w:caps/>
-      <w:color w:val="0D0D0D" w:themeColor="text1" w:themeTint="F2"/>
-      <w:spacing w:val="4"/>
-      <w:kern w:val="44"/>
-      <w:sz w:val="24"/>
-      <w:szCs w:val="64"/>
-      <w:lang w:eastAsia="en-US"/>
-    </w:rPr>
-  </w:style>
-  <w:style w:type="paragraph" w:styleId="Title">
-    <w:name w:val="Title"/>
-    <w:basedOn w:val="Normal"/>
-    <w:link w:val="TitleChar"/>
-    <w:uiPriority w:val="1"/>
-    <w:qFormat/>
-    <w:rsid w:val="00064E3E"/>
-    <w:pPr>
-      <w:spacing w:before="80"/>
-      <w:ind w:left="101"/>
-      <w:contextualSpacing/>
-    </w:pPr>
-    <w:rPr>
-      <w:rFonts w:asciiTheme="majorHAnsi" w:eastAsiaTheme="majorEastAsia" w:hAnsiTheme="majorHAnsi" w:cstheme="majorBidi"/>
-      <w:caps/>
-      <w:color w:val="000000" w:themeColor="text1"/>
-      <w:kern w:val="28"/>
-      <w:sz w:val="52"/>
-      <w:szCs w:val="56"/>
-    </w:rPr>
-  </w:style>
-  <w:style w:type="character" w:customStyle="1" w:styleId="TitleChar">
-    <w:name w:val="Title Char"/>
-    <w:basedOn w:val="DefaultParagraphFont"/>
-    <w:link w:val="Title"/>
-    <w:uiPriority w:val="1"/>
-    <w:rsid w:val="00064E3E"/>
-    <w:rPr>
-      <w:rFonts w:asciiTheme="majorHAnsi" w:eastAsiaTheme="majorEastAsia" w:hAnsiTheme="majorHAnsi" w:cstheme="majorBidi"/>
-      <w:caps/>
-      <w:color w:val="000000" w:themeColor="text1"/>
-      <w:kern w:val="28"/>
-      <w:sz w:val="52"/>
-      <w:szCs w:val="56"/>
-    </w:rPr>
-  </w:style>
-  <w:style w:type="paragraph" w:styleId="Header">
-    <w:name w:val="header"/>
-    <w:basedOn w:val="Normal"/>
-    <w:link w:val="HeaderChar"/>
-    <w:uiPriority w:val="99"/>
-    <w:rsid w:val="00064E3E"/>
-    <w:pPr>
-      <w:spacing w:line="240" w:lineRule="auto"/>
-    </w:pPr>
-  </w:style>
-  <w:style w:type="character" w:customStyle="1" w:styleId="HeaderChar">
-    <w:name w:val="Header Char"/>
-    <w:basedOn w:val="DefaultParagraphFont"/>
-    <w:link w:val="Header"/>
-    <w:uiPriority w:val="99"/>
-    <w:rsid w:val="00064E3E"/>
-  </w:style>
-  <w:style w:type="character" w:styleId="PlaceholderText">
-    <w:name w:val="Placeholder Text"/>
-    <w:basedOn w:val="DefaultParagraphFont"/>
-    <w:uiPriority w:val="99"/>
-    <w:semiHidden/>
-    <w:rPr>
-      <w:color w:val="808080"/>
-    </w:rPr>
-  </w:style>
-  <w:style w:type="table" w:styleId="TableGrid">
-    <w:name w:val="Table Grid"/>
-    <w:basedOn w:val="TableNormal"/>
-    <w:uiPriority w:val="39"/>
-    <w:pPr>
-      <w:spacing w:line="240" w:lineRule="auto"/>
-    </w:pPr>
-    <w:tblPr>
-      <w:tblInd w:w="0" w:type="dxa"/>
-      <w:tblBorders>
-        <w:top w:val="single" w:sz="4" w:space="0" w:color="auto"/>
-        <w:left w:val="single" w:sz="4" w:space="0" w:color="auto"/>
-        <w:bottom w:val="single" w:sz="4" w:space="0" w:color="auto"/>
-        <w:right w:val="single" w:sz="4" w:space="0" w:color="auto"/>
-        <w:insideH w:val="single" w:sz="4" w:space="0" w:color="auto"/>
-        <w:insideV w:val="single" w:sz="4" w:space="0" w:color="auto"/>
-      </w:tblBorders>
-      <w:tblCellMar>
-        <w:top w:w="0" w:type="dxa"/>
-        <w:left w:w="108" w:type="dxa"/>
-        <w:bottom w:w="0" w:type="dxa"/>
-        <w:right w:w="108" w:type="dxa"/>
-      </w:tblCellMar>
-    </w:tblPr>
-  </w:style>
-  <w:style w:type="character" w:customStyle="1" w:styleId="Heading5Char">
-    <w:name w:val="Heading 5 Char"/>
-    <w:basedOn w:val="DefaultParagraphFont"/>
-    <w:link w:val="Heading5"/>
-    <w:uiPriority w:val="2"/>
-    <w:semiHidden/>
-    <w:rPr>
-      <w:rFonts w:asciiTheme="majorHAnsi" w:eastAsiaTheme="majorEastAsia" w:hAnsiTheme="majorHAnsi" w:cstheme="majorBidi"/>
-      <w:b/>
-      <w:i/>
-    </w:rPr>
-  </w:style>
-  <w:style w:type="paragraph" w:customStyle="1" w:styleId="Normalright">
-    <w:name w:val="Normal right"/>
-    <w:basedOn w:val="Normal"/>
-    <w:qFormat/>
-    <w:rsid w:val="00064E3E"/>
-    <w:pPr>
-      <w:spacing w:before="60" w:after="20"/>
-    </w:pPr>
-    <w:rPr>
-      <w:rFonts w:eastAsiaTheme="majorEastAsia" w:cs="Arial"/>
-      <w:b/>
-      <w:color w:val="0D0D0D" w:themeColor="text1" w:themeTint="F2"/>
-      <w:spacing w:val="4"/>
-      <w:sz w:val="22"/>
-      <w:lang w:eastAsia="en-US"/>
-    </w:rPr>
-  </w:style>
-  <w:style w:type="character" w:customStyle="1" w:styleId="Heading6Char">
-    <w:name w:val="Heading 6 Char"/>
-    <w:basedOn w:val="DefaultParagraphFont"/>
-    <w:link w:val="Heading6"/>
-    <w:uiPriority w:val="2"/>
-    <w:semiHidden/>
-    <w:rPr>
-      <w:rFonts w:asciiTheme="majorHAnsi" w:eastAsiaTheme="majorEastAsia" w:hAnsiTheme="majorHAnsi" w:cstheme="majorBidi"/>
-      <w:color w:val="07854D" w:themeColor="accent1" w:themeShade="7F"/>
-    </w:rPr>
-  </w:style>
-  <w:style w:type="character" w:customStyle="1" w:styleId="Heading8Char">
-    <w:name w:val="Heading 8 Char"/>
-    <w:basedOn w:val="DefaultParagraphFont"/>
-    <w:link w:val="Heading8"/>
-    <w:uiPriority w:val="2"/>
-    <w:semiHidden/>
-    <w:rPr>
-      <w:rFonts w:asciiTheme="majorHAnsi" w:eastAsiaTheme="majorEastAsia" w:hAnsiTheme="majorHAnsi" w:cstheme="majorBidi"/>
-      <w:color w:val="17472F" w:themeColor="accent3" w:themeShade="80"/>
-      <w:szCs w:val="21"/>
-    </w:rPr>
-  </w:style>
-  <w:style w:type="paragraph" w:styleId="Footer">
-    <w:name w:val="footer"/>
-    <w:basedOn w:val="Normal"/>
-    <w:link w:val="FooterChar"/>
-    <w:uiPriority w:val="99"/>
-    <w:unhideWhenUsed/>
-    <w:rsid w:val="00064E3E"/>
-    <w:rPr>
-      <w:rFonts w:cs="Times New Roman"/>
-      <w:lang w:eastAsia="en-US"/>
-    </w:rPr>
-  </w:style>
-  <w:style w:type="character" w:customStyle="1" w:styleId="FooterChar">
-    <w:name w:val="Footer Char"/>
-    <w:basedOn w:val="DefaultParagraphFont"/>
-    <w:link w:val="Footer"/>
-    <w:uiPriority w:val="99"/>
-    <w:rsid w:val="00064E3E"/>
-    <w:rPr>
-      <w:rFonts w:cs="Times New Roman"/>
-      <w:lang w:eastAsia="en-US"/>
-    </w:rPr>
-  </w:style>
-  <w:style w:type="table" w:customStyle="1" w:styleId="GridTableLight">
-    <w:name w:val="Grid Table Light"/>
-    <w:basedOn w:val="TableNormal"/>
-    <w:uiPriority w:val="40"/>
-    <w:rPr>
-      <w:rFonts w:cs="Times New Roman"/>
-      <w:lang w:eastAsia="en-US"/>
-    </w:rPr>
-    <w:tblPr>
-      <w:tblInd w:w="0" w:type="dxa"/>
-      <w:tblBorders>
-        <w:top w:val="single" w:sz="4" w:space="0" w:color="BFBFBF" w:themeColor="background1" w:themeShade="BF"/>
-        <w:left w:val="single" w:sz="4" w:space="0" w:color="BFBFBF" w:themeColor="background1" w:themeShade="BF"/>
-        <w:bottom w:val="single" w:sz="4" w:space="0" w:color="BFBFBF" w:themeColor="background1" w:themeShade="BF"/>
-        <w:right w:val="single" w:sz="4" w:space="0" w:color="BFBFBF" w:themeColor="background1" w:themeShade="BF"/>
-        <w:insideH w:val="single" w:sz="4" w:space="0" w:color="BFBFBF" w:themeColor="background1" w:themeShade="BF"/>
-        <w:insideV w:val="single" w:sz="4" w:space="0" w:color="BFBFBF" w:themeColor="background1" w:themeShade="BF"/>
-      </w:tblBorders>
-      <w:tblCellMar>
-        <w:top w:w="0" w:type="dxa"/>
-        <w:left w:w="108" w:type="dxa"/>
-        <w:bottom w:w="0" w:type="dxa"/>
-        <w:right w:w="108" w:type="dxa"/>
-      </w:tblCellMar>
-    </w:tblPr>
-  </w:style>
-  <w:style w:type="character" w:customStyle="1" w:styleId="Heading2Char">
-    <w:name w:val="Heading 2 Char"/>
-    <w:basedOn w:val="DefaultParagraphFont"/>
-    <w:link w:val="Heading2"/>
-    <w:uiPriority w:val="2"/>
-    <w:rsid w:val="00064E3E"/>
-    <w:rPr>
-      <w:rFonts w:asciiTheme="majorHAnsi" w:hAnsiTheme="majorHAnsi"/>
-      <w:spacing w:val="40"/>
-    </w:rPr>
-  </w:style>
-  <w:style w:type="table" w:customStyle="1" w:styleId="SalesInfo">
-    <w:name w:val="Sales Info"/>
-    <w:basedOn w:val="TableNormal"/>
-    <w:uiPriority w:val="99"/>
-    <w:pPr>
-      <w:spacing w:before="60" w:after="20"/>
-    </w:pPr>
-    <w:tblPr>
-      <w:tblInd w:w="0" w:type="dxa"/>
-      <w:tblBorders>
-        <w:top w:val="single" w:sz="4" w:space="0" w:color="BFBFBF" w:themeColor="background1" w:themeShade="BF"/>
-        <w:left w:val="single" w:sz="4" w:space="0" w:color="BFBFBF" w:themeColor="background1" w:themeShade="BF"/>
-        <w:bottom w:val="single" w:sz="4" w:space="0" w:color="BFBFBF" w:themeColor="background1" w:themeShade="BF"/>
-        <w:right w:val="single" w:sz="4" w:space="0" w:color="BFBFBF" w:themeColor="background1" w:themeShade="BF"/>
-        <w:insideH w:val="single" w:sz="4" w:space="0" w:color="BFBFBF" w:themeColor="background1" w:themeShade="BF"/>
-        <w:insideV w:val="single" w:sz="4" w:space="0" w:color="BFBFBF" w:themeColor="background1" w:themeShade="BF"/>
-      </w:tblBorders>
-      <w:tblCellMar>
-        <w:top w:w="0" w:type="dxa"/>
-        <w:left w:w="108" w:type="dxa"/>
-        <w:bottom w:w="0" w:type="dxa"/>
-        <w:right w:w="108" w:type="dxa"/>
-      </w:tblCellMar>
-    </w:tblPr>
-    <w:tblStylePr w:type="firstRow">
-      <w:rPr>
-        <w:rFonts w:asciiTheme="majorHAnsi" w:eastAsiaTheme="majorEastAsia" w:hAnsiTheme="majorHAnsi"/>
-        <w:caps/>
-        <w:smallCaps w:val="0"/>
-        <w:color w:val="0D0D0D" w:themeColor="text1" w:themeTint="F2"/>
-        <w:spacing w:val="4"/>
-        <w:sz w:val="18"/>
-      </w:rPr>
-      <w:tblPr/>
-      <w:tcPr>
-        <w:tcBorders>
-          <w:top w:val="single" w:sz="4" w:space="0" w:color="BFBFBF" w:themeColor="background1" w:themeShade="BF"/>
-          <w:left w:val="single" w:sz="4" w:space="0" w:color="BFBFBF" w:themeColor="background1" w:themeShade="BF"/>
-          <w:bottom w:val="single" w:sz="4" w:space="0" w:color="BFBFBF" w:themeColor="background1" w:themeShade="BF"/>
-          <w:right w:val="single" w:sz="4" w:space="0" w:color="BFBFBF" w:themeColor="background1" w:themeShade="BF"/>
-          <w:insideH w:val="single" w:sz="4" w:space="0" w:color="BFBFBF" w:themeColor="background1" w:themeShade="BF"/>
-          <w:insideV w:val="single" w:sz="4" w:space="0" w:color="BFBFBF" w:themeColor="background1" w:themeShade="BF"/>
-          <w:tl2br w:val="nil"/>
-          <w:tr2bl w:val="nil"/>
-        </w:tcBorders>
-        <w:shd w:val="clear" w:color="auto" w:fill="9EDFBE" w:themeFill="accent3" w:themeFillTint="66"/>
-      </w:tcPr>
-    </w:tblStylePr>
-  </w:style>
-  <w:style w:type="table" w:customStyle="1" w:styleId="Contenttable">
-    <w:name w:val="Content table"/>
-    <w:basedOn w:val="TableNormal"/>
-    <w:uiPriority w:val="99"/>
-    <w:rsid w:val="002F5404"/>
-    <w:pPr>
-      <w:spacing w:before="60" w:after="20"/>
-    </w:pPr>
-    <w:tblPr>
-      <w:tblStyleRowBandSize w:val="1"/>
-      <w:tblInd w:w="0" w:type="dxa"/>
-      <w:tblCellMar>
-        <w:top w:w="0" w:type="dxa"/>
-        <w:left w:w="108" w:type="dxa"/>
-        <w:bottom w:w="0" w:type="dxa"/>
-        <w:right w:w="108" w:type="dxa"/>
-      </w:tblCellMar>
-    </w:tblPr>
-    <w:tcPr>
-      <w:shd w:val="clear" w:color="auto" w:fill="FFFFFF" w:themeFill="background1"/>
-    </w:tcPr>
-    <w:tblStylePr w:type="firstRow">
-      <w:rPr>
-        <w:rFonts w:asciiTheme="majorHAnsi" w:eastAsiaTheme="majorEastAsia" w:hAnsiTheme="majorHAnsi"/>
-        <w:caps/>
-        <w:smallCaps w:val="0"/>
-        <w:color w:val="0D0D0D" w:themeColor="text1" w:themeTint="F2"/>
-        <w:spacing w:val="4"/>
-        <w:sz w:val="18"/>
-      </w:rPr>
-      <w:tblPr/>
-      <w:tcPr>
-        <w:tcBorders>
-          <w:top w:val="nil"/>
-          <w:left w:val="nil"/>
-          <w:bottom w:val="single" w:sz="4" w:space="0" w:color="000000" w:themeColor="text1"/>
-          <w:right w:val="nil"/>
-          <w:insideH w:val="nil"/>
-          <w:insideV w:val="nil"/>
-          <w:tl2br w:val="nil"/>
-          <w:tr2bl w:val="nil"/>
-        </w:tcBorders>
-        <w:shd w:val="clear" w:color="auto" w:fill="FFFFFF" w:themeFill="background1"/>
-      </w:tcPr>
-    </w:tblStylePr>
-    <w:tblStylePr w:type="band1Horz">
-      <w:tblPr/>
-      <w:tcPr>
-        <w:tcBorders>
-          <w:top w:val="single" w:sz="4" w:space="0" w:color="BFBFBF" w:themeColor="background1" w:themeShade="BF"/>
-          <w:left w:val="single" w:sz="4" w:space="0" w:color="BFBFBF" w:themeColor="background1" w:themeShade="BF"/>
-          <w:bottom w:val="single" w:sz="4" w:space="0" w:color="BFBFBF" w:themeColor="background1" w:themeShade="BF"/>
-          <w:right w:val="single" w:sz="4" w:space="0" w:color="BFBFBF" w:themeColor="background1" w:themeShade="BF"/>
-          <w:insideH w:val="single" w:sz="4" w:space="0" w:color="BFBFBF" w:themeColor="background1" w:themeShade="BF"/>
-          <w:insideV w:val="single" w:sz="4" w:space="0" w:color="BFBFBF" w:themeColor="background1" w:themeShade="BF"/>
-          <w:tl2br w:val="nil"/>
-          <w:tr2bl w:val="nil"/>
-        </w:tcBorders>
-        <w:shd w:val="clear" w:color="auto" w:fill="FFFFFF" w:themeFill="background1"/>
-      </w:tcPr>
-    </w:tblStylePr>
-    <w:tblStylePr w:type="band2Horz">
-      <w:tblPr/>
-      <w:tcPr>
-        <w:tcBorders>
-          <w:top w:val="nil"/>
-          <w:left w:val="nil"/>
-          <w:bottom w:val="nil"/>
-          <w:right w:val="nil"/>
-          <w:insideH w:val="nil"/>
-          <w:insideV w:val="nil"/>
-          <w:tl2br w:val="nil"/>
-          <w:tr2bl w:val="nil"/>
-        </w:tcBorders>
-        <w:shd w:val="clear" w:color="auto" w:fill="FFFFFF" w:themeFill="background1"/>
-      </w:tcPr>
-    </w:tblStylePr>
-  </w:style>
-  <w:style w:type="character" w:customStyle="1" w:styleId="Heading9Char">
-    <w:name w:val="Heading 9 Char"/>
-    <w:basedOn w:val="DefaultParagraphFont"/>
-    <w:link w:val="Heading9"/>
-    <w:uiPriority w:val="2"/>
-    <w:semiHidden/>
-    <w:rPr>
-      <w:rFonts w:asciiTheme="majorHAnsi" w:eastAsiaTheme="majorEastAsia" w:hAnsiTheme="majorHAnsi" w:cstheme="majorBidi"/>
-      <w:b/>
-      <w:iCs/>
-      <w:color w:val="17472F" w:themeColor="accent3" w:themeShade="80"/>
-      <w:szCs w:val="21"/>
-    </w:rPr>
-  </w:style>
-  <w:style w:type="table" w:customStyle="1" w:styleId="TotalTable">
-    <w:name w:val="Total Table"/>
-    <w:basedOn w:val="TableNormal"/>
-    <w:uiPriority w:val="99"/>
-    <w:pPr>
-      <w:spacing w:line="240" w:lineRule="auto"/>
-    </w:pPr>
-    <w:tblPr>
-      <w:tblStyleRowBandSize w:val="1"/>
-      <w:tblInd w:w="0" w:type="dxa"/>
-      <w:tblCellMar>
-        <w:top w:w="0" w:type="dxa"/>
-        <w:left w:w="108" w:type="dxa"/>
-        <w:bottom w:w="0" w:type="dxa"/>
-        <w:right w:w="108" w:type="dxa"/>
-      </w:tblCellMar>
-    </w:tblPr>
-    <w:tblStylePr w:type="firstCol">
-      <w:pPr>
-        <w:jc w:val="right"/>
-      </w:pPr>
-      <w:tblPr/>
-      <w:tcPr>
-        <w:vAlign w:val="center"/>
-      </w:tcPr>
-    </w:tblStylePr>
-    <w:tblStylePr w:type="lastCol">
-      <w:pPr>
-        <w:jc w:val="left"/>
-      </w:pPr>
-      <w:tblPr/>
-      <w:tcPr>
-        <w:tcBorders>
-          <w:top w:val="single" w:sz="4" w:space="0" w:color="BFBFBF" w:themeColor="background1" w:themeShade="BF"/>
-          <w:left w:val="single" w:sz="4" w:space="0" w:color="BFBFBF" w:themeColor="background1" w:themeShade="BF"/>
-          <w:bottom w:val="single" w:sz="4" w:space="0" w:color="BFBFBF" w:themeColor="background1" w:themeShade="BF"/>
-          <w:right w:val="single" w:sz="4" w:space="0" w:color="BFBFBF" w:themeColor="background1" w:themeShade="BF"/>
-          <w:insideH w:val="single" w:sz="4" w:space="0" w:color="BFBFBF" w:themeColor="background1" w:themeShade="BF"/>
-          <w:insideV w:val="single" w:sz="4" w:space="0" w:color="BFBFBF" w:themeColor="background1" w:themeShade="BF"/>
-        </w:tcBorders>
-        <w:vAlign w:val="center"/>
-      </w:tcPr>
-    </w:tblStylePr>
-    <w:tblStylePr w:type="band1Horz">
-      <w:tblPr/>
-      <w:tcPr>
-        <w:shd w:val="clear" w:color="auto" w:fill="CEEFDE" w:themeFill="accent3" w:themeFillTint="33"/>
-      </w:tcPr>
-    </w:tblStylePr>
-  </w:style>
-  <w:style w:type="table" w:customStyle="1" w:styleId="PlainTable2">
-    <w:name w:val="Plain Table 2"/>
-    <w:basedOn w:val="TableNormal"/>
-    <w:uiPriority w:val="42"/>
-    <w:rsid w:val="0089202B"/>
-    <w:pPr>
-      <w:spacing w:line="240" w:lineRule="auto"/>
-    </w:pPr>
-    <w:tblPr>
-      <w:tblStyleRowBandSize w:val="1"/>
-      <w:tblStyleColBandSize w:val="1"/>
-      <w:tblInd w:w="0" w:type="dxa"/>
-      <w:tblBorders>
-        <w:top w:val="single" w:sz="4" w:space="0" w:color="7F7F7F" w:themeColor="text1" w:themeTint="80"/>
-        <w:bottom w:val="single" w:sz="4" w:space="0" w:color="7F7F7F" w:themeColor="text1" w:themeTint="80"/>
-      </w:tblBorders>
-      <w:tblCellMar>
-        <w:top w:w="0" w:type="dxa"/>
-        <w:left w:w="108" w:type="dxa"/>
-        <w:bottom w:w="0" w:type="dxa"/>
-        <w:right w:w="108" w:type="dxa"/>
-      </w:tblCellMar>
-    </w:tblPr>
-    <w:tblStylePr w:type="firstRow">
-      <w:rPr>
-        <w:b/>
-        <w:bCs/>
-      </w:rPr>
-      <w:tblPr/>
-      <w:tcPr>
-        <w:tcBorders>
-          <w:bottom w:val="single" w:sz="4" w:space="0" w:color="7F7F7F" w:themeColor="text1" w:themeTint="80"/>
-        </w:tcBorders>
-      </w:tcPr>
-    </w:tblStylePr>
-    <w:tblStylePr w:type="lastRow">
-      <w:rPr>
-        <w:b/>
-        <w:bCs/>
-      </w:rPr>
-      <w:tblPr/>
-      <w:tcPr>
-        <w:tcBorders>
-          <w:top w:val="single" w:sz="4" w:space="0" w:color="7F7F7F" w:themeColor="text1" w:themeTint="80"/>
-        </w:tcBorders>
-      </w:tcPr>
-    </w:tblStylePr>
-    <w:tblStylePr w:type="firstCol">
-      <w:rPr>
-        <w:b/>
-        <w:bCs/>
-      </w:rPr>
-    </w:tblStylePr>
-    <w:tblStylePr w:type="lastCol">
-      <w:rPr>
-        <w:b/>
-        <w:bCs/>
-      </w:rPr>
-    </w:tblStylePr>
-    <w:tblStylePr w:type="band1Vert">
-      <w:tblPr/>
-      <w:tcPr>
-        <w:tcBorders>
-          <w:left w:val="single" w:sz="4" w:space="0" w:color="7F7F7F" w:themeColor="text1" w:themeTint="80"/>
-          <w:right w:val="single" w:sz="4" w:space="0" w:color="7F7F7F" w:themeColor="text1" w:themeTint="80"/>
-        </w:tcBorders>
-      </w:tcPr>
-    </w:tblStylePr>
-    <w:tblStylePr w:type="band2Vert">
-      <w:tblPr/>
-      <w:tcPr>
-        <w:tcBorders>
-          <w:left w:val="single" w:sz="4" w:space="0" w:color="7F7F7F" w:themeColor="text1" w:themeTint="80"/>
-          <w:right w:val="single" w:sz="4" w:space="0" w:color="7F7F7F" w:themeColor="text1" w:themeTint="80"/>
-        </w:tcBorders>
-      </w:tcPr>
-    </w:tblStylePr>
-    <w:tblStylePr w:type="band1Horz">
-      <w:tblPr/>
-      <w:tcPr>
-        <w:tcBorders>
-          <w:top w:val="single" w:sz="4" w:space="0" w:color="7F7F7F" w:themeColor="text1" w:themeTint="80"/>
-          <w:bottom w:val="single" w:sz="4" w:space="0" w:color="7F7F7F" w:themeColor="text1" w:themeTint="80"/>
-        </w:tcBorders>
-      </w:tcPr>
-    </w:tblStylePr>
-  </w:style>
-  <w:style w:type="character" w:customStyle="1" w:styleId="Heading3Char">
-    <w:name w:val="Heading 3 Char"/>
-    <w:basedOn w:val="DefaultParagraphFont"/>
-    <w:link w:val="Heading3"/>
-    <w:uiPriority w:val="9"/>
-    <w:semiHidden/>
-    <w:rsid w:val="00064E3E"/>
-    <w:rPr>
-      <w:rFonts w:asciiTheme="majorHAnsi" w:eastAsiaTheme="majorEastAsia" w:hAnsiTheme="majorHAnsi" w:cstheme="majorBidi"/>
-      <w:color w:val="07854D" w:themeColor="accent1" w:themeShade="7F"/>
-      <w:szCs w:val="24"/>
-    </w:rPr>
-  </w:style>
-  <w:style w:type="paragraph" w:customStyle="1" w:styleId="Style1">
-    <w:name w:val="Style1"/>
-    <w:basedOn w:val="Normal"/>
-    <w:link w:val="Style1Char"/>
-    <w:qFormat/>
-    <w:rsid w:val="00064E3E"/>
-    <w:pPr>
-      <w:framePr w:hSpace="180" w:wrap="around" w:vAnchor="text" w:hAnchor="margin" w:xAlign="center" w:y="5211"/>
-      <w:spacing w:before="60" w:after="20"/>
-    </w:pPr>
-    <w:rPr>
-      <w:rFonts w:asciiTheme="majorHAnsi" w:eastAsiaTheme="majorEastAsia" w:hAnsiTheme="majorHAnsi" w:cs="Microsoft Sans Serif"/>
-      <w:color w:val="236A46" w:themeColor="accent3" w:themeShade="BF"/>
-      <w:spacing w:val="4"/>
-      <w:sz w:val="28"/>
-      <w:szCs w:val="28"/>
-    </w:rPr>
-  </w:style>
-  <w:style w:type="character" w:customStyle="1" w:styleId="Style1Char">
-    <w:name w:val="Style1 Char"/>
-    <w:basedOn w:val="DefaultParagraphFont"/>
-    <w:link w:val="Style1"/>
-    <w:rsid w:val="00064E3E"/>
-    <w:rPr>
-      <w:rFonts w:asciiTheme="majorHAnsi" w:eastAsiaTheme="majorEastAsia" w:hAnsiTheme="majorHAnsi" w:cs="Microsoft Sans Serif"/>
-      <w:color w:val="236A46" w:themeColor="accent3" w:themeShade="BF"/>
-      <w:spacing w:val="4"/>
-      <w:sz w:val="28"/>
-      <w:szCs w:val="28"/>
-    </w:rPr>
-  </w:style>
-  <w:style w:type="character" w:customStyle="1" w:styleId="Heading4Char">
-    <w:name w:val="Heading 4 Char"/>
-    <w:basedOn w:val="DefaultParagraphFont"/>
-    <w:link w:val="Heading4"/>
-    <w:uiPriority w:val="2"/>
-    <w:semiHidden/>
-    <w:rsid w:val="007B4FC5"/>
-    <w:rPr>
-      <w:rFonts w:asciiTheme="majorHAnsi" w:eastAsiaTheme="majorEastAsia" w:hAnsiTheme="majorHAnsi" w:cstheme="majorBidi"/>
-      <w:i/>
-      <w:iCs/>
-      <w:color w:val="07864E" w:themeColor="accent1" w:themeShade="80"/>
-    </w:rPr>
-  </w:style>
-  <w:style w:type="character" w:customStyle="1" w:styleId="Heading7Char">
-    <w:name w:val="Heading 7 Char"/>
-    <w:basedOn w:val="DefaultParagraphFont"/>
-    <w:link w:val="Heading7"/>
-    <w:uiPriority w:val="2"/>
-    <w:semiHidden/>
-    <w:rsid w:val="007B4FC5"/>
-    <w:rPr>
-      <w:rFonts w:asciiTheme="majorHAnsi" w:eastAsiaTheme="majorEastAsia" w:hAnsiTheme="majorHAnsi" w:cstheme="majorBidi"/>
-      <w:i/>
-      <w:iCs/>
-      <w:color w:val="07854D" w:themeColor="accent1" w:themeShade="7F"/>
-    </w:rPr>
-  </w:style>
-  <w:style w:type="character" w:styleId="IntenseEmphasis">
-    <w:name w:val="Intense Emphasis"/>
-    <w:basedOn w:val="DefaultParagraphFont"/>
-    <w:uiPriority w:val="21"/>
-    <w:semiHidden/>
-    <w:unhideWhenUsed/>
-    <w:qFormat/>
-    <w:rsid w:val="007B4FC5"/>
-    <w:rPr>
-      <w:i/>
-      <w:iCs/>
-      <w:color w:val="07864E" w:themeColor="accent1" w:themeShade="80"/>
-    </w:rPr>
-  </w:style>
-  <w:style w:type="paragraph" w:styleId="IntenseQuote">
-    <w:name w:val="Intense Quote"/>
-    <w:basedOn w:val="Normal"/>
-    <w:next w:val="Normal"/>
-    <w:link w:val="IntenseQuoteChar"/>
-    <w:uiPriority w:val="30"/>
-    <w:semiHidden/>
-    <w:unhideWhenUsed/>
-    <w:qFormat/>
-    <w:rsid w:val="007B4FC5"/>
-    <w:pPr>
-      <w:pBdr>
-        <w:top w:val="single" w:sz="4" w:space="10" w:color="07864E" w:themeColor="accent1" w:themeShade="80"/>
-        <w:bottom w:val="single" w:sz="4" w:space="10" w:color="07864E" w:themeColor="accent1" w:themeShade="80"/>
-      </w:pBdr>
-      <w:spacing w:before="360" w:after="360"/>
-      <w:ind w:left="864" w:right="864"/>
-      <w:jc w:val="center"/>
-    </w:pPr>
-    <w:rPr>
-      <w:i/>
-      <w:iCs/>
-      <w:color w:val="07864E" w:themeColor="accent1" w:themeShade="80"/>
-    </w:rPr>
-  </w:style>
-  <w:style w:type="character" w:customStyle="1" w:styleId="IntenseQuoteChar">
-    <w:name w:val="Intense Quote Char"/>
-    <w:basedOn w:val="DefaultParagraphFont"/>
-    <w:link w:val="IntenseQuote"/>
-    <w:uiPriority w:val="30"/>
-    <w:semiHidden/>
-    <w:rsid w:val="007B4FC5"/>
-    <w:rPr>
-      <w:i/>
-      <w:iCs/>
-      <w:color w:val="07864E" w:themeColor="accent1" w:themeShade="80"/>
-    </w:rPr>
-  </w:style>
-  <w:style w:type="paragraph" w:styleId="TOCHeading">
-    <w:name w:val="TOC Heading"/>
-    <w:basedOn w:val="Heading1"/>
-    <w:next w:val="Normal"/>
-    <w:uiPriority w:val="39"/>
-    <w:semiHidden/>
-    <w:unhideWhenUsed/>
-    <w:qFormat/>
-    <w:rsid w:val="007B4FC5"/>
-    <w:pPr>
-      <w:keepLines/>
-      <w:framePr w:hSpace="0" w:wrap="auto" w:vAnchor="margin" w:hAnchor="text" w:xAlign="left" w:yAlign="inline"/>
-      <w:spacing w:before="240" w:line="312" w:lineRule="auto"/>
-      <w:suppressOverlap w:val="0"/>
-      <w:jc w:val="left"/>
-      <w:outlineLvl w:val="9"/>
-    </w:pPr>
-    <w:rPr>
-      <w:rFonts w:eastAsiaTheme="majorEastAsia" w:cstheme="majorBidi"/>
-      <w:bCs w:val="0"/>
-      <w:caps w:val="0"/>
-      <w:color w:val="07864E" w:themeColor="accent1" w:themeShade="80"/>
-      <w:spacing w:val="0"/>
-      <w:kern w:val="0"/>
-      <w:sz w:val="32"/>
-      <w:szCs w:val="32"/>
-      <w:lang w:eastAsia="ja-JP"/>
-    </w:rPr>
-  </w:style>
-  <w:style w:type="paragraph" w:styleId="BlockText">
-    <w:name w:val="Block Text"/>
-    <w:basedOn w:val="Normal"/>
-    <w:uiPriority w:val="99"/>
-    <w:semiHidden/>
-    <w:unhideWhenUsed/>
-    <w:rsid w:val="007B4FC5"/>
-    <w:pPr>
-      <w:pBdr>
-        <w:top w:val="single" w:sz="2" w:space="10" w:color="07864E" w:themeColor="accent1" w:themeShade="80"/>
-        <w:left w:val="single" w:sz="2" w:space="10" w:color="07864E" w:themeColor="accent1" w:themeShade="80"/>
-        <w:bottom w:val="single" w:sz="2" w:space="10" w:color="07864E" w:themeColor="accent1" w:themeShade="80"/>
-        <w:right w:val="single" w:sz="2" w:space="10" w:color="07864E" w:themeColor="accent1" w:themeShade="80"/>
-      </w:pBdr>
-      <w:ind w:left="1152" w:right="1152"/>
-    </w:pPr>
-    <w:rPr>
-      <w:i/>
-      <w:iCs/>
-      <w:color w:val="07864E" w:themeColor="accent1" w:themeShade="80"/>
-    </w:rPr>
-  </w:style>
-  <w:style w:type="character" w:styleId="FollowedHyperlink">
-    <w:name w:val="FollowedHyperlink"/>
-    <w:basedOn w:val="DefaultParagraphFont"/>
-    <w:uiPriority w:val="99"/>
-    <w:semiHidden/>
-    <w:unhideWhenUsed/>
-    <w:rsid w:val="007B4FC5"/>
-    <w:rPr>
-      <w:color w:val="444027" w:themeColor="background2" w:themeShade="40"/>
-      <w:u w:val="single"/>
-    </w:rPr>
-  </w:style>
-  <w:style w:type="character" w:styleId="Hyperlink">
-    <w:name w:val="Hyperlink"/>
-    <w:basedOn w:val="DefaultParagraphFont"/>
-    <w:uiPriority w:val="99"/>
-    <w:semiHidden/>
-    <w:unhideWhenUsed/>
-    <w:rsid w:val="007B4FC5"/>
-    <w:rPr>
-      <w:color w:val="055971" w:themeColor="accent6" w:themeShade="80"/>
-      <w:u w:val="single"/>
-    </w:rPr>
-  </w:style>
-  <w:style w:type="character" w:customStyle="1" w:styleId="UnresolvedMention1">
-    <w:name w:val="Unresolved Mention1"/>
-    <w:basedOn w:val="DefaultParagraphFont"/>
-    <w:uiPriority w:val="99"/>
-    <w:semiHidden/>
-    <w:unhideWhenUsed/>
-    <w:rsid w:val="007B4FC5"/>
-    <w:rPr>
-      <w:color w:val="595959" w:themeColor="text1" w:themeTint="A6"/>
-      <w:shd w:val="clear" w:color="auto" w:fill="E6E6E6"/>
-    </w:rPr>
-  </w:style>
-  <w:style w:type="paragraph" w:styleId="Subtitle">
-    <w:name w:val="Subtitle"/>
-    <w:basedOn w:val="Normal"/>
-    <w:next w:val="Normal"/>
-    <w:link w:val="SubtitleChar"/>
-    <w:uiPriority w:val="11"/>
-    <w:semiHidden/>
-    <w:unhideWhenUsed/>
-    <w:qFormat/>
-    <w:rsid w:val="007B4FC5"/>
-    <w:pPr>
-      <w:numPr>
-        <w:ilvl w:val="1"/>
-      </w:numPr>
-      <w:spacing w:after="160"/>
-    </w:pPr>
-    <w:rPr>
-      <w:b/>
-      <w:caps/>
-      <w:color w:val="000000" w:themeColor="text1"/>
-      <w:spacing w:val="15"/>
-      <w:sz w:val="32"/>
-      <w:szCs w:val="22"/>
-    </w:rPr>
-  </w:style>
-  <w:style w:type="character" w:customStyle="1" w:styleId="SubtitleChar">
-    <w:name w:val="Subtitle Char"/>
-    <w:basedOn w:val="DefaultParagraphFont"/>
-    <w:link w:val="Subtitle"/>
-    <w:uiPriority w:val="11"/>
-    <w:semiHidden/>
-    <w:rsid w:val="007B4FC5"/>
-    <w:rPr>
-      <w:b/>
-      <w:caps/>
-      <w:color w:val="000000" w:themeColor="text1"/>
-      <w:spacing w:val="15"/>
-      <w:sz w:val="32"/>
-      <w:szCs w:val="22"/>
-    </w:rPr>
-  </w:style>
-  <w:style w:type="paragraph" w:styleId="Date">
-    <w:name w:val="Date"/>
-    <w:basedOn w:val="Normal"/>
-    <w:next w:val="Normal"/>
-    <w:link w:val="DateChar"/>
-    <w:uiPriority w:val="99"/>
-    <w:rsid w:val="00064E3E"/>
-    <w:rPr>
-      <w:rFonts w:asciiTheme="majorHAnsi" w:hAnsiTheme="majorHAnsi"/>
-      <w:color w:val="000000" w:themeColor="text1"/>
-      <w:sz w:val="32"/>
-      <w:szCs w:val="32"/>
-    </w:rPr>
-  </w:style>
-  <w:style w:type="character" w:customStyle="1" w:styleId="DateChar">
-    <w:name w:val="Date Char"/>
-    <w:basedOn w:val="DefaultParagraphFont"/>
-    <w:link w:val="Date"/>
-    <w:uiPriority w:val="99"/>
-    <w:rsid w:val="00064E3E"/>
-    <w:rPr>
-      <w:rFonts w:asciiTheme="majorHAnsi" w:hAnsiTheme="majorHAnsi"/>
-      <w:color w:val="000000" w:themeColor="text1"/>
-      <w:sz w:val="32"/>
-      <w:szCs w:val="32"/>
-    </w:rPr>
-  </w:style>
-  <w:style w:type="character" w:styleId="Strong">
-    <w:name w:val="Strong"/>
-    <w:basedOn w:val="DefaultParagraphFont"/>
-    <w:uiPriority w:val="22"/>
-    <w:qFormat/>
-    <w:rsid w:val="00A44FE4"/>
-    <w:rPr>
-      <w:b/>
-      <w:bCs/>
-      <w:color w:val="44C1A3" w:themeColor="accent4"/>
-    </w:rPr>
-  </w:style>
-  <w:style w:type="paragraph" w:customStyle="1" w:styleId="Experience">
-    <w:name w:val="Experience"/>
-    <w:basedOn w:val="Normal"/>
-    <w:qFormat/>
-    <w:rsid w:val="00A44FE4"/>
-    <w:pPr>
-      <w:spacing w:after="200" w:line="240" w:lineRule="auto"/>
-    </w:pPr>
-    <w:rPr>
-      <w:rFonts w:eastAsiaTheme="minorHAnsi"/>
-      <w:color w:val="auto"/>
-      <w:sz w:val="22"/>
-      <w:szCs w:val="24"/>
-      <w:lang w:eastAsia="en-US"/>
-    </w:rPr>
-  </w:style>
-  <w:style w:type="paragraph" w:styleId="BalloonText">
-    <w:name w:val="Balloon Text"/>
-    <w:basedOn w:val="Normal"/>
-    <w:link w:val="BalloonTextChar"/>
-    <w:uiPriority w:val="99"/>
-    <w:semiHidden/>
-    <w:unhideWhenUsed/>
-    <w:rsid w:val="0065365F"/>
-    <w:pPr>
-      <w:spacing w:line="240" w:lineRule="auto"/>
-    </w:pPr>
-    <w:rPr>
-      <w:rFonts w:ascii="Tahoma" w:hAnsi="Tahoma" w:cs="Tahoma"/>
-      <w:sz w:val="16"/>
-      <w:szCs w:val="16"/>
-    </w:rPr>
-  </w:style>
-  <w:style w:type="character" w:customStyle="1" w:styleId="BalloonTextChar">
-    <w:name w:val="Balloon Text Char"/>
-    <w:basedOn w:val="DefaultParagraphFont"/>
-    <w:link w:val="BalloonText"/>
-    <w:uiPriority w:val="99"/>
-    <w:semiHidden/>
-    <w:rsid w:val="0065365F"/>
-    <w:rPr>
-      <w:rFonts w:ascii="Tahoma" w:hAnsi="Tahoma" w:cs="Tahoma"/>
-      <w:sz w:val="16"/>
-      <w:szCs w:val="16"/>
-    </w:rPr>
-  </w:style>
-</w:styles>
-</file>
-
 <file path=word/glossary/document.xml><?xml version="1.0" encoding="utf-8"?>
-<w:glossaryDocument xmlns:wpc="http://schemas.microsoft.com/office/word/2010/wordprocessingCanvas" xmlns:mc="http://schemas.openxmlformats.org/markup-compatibility/2006" xmlns:o="urn:schemas-microsoft-com:office:office" xmlns:r="http://schemas.openxmlformats.org/officeDocument/2006/relationships" xmlns:m="http://schemas.openxmlformats.org/officeDocument/2006/math" xmlns:v="urn:schemas-microsoft-com:vml" xmlns:wp14="http://schemas.microsoft.com/office/word/2010/wordprocessingDrawing" xmlns:wp="http://schemas.openxmlformats.org/drawingml/2006/wordprocessingDrawing" xmlns:w10="urn:schemas-microsoft-com:office:word" xmlns:w="http://schemas.openxmlformats.org/wordprocessingml/2006/main" xmlns:w14="http://schemas.microsoft.com/office/word/2010/wordml" xmlns:wpg="http://schemas.microsoft.com/office/word/2010/wordprocessingGroup" xmlns:wpi="http://schemas.microsoft.com/office/word/2010/wordprocessingInk" xmlns:wne="http://schemas.microsoft.com/office/word/2006/wordml" xmlns:wps="http://schemas.microsoft.com/office/word/2010/wordprocessingShape" mc:Ignorable="w14 wp14">
+<w:glossaryDocument xmlns:wpc="http://schemas.microsoft.com/office/word/2010/wordprocessingCanvas" xmlns:cx="http://schemas.microsoft.com/office/drawing/2014/chartex" xmlns:cx1="http://schemas.microsoft.com/office/drawing/2015/9/8/chartex" xmlns:cx2="http://schemas.microsoft.com/office/drawing/2015/10/21/chartex" xmlns:cx3="http://schemas.microsoft.com/office/drawing/2016/5/9/chartex" xmlns:cx4="http://schemas.microsoft.com/office/drawing/2016/5/10/chartex" xmlns:cx5="http://schemas.microsoft.com/office/drawing/2016/5/11/chartex" xmlns:cx6="http://schemas.microsoft.com/office/drawing/2016/5/12/chartex" xmlns:cx7="http://schemas.microsoft.com/office/drawing/2016/5/13/chartex" xmlns:cx8="http://schemas.microsoft.com/office/drawing/2016/5/14/chartex" xmlns:mc="http://schemas.openxmlformats.org/markup-compatibility/2006" xmlns:aink="http://schemas.microsoft.com/office/drawing/2016/ink" xmlns:am3d="http://schemas.microsoft.com/office/drawing/2017/model3d" xmlns:o="urn:schemas-microsoft-com:office:office" xmlns:r="http://schemas.openxmlformats.org/officeDocument/2006/relationships" xmlns:m="http://schemas.openxmlformats.org/officeDocument/2006/math" xmlns:v="urn:schemas-microsoft-com:vml" xmlns:wp14="http://schemas.microsoft.com/office/word/2010/wordprocessingDrawing" xmlns:wp="http://schemas.openxmlformats.org/drawingml/2006/wordprocessingDrawing" xmlns:w10="urn:schemas-microsoft-com:office:word" xmlns:w="http://schemas.openxmlformats.org/wordprocessingml/2006/main" xmlns:w14="http://schemas.microsoft.com/office/word/2010/wordml" xmlns:w15="http://schemas.microsoft.com/office/word/2012/wordml" xmlns:w16cid="http://schemas.microsoft.com/office/word/2016/wordml/cid" xmlns:w16se="http://schemas.microsoft.com/office/word/2015/wordml/symex" xmlns:wpg="http://schemas.microsoft.com/office/word/2010/wordprocessingGroup" xmlns:wpi="http://schemas.microsoft.com/office/word/2010/wordprocessingInk" xmlns:wne="http://schemas.microsoft.com/office/word/2006/wordml" xmlns:wps="http://schemas.microsoft.com/office/word/2010/wordprocessingShape" mc:Ignorable="w14 w15 w16se w16cid wp14">
   <w:docParts>
     <w:docPart>
       <w:docPartPr>
@@ -4459,7 +3470,7 @@
 </file>
 
 <file path=word/glossary/fontTable.xml><?xml version="1.0" encoding="utf-8"?>
-<w:fonts xmlns:mc="http://schemas.openxmlformats.org/markup-compatibility/2006" xmlns:r="http://schemas.openxmlformats.org/officeDocument/2006/relationships" xmlns:w="http://schemas.openxmlformats.org/wordprocessingml/2006/main" xmlns:w14="http://schemas.microsoft.com/office/word/2010/wordml" mc:Ignorable="w14">
+<w:fonts xmlns:mc="http://schemas.openxmlformats.org/markup-compatibility/2006" xmlns:r="http://schemas.openxmlformats.org/officeDocument/2006/relationships" xmlns:w="http://schemas.openxmlformats.org/wordprocessingml/2006/main" xmlns:w14="http://schemas.microsoft.com/office/word/2010/wordml" xmlns:w15="http://schemas.microsoft.com/office/word/2012/wordml" xmlns:w16cid="http://schemas.microsoft.com/office/word/2016/wordml/cid" xmlns:w16se="http://schemas.microsoft.com/office/word/2015/wordml/symex" mc:Ignorable="w14 w15 w16se w16cid">
   <w:font w:name="Symbol">
     <w:panose1 w:val="05050102010706020507"/>
     <w:charset w:val="02"/>
@@ -4485,13 +3496,12 @@
     <w:altName w:val="ＭＳ 明朝"/>
     <w:panose1 w:val="02020609040205080304"/>
     <w:charset w:val="80"/>
-    <w:family w:val="roman"/>
-    <w:notTrueType/>
+    <w:family w:val="modern"/>
     <w:pitch w:val="fixed"/>
-    <w:sig w:usb0="00000001" w:usb1="08070000" w:usb2="00000010" w:usb3="00000000" w:csb0="00020000" w:csb1="00000000"/>
+    <w:sig w:usb0="E00002FF" w:usb1="6AC7FDFB" w:usb2="08000012" w:usb3="00000000" w:csb0="0002009F" w:csb1="00000000"/>
   </w:font>
   <w:font w:name="Franklin Gothic Demi">
-    <w:panose1 w:val="020B0703020102020204"/>
+    <w:altName w:val="Franklin Gothic Demi"/>
     <w:charset w:val="00"/>
     <w:family w:val="swiss"/>
     <w:pitch w:val="variable"/>
@@ -4526,18 +3536,18 @@
     <w:pitch w:val="variable"/>
     <w:sig w:usb0="E4002EFF" w:usb1="C000247B" w:usb2="00000009" w:usb3="00000000" w:csb0="000001FF" w:csb1="00000000"/>
   </w:font>
-  <w:font w:name="Cambria">
-    <w:panose1 w:val="02040503050406030204"/>
+  <w:font w:name="Calibri Light">
+    <w:panose1 w:val="020F0302020204030204"/>
     <w:charset w:val="00"/>
-    <w:family w:val="roman"/>
+    <w:family w:val="swiss"/>
     <w:pitch w:val="variable"/>
-    <w:sig w:usb0="E00006FF" w:usb1="420024FF" w:usb2="02000000" w:usb3="00000000" w:csb0="0000019F" w:csb1="00000000"/>
+    <w:sig w:usb0="E4002EFF" w:usb1="C000247B" w:usb2="00000009" w:usb3="00000000" w:csb0="000001FF" w:csb1="00000000"/>
   </w:font>
 </w:fonts>
 </file>
 
 <file path=word/glossary/settings.xml><?xml version="1.0" encoding="utf-8"?>
-<w:settings xmlns:mc="http://schemas.openxmlformats.org/markup-compatibility/2006" xmlns:o="urn:schemas-microsoft-com:office:office" xmlns:r="http://schemas.openxmlformats.org/officeDocument/2006/relationships" xmlns:m="http://schemas.openxmlformats.org/officeDocument/2006/math" xmlns:v="urn:schemas-microsoft-com:vml" xmlns:w10="urn:schemas-microsoft-com:office:word" xmlns:w="http://schemas.openxmlformats.org/wordprocessingml/2006/main" xmlns:w14="http://schemas.microsoft.com/office/word/2010/wordml" xmlns:sl="http://schemas.openxmlformats.org/schemaLibrary/2006/main" mc:Ignorable="w14">
+<w:settings xmlns:mc="http://schemas.openxmlformats.org/markup-compatibility/2006" xmlns:o="urn:schemas-microsoft-com:office:office" xmlns:r="http://schemas.openxmlformats.org/officeDocument/2006/relationships" xmlns:m="http://schemas.openxmlformats.org/officeDocument/2006/math" xmlns:v="urn:schemas-microsoft-com:vml" xmlns:w10="urn:schemas-microsoft-com:office:word" xmlns:w="http://schemas.openxmlformats.org/wordprocessingml/2006/main" xmlns:w14="http://schemas.microsoft.com/office/word/2010/wordml" xmlns:w15="http://schemas.microsoft.com/office/word/2012/wordml" xmlns:w16cid="http://schemas.microsoft.com/office/word/2016/wordml/cid" xmlns:w16se="http://schemas.microsoft.com/office/word/2015/wordml/symex" xmlns:sl="http://schemas.openxmlformats.org/schemaLibrary/2006/main" mc:Ignorable="w14 w15 w16se w16cid">
   <w:view w:val="normal"/>
   <w:defaultTabStop w:val="720"/>
   <w:characterSpacingControl w:val="doNotCompress"/>
@@ -4547,15 +3557,24 @@
     <w:compatSetting w:name="overrideTableStyleFontSizeAndJustification" w:uri="http://schemas.microsoft.com/office/word" w:val="1"/>
     <w:compatSetting w:name="enableOpenTypeFeatures" w:uri="http://schemas.microsoft.com/office/word" w:val="1"/>
     <w:compatSetting w:name="doNotFlipMirrorIndents" w:uri="http://schemas.microsoft.com/office/word" w:val="1"/>
+    <w:compatSetting w:name="useWord2013TrackBottomHyphenation" w:uri="http://schemas.microsoft.com/office/word" w:val="1"/>
   </w:compat>
   <w:rsids>
     <w:rsidRoot w:val="00764DBC"/>
+    <w:rsid w:val="0008074C"/>
+    <w:rsid w:val="001E397F"/>
+    <w:rsid w:val="003D31F7"/>
     <w:rsid w:val="004425E2"/>
     <w:rsid w:val="006053B3"/>
     <w:rsid w:val="00764DBC"/>
     <w:rsid w:val="007D0791"/>
+    <w:rsid w:val="007D21C8"/>
+    <w:rsid w:val="008573D6"/>
     <w:rsid w:val="00920140"/>
+    <w:rsid w:val="009934F0"/>
+    <w:rsid w:val="009B6486"/>
     <w:rsid w:val="00BE2087"/>
+    <w:rsid w:val="00E66E12"/>
     <w:rsid w:val="00E80D25"/>
     <w:rsid w:val="00ED1C01"/>
   </w:rsids>
@@ -4574,13 +3593,13 @@
   </m:mathPr>
   <w:themeFontLang w:val="en-US"/>
   <w:clrSchemeMapping w:bg1="light1" w:t1="dark1" w:bg2="light2" w:t2="dark2" w:accent1="accent1" w:accent2="accent2" w:accent3="accent3" w:accent4="accent4" w:accent5="accent5" w:accent6="accent6" w:hyperlink="hyperlink" w:followedHyperlink="followedHyperlink"/>
-  <w:decimalSymbol w:val="."/>
-  <w:listSeparator w:val=","/>
+  <w:decimalSymbol w:val=","/>
+  <w:listSeparator w:val=";"/>
 </w:settings>
 </file>
 
 <file path=word/glossary/styles.xml><?xml version="1.0" encoding="utf-8"?>
-<w:styles xmlns:mc="http://schemas.openxmlformats.org/markup-compatibility/2006" xmlns:r="http://schemas.openxmlformats.org/officeDocument/2006/relationships" xmlns:w="http://schemas.openxmlformats.org/wordprocessingml/2006/main" xmlns:w14="http://schemas.microsoft.com/office/word/2010/wordml" mc:Ignorable="w14">
+<w:styles xmlns:mc="http://schemas.openxmlformats.org/markup-compatibility/2006" xmlns:r="http://schemas.openxmlformats.org/officeDocument/2006/relationships" xmlns:w="http://schemas.openxmlformats.org/wordprocessingml/2006/main" xmlns:w14="http://schemas.microsoft.com/office/word/2010/wordml" xmlns:w15="http://schemas.microsoft.com/office/word/2012/wordml" xmlns:w16cid="http://schemas.microsoft.com/office/word/2016/wordml/cid" xmlns:w16se="http://schemas.microsoft.com/office/word/2015/wordml/symex" mc:Ignorable="w14 w15 w16se w16cid">
   <w:docDefaults>
     <w:rPrDefault>
       <w:rPr>
@@ -4596,144 +3615,382 @@
       </w:pPr>
     </w:pPrDefault>
   </w:docDefaults>
-  <w:latentStyles w:defLockedState="0" w:defUIPriority="99" w:defSemiHidden="1" w:defUnhideWhenUsed="1" w:defQFormat="0" w:count="267">
-    <w:lsdException w:name="Normal" w:semiHidden="0" w:uiPriority="0" w:unhideWhenUsed="0" w:qFormat="1"/>
-    <w:lsdException w:name="heading 1" w:semiHidden="0" w:uiPriority="9" w:unhideWhenUsed="0" w:qFormat="1"/>
-    <w:lsdException w:name="heading 2" w:uiPriority="9" w:qFormat="1"/>
-    <w:lsdException w:name="heading 3" w:uiPriority="9" w:qFormat="1"/>
-    <w:lsdException w:name="heading 4" w:uiPriority="9" w:qFormat="1"/>
-    <w:lsdException w:name="heading 5" w:uiPriority="9" w:qFormat="1"/>
-    <w:lsdException w:name="heading 6" w:uiPriority="9" w:qFormat="1"/>
-    <w:lsdException w:name="heading 7" w:uiPriority="9" w:qFormat="1"/>
-    <w:lsdException w:name="heading 8" w:uiPriority="9" w:qFormat="1"/>
-    <w:lsdException w:name="heading 9" w:uiPriority="9" w:qFormat="1"/>
-    <w:lsdException w:name="toc 1" w:uiPriority="39"/>
-    <w:lsdException w:name="toc 2" w:uiPriority="39"/>
-    <w:lsdException w:name="toc 3" w:uiPriority="39"/>
-    <w:lsdException w:name="toc 4" w:uiPriority="39"/>
-    <w:lsdException w:name="toc 5" w:uiPriority="39"/>
-    <w:lsdException w:name="toc 6" w:uiPriority="39"/>
-    <w:lsdException w:name="toc 7" w:uiPriority="39"/>
-    <w:lsdException w:name="toc 8" w:uiPriority="39"/>
-    <w:lsdException w:name="toc 9" w:uiPriority="39"/>
-    <w:lsdException w:name="caption" w:uiPriority="35" w:qFormat="1"/>
-    <w:lsdException w:name="Title" w:semiHidden="0" w:uiPriority="10" w:unhideWhenUsed="0" w:qFormat="1"/>
-    <w:lsdException w:name="Default Paragraph Font" w:uiPriority="1"/>
-    <w:lsdException w:name="Subtitle" w:semiHidden="0" w:uiPriority="11" w:unhideWhenUsed="0" w:qFormat="1"/>
-    <w:lsdException w:name="Strong" w:semiHidden="0" w:uiPriority="22" w:unhideWhenUsed="0" w:qFormat="1"/>
-    <w:lsdException w:name="Emphasis" w:semiHidden="0" w:uiPriority="20" w:unhideWhenUsed="0" w:qFormat="1"/>
-    <w:lsdException w:name="Table Grid" w:semiHidden="0" w:uiPriority="39" w:unhideWhenUsed="0"/>
-    <w:lsdException w:name="Placeholder Text" w:unhideWhenUsed="0"/>
-    <w:lsdException w:name="No Spacing" w:semiHidden="0" w:uiPriority="1" w:unhideWhenUsed="0" w:qFormat="1"/>
-    <w:lsdException w:name="Light Shading" w:semiHidden="0" w:uiPriority="60" w:unhideWhenUsed="0"/>
-    <w:lsdException w:name="Light List" w:semiHidden="0" w:uiPriority="61" w:unhideWhenUsed="0"/>
-    <w:lsdException w:name="Light Grid" w:semiHidden="0" w:uiPriority="62" w:unhideWhenUsed="0"/>
-    <w:lsdException w:name="Medium Shading 1" w:semiHidden="0" w:uiPriority="63" w:unhideWhenUsed="0"/>
-    <w:lsdException w:name="Medium Shading 2" w:semiHidden="0" w:uiPriority="64" w:unhideWhenUsed="0"/>
-    <w:lsdException w:name="Medium List 1" w:semiHidden="0" w:uiPriority="65" w:unhideWhenUsed="0"/>
-    <w:lsdException w:name="Medium List 2" w:semiHidden="0" w:uiPriority="66" w:unhideWhenUsed="0"/>
-    <w:lsdException w:name="Medium Grid 1" w:semiHidden="0" w:uiPriority="67" w:unhideWhenUsed="0"/>
-    <w:lsdException w:name="Medium Grid 2" w:semiHidden="0" w:uiPriority="68" w:unhideWhenUsed="0"/>
-    <w:lsdException w:name="Medium Grid 3" w:semiHidden="0" w:uiPriority="69" w:unhideWhenUsed="0"/>
-    <w:lsdException w:name="Dark List" w:semiHidden="0" w:uiPriority="70" w:unhideWhenUsed="0"/>
-    <w:lsdException w:name="Colorful Shading" w:semiHidden="0" w:uiPriority="71" w:unhideWhenUsed="0"/>
-    <w:lsdException w:name="Colorful List" w:semiHidden="0" w:uiPriority="72" w:unhideWhenUsed="0"/>
-    <w:lsdException w:name="Colorful Grid" w:semiHidden="0" w:uiPriority="73" w:unhideWhenUsed="0"/>
-    <w:lsdException w:name="Light Shading Accent 1" w:semiHidden="0" w:uiPriority="60" w:unhideWhenUsed="0"/>
-    <w:lsdException w:name="Light List Accent 1" w:semiHidden="0" w:uiPriority="61" w:unhideWhenUsed="0"/>
-    <w:lsdException w:name="Light Grid Accent 1" w:semiHidden="0" w:uiPriority="62" w:unhideWhenUsed="0"/>
-    <w:lsdException w:name="Medium Shading 1 Accent 1" w:semiHidden="0" w:uiPriority="63" w:unhideWhenUsed="0"/>
-    <w:lsdException w:name="Medium Shading 2 Accent 1" w:semiHidden="0" w:uiPriority="64" w:unhideWhenUsed="0"/>
-    <w:lsdException w:name="Medium List 1 Accent 1" w:semiHidden="0" w:uiPriority="65" w:unhideWhenUsed="0"/>
-    <w:lsdException w:name="Revision" w:unhideWhenUsed="0"/>
-    <w:lsdException w:name="List Paragraph" w:semiHidden="0" w:uiPriority="34" w:unhideWhenUsed="0" w:qFormat="1"/>
-    <w:lsdException w:name="Quote" w:semiHidden="0" w:uiPriority="29" w:unhideWhenUsed="0" w:qFormat="1"/>
-    <w:lsdException w:name="Intense Quote" w:semiHidden="0" w:uiPriority="30" w:unhideWhenUsed="0" w:qFormat="1"/>
-    <w:lsdException w:name="Medium List 2 Accent 1" w:semiHidden="0" w:uiPriority="66" w:unhideWhenUsed="0"/>
-    <w:lsdException w:name="Medium Grid 1 Accent 1" w:semiHidden="0" w:uiPriority="67" w:unhideWhenUsed="0"/>
-    <w:lsdException w:name="Medium Grid 2 Accent 1" w:semiHidden="0" w:uiPriority="68" w:unhideWhenUsed="0"/>
-    <w:lsdException w:name="Medium Grid 3 Accent 1" w:semiHidden="0" w:uiPriority="69" w:unhideWhenUsed="0"/>
-    <w:lsdException w:name="Dark List Accent 1" w:semiHidden="0" w:uiPriority="70" w:unhideWhenUsed="0"/>
-    <w:lsdException w:name="Colorful Shading Accent 1" w:semiHidden="0" w:uiPriority="71" w:unhideWhenUsed="0"/>
-    <w:lsdException w:name="Colorful List Accent 1" w:semiHidden="0" w:uiPriority="72" w:unhideWhenUsed="0"/>
-    <w:lsdException w:name="Colorful Grid Accent 1" w:semiHidden="0" w:uiPriority="73" w:unhideWhenUsed="0"/>
-    <w:lsdException w:name="Light Shading Accent 2" w:semiHidden="0" w:uiPriority="60" w:unhideWhenUsed="0"/>
-    <w:lsdException w:name="Light List Accent 2" w:semiHidden="0" w:uiPriority="61" w:unhideWhenUsed="0"/>
-    <w:lsdException w:name="Light Grid Accent 2" w:semiHidden="0" w:uiPriority="62" w:unhideWhenUsed="0"/>
-    <w:lsdException w:name="Medium Shading 1 Accent 2" w:semiHidden="0" w:uiPriority="63" w:unhideWhenUsed="0"/>
-    <w:lsdException w:name="Medium Shading 2 Accent 2" w:semiHidden="0" w:uiPriority="64" w:unhideWhenUsed="0"/>
-    <w:lsdException w:name="Medium List 1 Accent 2" w:semiHidden="0" w:uiPriority="65" w:unhideWhenUsed="0"/>
-    <w:lsdException w:name="Medium List 2 Accent 2" w:semiHidden="0" w:uiPriority="66" w:unhideWhenUsed="0"/>
-    <w:lsdException w:name="Medium Grid 1 Accent 2" w:semiHidden="0" w:uiPriority="67" w:unhideWhenUsed="0"/>
-    <w:lsdException w:name="Medium Grid 2 Accent 2" w:semiHidden="0" w:uiPriority="68" w:unhideWhenUsed="0"/>
-    <w:lsdException w:name="Medium Grid 3 Accent 2" w:semiHidden="0" w:uiPriority="69" w:unhideWhenUsed="0"/>
-    <w:lsdException w:name="Dark List Accent 2" w:semiHidden="0" w:uiPriority="70" w:unhideWhenUsed="0"/>
-    <w:lsdException w:name="Colorful Shading Accent 2" w:semiHidden="0" w:uiPriority="71" w:unhideWhenUsed="0"/>
-    <w:lsdException w:name="Colorful List Accent 2" w:semiHidden="0" w:uiPriority="72" w:unhideWhenUsed="0"/>
-    <w:lsdException w:name="Colorful Grid Accent 2" w:semiHidden="0" w:uiPriority="73" w:unhideWhenUsed="0"/>
-    <w:lsdException w:name="Light Shading Accent 3" w:semiHidden="0" w:uiPriority="60" w:unhideWhenUsed="0"/>
-    <w:lsdException w:name="Light List Accent 3" w:semiHidden="0" w:uiPriority="61" w:unhideWhenUsed="0"/>
-    <w:lsdException w:name="Light Grid Accent 3" w:semiHidden="0" w:uiPriority="62" w:unhideWhenUsed="0"/>
-    <w:lsdException w:name="Medium Shading 1 Accent 3" w:semiHidden="0" w:uiPriority="63" w:unhideWhenUsed="0"/>
-    <w:lsdException w:name="Medium Shading 2 Accent 3" w:semiHidden="0" w:uiPriority="64" w:unhideWhenUsed="0"/>
-    <w:lsdException w:name="Medium List 1 Accent 3" w:semiHidden="0" w:uiPriority="65" w:unhideWhenUsed="0"/>
-    <w:lsdException w:name="Medium List 2 Accent 3" w:semiHidden="0" w:uiPriority="66" w:unhideWhenUsed="0"/>
-    <w:lsdException w:name="Medium Grid 1 Accent 3" w:semiHidden="0" w:uiPriority="67" w:unhideWhenUsed="0"/>
-    <w:lsdException w:name="Medium Grid 2 Accent 3" w:semiHidden="0" w:uiPriority="68" w:unhideWhenUsed="0"/>
-    <w:lsdException w:name="Medium Grid 3 Accent 3" w:semiHidden="0" w:uiPriority="69" w:unhideWhenUsed="0"/>
-    <w:lsdException w:name="Dark List Accent 3" w:semiHidden="0" w:uiPriority="70" w:unhideWhenUsed="0"/>
-    <w:lsdException w:name="Colorful Shading Accent 3" w:semiHidden="0" w:uiPriority="71" w:unhideWhenUsed="0"/>
-    <w:lsdException w:name="Colorful List Accent 3" w:semiHidden="0" w:uiPriority="72" w:unhideWhenUsed="0"/>
-    <w:lsdException w:name="Colorful Grid Accent 3" w:semiHidden="0" w:uiPriority="73" w:unhideWhenUsed="0"/>
-    <w:lsdException w:name="Light Shading Accent 4" w:semiHidden="0" w:uiPriority="60" w:unhideWhenUsed="0"/>
-    <w:lsdException w:name="Light List Accent 4" w:semiHidden="0" w:uiPriority="61" w:unhideWhenUsed="0"/>
-    <w:lsdException w:name="Light Grid Accent 4" w:semiHidden="0" w:uiPriority="62" w:unhideWhenUsed="0"/>
-    <w:lsdException w:name="Medium Shading 1 Accent 4" w:semiHidden="0" w:uiPriority="63" w:unhideWhenUsed="0"/>
-    <w:lsdException w:name="Medium Shading 2 Accent 4" w:semiHidden="0" w:uiPriority="64" w:unhideWhenUsed="0"/>
-    <w:lsdException w:name="Medium List 1 Accent 4" w:semiHidden="0" w:uiPriority="65" w:unhideWhenUsed="0"/>
-    <w:lsdException w:name="Medium List 2 Accent 4" w:semiHidden="0" w:uiPriority="66" w:unhideWhenUsed="0"/>
-    <w:lsdException w:name="Medium Grid 1 Accent 4" w:semiHidden="0" w:uiPriority="67" w:unhideWhenUsed="0"/>
-    <w:lsdException w:name="Medium Grid 2 Accent 4" w:semiHidden="0" w:uiPriority="68" w:unhideWhenUsed="0"/>
-    <w:lsdException w:name="Medium Grid 3 Accent 4" w:semiHidden="0" w:uiPriority="69" w:unhideWhenUsed="0"/>
-    <w:lsdException w:name="Dark List Accent 4" w:semiHidden="0" w:uiPriority="70" w:unhideWhenUsed="0"/>
-    <w:lsdException w:name="Colorful Shading Accent 4" w:semiHidden="0" w:uiPriority="71" w:unhideWhenUsed="0"/>
-    <w:lsdException w:name="Colorful List Accent 4" w:semiHidden="0" w:uiPriority="72" w:unhideWhenUsed="0"/>
-    <w:lsdException w:name="Colorful Grid Accent 4" w:semiHidden="0" w:uiPriority="73" w:unhideWhenUsed="0"/>
-    <w:lsdException w:name="Light Shading Accent 5" w:semiHidden="0" w:uiPriority="60" w:unhideWhenUsed="0"/>
-    <w:lsdException w:name="Light List Accent 5" w:semiHidden="0" w:uiPriority="61" w:unhideWhenUsed="0"/>
-    <w:lsdException w:name="Light Grid Accent 5" w:semiHidden="0" w:uiPriority="62" w:unhideWhenUsed="0"/>
-    <w:lsdException w:name="Medium Shading 1 Accent 5" w:semiHidden="0" w:uiPriority="63" w:unhideWhenUsed="0"/>
-    <w:lsdException w:name="Medium Shading 2 Accent 5" w:semiHidden="0" w:uiPriority="64" w:unhideWhenUsed="0"/>
-    <w:lsdException w:name="Medium List 1 Accent 5" w:semiHidden="0" w:uiPriority="65" w:unhideWhenUsed="0"/>
-    <w:lsdException w:name="Medium List 2 Accent 5" w:semiHidden="0" w:uiPriority="66" w:unhideWhenUsed="0"/>
-    <w:lsdException w:name="Medium Grid 1 Accent 5" w:semiHidden="0" w:uiPriority="67" w:unhideWhenUsed="0"/>
-    <w:lsdException w:name="Medium Grid 2 Accent 5" w:semiHidden="0" w:uiPriority="68" w:unhideWhenUsed="0"/>
-    <w:lsdException w:name="Medium Grid 3 Accent 5" w:semiHidden="0" w:uiPriority="69" w:unhideWhenUsed="0"/>
-    <w:lsdException w:name="Dark List Accent 5" w:semiHidden="0" w:uiPriority="70" w:unhideWhenUsed="0"/>
-    <w:lsdException w:name="Colorful Shading Accent 5" w:semiHidden="0" w:uiPriority="71" w:unhideWhenUsed="0"/>
-    <w:lsdException w:name="Colorful List Accent 5" w:semiHidden="0" w:uiPriority="72" w:unhideWhenUsed="0"/>
-    <w:lsdException w:name="Colorful Grid Accent 5" w:semiHidden="0" w:uiPriority="73" w:unhideWhenUsed="0"/>
-    <w:lsdException w:name="Light Shading Accent 6" w:semiHidden="0" w:uiPriority="60" w:unhideWhenUsed="0"/>
-    <w:lsdException w:name="Light List Accent 6" w:semiHidden="0" w:uiPriority="61" w:unhideWhenUsed="0"/>
-    <w:lsdException w:name="Light Grid Accent 6" w:semiHidden="0" w:uiPriority="62" w:unhideWhenUsed="0"/>
-    <w:lsdException w:name="Medium Shading 1 Accent 6" w:semiHidden="0" w:uiPriority="63" w:unhideWhenUsed="0"/>
-    <w:lsdException w:name="Medium Shading 2 Accent 6" w:semiHidden="0" w:uiPriority="64" w:unhideWhenUsed="0"/>
-    <w:lsdException w:name="Medium List 1 Accent 6" w:semiHidden="0" w:uiPriority="65" w:unhideWhenUsed="0"/>
-    <w:lsdException w:name="Medium List 2 Accent 6" w:semiHidden="0" w:uiPriority="66" w:unhideWhenUsed="0"/>
-    <w:lsdException w:name="Medium Grid 1 Accent 6" w:semiHidden="0" w:uiPriority="67" w:unhideWhenUsed="0"/>
-    <w:lsdException w:name="Medium Grid 2 Accent 6" w:semiHidden="0" w:uiPriority="68" w:unhideWhenUsed="0"/>
-    <w:lsdException w:name="Medium Grid 3 Accent 6" w:semiHidden="0" w:uiPriority="69" w:unhideWhenUsed="0"/>
-    <w:lsdException w:name="Dark List Accent 6" w:semiHidden="0" w:uiPriority="70" w:unhideWhenUsed="0"/>
-    <w:lsdException w:name="Colorful Shading Accent 6" w:semiHidden="0" w:uiPriority="71" w:unhideWhenUsed="0"/>
-    <w:lsdException w:name="Colorful List Accent 6" w:semiHidden="0" w:uiPriority="72" w:unhideWhenUsed="0"/>
-    <w:lsdException w:name="Colorful Grid Accent 6" w:semiHidden="0" w:uiPriority="73" w:unhideWhenUsed="0"/>
-    <w:lsdException w:name="Subtle Emphasis" w:semiHidden="0" w:uiPriority="19" w:unhideWhenUsed="0" w:qFormat="1"/>
-    <w:lsdException w:name="Intense Emphasis" w:semiHidden="0" w:uiPriority="21" w:unhideWhenUsed="0" w:qFormat="1"/>
-    <w:lsdException w:name="Subtle Reference" w:semiHidden="0" w:uiPriority="31" w:unhideWhenUsed="0" w:qFormat="1"/>
-    <w:lsdException w:name="Intense Reference" w:semiHidden="0" w:uiPriority="32" w:unhideWhenUsed="0" w:qFormat="1"/>
-    <w:lsdException w:name="Book Title" w:semiHidden="0" w:uiPriority="33" w:unhideWhenUsed="0" w:qFormat="1"/>
-    <w:lsdException w:name="Bibliography" w:uiPriority="37"/>
-    <w:lsdException w:name="TOC Heading" w:uiPriority="39" w:qFormat="1"/>
+  <w:latentStyles w:defLockedState="0" w:defUIPriority="99" w:defSemiHidden="0" w:defUnhideWhenUsed="0" w:defQFormat="0" w:count="375">
+    <w:lsdException w:name="Normal" w:uiPriority="0" w:qFormat="1"/>
+    <w:lsdException w:name="heading 1" w:uiPriority="9" w:qFormat="1"/>
+    <w:lsdException w:name="heading 2" w:semiHidden="1" w:uiPriority="9" w:unhideWhenUsed="1" w:qFormat="1"/>
+    <w:lsdException w:name="heading 3" w:semiHidden="1" w:uiPriority="9" w:unhideWhenUsed="1" w:qFormat="1"/>
+    <w:lsdException w:name="heading 4" w:semiHidden="1" w:uiPriority="9" w:unhideWhenUsed="1" w:qFormat="1"/>
+    <w:lsdException w:name="heading 5" w:semiHidden="1" w:uiPriority="9" w:unhideWhenUsed="1" w:qFormat="1"/>
+    <w:lsdException w:name="heading 6" w:semiHidden="1" w:uiPriority="9" w:unhideWhenUsed="1" w:qFormat="1"/>
+    <w:lsdException w:name="heading 7" w:semiHidden="1" w:uiPriority="9" w:unhideWhenUsed="1" w:qFormat="1"/>
+    <w:lsdException w:name="heading 8" w:semiHidden="1" w:uiPriority="9" w:unhideWhenUsed="1" w:qFormat="1"/>
+    <w:lsdException w:name="heading 9" w:semiHidden="1" w:uiPriority="9" w:unhideWhenUsed="1" w:qFormat="1"/>
+    <w:lsdException w:name="index 1" w:semiHidden="1" w:unhideWhenUsed="1"/>
+    <w:lsdException w:name="index 2" w:semiHidden="1" w:unhideWhenUsed="1"/>
+    <w:lsdException w:name="index 3" w:semiHidden="1" w:unhideWhenUsed="1"/>
+    <w:lsdException w:name="index 4" w:semiHidden="1" w:unhideWhenUsed="1"/>
+    <w:lsdException w:name="index 5" w:semiHidden="1" w:unhideWhenUsed="1"/>
+    <w:lsdException w:name="index 6" w:semiHidden="1" w:unhideWhenUsed="1"/>
+    <w:lsdException w:name="index 7" w:semiHidden="1" w:unhideWhenUsed="1"/>
+    <w:lsdException w:name="index 8" w:semiHidden="1" w:unhideWhenUsed="1"/>
+    <w:lsdException w:name="index 9" w:semiHidden="1" w:unhideWhenUsed="1"/>
+    <w:lsdException w:name="toc 1" w:semiHidden="1" w:uiPriority="39" w:unhideWhenUsed="1"/>
+    <w:lsdException w:name="toc 2" w:semiHidden="1" w:uiPriority="39" w:unhideWhenUsed="1"/>
+    <w:lsdException w:name="toc 3" w:semiHidden="1" w:uiPriority="39" w:unhideWhenUsed="1"/>
+    <w:lsdException w:name="toc 4" w:semiHidden="1" w:uiPriority="39" w:unhideWhenUsed="1"/>
+    <w:lsdException w:name="toc 5" w:semiHidden="1" w:uiPriority="39" w:unhideWhenUsed="1"/>
+    <w:lsdException w:name="toc 6" w:semiHidden="1" w:uiPriority="39" w:unhideWhenUsed="1"/>
+    <w:lsdException w:name="toc 7" w:semiHidden="1" w:uiPriority="39" w:unhideWhenUsed="1"/>
+    <w:lsdException w:name="toc 8" w:semiHidden="1" w:uiPriority="39" w:unhideWhenUsed="1"/>
+    <w:lsdException w:name="toc 9" w:semiHidden="1" w:uiPriority="39" w:unhideWhenUsed="1"/>
+    <w:lsdException w:name="Normal Indent" w:semiHidden="1" w:unhideWhenUsed="1"/>
+    <w:lsdException w:name="footnote text" w:semiHidden="1" w:unhideWhenUsed="1"/>
+    <w:lsdException w:name="annotation text" w:semiHidden="1" w:unhideWhenUsed="1"/>
+    <w:lsdException w:name="header" w:semiHidden="1" w:unhideWhenUsed="1"/>
+    <w:lsdException w:name="footer" w:semiHidden="1" w:unhideWhenUsed="1"/>
+    <w:lsdException w:name="index heading" w:semiHidden="1" w:unhideWhenUsed="1"/>
+    <w:lsdException w:name="caption" w:semiHidden="1" w:uiPriority="35" w:unhideWhenUsed="1" w:qFormat="1"/>
+    <w:lsdException w:name="table of figures" w:semiHidden="1" w:unhideWhenUsed="1"/>
+    <w:lsdException w:name="envelope address" w:semiHidden="1" w:unhideWhenUsed="1"/>
+    <w:lsdException w:name="envelope return" w:semiHidden="1" w:unhideWhenUsed="1"/>
+    <w:lsdException w:name="footnote reference" w:semiHidden="1" w:unhideWhenUsed="1"/>
+    <w:lsdException w:name="annotation reference" w:semiHidden="1" w:unhideWhenUsed="1"/>
+    <w:lsdException w:name="line number" w:semiHidden="1" w:unhideWhenUsed="1"/>
+    <w:lsdException w:name="page number" w:semiHidden="1" w:unhideWhenUsed="1"/>
+    <w:lsdException w:name="endnote reference" w:semiHidden="1" w:unhideWhenUsed="1"/>
+    <w:lsdException w:name="endnote text" w:semiHidden="1" w:unhideWhenUsed="1"/>
+    <w:lsdException w:name="table of authorities" w:semiHidden="1" w:unhideWhenUsed="1"/>
+    <w:lsdException w:name="macro" w:semiHidden="1" w:unhideWhenUsed="1"/>
+    <w:lsdException w:name="toa heading" w:semiHidden="1" w:unhideWhenUsed="1"/>
+    <w:lsdException w:name="List" w:semiHidden="1" w:unhideWhenUsed="1"/>
+    <w:lsdException w:name="List Bullet" w:semiHidden="1" w:unhideWhenUsed="1"/>
+    <w:lsdException w:name="List Number" w:semiHidden="1" w:unhideWhenUsed="1"/>
+    <w:lsdException w:name="List 2" w:semiHidden="1" w:unhideWhenUsed="1"/>
+    <w:lsdException w:name="List 3" w:semiHidden="1" w:unhideWhenUsed="1"/>
+    <w:lsdException w:name="List 4" w:semiHidden="1" w:unhideWhenUsed="1"/>
+    <w:lsdException w:name="List 5" w:semiHidden="1" w:unhideWhenUsed="1"/>
+    <w:lsdException w:name="List Bullet 2" w:semiHidden="1" w:unhideWhenUsed="1"/>
+    <w:lsdException w:name="List Bullet 3" w:semiHidden="1" w:unhideWhenUsed="1"/>
+    <w:lsdException w:name="List Bullet 4" w:semiHidden="1" w:unhideWhenUsed="1"/>
+    <w:lsdException w:name="List Bullet 5" w:semiHidden="1" w:unhideWhenUsed="1"/>
+    <w:lsdException w:name="List Number 2" w:semiHidden="1" w:unhideWhenUsed="1"/>
+    <w:lsdException w:name="List Number 3" w:semiHidden="1" w:unhideWhenUsed="1"/>
+    <w:lsdException w:name="List Number 4" w:semiHidden="1" w:unhideWhenUsed="1"/>
+    <w:lsdException w:name="List Number 5" w:semiHidden="1" w:unhideWhenUsed="1"/>
+    <w:lsdException w:name="Title" w:uiPriority="10" w:qFormat="1"/>
+    <w:lsdException w:name="Closing" w:semiHidden="1" w:unhideWhenUsed="1"/>
+    <w:lsdException w:name="Signature" w:semiHidden="1" w:unhideWhenUsed="1"/>
+    <w:lsdException w:name="Default Paragraph Font" w:semiHidden="1" w:uiPriority="1" w:unhideWhenUsed="1"/>
+    <w:lsdException w:name="Body Text" w:semiHidden="1" w:unhideWhenUsed="1"/>
+    <w:lsdException w:name="Body Text Indent" w:semiHidden="1" w:unhideWhenUsed="1"/>
+    <w:lsdException w:name="List Continue" w:semiHidden="1" w:unhideWhenUsed="1"/>
+    <w:lsdException w:name="List Continue 2" w:semiHidden="1" w:unhideWhenUsed="1"/>
+    <w:lsdException w:name="List Continue 3" w:semiHidden="1" w:unhideWhenUsed="1"/>
+    <w:lsdException w:name="List Continue 4" w:semiHidden="1" w:unhideWhenUsed="1"/>
+    <w:lsdException w:name="List Continue 5" w:semiHidden="1" w:unhideWhenUsed="1"/>
+    <w:lsdException w:name="Message Header" w:semiHidden="1" w:unhideWhenUsed="1"/>
+    <w:lsdException w:name="Subtitle" w:uiPriority="11" w:qFormat="1"/>
+    <w:lsdException w:name="Salutation" w:semiHidden="1" w:unhideWhenUsed="1"/>
+    <w:lsdException w:name="Date" w:semiHidden="1" w:unhideWhenUsed="1"/>
+    <w:lsdException w:name="Body Text First Indent" w:semiHidden="1" w:unhideWhenUsed="1"/>
+    <w:lsdException w:name="Body Text First Indent 2" w:semiHidden="1" w:unhideWhenUsed="1"/>
+    <w:lsdException w:name="Note Heading" w:semiHidden="1" w:unhideWhenUsed="1"/>
+    <w:lsdException w:name="Body Text 2" w:semiHidden="1" w:unhideWhenUsed="1"/>
+    <w:lsdException w:name="Body Text 3" w:semiHidden="1" w:unhideWhenUsed="1"/>
+    <w:lsdException w:name="Body Text Indent 2" w:semiHidden="1" w:unhideWhenUsed="1"/>
+    <w:lsdException w:name="Body Text Indent 3" w:semiHidden="1" w:unhideWhenUsed="1"/>
+    <w:lsdException w:name="Block Text" w:semiHidden="1" w:unhideWhenUsed="1"/>
+    <w:lsdException w:name="Hyperlink" w:semiHidden="1" w:unhideWhenUsed="1"/>
+    <w:lsdException w:name="FollowedHyperlink" w:semiHidden="1" w:unhideWhenUsed="1"/>
+    <w:lsdException w:name="Strong" w:uiPriority="22" w:qFormat="1"/>
+    <w:lsdException w:name="Emphasis" w:uiPriority="20" w:qFormat="1"/>
+    <w:lsdException w:name="Document Map" w:semiHidden="1" w:unhideWhenUsed="1"/>
+    <w:lsdException w:name="Plain Text" w:semiHidden="1" w:unhideWhenUsed="1"/>
+    <w:lsdException w:name="E-mail Signature" w:semiHidden="1" w:unhideWhenUsed="1"/>
+    <w:lsdException w:name="HTML Top of Form" w:semiHidden="1" w:unhideWhenUsed="1"/>
+    <w:lsdException w:name="HTML Bottom of Form" w:semiHidden="1" w:unhideWhenUsed="1"/>
+    <w:lsdException w:name="Normal (Web)" w:semiHidden="1" w:unhideWhenUsed="1"/>
+    <w:lsdException w:name="HTML Acronym" w:semiHidden="1" w:unhideWhenUsed="1"/>
+    <w:lsdException w:name="HTML Address" w:semiHidden="1" w:unhideWhenUsed="1"/>
+    <w:lsdException w:name="HTML Cite" w:semiHidden="1" w:unhideWhenUsed="1"/>
+    <w:lsdException w:name="HTML Code" w:semiHidden="1" w:unhideWhenUsed="1"/>
+    <w:lsdException w:name="HTML Definition" w:semiHidden="1" w:unhideWhenUsed="1"/>
+    <w:lsdException w:name="HTML Keyboard" w:semiHidden="1" w:unhideWhenUsed="1"/>
+    <w:lsdException w:name="HTML Preformatted" w:semiHidden="1" w:unhideWhenUsed="1"/>
+    <w:lsdException w:name="HTML Sample" w:semiHidden="1" w:unhideWhenUsed="1"/>
+    <w:lsdException w:name="HTML Typewriter" w:semiHidden="1" w:unhideWhenUsed="1"/>
+    <w:lsdException w:name="HTML Variable" w:semiHidden="1" w:unhideWhenUsed="1"/>
+    <w:lsdException w:name="Normal Table" w:semiHidden="1" w:unhideWhenUsed="1"/>
+    <w:lsdException w:name="annotation subject" w:semiHidden="1" w:unhideWhenUsed="1"/>
+    <w:lsdException w:name="No List" w:semiHidden="1" w:unhideWhenUsed="1"/>
+    <w:lsdException w:name="Outline List 1" w:semiHidden="1" w:unhideWhenUsed="1"/>
+    <w:lsdException w:name="Outline List 2" w:semiHidden="1" w:unhideWhenUsed="1"/>
+    <w:lsdException w:name="Outline List 3" w:semiHidden="1" w:unhideWhenUsed="1"/>
+    <w:lsdException w:name="Table Simple 1" w:semiHidden="1" w:unhideWhenUsed="1"/>
+    <w:lsdException w:name="Table Simple 2" w:semiHidden="1" w:unhideWhenUsed="1"/>
+    <w:lsdException w:name="Table Simple 3" w:semiHidden="1" w:unhideWhenUsed="1"/>
+    <w:lsdException w:name="Table Classic 1" w:semiHidden="1" w:unhideWhenUsed="1"/>
+    <w:lsdException w:name="Table Classic 2" w:semiHidden="1" w:unhideWhenUsed="1"/>
+    <w:lsdException w:name="Table Classic 3" w:semiHidden="1" w:unhideWhenUsed="1"/>
+    <w:lsdException w:name="Table Classic 4" w:semiHidden="1" w:unhideWhenUsed="1"/>
+    <w:lsdException w:name="Table Colorful 1" w:semiHidden="1" w:unhideWhenUsed="1"/>
+    <w:lsdException w:name="Table Colorful 2" w:semiHidden="1" w:unhideWhenUsed="1"/>
+    <w:lsdException w:name="Table Colorful 3" w:semiHidden="1" w:unhideWhenUsed="1"/>
+    <w:lsdException w:name="Table Columns 1" w:semiHidden="1" w:unhideWhenUsed="1"/>
+    <w:lsdException w:name="Table Columns 2" w:semiHidden="1" w:unhideWhenUsed="1"/>
+    <w:lsdException w:name="Table Columns 3" w:semiHidden="1" w:unhideWhenUsed="1"/>
+    <w:lsdException w:name="Table Columns 4" w:semiHidden="1" w:unhideWhenUsed="1"/>
+    <w:lsdException w:name="Table Columns 5" w:semiHidden="1" w:unhideWhenUsed="1"/>
+    <w:lsdException w:name="Table Grid 1" w:semiHidden="1" w:unhideWhenUsed="1"/>
+    <w:lsdException w:name="Table Grid 2" w:semiHidden="1" w:unhideWhenUsed="1"/>
+    <w:lsdException w:name="Table Grid 3" w:semiHidden="1" w:unhideWhenUsed="1"/>
+    <w:lsdException w:name="Table Grid 4" w:semiHidden="1" w:unhideWhenUsed="1"/>
+    <w:lsdException w:name="Table Grid 5" w:semiHidden="1" w:unhideWhenUsed="1"/>
+    <w:lsdException w:name="Table Grid 6" w:semiHidden="1" w:unhideWhenUsed="1"/>
+    <w:lsdException w:name="Table Grid 7" w:semiHidden="1" w:unhideWhenUsed="1"/>
+    <w:lsdException w:name="Table Grid 8" w:semiHidden="1" w:unhideWhenUsed="1"/>
+    <w:lsdException w:name="Table List 1" w:semiHidden="1" w:unhideWhenUsed="1"/>
+    <w:lsdException w:name="Table List 2" w:semiHidden="1" w:unhideWhenUsed="1"/>
+    <w:lsdException w:name="Table List 3" w:semiHidden="1" w:unhideWhenUsed="1"/>
+    <w:lsdException w:name="Table List 4" w:semiHidden="1" w:unhideWhenUsed="1"/>
+    <w:lsdException w:name="Table List 5" w:semiHidden="1" w:unhideWhenUsed="1"/>
+    <w:lsdException w:name="Table List 6" w:semiHidden="1" w:unhideWhenUsed="1"/>
+    <w:lsdException w:name="Table List 7" w:semiHidden="1" w:unhideWhenUsed="1"/>
+    <w:lsdException w:name="Table List 8" w:semiHidden="1" w:unhideWhenUsed="1"/>
+    <w:lsdException w:name="Table 3D effects 1" w:semiHidden="1" w:unhideWhenUsed="1"/>
+    <w:lsdException w:name="Table 3D effects 2" w:semiHidden="1" w:unhideWhenUsed="1"/>
+    <w:lsdException w:name="Table 3D effects 3" w:semiHidden="1" w:unhideWhenUsed="1"/>
+    <w:lsdException w:name="Table Contemporary" w:semiHidden="1" w:unhideWhenUsed="1"/>
+    <w:lsdException w:name="Table Elegant" w:semiHidden="1" w:unhideWhenUsed="1"/>
+    <w:lsdException w:name="Table Professional" w:semiHidden="1" w:unhideWhenUsed="1"/>
+    <w:lsdException w:name="Table Subtle 1" w:semiHidden="1" w:unhideWhenUsed="1"/>
+    <w:lsdException w:name="Table Subtle 2" w:semiHidden="1" w:unhideWhenUsed="1"/>
+    <w:lsdException w:name="Table Web 1" w:semiHidden="1" w:unhideWhenUsed="1"/>
+    <w:lsdException w:name="Table Web 2" w:semiHidden="1" w:unhideWhenUsed="1"/>
+    <w:lsdException w:name="Table Web 3" w:semiHidden="1" w:unhideWhenUsed="1"/>
+    <w:lsdException w:name="Balloon Text" w:semiHidden="1" w:unhideWhenUsed="1"/>
+    <w:lsdException w:name="Table Grid" w:uiPriority="39"/>
+    <w:lsdException w:name="Table Theme" w:semiHidden="1" w:unhideWhenUsed="1"/>
+    <w:lsdException w:name="Placeholder Text" w:semiHidden="1"/>
+    <w:lsdException w:name="No Spacing" w:uiPriority="1" w:qFormat="1"/>
+    <w:lsdException w:name="Light Shading" w:uiPriority="60"/>
+    <w:lsdException w:name="Light List" w:uiPriority="61"/>
+    <w:lsdException w:name="Light Grid" w:uiPriority="62"/>
+    <w:lsdException w:name="Medium Shading 1" w:uiPriority="63"/>
+    <w:lsdException w:name="Medium Shading 2" w:uiPriority="64"/>
+    <w:lsdException w:name="Medium List 1" w:uiPriority="65"/>
+    <w:lsdException w:name="Medium List 2" w:uiPriority="66"/>
+    <w:lsdException w:name="Medium Grid 1" w:uiPriority="67"/>
+    <w:lsdException w:name="Medium Grid 2" w:uiPriority="68"/>
+    <w:lsdException w:name="Medium Grid 3" w:uiPriority="69"/>
+    <w:lsdException w:name="Dark List" w:uiPriority="70"/>
+    <w:lsdException w:name="Colorful Shading" w:uiPriority="71"/>
+    <w:lsdException w:name="Colorful List" w:uiPriority="72"/>
+    <w:lsdException w:name="Colorful Grid" w:uiPriority="73"/>
+    <w:lsdException w:name="Light Shading Accent 1" w:uiPriority="60"/>
+    <w:lsdException w:name="Light List Accent 1" w:uiPriority="61"/>
+    <w:lsdException w:name="Light Grid Accent 1" w:uiPriority="62"/>
+    <w:lsdException w:name="Medium Shading 1 Accent 1" w:uiPriority="63"/>
+    <w:lsdException w:name="Medium Shading 2 Accent 1" w:uiPriority="64"/>
+    <w:lsdException w:name="Medium List 1 Accent 1" w:uiPriority="65"/>
+    <w:lsdException w:name="Revision" w:semiHidden="1"/>
+    <w:lsdException w:name="List Paragraph" w:uiPriority="34" w:qFormat="1"/>
+    <w:lsdException w:name="Quote" w:uiPriority="29" w:qFormat="1"/>
+    <w:lsdException w:name="Intense Quote" w:uiPriority="30" w:qFormat="1"/>
+    <w:lsdException w:name="Medium List 2 Accent 1" w:uiPriority="66"/>
+    <w:lsdException w:name="Medium Grid 1 Accent 1" w:uiPriority="67"/>
+    <w:lsdException w:name="Medium Grid 2 Accent 1" w:uiPriority="68"/>
+    <w:lsdException w:name="Medium Grid 3 Accent 1" w:uiPriority="69"/>
+    <w:lsdException w:name="Dark List Accent 1" w:uiPriority="70"/>
+    <w:lsdException w:name="Colorful Shading Accent 1" w:uiPriority="71"/>
+    <w:lsdException w:name="Colorful List Accent 1" w:uiPriority="72"/>
+    <w:lsdException w:name="Colorful Grid Accent 1" w:uiPriority="73"/>
+    <w:lsdException w:name="Light Shading Accent 2" w:uiPriority="60"/>
+    <w:lsdException w:name="Light List Accent 2" w:uiPriority="61"/>
+    <w:lsdException w:name="Light Grid Accent 2" w:uiPriority="62"/>
+    <w:lsdException w:name="Medium Shading 1 Accent 2" w:uiPriority="63"/>
+    <w:lsdException w:name="Medium Shading 2 Accent 2" w:uiPriority="64"/>
+    <w:lsdException w:name="Medium List 1 Accent 2" w:uiPriority="65"/>
+    <w:lsdException w:name="Medium List 2 Accent 2" w:uiPriority="66"/>
+    <w:lsdException w:name="Medium Grid 1 Accent 2" w:uiPriority="67"/>
+    <w:lsdException w:name="Medium Grid 2 Accent 2" w:uiPriority="68"/>
+    <w:lsdException w:name="Medium Grid 3 Accent 2" w:uiPriority="69"/>
+    <w:lsdException w:name="Dark List Accent 2" w:uiPriority="70"/>
+    <w:lsdException w:name="Colorful Shading Accent 2" w:uiPriority="71"/>
+    <w:lsdException w:name="Colorful List Accent 2" w:uiPriority="72"/>
+    <w:lsdException w:name="Colorful Grid Accent 2" w:uiPriority="73"/>
+    <w:lsdException w:name="Light Shading Accent 3" w:uiPriority="60"/>
+    <w:lsdException w:name="Light List Accent 3" w:uiPriority="61"/>
+    <w:lsdException w:name="Light Grid Accent 3" w:uiPriority="62"/>
+    <w:lsdException w:name="Medium Shading 1 Accent 3" w:uiPriority="63"/>
+    <w:lsdException w:name="Medium Shading 2 Accent 3" w:uiPriority="64"/>
+    <w:lsdException w:name="Medium List 1 Accent 3" w:uiPriority="65"/>
+    <w:lsdException w:name="Medium List 2 Accent 3" w:uiPriority="66"/>
+    <w:lsdException w:name="Medium Grid 1 Accent 3" w:uiPriority="67"/>
+    <w:lsdException w:name="Medium Grid 2 Accent 3" w:uiPriority="68"/>
+    <w:lsdException w:name="Medium Grid 3 Accent 3" w:uiPriority="69"/>
+    <w:lsdException w:name="Dark List Accent 3" w:uiPriority="70"/>
+    <w:lsdException w:name="Colorful Shading Accent 3" w:uiPriority="71"/>
+    <w:lsdException w:name="Colorful List Accent 3" w:uiPriority="72"/>
+    <w:lsdException w:name="Colorful Grid Accent 3" w:uiPriority="73"/>
+    <w:lsdException w:name="Light Shading Accent 4" w:uiPriority="60"/>
+    <w:lsdException w:name="Light List Accent 4" w:uiPriority="61"/>
+    <w:lsdException w:name="Light Grid Accent 4" w:uiPriority="62"/>
+    <w:lsdException w:name="Medium Shading 1 Accent 4" w:uiPriority="63"/>
+    <w:lsdException w:name="Medium Shading 2 Accent 4" w:uiPriority="64"/>
+    <w:lsdException w:name="Medium List 1 Accent 4" w:uiPriority="65"/>
+    <w:lsdException w:name="Medium List 2 Accent 4" w:uiPriority="66"/>
+    <w:lsdException w:name="Medium Grid 1 Accent 4" w:uiPriority="67"/>
+    <w:lsdException w:name="Medium Grid 2 Accent 4" w:uiPriority="68"/>
+    <w:lsdException w:name="Medium Grid 3 Accent 4" w:uiPriority="69"/>
+    <w:lsdException w:name="Dark List Accent 4" w:uiPriority="70"/>
+    <w:lsdException w:name="Colorful Shading Accent 4" w:uiPriority="71"/>
+    <w:lsdException w:name="Colorful List Accent 4" w:uiPriority="72"/>
+    <w:lsdException w:name="Colorful Grid Accent 4" w:uiPriority="73"/>
+    <w:lsdException w:name="Light Shading Accent 5" w:uiPriority="60"/>
+    <w:lsdException w:name="Light List Accent 5" w:uiPriority="61"/>
+    <w:lsdException w:name="Light Grid Accent 5" w:uiPriority="62"/>
+    <w:lsdException w:name="Medium Shading 1 Accent 5" w:uiPriority="63"/>
+    <w:lsdException w:name="Medium Shading 2 Accent 5" w:uiPriority="64"/>
+    <w:lsdException w:name="Medium List 1 Accent 5" w:uiPriority="65"/>
+    <w:lsdException w:name="Medium List 2 Accent 5" w:uiPriority="66"/>
+    <w:lsdException w:name="Medium Grid 1 Accent 5" w:uiPriority="67"/>
+    <w:lsdException w:name="Medium Grid 2 Accent 5" w:uiPriority="68"/>
+    <w:lsdException w:name="Medium Grid 3 Accent 5" w:uiPriority="69"/>
+    <w:lsdException w:name="Dark List Accent 5" w:uiPriority="70"/>
+    <w:lsdException w:name="Colorful Shading Accent 5" w:uiPriority="71"/>
+    <w:lsdException w:name="Colorful List Accent 5" w:uiPriority="72"/>
+    <w:lsdException w:name="Colorful Grid Accent 5" w:uiPriority="73"/>
+    <w:lsdException w:name="Light Shading Accent 6" w:uiPriority="60"/>
+    <w:lsdException w:name="Light List Accent 6" w:uiPriority="61"/>
+    <w:lsdException w:name="Light Grid Accent 6" w:uiPriority="62"/>
+    <w:lsdException w:name="Medium Shading 1 Accent 6" w:uiPriority="63"/>
+    <w:lsdException w:name="Medium Shading 2 Accent 6" w:uiPriority="64"/>
+    <w:lsdException w:name="Medium List 1 Accent 6" w:uiPriority="65"/>
+    <w:lsdException w:name="Medium List 2 Accent 6" w:uiPriority="66"/>
+    <w:lsdException w:name="Medium Grid 1 Accent 6" w:uiPriority="67"/>
+    <w:lsdException w:name="Medium Grid 2 Accent 6" w:uiPriority="68"/>
+    <w:lsdException w:name="Medium Grid 3 Accent 6" w:uiPriority="69"/>
+    <w:lsdException w:name="Dark List Accent 6" w:uiPriority="70"/>
+    <w:lsdException w:name="Colorful Shading Accent 6" w:uiPriority="71"/>
+    <w:lsdException w:name="Colorful List Accent 6" w:uiPriority="72"/>
+    <w:lsdException w:name="Colorful Grid Accent 6" w:uiPriority="73"/>
+    <w:lsdException w:name="Subtle Emphasis" w:uiPriority="19" w:qFormat="1"/>
+    <w:lsdException w:name="Intense Emphasis" w:uiPriority="21" w:qFormat="1"/>
+    <w:lsdException w:name="Subtle Reference" w:uiPriority="31" w:qFormat="1"/>
+    <w:lsdException w:name="Intense Reference" w:uiPriority="32" w:qFormat="1"/>
+    <w:lsdException w:name="Book Title" w:uiPriority="33" w:qFormat="1"/>
+    <w:lsdException w:name="Bibliography" w:semiHidden="1" w:uiPriority="37" w:unhideWhenUsed="1"/>
+    <w:lsdException w:name="TOC Heading" w:semiHidden="1" w:uiPriority="39" w:unhideWhenUsed="1" w:qFormat="1"/>
+    <w:lsdException w:name="Plain Table 1" w:uiPriority="41"/>
+    <w:lsdException w:name="Plain Table 2" w:uiPriority="42"/>
+    <w:lsdException w:name="Plain Table 3" w:uiPriority="43"/>
+    <w:lsdException w:name="Plain Table 4" w:uiPriority="44"/>
+    <w:lsdException w:name="Plain Table 5" w:uiPriority="45"/>
+    <w:lsdException w:name="Grid Table Light" w:uiPriority="40"/>
+    <w:lsdException w:name="Grid Table 1 Light" w:uiPriority="46"/>
+    <w:lsdException w:name="Grid Table 2" w:uiPriority="47"/>
+    <w:lsdException w:name="Grid Table 3" w:uiPriority="48"/>
+    <w:lsdException w:name="Grid Table 4" w:uiPriority="49"/>
+    <w:lsdException w:name="Grid Table 5 Dark" w:uiPriority="50"/>
+    <w:lsdException w:name="Grid Table 6 Colorful" w:uiPriority="51"/>
+    <w:lsdException w:name="Grid Table 7 Colorful" w:uiPriority="52"/>
+    <w:lsdException w:name="Grid Table 1 Light Accent 1" w:uiPriority="46"/>
+    <w:lsdException w:name="Grid Table 2 Accent 1" w:uiPriority="47"/>
+    <w:lsdException w:name="Grid Table 3 Accent 1" w:uiPriority="48"/>
+    <w:lsdException w:name="Grid Table 4 Accent 1" w:uiPriority="49"/>
+    <w:lsdException w:name="Grid Table 5 Dark Accent 1" w:uiPriority="50"/>
+    <w:lsdException w:name="Grid Table 6 Colorful Accent 1" w:uiPriority="51"/>
+    <w:lsdException w:name="Grid Table 7 Colorful Accent 1" w:uiPriority="52"/>
+    <w:lsdException w:name="Grid Table 1 Light Accent 2" w:uiPriority="46"/>
+    <w:lsdException w:name="Grid Table 2 Accent 2" w:uiPriority="47"/>
+    <w:lsdException w:name="Grid Table 3 Accent 2" w:uiPriority="48"/>
+    <w:lsdException w:name="Grid Table 4 Accent 2" w:uiPriority="49"/>
+    <w:lsdException w:name="Grid Table 5 Dark Accent 2" w:uiPriority="50"/>
+    <w:lsdException w:name="Grid Table 6 Colorful Accent 2" w:uiPriority="51"/>
+    <w:lsdException w:name="Grid Table 7 Colorful Accent 2" w:uiPriority="52"/>
+    <w:lsdException w:name="Grid Table 1 Light Accent 3" w:uiPriority="46"/>
+    <w:lsdException w:name="Grid Table 2 Accent 3" w:uiPriority="47"/>
+    <w:lsdException w:name="Grid Table 3 Accent 3" w:uiPriority="48"/>
+    <w:lsdException w:name="Grid Table 4 Accent 3" w:uiPriority="49"/>
+    <w:lsdException w:name="Grid Table 5 Dark Accent 3" w:uiPriority="50"/>
+    <w:lsdException w:name="Grid Table 6 Colorful Accent 3" w:uiPriority="51"/>
+    <w:lsdException w:name="Grid Table 7 Colorful Accent 3" w:uiPriority="52"/>
+    <w:lsdException w:name="Grid Table 1 Light Accent 4" w:uiPriority="46"/>
+    <w:lsdException w:name="Grid Table 2 Accent 4" w:uiPriority="47"/>
+    <w:lsdException w:name="Grid Table 3 Accent 4" w:uiPriority="48"/>
+    <w:lsdException w:name="Grid Table 4 Accent 4" w:uiPriority="49"/>
+    <w:lsdException w:name="Grid Table 5 Dark Accent 4" w:uiPriority="50"/>
+    <w:lsdException w:name="Grid Table 6 Colorful Accent 4" w:uiPriority="51"/>
+    <w:lsdException w:name="Grid Table 7 Colorful Accent 4" w:uiPriority="52"/>
+    <w:lsdException w:name="Grid Table 1 Light Accent 5" w:uiPriority="46"/>
+    <w:lsdException w:name="Grid Table 2 Accent 5" w:uiPriority="47"/>
+    <w:lsdException w:name="Grid Table 3 Accent 5" w:uiPriority="48"/>
+    <w:lsdException w:name="Grid Table 4 Accent 5" w:uiPriority="49"/>
+    <w:lsdException w:name="Grid Table 5 Dark Accent 5" w:uiPriority="50"/>
+    <w:lsdException w:name="Grid Table 6 Colorful Accent 5" w:uiPriority="51"/>
+    <w:lsdException w:name="Grid Table 7 Colorful Accent 5" w:uiPriority="52"/>
+    <w:lsdException w:name="Grid Table 1 Light Accent 6" w:uiPriority="46"/>
+    <w:lsdException w:name="Grid Table 2 Accent 6" w:uiPriority="47"/>
+    <w:lsdException w:name="Grid Table 3 Accent 6" w:uiPriority="48"/>
+    <w:lsdException w:name="Grid Table 4 Accent 6" w:uiPriority="49"/>
+    <w:lsdException w:name="Grid Table 5 Dark Accent 6" w:uiPriority="50"/>
+    <w:lsdException w:name="Grid Table 6 Colorful Accent 6" w:uiPriority="51"/>
+    <w:lsdException w:name="Grid Table 7 Colorful Accent 6" w:uiPriority="52"/>
+    <w:lsdException w:name="List Table 1 Light" w:uiPriority="46"/>
+    <w:lsdException w:name="List Table 2" w:uiPriority="47"/>
+    <w:lsdException w:name="List Table 3" w:uiPriority="48"/>
+    <w:lsdException w:name="List Table 4" w:uiPriority="49"/>
+    <w:lsdException w:name="List Table 5 Dark" w:uiPriority="50"/>
+    <w:lsdException w:name="List Table 6 Colorful" w:uiPriority="51"/>
+    <w:lsdException w:name="List Table 7 Colorful" w:uiPriority="52"/>
+    <w:lsdException w:name="List Table 1 Light Accent 1" w:uiPriority="46"/>
+    <w:lsdException w:name="List Table 2 Accent 1" w:uiPriority="47"/>
+    <w:lsdException w:name="List Table 3 Accent 1" w:uiPriority="48"/>
+    <w:lsdException w:name="List Table 4 Accent 1" w:uiPriority="49"/>
+    <w:lsdException w:name="List Table 5 Dark Accent 1" w:uiPriority="50"/>
+    <w:lsdException w:name="List Table 6 Colorful Accent 1" w:uiPriority="51"/>
+    <w:lsdException w:name="List Table 7 Colorful Accent 1" w:uiPriority="52"/>
+    <w:lsdException w:name="List Table 1 Light Accent 2" w:uiPriority="46"/>
+    <w:lsdException w:name="List Table 2 Accent 2" w:uiPriority="47"/>
+    <w:lsdException w:name="List Table 3 Accent 2" w:uiPriority="48"/>
+    <w:lsdException w:name="List Table 4 Accent 2" w:uiPriority="49"/>
+    <w:lsdException w:name="List Table 5 Dark Accent 2" w:uiPriority="50"/>
+    <w:lsdException w:name="List Table 6 Colorful Accent 2" w:uiPriority="51"/>
+    <w:lsdException w:name="List Table 7 Colorful Accent 2" w:uiPriority="52"/>
+    <w:lsdException w:name="List Table 1 Light Accent 3" w:uiPriority="46"/>
+    <w:lsdException w:name="List Table 2 Accent 3" w:uiPriority="47"/>
+    <w:lsdException w:name="List Table 3 Accent 3" w:uiPriority="48"/>
+    <w:lsdException w:name="List Table 4 Accent 3" w:uiPriority="49"/>
+    <w:lsdException w:name="List Table 5 Dark Accent 3" w:uiPriority="50"/>
+    <w:lsdException w:name="List Table 6 Colorful Accent 3" w:uiPriority="51"/>
+    <w:lsdException w:name="List Table 7 Colorful Accent 3" w:uiPriority="52"/>
+    <w:lsdException w:name="List Table 1 Light Accent 4" w:uiPriority="46"/>
+    <w:lsdException w:name="List Table 2 Accent 4" w:uiPriority="47"/>
+    <w:lsdException w:name="List Table 3 Accent 4" w:uiPriority="48"/>
+    <w:lsdException w:name="List Table 4 Accent 4" w:uiPriority="49"/>
+    <w:lsdException w:name="List Table 5 Dark Accent 4" w:uiPriority="50"/>
+    <w:lsdException w:name="List Table 6 Colorful Accent 4" w:uiPriority="51"/>
+    <w:lsdException w:name="List Table 7 Colorful Accent 4" w:uiPriority="52"/>
+    <w:lsdException w:name="List Table 1 Light Accent 5" w:uiPriority="46"/>
+    <w:lsdException w:name="List Table 2 Accent 5" w:uiPriority="47"/>
+    <w:lsdException w:name="List Table 3 Accent 5" w:uiPriority="48"/>
+    <w:lsdException w:name="List Table 4 Accent 5" w:uiPriority="49"/>
+    <w:lsdException w:name="List Table 5 Dark Accent 5" w:uiPriority="50"/>
+    <w:lsdException w:name="List Table 6 Colorful Accent 5" w:uiPriority="51"/>
+    <w:lsdException w:name="List Table 7 Colorful Accent 5" w:uiPriority="52"/>
+    <w:lsdException w:name="List Table 1 Light Accent 6" w:uiPriority="46"/>
+    <w:lsdException w:name="List Table 2 Accent 6" w:uiPriority="47"/>
+    <w:lsdException w:name="List Table 3 Accent 6" w:uiPriority="48"/>
+    <w:lsdException w:name="List Table 4 Accent 6" w:uiPriority="49"/>
+    <w:lsdException w:name="List Table 5 Dark Accent 6" w:uiPriority="50"/>
+    <w:lsdException w:name="List Table 6 Colorful Accent 6" w:uiPriority="51"/>
+    <w:lsdException w:name="List Table 7 Colorful Accent 6" w:uiPriority="52"/>
+    <w:lsdException w:name="Mention" w:semiHidden="1" w:unhideWhenUsed="1"/>
+    <w:lsdException w:name="Smart Hyperlink" w:semiHidden="1" w:unhideWhenUsed="1"/>
+    <w:lsdException w:name="Hashtag" w:semiHidden="1" w:unhideWhenUsed="1"/>
+    <w:lsdException w:name="Unresolved Mention" w:semiHidden="1" w:unhideWhenUsed="1"/>
   </w:latentStyles>
   <w:style w:type="paragraph" w:default="1" w:styleId="Normal">
     <w:name w:val="Normal"/>
@@ -4806,235 +4063,8 @@
 </w:styles>
 </file>
 
-<file path=word/glossary/stylesWithEffects.xml><?xml version="1.0" encoding="utf-8"?>
-<w:styles xmlns:wpc="http://schemas.microsoft.com/office/word/2010/wordprocessingCanvas" xmlns:mc="http://schemas.openxmlformats.org/markup-compatibility/2006" xmlns:o="urn:schemas-microsoft-com:office:office" xmlns:r="http://schemas.openxmlformats.org/officeDocument/2006/relationships" xmlns:m="http://schemas.openxmlformats.org/officeDocument/2006/math" xmlns:v="urn:schemas-microsoft-com:vml" xmlns:wp14="http://schemas.microsoft.com/office/word/2010/wordprocessingDrawing" xmlns:wp="http://schemas.openxmlformats.org/drawingml/2006/wordprocessingDrawing" xmlns:w10="urn:schemas-microsoft-com:office:word" xmlns:w="http://schemas.openxmlformats.org/wordprocessingml/2006/main" xmlns:w14="http://schemas.microsoft.com/office/word/2010/wordml" xmlns:wpg="http://schemas.microsoft.com/office/word/2010/wordprocessingGroup" xmlns:wpi="http://schemas.microsoft.com/office/word/2010/wordprocessingInk" xmlns:wne="http://schemas.microsoft.com/office/word/2006/wordml" xmlns:wps="http://schemas.microsoft.com/office/word/2010/wordprocessingShape" mc:Ignorable="w14 wp14">
-  <w:docDefaults>
-    <w:rPrDefault>
-      <w:rPr>
-        <w:rFonts w:asciiTheme="minorHAnsi" w:eastAsiaTheme="minorEastAsia" w:hAnsiTheme="minorHAnsi" w:cstheme="minorBidi"/>
-        <w:sz w:val="22"/>
-        <w:szCs w:val="22"/>
-        <w:lang w:val="en-US" w:eastAsia="en-US" w:bidi="ar-SA"/>
-      </w:rPr>
-    </w:rPrDefault>
-    <w:pPrDefault>
-      <w:pPr>
-        <w:spacing w:after="160" w:line="259" w:lineRule="auto"/>
-      </w:pPr>
-    </w:pPrDefault>
-  </w:docDefaults>
-  <w:latentStyles w:defLockedState="0" w:defUIPriority="99" w:defSemiHidden="1" w:defUnhideWhenUsed="1" w:defQFormat="0" w:count="267">
-    <w:lsdException w:name="Normal" w:semiHidden="0" w:uiPriority="0" w:unhideWhenUsed="0" w:qFormat="1"/>
-    <w:lsdException w:name="heading 1" w:semiHidden="0" w:uiPriority="9" w:unhideWhenUsed="0" w:qFormat="1"/>
-    <w:lsdException w:name="heading 2" w:uiPriority="9" w:qFormat="1"/>
-    <w:lsdException w:name="heading 3" w:uiPriority="9" w:qFormat="1"/>
-    <w:lsdException w:name="heading 4" w:uiPriority="9" w:qFormat="1"/>
-    <w:lsdException w:name="heading 5" w:uiPriority="9" w:qFormat="1"/>
-    <w:lsdException w:name="heading 6" w:uiPriority="9" w:qFormat="1"/>
-    <w:lsdException w:name="heading 7" w:uiPriority="9" w:qFormat="1"/>
-    <w:lsdException w:name="heading 8" w:uiPriority="9" w:qFormat="1"/>
-    <w:lsdException w:name="heading 9" w:uiPriority="9" w:qFormat="1"/>
-    <w:lsdException w:name="toc 1" w:uiPriority="39"/>
-    <w:lsdException w:name="toc 2" w:uiPriority="39"/>
-    <w:lsdException w:name="toc 3" w:uiPriority="39"/>
-    <w:lsdException w:name="toc 4" w:uiPriority="39"/>
-    <w:lsdException w:name="toc 5" w:uiPriority="39"/>
-    <w:lsdException w:name="toc 6" w:uiPriority="39"/>
-    <w:lsdException w:name="toc 7" w:uiPriority="39"/>
-    <w:lsdException w:name="toc 8" w:uiPriority="39"/>
-    <w:lsdException w:name="toc 9" w:uiPriority="39"/>
-    <w:lsdException w:name="caption" w:uiPriority="35" w:qFormat="1"/>
-    <w:lsdException w:name="Title" w:semiHidden="0" w:uiPriority="10" w:unhideWhenUsed="0" w:qFormat="1"/>
-    <w:lsdException w:name="Default Paragraph Font" w:uiPriority="1"/>
-    <w:lsdException w:name="Subtitle" w:semiHidden="0" w:uiPriority="11" w:unhideWhenUsed="0" w:qFormat="1"/>
-    <w:lsdException w:name="Strong" w:semiHidden="0" w:uiPriority="22" w:unhideWhenUsed="0" w:qFormat="1"/>
-    <w:lsdException w:name="Emphasis" w:semiHidden="0" w:uiPriority="20" w:unhideWhenUsed="0" w:qFormat="1"/>
-    <w:lsdException w:name="Table Grid" w:semiHidden="0" w:uiPriority="39" w:unhideWhenUsed="0"/>
-    <w:lsdException w:name="Placeholder Text" w:unhideWhenUsed="0"/>
-    <w:lsdException w:name="No Spacing" w:semiHidden="0" w:uiPriority="1" w:unhideWhenUsed="0" w:qFormat="1"/>
-    <w:lsdException w:name="Light Shading" w:semiHidden="0" w:uiPriority="60" w:unhideWhenUsed="0"/>
-    <w:lsdException w:name="Light List" w:semiHidden="0" w:uiPriority="61" w:unhideWhenUsed="0"/>
-    <w:lsdException w:name="Light Grid" w:semiHidden="0" w:uiPriority="62" w:unhideWhenUsed="0"/>
-    <w:lsdException w:name="Medium Shading 1" w:semiHidden="0" w:uiPriority="63" w:unhideWhenUsed="0"/>
-    <w:lsdException w:name="Medium Shading 2" w:semiHidden="0" w:uiPriority="64" w:unhideWhenUsed="0"/>
-    <w:lsdException w:name="Medium List 1" w:semiHidden="0" w:uiPriority="65" w:unhideWhenUsed="0"/>
-    <w:lsdException w:name="Medium List 2" w:semiHidden="0" w:uiPriority="66" w:unhideWhenUsed="0"/>
-    <w:lsdException w:name="Medium Grid 1" w:semiHidden="0" w:uiPriority="67" w:unhideWhenUsed="0"/>
-    <w:lsdException w:name="Medium Grid 2" w:semiHidden="0" w:uiPriority="68" w:unhideWhenUsed="0"/>
-    <w:lsdException w:name="Medium Grid 3" w:semiHidden="0" w:uiPriority="69" w:unhideWhenUsed="0"/>
-    <w:lsdException w:name="Dark List" w:semiHidden="0" w:uiPriority="70" w:unhideWhenUsed="0"/>
-    <w:lsdException w:name="Colorful Shading" w:semiHidden="0" w:uiPriority="71" w:unhideWhenUsed="0"/>
-    <w:lsdException w:name="Colorful List" w:semiHidden="0" w:uiPriority="72" w:unhideWhenUsed="0"/>
-    <w:lsdException w:name="Colorful Grid" w:semiHidden="0" w:uiPriority="73" w:unhideWhenUsed="0"/>
-    <w:lsdException w:name="Light Shading Accent 1" w:semiHidden="0" w:uiPriority="60" w:unhideWhenUsed="0"/>
-    <w:lsdException w:name="Light List Accent 1" w:semiHidden="0" w:uiPriority="61" w:unhideWhenUsed="0"/>
-    <w:lsdException w:name="Light Grid Accent 1" w:semiHidden="0" w:uiPriority="62" w:unhideWhenUsed="0"/>
-    <w:lsdException w:name="Medium Shading 1 Accent 1" w:semiHidden="0" w:uiPriority="63" w:unhideWhenUsed="0"/>
-    <w:lsdException w:name="Medium Shading 2 Accent 1" w:semiHidden="0" w:uiPriority="64" w:unhideWhenUsed="0"/>
-    <w:lsdException w:name="Medium List 1 Accent 1" w:semiHidden="0" w:uiPriority="65" w:unhideWhenUsed="0"/>
-    <w:lsdException w:name="Revision" w:unhideWhenUsed="0"/>
-    <w:lsdException w:name="List Paragraph" w:semiHidden="0" w:uiPriority="34" w:unhideWhenUsed="0" w:qFormat="1"/>
-    <w:lsdException w:name="Quote" w:semiHidden="0" w:uiPriority="29" w:unhideWhenUsed="0" w:qFormat="1"/>
-    <w:lsdException w:name="Intense Quote" w:semiHidden="0" w:uiPriority="30" w:unhideWhenUsed="0" w:qFormat="1"/>
-    <w:lsdException w:name="Medium List 2 Accent 1" w:semiHidden="0" w:uiPriority="66" w:unhideWhenUsed="0"/>
-    <w:lsdException w:name="Medium Grid 1 Accent 1" w:semiHidden="0" w:uiPriority="67" w:unhideWhenUsed="0"/>
-    <w:lsdException w:name="Medium Grid 2 Accent 1" w:semiHidden="0" w:uiPriority="68" w:unhideWhenUsed="0"/>
-    <w:lsdException w:name="Medium Grid 3 Accent 1" w:semiHidden="0" w:uiPriority="69" w:unhideWhenUsed="0"/>
-    <w:lsdException w:name="Dark List Accent 1" w:semiHidden="0" w:uiPriority="70" w:unhideWhenUsed="0"/>
-    <w:lsdException w:name="Colorful Shading Accent 1" w:semiHidden="0" w:uiPriority="71" w:unhideWhenUsed="0"/>
-    <w:lsdException w:name="Colorful List Accent 1" w:semiHidden="0" w:uiPriority="72" w:unhideWhenUsed="0"/>
-    <w:lsdException w:name="Colorful Grid Accent 1" w:semiHidden="0" w:uiPriority="73" w:unhideWhenUsed="0"/>
-    <w:lsdException w:name="Light Shading Accent 2" w:semiHidden="0" w:uiPriority="60" w:unhideWhenUsed="0"/>
-    <w:lsdException w:name="Light List Accent 2" w:semiHidden="0" w:uiPriority="61" w:unhideWhenUsed="0"/>
-    <w:lsdException w:name="Light Grid Accent 2" w:semiHidden="0" w:uiPriority="62" w:unhideWhenUsed="0"/>
-    <w:lsdException w:name="Medium Shading 1 Accent 2" w:semiHidden="0" w:uiPriority="63" w:unhideWhenUsed="0"/>
-    <w:lsdException w:name="Medium Shading 2 Accent 2" w:semiHidden="0" w:uiPriority="64" w:unhideWhenUsed="0"/>
-    <w:lsdException w:name="Medium List 1 Accent 2" w:semiHidden="0" w:uiPriority="65" w:unhideWhenUsed="0"/>
-    <w:lsdException w:name="Medium List 2 Accent 2" w:semiHidden="0" w:uiPriority="66" w:unhideWhenUsed="0"/>
-    <w:lsdException w:name="Medium Grid 1 Accent 2" w:semiHidden="0" w:uiPriority="67" w:unhideWhenUsed="0"/>
-    <w:lsdException w:name="Medium Grid 2 Accent 2" w:semiHidden="0" w:uiPriority="68" w:unhideWhenUsed="0"/>
-    <w:lsdException w:name="Medium Grid 3 Accent 2" w:semiHidden="0" w:uiPriority="69" w:unhideWhenUsed="0"/>
-    <w:lsdException w:name="Dark List Accent 2" w:semiHidden="0" w:uiPriority="70" w:unhideWhenUsed="0"/>
-    <w:lsdException w:name="Colorful Shading Accent 2" w:semiHidden="0" w:uiPriority="71" w:unhideWhenUsed="0"/>
-    <w:lsdException w:name="Colorful List Accent 2" w:semiHidden="0" w:uiPriority="72" w:unhideWhenUsed="0"/>
-    <w:lsdException w:name="Colorful Grid Accent 2" w:semiHidden="0" w:uiPriority="73" w:unhideWhenUsed="0"/>
-    <w:lsdException w:name="Light Shading Accent 3" w:semiHidden="0" w:uiPriority="60" w:unhideWhenUsed="0"/>
-    <w:lsdException w:name="Light List Accent 3" w:semiHidden="0" w:uiPriority="61" w:unhideWhenUsed="0"/>
-    <w:lsdException w:name="Light Grid Accent 3" w:semiHidden="0" w:uiPriority="62" w:unhideWhenUsed="0"/>
-    <w:lsdException w:name="Medium Shading 1 Accent 3" w:semiHidden="0" w:uiPriority="63" w:unhideWhenUsed="0"/>
-    <w:lsdException w:name="Medium Shading 2 Accent 3" w:semiHidden="0" w:uiPriority="64" w:unhideWhenUsed="0"/>
-    <w:lsdException w:name="Medium List 1 Accent 3" w:semiHidden="0" w:uiPriority="65" w:unhideWhenUsed="0"/>
-    <w:lsdException w:name="Medium List 2 Accent 3" w:semiHidden="0" w:uiPriority="66" w:unhideWhenUsed="0"/>
-    <w:lsdException w:name="Medium Grid 1 Accent 3" w:semiHidden="0" w:uiPriority="67" w:unhideWhenUsed="0"/>
-    <w:lsdException w:name="Medium Grid 2 Accent 3" w:semiHidden="0" w:uiPriority="68" w:unhideWhenUsed="0"/>
-    <w:lsdException w:name="Medium Grid 3 Accent 3" w:semiHidden="0" w:uiPriority="69" w:unhideWhenUsed="0"/>
-    <w:lsdException w:name="Dark List Accent 3" w:semiHidden="0" w:uiPriority="70" w:unhideWhenUsed="0"/>
-    <w:lsdException w:name="Colorful Shading Accent 3" w:semiHidden="0" w:uiPriority="71" w:unhideWhenUsed="0"/>
-    <w:lsdException w:name="Colorful List Accent 3" w:semiHidden="0" w:uiPriority="72" w:unhideWhenUsed="0"/>
-    <w:lsdException w:name="Colorful Grid Accent 3" w:semiHidden="0" w:uiPriority="73" w:unhideWhenUsed="0"/>
-    <w:lsdException w:name="Light Shading Accent 4" w:semiHidden="0" w:uiPriority="60" w:unhideWhenUsed="0"/>
-    <w:lsdException w:name="Light List Accent 4" w:semiHidden="0" w:uiPriority="61" w:unhideWhenUsed="0"/>
-    <w:lsdException w:name="Light Grid Accent 4" w:semiHidden="0" w:uiPriority="62" w:unhideWhenUsed="0"/>
-    <w:lsdException w:name="Medium Shading 1 Accent 4" w:semiHidden="0" w:uiPriority="63" w:unhideWhenUsed="0"/>
-    <w:lsdException w:name="Medium Shading 2 Accent 4" w:semiHidden="0" w:uiPriority="64" w:unhideWhenUsed="0"/>
-    <w:lsdException w:name="Medium List 1 Accent 4" w:semiHidden="0" w:uiPriority="65" w:unhideWhenUsed="0"/>
-    <w:lsdException w:name="Medium List 2 Accent 4" w:semiHidden="0" w:uiPriority="66" w:unhideWhenUsed="0"/>
-    <w:lsdException w:name="Medium Grid 1 Accent 4" w:semiHidden="0" w:uiPriority="67" w:unhideWhenUsed="0"/>
-    <w:lsdException w:name="Medium Grid 2 Accent 4" w:semiHidden="0" w:uiPriority="68" w:unhideWhenUsed="0"/>
-    <w:lsdException w:name="Medium Grid 3 Accent 4" w:semiHidden="0" w:uiPriority="69" w:unhideWhenUsed="0"/>
-    <w:lsdException w:name="Dark List Accent 4" w:semiHidden="0" w:uiPriority="70" w:unhideWhenUsed="0"/>
-    <w:lsdException w:name="Colorful Shading Accent 4" w:semiHidden="0" w:uiPriority="71" w:unhideWhenUsed="0"/>
-    <w:lsdException w:name="Colorful List Accent 4" w:semiHidden="0" w:uiPriority="72" w:unhideWhenUsed="0"/>
-    <w:lsdException w:name="Colorful Grid Accent 4" w:semiHidden="0" w:uiPriority="73" w:unhideWhenUsed="0"/>
-    <w:lsdException w:name="Light Shading Accent 5" w:semiHidden="0" w:uiPriority="60" w:unhideWhenUsed="0"/>
-    <w:lsdException w:name="Light List Accent 5" w:semiHidden="0" w:uiPriority="61" w:unhideWhenUsed="0"/>
-    <w:lsdException w:name="Light Grid Accent 5" w:semiHidden="0" w:uiPriority="62" w:unhideWhenUsed="0"/>
-    <w:lsdException w:name="Medium Shading 1 Accent 5" w:semiHidden="0" w:uiPriority="63" w:unhideWhenUsed="0"/>
-    <w:lsdException w:name="Medium Shading 2 Accent 5" w:semiHidden="0" w:uiPriority="64" w:unhideWhenUsed="0"/>
-    <w:lsdException w:name="Medium List 1 Accent 5" w:semiHidden="0" w:uiPriority="65" w:unhideWhenUsed="0"/>
-    <w:lsdException w:name="Medium List 2 Accent 5" w:semiHidden="0" w:uiPriority="66" w:unhideWhenUsed="0"/>
-    <w:lsdException w:name="Medium Grid 1 Accent 5" w:semiHidden="0" w:uiPriority="67" w:unhideWhenUsed="0"/>
-    <w:lsdException w:name="Medium Grid 2 Accent 5" w:semiHidden="0" w:uiPriority="68" w:unhideWhenUsed="0"/>
-    <w:lsdException w:name="Medium Grid 3 Accent 5" w:semiHidden="0" w:uiPriority="69" w:unhideWhenUsed="0"/>
-    <w:lsdException w:name="Dark List Accent 5" w:semiHidden="0" w:uiPriority="70" w:unhideWhenUsed="0"/>
-    <w:lsdException w:name="Colorful Shading Accent 5" w:semiHidden="0" w:uiPriority="71" w:unhideWhenUsed="0"/>
-    <w:lsdException w:name="Colorful List Accent 5" w:semiHidden="0" w:uiPriority="72" w:unhideWhenUsed="0"/>
-    <w:lsdException w:name="Colorful Grid Accent 5" w:semiHidden="0" w:uiPriority="73" w:unhideWhenUsed="0"/>
-    <w:lsdException w:name="Light Shading Accent 6" w:semiHidden="0" w:uiPriority="60" w:unhideWhenUsed="0"/>
-    <w:lsdException w:name="Light List Accent 6" w:semiHidden="0" w:uiPriority="61" w:unhideWhenUsed="0"/>
-    <w:lsdException w:name="Light Grid Accent 6" w:semiHidden="0" w:uiPriority="62" w:unhideWhenUsed="0"/>
-    <w:lsdException w:name="Medium Shading 1 Accent 6" w:semiHidden="0" w:uiPriority="63" w:unhideWhenUsed="0"/>
-    <w:lsdException w:name="Medium Shading 2 Accent 6" w:semiHidden="0" w:uiPriority="64" w:unhideWhenUsed="0"/>
-    <w:lsdException w:name="Medium List 1 Accent 6" w:semiHidden="0" w:uiPriority="65" w:unhideWhenUsed="0"/>
-    <w:lsdException w:name="Medium List 2 Accent 6" w:semiHidden="0" w:uiPriority="66" w:unhideWhenUsed="0"/>
-    <w:lsdException w:name="Medium Grid 1 Accent 6" w:semiHidden="0" w:uiPriority="67" w:unhideWhenUsed="0"/>
-    <w:lsdException w:name="Medium Grid 2 Accent 6" w:semiHidden="0" w:uiPriority="68" w:unhideWhenUsed="0"/>
-    <w:lsdException w:name="Medium Grid 3 Accent 6" w:semiHidden="0" w:uiPriority="69" w:unhideWhenUsed="0"/>
-    <w:lsdException w:name="Dark List Accent 6" w:semiHidden="0" w:uiPriority="70" w:unhideWhenUsed="0"/>
-    <w:lsdException w:name="Colorful Shading Accent 6" w:semiHidden="0" w:uiPriority="71" w:unhideWhenUsed="0"/>
-    <w:lsdException w:name="Colorful List Accent 6" w:semiHidden="0" w:uiPriority="72" w:unhideWhenUsed="0"/>
-    <w:lsdException w:name="Colorful Grid Accent 6" w:semiHidden="0" w:uiPriority="73" w:unhideWhenUsed="0"/>
-    <w:lsdException w:name="Subtle Emphasis" w:semiHidden="0" w:uiPriority="19" w:unhideWhenUsed="0" w:qFormat="1"/>
-    <w:lsdException w:name="Intense Emphasis" w:semiHidden="0" w:uiPriority="21" w:unhideWhenUsed="0" w:qFormat="1"/>
-    <w:lsdException w:name="Subtle Reference" w:semiHidden="0" w:uiPriority="31" w:unhideWhenUsed="0" w:qFormat="1"/>
-    <w:lsdException w:name="Intense Reference" w:semiHidden="0" w:uiPriority="32" w:unhideWhenUsed="0" w:qFormat="1"/>
-    <w:lsdException w:name="Book Title" w:semiHidden="0" w:uiPriority="33" w:unhideWhenUsed="0" w:qFormat="1"/>
-    <w:lsdException w:name="Bibliography" w:uiPriority="37"/>
-    <w:lsdException w:name="TOC Heading" w:uiPriority="39" w:qFormat="1"/>
-  </w:latentStyles>
-  <w:style w:type="paragraph" w:default="1" w:styleId="Normal">
-    <w:name w:val="Normal"/>
-    <w:qFormat/>
-  </w:style>
-  <w:style w:type="character" w:default="1" w:styleId="DefaultParagraphFont">
-    <w:name w:val="Default Paragraph Font"/>
-    <w:uiPriority w:val="1"/>
-    <w:semiHidden/>
-    <w:unhideWhenUsed/>
-  </w:style>
-  <w:style w:type="table" w:default="1" w:styleId="TableNormal">
-    <w:name w:val="Normal Table"/>
-    <w:uiPriority w:val="99"/>
-    <w:semiHidden/>
-    <w:unhideWhenUsed/>
-    <w:tblPr>
-      <w:tblInd w:w="0" w:type="dxa"/>
-      <w:tblCellMar>
-        <w:top w:w="0" w:type="dxa"/>
-        <w:left w:w="108" w:type="dxa"/>
-        <w:bottom w:w="0" w:type="dxa"/>
-        <w:right w:w="108" w:type="dxa"/>
-      </w:tblCellMar>
-    </w:tblPr>
-  </w:style>
-  <w:style w:type="numbering" w:default="1" w:styleId="NoList">
-    <w:name w:val="No List"/>
-    <w:uiPriority w:val="99"/>
-    <w:semiHidden/>
-    <w:unhideWhenUsed/>
-  </w:style>
-  <w:style w:type="paragraph" w:customStyle="1" w:styleId="07C246C2F2524658BDE12E1C5AF9650D">
-    <w:name w:val="07C246C2F2524658BDE12E1C5AF9650D"/>
-  </w:style>
-  <w:style w:type="paragraph" w:styleId="Date">
-    <w:name w:val="Date"/>
-    <w:basedOn w:val="Normal"/>
-    <w:next w:val="Normal"/>
-    <w:link w:val="DateChar"/>
-    <w:uiPriority w:val="99"/>
-    <w:pPr>
-      <w:spacing w:after="0" w:line="312" w:lineRule="auto"/>
-    </w:pPr>
-    <w:rPr>
-      <w:rFonts w:asciiTheme="majorHAnsi" w:hAnsiTheme="majorHAnsi"/>
-      <w:color w:val="000000" w:themeColor="text1"/>
-      <w:sz w:val="32"/>
-      <w:szCs w:val="32"/>
-      <w:lang w:eastAsia="ja-JP"/>
-    </w:rPr>
-  </w:style>
-  <w:style w:type="character" w:customStyle="1" w:styleId="DateChar">
-    <w:name w:val="Date Char"/>
-    <w:basedOn w:val="DefaultParagraphFont"/>
-    <w:link w:val="Date"/>
-    <w:uiPriority w:val="99"/>
-    <w:rPr>
-      <w:rFonts w:asciiTheme="majorHAnsi" w:hAnsiTheme="majorHAnsi"/>
-      <w:color w:val="000000" w:themeColor="text1"/>
-      <w:sz w:val="32"/>
-      <w:szCs w:val="32"/>
-      <w:lang w:eastAsia="ja-JP"/>
-    </w:rPr>
-  </w:style>
-  <w:style w:type="paragraph" w:customStyle="1" w:styleId="AFB5810941094866BE98E1C6AA0FA957">
-    <w:name w:val="AFB5810941094866BE98E1C6AA0FA957"/>
-    <w:rsid w:val="00764DBC"/>
-  </w:style>
-</w:styles>
-</file>
-
 <file path=word/glossary/webSettings.xml><?xml version="1.0" encoding="utf-8"?>
-<w:webSettings xmlns:mc="http://schemas.openxmlformats.org/markup-compatibility/2006" xmlns:r="http://schemas.openxmlformats.org/officeDocument/2006/relationships" xmlns:w="http://schemas.openxmlformats.org/wordprocessingml/2006/main" xmlns:w14="http://schemas.microsoft.com/office/word/2010/wordml" mc:Ignorable="w14">
+<w:webSettings xmlns:mc="http://schemas.openxmlformats.org/markup-compatibility/2006" xmlns:r="http://schemas.openxmlformats.org/officeDocument/2006/relationships" xmlns:w="http://schemas.openxmlformats.org/wordprocessingml/2006/main" xmlns:w14="http://schemas.microsoft.com/office/word/2010/wordml" xmlns:w15="http://schemas.microsoft.com/office/word/2012/wordml" xmlns:w16cid="http://schemas.microsoft.com/office/word/2016/wordml/cid" xmlns:w16se="http://schemas.microsoft.com/office/word/2015/wordml/symex" mc:Ignorable="w14 w15 w16se w16cid">
   <w:optimizeForBrowser/>
   <w:allowPNG/>
 </w:webSettings>

</xml_diff>